<commit_message>
checking in new project files
</commit_message>
<xml_diff>
--- a/Course_Material/Electronics/101/Detailed_List_v0.16.docx
+++ b/Course_Material/Electronics/101/Detailed_List_v0.16.docx
@@ -1,6 +1,6 @@
 
 <file path=word/document.xml><?xml version="1.0" encoding="utf-8"?>
-<w:document xmlns:wpc="http://schemas.microsoft.com/office/word/2010/wordprocessingCanvas" xmlns:cx="http://schemas.microsoft.com/office/drawing/2014/chartex" xmlns:cx1="http://schemas.microsoft.com/office/drawing/2015/9/8/chartex" xmlns:cx2="http://schemas.microsoft.com/office/drawing/2015/10/21/chartex" xmlns:cx3="http://schemas.microsoft.com/office/drawing/2016/5/9/chartex" xmlns:cx4="http://schemas.microsoft.com/office/drawing/2016/5/10/chartex" xmlns:cx5="http://schemas.microsoft.com/office/drawing/2016/5/11/chartex" xmlns:cx6="http://schemas.microsoft.com/office/drawing/2016/5/12/chartex" xmlns:cx7="http://schemas.microsoft.com/office/drawing/2016/5/13/chartex" xmlns:cx8="http://schemas.microsoft.com/office/drawing/2016/5/14/chartex" xmlns:mc="http://schemas.openxmlformats.org/markup-compatibility/2006" xmlns:aink="http://schemas.microsoft.com/office/drawing/2016/ink" xmlns:am3d="http://schemas.microsoft.com/office/drawing/2017/model3d" xmlns:o="urn:schemas-microsoft-com:office:office" xmlns:r="http://schemas.openxmlformats.org/officeDocument/2006/relationships" xmlns:m="http://schemas.openxmlformats.org/officeDocument/2006/math" xmlns:v="urn:schemas-microsoft-com:vml" xmlns:wp14="http://schemas.microsoft.com/office/word/2010/wordprocessingDrawing" xmlns:wp="http://schemas.openxmlformats.org/drawingml/2006/wordprocessingDrawing" xmlns:w10="urn:schemas-microsoft-com:office:word" xmlns:w="http://schemas.openxmlformats.org/wordprocessingml/2006/main" xmlns:w14="http://schemas.microsoft.com/office/word/2010/wordml" xmlns:w15="http://schemas.microsoft.com/office/word/2012/wordml" xmlns:w16se="http://schemas.microsoft.com/office/word/2015/wordml/symex" xmlns:wpg="http://schemas.microsoft.com/office/word/2010/wordprocessingGroup" xmlns:wpi="http://schemas.microsoft.com/office/word/2010/wordprocessingInk" xmlns:wne="http://schemas.microsoft.com/office/word/2006/wordml" xmlns:wps="http://schemas.microsoft.com/office/word/2010/wordprocessingShape" mc:Ignorable="w14 w15 w16se wp14">
+<w:document xmlns:wpc="http://schemas.microsoft.com/office/word/2010/wordprocessingCanvas" xmlns:mc="http://schemas.openxmlformats.org/markup-compatibility/2006" xmlns:o="urn:schemas-microsoft-com:office:office" xmlns:r="http://schemas.openxmlformats.org/officeDocument/2006/relationships" xmlns:m="http://schemas.openxmlformats.org/officeDocument/2006/math" xmlns:v="urn:schemas-microsoft-com:vml" xmlns:wp14="http://schemas.microsoft.com/office/word/2010/wordprocessingDrawing" xmlns:wp="http://schemas.openxmlformats.org/drawingml/2006/wordprocessingDrawing" xmlns:w10="urn:schemas-microsoft-com:office:word" xmlns:w="http://schemas.openxmlformats.org/wordprocessingml/2006/main" xmlns:w14="http://schemas.microsoft.com/office/word/2010/wordml" xmlns:w15="http://schemas.microsoft.com/office/word/2012/wordml" xmlns:wpg="http://schemas.microsoft.com/office/word/2010/wordprocessingGroup" xmlns:wpi="http://schemas.microsoft.com/office/word/2010/wordprocessingInk" xmlns:wne="http://schemas.microsoft.com/office/word/2006/wordml" xmlns:wps="http://schemas.microsoft.com/office/word/2010/wordprocessingShape" mc:Ignorable="w14 w15 wp14">
   <w:body>
     <w:p>
       <w:pPr>
@@ -17,8 +17,6 @@
           <w:lang w:eastAsia="en-US"/>
         </w:rPr>
       </w:pPr>
-      <w:bookmarkStart w:id="0" w:name="_GoBack"/>
-      <w:bookmarkEnd w:id="0"/>
       <w:r>
         <w:rPr>
           <w:rFonts w:ascii="Calibri" w:eastAsia="Times New Roman" w:hAnsi="Calibri" w:cs="Calibri"/>
@@ -2339,6 +2337,44 @@
           <w:szCs w:val="22"/>
           <w:lang w:eastAsia="en-US"/>
         </w:rPr>
+        <w:t>Breadboard s</w:t>
+      </w:r>
+      <w:bookmarkStart w:id="0" w:name="_GoBack"/>
+      <w:bookmarkEnd w:id="0"/>
+      <w:r>
+        <w:rPr>
+          <w:rFonts w:ascii="Calibri" w:eastAsia="Times New Roman" w:hAnsi="Calibri" w:cs="Calibri"/>
+          <w:color w:val="1F497D"/>
+          <w:sz w:val="28"/>
+          <w:szCs w:val="22"/>
+          <w:lang w:eastAsia="en-US"/>
+        </w:rPr>
+        <w:t>witches in parallel with the main switches</w:t>
+      </w:r>
+    </w:p>
+    <w:p>
+      <w:pPr>
+        <w:numPr>
+          <w:ilvl w:val="1"/>
+          <w:numId w:val="1"/>
+        </w:numPr>
+        <w:spacing w:before="100" w:beforeAutospacing="1" w:after="100" w:afterAutospacing="1"/>
+        <w:rPr>
+          <w:rFonts w:ascii="Calibri" w:eastAsia="Times New Roman" w:hAnsi="Calibri" w:cs="Calibri"/>
+          <w:color w:val="1F497D"/>
+          <w:sz w:val="28"/>
+          <w:szCs w:val="22"/>
+          <w:lang w:eastAsia="en-US"/>
+        </w:rPr>
+      </w:pPr>
+      <w:r>
+        <w:rPr>
+          <w:rFonts w:ascii="Calibri" w:eastAsia="Times New Roman" w:hAnsi="Calibri" w:cs="Calibri"/>
+          <w:color w:val="1F497D"/>
+          <w:sz w:val="28"/>
+          <w:szCs w:val="22"/>
+          <w:lang w:eastAsia="en-US"/>
+        </w:rPr>
         <w:t>Dimming an LED using a potentiometer</w:t>
       </w:r>
     </w:p>
@@ -2863,6 +2899,7 @@
           <w:szCs w:val="22"/>
           <w:lang w:eastAsia="en-US"/>
         </w:rPr>
+        <w:lastRenderedPageBreak/>
         <w:t>Darlington Pair for high current gain</w:t>
       </w:r>
     </w:p>
@@ -2889,7 +2926,6 @@
           <w:szCs w:val="22"/>
           <w:lang w:eastAsia="en-US"/>
         </w:rPr>
-        <w:lastRenderedPageBreak/>
         <w:t>H-Bridge using 4 transistors to drive a motor</w:t>
       </w:r>
     </w:p>
@@ -3022,27 +3058,15 @@
         </w:rPr>
         <w:t xml:space="preserve">Using a </w:t>
       </w:r>
-      <w:proofErr w:type="gramStart"/>
-      <w:r>
-        <w:rPr>
-          <w:rFonts w:ascii="Calibri" w:eastAsia="Times New Roman" w:hAnsi="Calibri" w:cs="Calibri"/>
-          <w:color w:val="1F497D"/>
-          <w:sz w:val="28"/>
-          <w:szCs w:val="22"/>
-          <w:lang w:eastAsia="en-US"/>
-        </w:rPr>
-        <w:t>solid state</w:t>
-      </w:r>
-      <w:proofErr w:type="gramEnd"/>
-      <w:r>
-        <w:rPr>
-          <w:rFonts w:ascii="Calibri" w:eastAsia="Times New Roman" w:hAnsi="Calibri" w:cs="Calibri"/>
-          <w:color w:val="1F497D"/>
-          <w:sz w:val="28"/>
-          <w:szCs w:val="22"/>
-          <w:lang w:eastAsia="en-US"/>
-        </w:rPr>
-        <w:t xml:space="preserve"> relay to turn on LED, </w:t>
+      <w:r>
+        <w:rPr>
+          <w:rFonts w:ascii="Calibri" w:eastAsia="Times New Roman" w:hAnsi="Calibri" w:cs="Calibri"/>
+          <w:color w:val="1F497D"/>
+          <w:sz w:val="28"/>
+          <w:szCs w:val="22"/>
+          <w:lang w:eastAsia="en-US"/>
+        </w:rPr>
+        <w:t xml:space="preserve">solid state relay to turn on LED, </w:t>
       </w:r>
       <w:r>
         <w:rPr>
@@ -3103,7 +3127,7 @@
 </file>
 
 <file path=word/numbering.xml><?xml version="1.0" encoding="utf-8"?>
-<w:numbering xmlns:wpc="http://schemas.microsoft.com/office/word/2010/wordprocessingCanvas" xmlns:cx="http://schemas.microsoft.com/office/drawing/2014/chartex" xmlns:cx1="http://schemas.microsoft.com/office/drawing/2015/9/8/chartex" xmlns:cx2="http://schemas.microsoft.com/office/drawing/2015/10/21/chartex" xmlns:cx3="http://schemas.microsoft.com/office/drawing/2016/5/9/chartex" xmlns:cx4="http://schemas.microsoft.com/office/drawing/2016/5/10/chartex" xmlns:cx5="http://schemas.microsoft.com/office/drawing/2016/5/11/chartex" xmlns:cx6="http://schemas.microsoft.com/office/drawing/2016/5/12/chartex" xmlns:cx7="http://schemas.microsoft.com/office/drawing/2016/5/13/chartex" xmlns:cx8="http://schemas.microsoft.com/office/drawing/2016/5/14/chartex" xmlns:mc="http://schemas.openxmlformats.org/markup-compatibility/2006" xmlns:aink="http://schemas.microsoft.com/office/drawing/2016/ink" xmlns:am3d="http://schemas.microsoft.com/office/drawing/2017/model3d" xmlns:o="urn:schemas-microsoft-com:office:office" xmlns:r="http://schemas.openxmlformats.org/officeDocument/2006/relationships" xmlns:m="http://schemas.openxmlformats.org/officeDocument/2006/math" xmlns:v="urn:schemas-microsoft-com:vml" xmlns:wp14="http://schemas.microsoft.com/office/word/2010/wordprocessingDrawing" xmlns:wp="http://schemas.openxmlformats.org/drawingml/2006/wordprocessingDrawing" xmlns:w10="urn:schemas-microsoft-com:office:word" xmlns:w="http://schemas.openxmlformats.org/wordprocessingml/2006/main" xmlns:w14="http://schemas.microsoft.com/office/word/2010/wordml" xmlns:w15="http://schemas.microsoft.com/office/word/2012/wordml" xmlns:w16se="http://schemas.microsoft.com/office/word/2015/wordml/symex" xmlns:wpg="http://schemas.microsoft.com/office/word/2010/wordprocessingGroup" xmlns:wpi="http://schemas.microsoft.com/office/word/2010/wordprocessingInk" xmlns:wne="http://schemas.microsoft.com/office/word/2006/wordml" xmlns:wps="http://schemas.microsoft.com/office/word/2010/wordprocessingShape" mc:Ignorable="w14 w15 w16se wp14">
+<w:numbering xmlns:wpc="http://schemas.microsoft.com/office/word/2010/wordprocessingCanvas" xmlns:mc="http://schemas.openxmlformats.org/markup-compatibility/2006" xmlns:o="urn:schemas-microsoft-com:office:office" xmlns:r="http://schemas.openxmlformats.org/officeDocument/2006/relationships" xmlns:m="http://schemas.openxmlformats.org/officeDocument/2006/math" xmlns:v="urn:schemas-microsoft-com:vml" xmlns:wp14="http://schemas.microsoft.com/office/word/2010/wordprocessingDrawing" xmlns:wp="http://schemas.openxmlformats.org/drawingml/2006/wordprocessingDrawing" xmlns:w10="urn:schemas-microsoft-com:office:word" xmlns:w="http://schemas.openxmlformats.org/wordprocessingml/2006/main" xmlns:w14="http://schemas.microsoft.com/office/word/2010/wordml" xmlns:w15="http://schemas.microsoft.com/office/word/2012/wordml" xmlns:wpg="http://schemas.microsoft.com/office/word/2010/wordprocessingGroup" xmlns:wpi="http://schemas.microsoft.com/office/word/2010/wordprocessingInk" xmlns:wne="http://schemas.microsoft.com/office/word/2006/wordml" xmlns:wps="http://schemas.microsoft.com/office/word/2010/wordprocessingShape" mc:Ignorable="w14 w15 wp14">
   <w:abstractNum w:abstractNumId="0" w15:restartNumberingAfterBreak="0">
     <w:nsid w:val="441E0564"/>
     <w:multiLevelType w:val="hybridMultilevel"/>
@@ -3233,7 +3257,7 @@
 </file>
 
 <file path=word/styles.xml><?xml version="1.0" encoding="utf-8"?>
-<w:styles xmlns:mc="http://schemas.openxmlformats.org/markup-compatibility/2006" xmlns:r="http://schemas.openxmlformats.org/officeDocument/2006/relationships" xmlns:w="http://schemas.openxmlformats.org/wordprocessingml/2006/main" xmlns:w14="http://schemas.microsoft.com/office/word/2010/wordml" xmlns:w15="http://schemas.microsoft.com/office/word/2012/wordml" xmlns:w16se="http://schemas.microsoft.com/office/word/2015/wordml/symex" mc:Ignorable="w14 w15 w16se">
+<w:styles xmlns:mc="http://schemas.openxmlformats.org/markup-compatibility/2006" xmlns:r="http://schemas.openxmlformats.org/officeDocument/2006/relationships" xmlns:w="http://schemas.openxmlformats.org/wordprocessingml/2006/main" xmlns:w14="http://schemas.microsoft.com/office/word/2010/wordml" xmlns:w15="http://schemas.microsoft.com/office/word/2012/wordml" mc:Ignorable="w14 w15">
   <w:docDefaults>
     <w:rPrDefault>
       <w:rPr>
@@ -3249,7 +3273,7 @@
       </w:pPr>
     </w:pPrDefault>
   </w:docDefaults>
-  <w:latentStyles w:defLockedState="0" w:defUIPriority="99" w:defSemiHidden="0" w:defUnhideWhenUsed="0" w:defQFormat="0" w:count="375">
+  <w:latentStyles w:defLockedState="0" w:defUIPriority="99" w:defSemiHidden="0" w:defUnhideWhenUsed="0" w:defQFormat="0" w:count="371">
     <w:lsdException w:name="Normal" w:uiPriority="0" w:qFormat="1"/>
     <w:lsdException w:name="heading 1" w:uiPriority="9" w:qFormat="1"/>
     <w:lsdException w:name="heading 2" w:semiHidden="1" w:uiPriority="9" w:unhideWhenUsed="1" w:qFormat="1"/>
@@ -3621,10 +3645,6 @@
     <w:lsdException w:name="List Table 5 Dark Accent 6" w:uiPriority="50"/>
     <w:lsdException w:name="List Table 6 Colorful Accent 6" w:uiPriority="51"/>
     <w:lsdException w:name="List Table 7 Colorful Accent 6" w:uiPriority="52"/>
-    <w:lsdException w:name="Mention" w:semiHidden="1" w:unhideWhenUsed="1"/>
-    <w:lsdException w:name="Smart Hyperlink" w:semiHidden="1" w:unhideWhenUsed="1"/>
-    <w:lsdException w:name="Hashtag" w:semiHidden="1" w:unhideWhenUsed="1"/>
-    <w:lsdException w:name="Unresolved Mention" w:semiHidden="1" w:unhideWhenUsed="1"/>
   </w:latentStyles>
   <w:style w:type="paragraph" w:default="1" w:styleId="Normal">
     <w:name w:val="Normal"/>
@@ -3690,7 +3710,7 @@
       <w:contextualSpacing/>
     </w:pPr>
   </w:style>
-  <w:style w:type="character" w:styleId="UnresolvedMention">
+  <w:style w:type="character" w:customStyle="1" w:styleId="UnresolvedMention">
     <w:name w:val="Unresolved Mention"/>
     <w:basedOn w:val="DefaultParagraphFont"/>
     <w:uiPriority w:val="99"/>

</xml_diff>

<commit_message>
checking in new images
</commit_message>
<xml_diff>
--- a/Course_Material/Electronics/101/Detailed_List_v0.16.docx
+++ b/Course_Material/Electronics/101/Detailed_List_v0.16.docx
@@ -1,6 +1,6 @@
 
 <file path=word/document.xml><?xml version="1.0" encoding="utf-8"?>
-<w:document xmlns:wpc="http://schemas.microsoft.com/office/word/2010/wordprocessingCanvas" xmlns:mc="http://schemas.openxmlformats.org/markup-compatibility/2006" xmlns:o="urn:schemas-microsoft-com:office:office" xmlns:r="http://schemas.openxmlformats.org/officeDocument/2006/relationships" xmlns:m="http://schemas.openxmlformats.org/officeDocument/2006/math" xmlns:v="urn:schemas-microsoft-com:vml" xmlns:wp14="http://schemas.microsoft.com/office/word/2010/wordprocessingDrawing" xmlns:wp="http://schemas.openxmlformats.org/drawingml/2006/wordprocessingDrawing" xmlns:w10="urn:schemas-microsoft-com:office:word" xmlns:w="http://schemas.openxmlformats.org/wordprocessingml/2006/main" xmlns:w14="http://schemas.microsoft.com/office/word/2010/wordml" xmlns:w15="http://schemas.microsoft.com/office/word/2012/wordml" xmlns:wpg="http://schemas.microsoft.com/office/word/2010/wordprocessingGroup" xmlns:wpi="http://schemas.microsoft.com/office/word/2010/wordprocessingInk" xmlns:wne="http://schemas.microsoft.com/office/word/2006/wordml" xmlns:wps="http://schemas.microsoft.com/office/word/2010/wordprocessingShape" mc:Ignorable="w14 w15 wp14">
+<w:document xmlns:wpc="http://schemas.microsoft.com/office/word/2010/wordprocessingCanvas" xmlns:cx="http://schemas.microsoft.com/office/drawing/2014/chartex" xmlns:cx1="http://schemas.microsoft.com/office/drawing/2015/9/8/chartex" xmlns:cx2="http://schemas.microsoft.com/office/drawing/2015/10/21/chartex" xmlns:cx3="http://schemas.microsoft.com/office/drawing/2016/5/9/chartex" xmlns:cx4="http://schemas.microsoft.com/office/drawing/2016/5/10/chartex" xmlns:cx5="http://schemas.microsoft.com/office/drawing/2016/5/11/chartex" xmlns:cx6="http://schemas.microsoft.com/office/drawing/2016/5/12/chartex" xmlns:cx7="http://schemas.microsoft.com/office/drawing/2016/5/13/chartex" xmlns:cx8="http://schemas.microsoft.com/office/drawing/2016/5/14/chartex" xmlns:mc="http://schemas.openxmlformats.org/markup-compatibility/2006" xmlns:aink="http://schemas.microsoft.com/office/drawing/2016/ink" xmlns:am3d="http://schemas.microsoft.com/office/drawing/2017/model3d" xmlns:o="urn:schemas-microsoft-com:office:office" xmlns:r="http://schemas.openxmlformats.org/officeDocument/2006/relationships" xmlns:m="http://schemas.openxmlformats.org/officeDocument/2006/math" xmlns:v="urn:schemas-microsoft-com:vml" xmlns:wp14="http://schemas.microsoft.com/office/word/2010/wordprocessingDrawing" xmlns:wp="http://schemas.openxmlformats.org/drawingml/2006/wordprocessingDrawing" xmlns:w10="urn:schemas-microsoft-com:office:word" xmlns:w="http://schemas.openxmlformats.org/wordprocessingml/2006/main" xmlns:w14="http://schemas.microsoft.com/office/word/2010/wordml" xmlns:w15="http://schemas.microsoft.com/office/word/2012/wordml" xmlns:w16cid="http://schemas.microsoft.com/office/word/2016/wordml/cid" xmlns:w16se="http://schemas.microsoft.com/office/word/2015/wordml/symex" xmlns:wpg="http://schemas.microsoft.com/office/word/2010/wordprocessingGroup" xmlns:wpi="http://schemas.microsoft.com/office/word/2010/wordprocessingInk" xmlns:wne="http://schemas.microsoft.com/office/word/2006/wordml" xmlns:wps="http://schemas.microsoft.com/office/word/2010/wordprocessingShape" mc:Ignorable="w14 w15 w16se w16cid wp14">
   <w:body>
     <w:p>
       <w:pPr>
@@ -2317,27 +2317,219 @@
     <w:p>
       <w:pPr>
         <w:numPr>
-          <w:ilvl w:val="1"/>
-          <w:numId w:val="1"/>
-        </w:numPr>
-        <w:spacing w:before="100" w:beforeAutospacing="1" w:after="100" w:afterAutospacing="1"/>
-        <w:rPr>
-          <w:rFonts w:ascii="Calibri" w:eastAsia="Times New Roman" w:hAnsi="Calibri" w:cs="Calibri"/>
-          <w:color w:val="1F497D"/>
-          <w:sz w:val="28"/>
-          <w:szCs w:val="22"/>
-          <w:lang w:eastAsia="en-US"/>
-        </w:rPr>
-      </w:pPr>
-      <w:r>
-        <w:rPr>
-          <w:rFonts w:ascii="Calibri" w:eastAsia="Times New Roman" w:hAnsi="Calibri" w:cs="Calibri"/>
-          <w:color w:val="1F497D"/>
-          <w:sz w:val="28"/>
-          <w:szCs w:val="22"/>
-          <w:lang w:eastAsia="en-US"/>
-        </w:rPr>
-        <w:t>Breadboard s</w:t>
+          <w:ilvl w:val="2"/>
+          <w:numId w:val="1"/>
+        </w:numPr>
+        <w:spacing w:before="100" w:beforeAutospacing="1" w:after="100" w:afterAutospacing="1"/>
+        <w:rPr>
+          <w:rFonts w:ascii="Calibri" w:eastAsia="Times New Roman" w:hAnsi="Calibri" w:cs="Calibri"/>
+          <w:color w:val="1F497D"/>
+          <w:sz w:val="28"/>
+          <w:szCs w:val="22"/>
+          <w:lang w:eastAsia="en-US"/>
+        </w:rPr>
+      </w:pPr>
+      <w:r>
+        <w:rPr>
+          <w:rFonts w:ascii="Calibri" w:eastAsia="Times New Roman" w:hAnsi="Calibri" w:cs="Calibri"/>
+          <w:color w:val="1F497D"/>
+          <w:sz w:val="28"/>
+          <w:szCs w:val="22"/>
+          <w:lang w:eastAsia="en-US"/>
+        </w:rPr>
+        <w:t>LDR, Potentiometer</w:t>
+      </w:r>
+    </w:p>
+    <w:p>
+      <w:pPr>
+        <w:numPr>
+          <w:ilvl w:val="1"/>
+          <w:numId w:val="1"/>
+        </w:numPr>
+        <w:spacing w:before="100" w:beforeAutospacing="1" w:after="100" w:afterAutospacing="1"/>
+        <w:rPr>
+          <w:rFonts w:ascii="Calibri" w:eastAsia="Times New Roman" w:hAnsi="Calibri" w:cs="Calibri"/>
+          <w:color w:val="1F497D"/>
+          <w:sz w:val="28"/>
+          <w:szCs w:val="22"/>
+          <w:lang w:eastAsia="en-US"/>
+        </w:rPr>
+      </w:pPr>
+      <w:r>
+        <w:rPr>
+          <w:rFonts w:ascii="Calibri" w:eastAsia="Times New Roman" w:hAnsi="Calibri" w:cs="Calibri"/>
+          <w:color w:val="1F497D"/>
+          <w:sz w:val="28"/>
+          <w:szCs w:val="22"/>
+          <w:lang w:eastAsia="en-US"/>
+        </w:rPr>
+        <w:t>Breadboard switches in parallel with the main switches</w:t>
+      </w:r>
+    </w:p>
+    <w:p>
+      <w:pPr>
+        <w:numPr>
+          <w:ilvl w:val="2"/>
+          <w:numId w:val="1"/>
+        </w:numPr>
+        <w:spacing w:before="100" w:beforeAutospacing="1" w:after="100" w:afterAutospacing="1"/>
+        <w:rPr>
+          <w:rFonts w:ascii="Calibri" w:eastAsia="Times New Roman" w:hAnsi="Calibri" w:cs="Calibri"/>
+          <w:color w:val="1F497D"/>
+          <w:sz w:val="28"/>
+          <w:szCs w:val="22"/>
+          <w:lang w:eastAsia="en-US"/>
+        </w:rPr>
+      </w:pPr>
+      <w:r>
+        <w:rPr>
+          <w:rFonts w:ascii="Calibri" w:eastAsia="Times New Roman" w:hAnsi="Calibri" w:cs="Calibri"/>
+          <w:color w:val="1F497D"/>
+          <w:sz w:val="28"/>
+          <w:szCs w:val="22"/>
+          <w:lang w:eastAsia="en-US"/>
+        </w:rPr>
+        <w:t>Switch 1, Switch 2</w:t>
+      </w:r>
+    </w:p>
+    <w:p>
+      <w:pPr>
+        <w:numPr>
+          <w:ilvl w:val="2"/>
+          <w:numId w:val="1"/>
+        </w:numPr>
+        <w:spacing w:before="100" w:beforeAutospacing="1" w:after="100" w:afterAutospacing="1"/>
+        <w:rPr>
+          <w:rFonts w:ascii="Calibri" w:eastAsia="Times New Roman" w:hAnsi="Calibri" w:cs="Calibri"/>
+          <w:color w:val="1F497D"/>
+          <w:sz w:val="28"/>
+          <w:szCs w:val="22"/>
+          <w:lang w:eastAsia="en-US"/>
+        </w:rPr>
+      </w:pPr>
+      <w:r>
+        <w:rPr>
+          <w:rFonts w:ascii="Calibri" w:eastAsia="Times New Roman" w:hAnsi="Calibri" w:cs="Calibri"/>
+          <w:color w:val="1F497D"/>
+          <w:sz w:val="28"/>
+          <w:szCs w:val="22"/>
+          <w:lang w:eastAsia="en-US"/>
+        </w:rPr>
+        <w:t>Switch 1, Switch 2</w:t>
+      </w:r>
+      <w:r>
+        <w:rPr>
+          <w:rFonts w:ascii="Calibri" w:eastAsia="Times New Roman" w:hAnsi="Calibri" w:cs="Calibri"/>
+          <w:color w:val="1F497D"/>
+          <w:sz w:val="28"/>
+          <w:szCs w:val="22"/>
+          <w:lang w:eastAsia="en-US"/>
+        </w:rPr>
+        <w:t>, LED 1, LED 2</w:t>
+      </w:r>
+    </w:p>
+    <w:p>
+      <w:pPr>
+        <w:numPr>
+          <w:ilvl w:val="1"/>
+          <w:numId w:val="1"/>
+        </w:numPr>
+        <w:spacing w:before="100" w:beforeAutospacing="1" w:after="100" w:afterAutospacing="1"/>
+        <w:rPr>
+          <w:rFonts w:ascii="Calibri" w:eastAsia="Times New Roman" w:hAnsi="Calibri" w:cs="Calibri"/>
+          <w:color w:val="1F497D"/>
+          <w:sz w:val="28"/>
+          <w:szCs w:val="22"/>
+          <w:lang w:eastAsia="en-US"/>
+        </w:rPr>
+      </w:pPr>
+      <w:r>
+        <w:rPr>
+          <w:rFonts w:ascii="Calibri" w:eastAsia="Times New Roman" w:hAnsi="Calibri" w:cs="Calibri"/>
+          <w:color w:val="1F497D"/>
+          <w:sz w:val="28"/>
+          <w:szCs w:val="22"/>
+          <w:lang w:eastAsia="en-US"/>
+        </w:rPr>
+        <w:t>Dimming an LED using a potentiometer</w:t>
+      </w:r>
+    </w:p>
+    <w:p>
+      <w:pPr>
+        <w:numPr>
+          <w:ilvl w:val="2"/>
+          <w:numId w:val="1"/>
+        </w:numPr>
+        <w:spacing w:before="100" w:beforeAutospacing="1" w:after="100" w:afterAutospacing="1"/>
+        <w:rPr>
+          <w:rFonts w:ascii="Calibri" w:eastAsia="Times New Roman" w:hAnsi="Calibri" w:cs="Calibri"/>
+          <w:color w:val="1F497D"/>
+          <w:sz w:val="28"/>
+          <w:szCs w:val="22"/>
+          <w:lang w:eastAsia="en-US"/>
+        </w:rPr>
+      </w:pPr>
+      <w:r>
+        <w:rPr>
+          <w:rFonts w:ascii="Calibri" w:eastAsia="Times New Roman" w:hAnsi="Calibri" w:cs="Calibri"/>
+          <w:color w:val="1F497D"/>
+          <w:sz w:val="28"/>
+          <w:szCs w:val="22"/>
+          <w:lang w:eastAsia="en-US"/>
+        </w:rPr>
+        <w:t>LED, Potentiometer, Switch</w:t>
+      </w:r>
+    </w:p>
+    <w:p>
+      <w:pPr>
+        <w:numPr>
+          <w:ilvl w:val="1"/>
+          <w:numId w:val="1"/>
+        </w:numPr>
+        <w:spacing w:before="100" w:beforeAutospacing="1" w:after="100" w:afterAutospacing="1"/>
+        <w:rPr>
+          <w:rFonts w:ascii="Calibri" w:eastAsia="Times New Roman" w:hAnsi="Calibri" w:cs="Calibri"/>
+          <w:color w:val="1F497D"/>
+          <w:sz w:val="28"/>
+          <w:szCs w:val="22"/>
+          <w:lang w:eastAsia="en-US"/>
+        </w:rPr>
+      </w:pPr>
+      <w:r>
+        <w:rPr>
+          <w:rFonts w:ascii="Calibri" w:eastAsia="Times New Roman" w:hAnsi="Calibri" w:cs="Calibri"/>
+          <w:color w:val="1F497D"/>
+          <w:sz w:val="28"/>
+          <w:szCs w:val="22"/>
+          <w:lang w:eastAsia="en-US"/>
+        </w:rPr>
+        <w:t>Using a transistor to drive a motor</w:t>
+      </w:r>
+    </w:p>
+    <w:p>
+      <w:pPr>
+        <w:numPr>
+          <w:ilvl w:val="2"/>
+          <w:numId w:val="1"/>
+        </w:numPr>
+        <w:spacing w:before="100" w:beforeAutospacing="1" w:after="100" w:afterAutospacing="1"/>
+        <w:rPr>
+          <w:rFonts w:ascii="Calibri" w:eastAsia="Times New Roman" w:hAnsi="Calibri" w:cs="Calibri"/>
+          <w:color w:val="1F497D"/>
+          <w:sz w:val="28"/>
+          <w:szCs w:val="22"/>
+          <w:lang w:eastAsia="en-US"/>
+        </w:rPr>
+      </w:pPr>
+      <w:r>
+        <w:rPr>
+          <w:rFonts w:ascii="Calibri" w:eastAsia="Times New Roman" w:hAnsi="Calibri" w:cs="Calibri"/>
+          <w:color w:val="1F497D"/>
+          <w:sz w:val="28"/>
+          <w:szCs w:val="22"/>
+          <w:lang w:eastAsia="en-US"/>
+        </w:rPr>
+        <w:t>NPN Transistor, Res</w:t>
       </w:r>
       <w:bookmarkStart w:id="0" w:name="_GoBack"/>
       <w:bookmarkEnd w:id="0"/>
@@ -2349,33 +2541,33 @@
           <w:szCs w:val="22"/>
           <w:lang w:eastAsia="en-US"/>
         </w:rPr>
-        <w:t>witches in parallel with the main switches</w:t>
-      </w:r>
-    </w:p>
-    <w:p>
-      <w:pPr>
-        <w:numPr>
-          <w:ilvl w:val="1"/>
-          <w:numId w:val="1"/>
-        </w:numPr>
-        <w:spacing w:before="100" w:beforeAutospacing="1" w:after="100" w:afterAutospacing="1"/>
-        <w:rPr>
-          <w:rFonts w:ascii="Calibri" w:eastAsia="Times New Roman" w:hAnsi="Calibri" w:cs="Calibri"/>
-          <w:color w:val="1F497D"/>
-          <w:sz w:val="28"/>
-          <w:szCs w:val="22"/>
-          <w:lang w:eastAsia="en-US"/>
-        </w:rPr>
-      </w:pPr>
-      <w:r>
-        <w:rPr>
-          <w:rFonts w:ascii="Calibri" w:eastAsia="Times New Roman" w:hAnsi="Calibri" w:cs="Calibri"/>
-          <w:color w:val="1F497D"/>
-          <w:sz w:val="28"/>
-          <w:szCs w:val="22"/>
-          <w:lang w:eastAsia="en-US"/>
-        </w:rPr>
-        <w:t>Dimming an LED using a potentiometer</w:t>
+        <w:t>istor, Motor</w:t>
+      </w:r>
+    </w:p>
+    <w:p>
+      <w:pPr>
+        <w:numPr>
+          <w:ilvl w:val="1"/>
+          <w:numId w:val="1"/>
+        </w:numPr>
+        <w:spacing w:before="100" w:beforeAutospacing="1" w:after="100" w:afterAutospacing="1"/>
+        <w:rPr>
+          <w:rFonts w:ascii="Calibri" w:eastAsia="Times New Roman" w:hAnsi="Calibri" w:cs="Calibri"/>
+          <w:color w:val="1F497D"/>
+          <w:sz w:val="28"/>
+          <w:szCs w:val="22"/>
+          <w:lang w:eastAsia="en-US"/>
+        </w:rPr>
+      </w:pPr>
+      <w:r>
+        <w:rPr>
+          <w:rFonts w:ascii="Calibri" w:eastAsia="Times New Roman" w:hAnsi="Calibri" w:cs="Calibri"/>
+          <w:color w:val="1F497D"/>
+          <w:sz w:val="28"/>
+          <w:szCs w:val="22"/>
+          <w:lang w:eastAsia="en-US"/>
+        </w:rPr>
+        <w:t>Using the accelerometer to control motor speed</w:t>
       </w:r>
     </w:p>
     <w:p>
@@ -2401,7 +2593,7 @@
           <w:szCs w:val="22"/>
           <w:lang w:eastAsia="en-US"/>
         </w:rPr>
-        <w:t xml:space="preserve">LED, Potentiometer </w:t>
+        <w:t>Single speed / Duty Cycle</w:t>
       </w:r>
     </w:p>
     <w:p>
@@ -2427,59 +2619,7 @@
           <w:szCs w:val="22"/>
           <w:lang w:eastAsia="en-US"/>
         </w:rPr>
-        <w:t>LED, Potentiometer, Switch</w:t>
-      </w:r>
-    </w:p>
-    <w:p>
-      <w:pPr>
-        <w:numPr>
-          <w:ilvl w:val="1"/>
-          <w:numId w:val="1"/>
-        </w:numPr>
-        <w:spacing w:before="100" w:beforeAutospacing="1" w:after="100" w:afterAutospacing="1"/>
-        <w:rPr>
-          <w:rFonts w:ascii="Calibri" w:eastAsia="Times New Roman" w:hAnsi="Calibri" w:cs="Calibri"/>
-          <w:color w:val="1F497D"/>
-          <w:sz w:val="28"/>
-          <w:szCs w:val="22"/>
-          <w:lang w:eastAsia="en-US"/>
-        </w:rPr>
-      </w:pPr>
-      <w:r>
-        <w:rPr>
-          <w:rFonts w:ascii="Calibri" w:eastAsia="Times New Roman" w:hAnsi="Calibri" w:cs="Calibri"/>
-          <w:color w:val="1F497D"/>
-          <w:sz w:val="28"/>
-          <w:szCs w:val="22"/>
-          <w:lang w:eastAsia="en-US"/>
-        </w:rPr>
-        <w:t>Using a transistor to drive a motor</w:t>
-      </w:r>
-    </w:p>
-    <w:p>
-      <w:pPr>
-        <w:numPr>
-          <w:ilvl w:val="1"/>
-          <w:numId w:val="1"/>
-        </w:numPr>
-        <w:spacing w:before="100" w:beforeAutospacing="1" w:after="100" w:afterAutospacing="1"/>
-        <w:rPr>
-          <w:rFonts w:ascii="Calibri" w:eastAsia="Times New Roman" w:hAnsi="Calibri" w:cs="Calibri"/>
-          <w:color w:val="1F497D"/>
-          <w:sz w:val="28"/>
-          <w:szCs w:val="22"/>
-          <w:lang w:eastAsia="en-US"/>
-        </w:rPr>
-      </w:pPr>
-      <w:r>
-        <w:rPr>
-          <w:rFonts w:ascii="Calibri" w:eastAsia="Times New Roman" w:hAnsi="Calibri" w:cs="Calibri"/>
-          <w:color w:val="1F497D"/>
-          <w:sz w:val="28"/>
-          <w:szCs w:val="22"/>
-          <w:lang w:eastAsia="en-US"/>
-        </w:rPr>
-        <w:t>Using the accelerometer to control motor speed</w:t>
+        <w:t xml:space="preserve">Set button A to increase speed </w:t>
       </w:r>
     </w:p>
     <w:p>
@@ -2505,7 +2645,53 @@
           <w:szCs w:val="22"/>
           <w:lang w:eastAsia="en-US"/>
         </w:rPr>
-        <w:t>Single speed / Duty Cycle</w:t>
+        <w:t>Set button A to increase speed and</w:t>
+      </w:r>
+      <w:r>
+        <w:rPr>
+          <w:rFonts w:ascii="Calibri" w:eastAsia="Times New Roman" w:hAnsi="Calibri" w:cs="Calibri"/>
+          <w:color w:val="1F497D"/>
+          <w:sz w:val="28"/>
+          <w:szCs w:val="22"/>
+          <w:lang w:eastAsia="en-US"/>
+        </w:rPr>
+        <w:t xml:space="preserve"> butt</w:t>
+      </w:r>
+      <w:r>
+        <w:rPr>
+          <w:rFonts w:ascii="Calibri" w:eastAsia="Times New Roman" w:hAnsi="Calibri" w:cs="Calibri"/>
+          <w:color w:val="1F497D"/>
+          <w:sz w:val="28"/>
+          <w:szCs w:val="22"/>
+          <w:lang w:eastAsia="en-US"/>
+        </w:rPr>
+        <w:t>on B to decrease speed</w:t>
+      </w:r>
+    </w:p>
+    <w:p>
+      <w:pPr>
+        <w:numPr>
+          <w:ilvl w:val="1"/>
+          <w:numId w:val="1"/>
+        </w:numPr>
+        <w:spacing w:before="100" w:beforeAutospacing="1" w:after="100" w:afterAutospacing="1"/>
+        <w:rPr>
+          <w:rFonts w:ascii="Calibri" w:eastAsia="Times New Roman" w:hAnsi="Calibri" w:cs="Calibri"/>
+          <w:color w:val="1F497D"/>
+          <w:sz w:val="28"/>
+          <w:szCs w:val="22"/>
+          <w:lang w:eastAsia="en-US"/>
+        </w:rPr>
+      </w:pPr>
+      <w:r>
+        <w:rPr>
+          <w:rFonts w:ascii="Calibri" w:eastAsia="Times New Roman" w:hAnsi="Calibri" w:cs="Calibri"/>
+          <w:color w:val="1F497D"/>
+          <w:sz w:val="28"/>
+          <w:szCs w:val="22"/>
+          <w:lang w:eastAsia="en-US"/>
+        </w:rPr>
+        <w:t>Setting the tone with a piezo buzzer</w:t>
       </w:r>
     </w:p>
     <w:p>
@@ -2531,7 +2717,7 @@
           <w:szCs w:val="22"/>
           <w:lang w:eastAsia="en-US"/>
         </w:rPr>
-        <w:t xml:space="preserve">Set button A to increase speed </w:t>
+        <w:t>Play music with the buzzer</w:t>
       </w:r>
     </w:p>
     <w:p>
@@ -2557,53 +2743,7 @@
           <w:szCs w:val="22"/>
           <w:lang w:eastAsia="en-US"/>
         </w:rPr>
-        <w:t>Set button A to increase speed and</w:t>
-      </w:r>
-      <w:r>
-        <w:rPr>
-          <w:rFonts w:ascii="Calibri" w:eastAsia="Times New Roman" w:hAnsi="Calibri" w:cs="Calibri"/>
-          <w:color w:val="1F497D"/>
-          <w:sz w:val="28"/>
-          <w:szCs w:val="22"/>
-          <w:lang w:eastAsia="en-US"/>
-        </w:rPr>
-        <w:t xml:space="preserve"> butt</w:t>
-      </w:r>
-      <w:r>
-        <w:rPr>
-          <w:rFonts w:ascii="Calibri" w:eastAsia="Times New Roman" w:hAnsi="Calibri" w:cs="Calibri"/>
-          <w:color w:val="1F497D"/>
-          <w:sz w:val="28"/>
-          <w:szCs w:val="22"/>
-          <w:lang w:eastAsia="en-US"/>
-        </w:rPr>
-        <w:t>on B to decrease speed</w:t>
-      </w:r>
-    </w:p>
-    <w:p>
-      <w:pPr>
-        <w:numPr>
-          <w:ilvl w:val="1"/>
-          <w:numId w:val="1"/>
-        </w:numPr>
-        <w:spacing w:before="100" w:beforeAutospacing="1" w:after="100" w:afterAutospacing="1"/>
-        <w:rPr>
-          <w:rFonts w:ascii="Calibri" w:eastAsia="Times New Roman" w:hAnsi="Calibri" w:cs="Calibri"/>
-          <w:color w:val="1F497D"/>
-          <w:sz w:val="28"/>
-          <w:szCs w:val="22"/>
-          <w:lang w:eastAsia="en-US"/>
-        </w:rPr>
-      </w:pPr>
-      <w:r>
-        <w:rPr>
-          <w:rFonts w:ascii="Calibri" w:eastAsia="Times New Roman" w:hAnsi="Calibri" w:cs="Calibri"/>
-          <w:color w:val="1F497D"/>
-          <w:sz w:val="28"/>
-          <w:szCs w:val="22"/>
-          <w:lang w:eastAsia="en-US"/>
-        </w:rPr>
-        <w:t>Setting the tone with a piezo buzzer</w:t>
+        <w:t>Detect input on button A an play a melody</w:t>
       </w:r>
     </w:p>
     <w:p>
@@ -2629,7 +2769,7 @@
           <w:szCs w:val="22"/>
           <w:lang w:eastAsia="en-US"/>
         </w:rPr>
-        <w:t>Play music with the buzzer</w:t>
+        <w:t>Detect input on button B and play a different melody</w:t>
       </w:r>
     </w:p>
     <w:p>
@@ -2655,7 +2795,174 @@
           <w:szCs w:val="22"/>
           <w:lang w:eastAsia="en-US"/>
         </w:rPr>
-        <w:t>Detect input on button A an play a melody</w:t>
+        <w:t>Detect input on button A + B and play a different melody</w:t>
+      </w:r>
+    </w:p>
+    <w:p>
+      <w:pPr>
+        <w:numPr>
+          <w:ilvl w:val="1"/>
+          <w:numId w:val="1"/>
+        </w:numPr>
+        <w:spacing w:before="100" w:beforeAutospacing="1" w:after="100" w:afterAutospacing="1"/>
+        <w:rPr>
+          <w:rFonts w:ascii="Calibri" w:eastAsia="Times New Roman" w:hAnsi="Calibri" w:cs="Calibri"/>
+          <w:color w:val="1F497D"/>
+          <w:sz w:val="28"/>
+          <w:szCs w:val="22"/>
+          <w:lang w:eastAsia="en-US"/>
+        </w:rPr>
+      </w:pPr>
+      <w:r>
+        <w:rPr>
+          <w:rFonts w:ascii="Calibri" w:eastAsia="Times New Roman" w:hAnsi="Calibri" w:cs="Calibri"/>
+          <w:color w:val="1F497D"/>
+          <w:sz w:val="28"/>
+          <w:szCs w:val="22"/>
+          <w:lang w:eastAsia="en-US"/>
+        </w:rPr>
+        <w:t>Wind power in action</w:t>
+      </w:r>
+    </w:p>
+    <w:p>
+      <w:pPr>
+        <w:numPr>
+          <w:ilvl w:val="1"/>
+          <w:numId w:val="1"/>
+        </w:numPr>
+        <w:spacing w:before="100" w:beforeAutospacing="1" w:after="100" w:afterAutospacing="1"/>
+        <w:rPr>
+          <w:rFonts w:ascii="Calibri" w:eastAsia="Times New Roman" w:hAnsi="Calibri" w:cs="Calibri"/>
+          <w:color w:val="1F497D"/>
+          <w:sz w:val="28"/>
+          <w:szCs w:val="22"/>
+          <w:lang w:eastAsia="en-US"/>
+        </w:rPr>
+      </w:pPr>
+      <w:r>
+        <w:rPr>
+          <w:rFonts w:ascii="Calibri" w:eastAsia="Times New Roman" w:hAnsi="Calibri" w:cs="Calibri"/>
+          <w:color w:val="1F497D"/>
+          <w:sz w:val="28"/>
+          <w:szCs w:val="22"/>
+          <w:lang w:eastAsia="en-US"/>
+        </w:rPr>
+        <w:t>Making a game using the compass</w:t>
+      </w:r>
+    </w:p>
+    <w:p>
+      <w:pPr>
+        <w:numPr>
+          <w:ilvl w:val="1"/>
+          <w:numId w:val="1"/>
+        </w:numPr>
+        <w:spacing w:before="100" w:beforeAutospacing="1" w:after="100" w:afterAutospacing="1"/>
+        <w:rPr>
+          <w:rFonts w:ascii="Calibri" w:eastAsia="Times New Roman" w:hAnsi="Calibri" w:cs="Calibri"/>
+          <w:color w:val="1F497D"/>
+          <w:sz w:val="28"/>
+          <w:szCs w:val="22"/>
+          <w:lang w:eastAsia="en-US"/>
+        </w:rPr>
+      </w:pPr>
+      <w:r>
+        <w:rPr>
+          <w:rFonts w:ascii="Calibri" w:eastAsia="Times New Roman" w:hAnsi="Calibri" w:cs="Calibri"/>
+          <w:color w:val="1F497D"/>
+          <w:sz w:val="28"/>
+          <w:szCs w:val="22"/>
+          <w:lang w:eastAsia="en-US"/>
+        </w:rPr>
+        <w:t>Creating a capacitor charge circuit</w:t>
+      </w:r>
+    </w:p>
+    <w:p>
+      <w:pPr>
+        <w:numPr>
+          <w:ilvl w:val="1"/>
+          <w:numId w:val="1"/>
+        </w:numPr>
+        <w:spacing w:before="100" w:beforeAutospacing="1" w:after="100" w:afterAutospacing="1"/>
+        <w:rPr>
+          <w:rFonts w:ascii="Calibri" w:eastAsia="Times New Roman" w:hAnsi="Calibri" w:cs="Calibri"/>
+          <w:color w:val="1F497D"/>
+          <w:sz w:val="28"/>
+          <w:szCs w:val="22"/>
+          <w:lang w:eastAsia="en-US"/>
+        </w:rPr>
+      </w:pPr>
+      <w:r>
+        <w:rPr>
+          <w:rFonts w:ascii="Calibri" w:eastAsia="Times New Roman" w:hAnsi="Calibri" w:cs="Calibri"/>
+          <w:color w:val="1F497D"/>
+          <w:sz w:val="28"/>
+          <w:szCs w:val="22"/>
+          <w:lang w:eastAsia="en-US"/>
+        </w:rPr>
+        <w:lastRenderedPageBreak/>
+        <w:t>Making a pedestrian crossing</w:t>
+      </w:r>
+      <w:r>
+        <w:rPr>
+          <w:rFonts w:ascii="Calibri" w:eastAsia="Times New Roman" w:hAnsi="Calibri" w:cs="Calibri"/>
+          <w:color w:val="1F497D"/>
+          <w:sz w:val="28"/>
+          <w:szCs w:val="22"/>
+          <w:lang w:eastAsia="en-US"/>
+        </w:rPr>
+        <w:t xml:space="preserve"> using LED’</w:t>
+      </w:r>
+    </w:p>
+    <w:p>
+      <w:pPr>
+        <w:numPr>
+          <w:ilvl w:val="1"/>
+          <w:numId w:val="1"/>
+        </w:numPr>
+        <w:spacing w:before="100" w:beforeAutospacing="1" w:after="100" w:afterAutospacing="1"/>
+        <w:rPr>
+          <w:rFonts w:ascii="Calibri" w:eastAsia="Times New Roman" w:hAnsi="Calibri" w:cs="Calibri"/>
+          <w:color w:val="1F497D"/>
+          <w:sz w:val="28"/>
+          <w:szCs w:val="22"/>
+          <w:lang w:eastAsia="en-US"/>
+        </w:rPr>
+      </w:pPr>
+      <w:r>
+        <w:rPr>
+          <w:rFonts w:ascii="Calibri" w:eastAsia="Times New Roman" w:hAnsi="Calibri" w:cs="Calibri"/>
+          <w:color w:val="1F497D"/>
+          <w:sz w:val="28"/>
+          <w:szCs w:val="22"/>
+          <w:lang w:eastAsia="en-US"/>
+        </w:rPr>
+        <w:t>Making a random dice</w:t>
+      </w:r>
+    </w:p>
+    <w:p>
+      <w:pPr>
+        <w:numPr>
+          <w:ilvl w:val="1"/>
+          <w:numId w:val="1"/>
+        </w:numPr>
+        <w:spacing w:before="100" w:beforeAutospacing="1" w:after="100" w:afterAutospacing="1"/>
+        <w:rPr>
+          <w:rFonts w:ascii="Calibri" w:eastAsia="Times New Roman" w:hAnsi="Calibri" w:cs="Calibri"/>
+          <w:color w:val="1F497D"/>
+          <w:sz w:val="28"/>
+          <w:szCs w:val="22"/>
+          <w:lang w:eastAsia="en-US"/>
+        </w:rPr>
+      </w:pPr>
+      <w:r>
+        <w:rPr>
+          <w:rFonts w:ascii="Calibri" w:eastAsia="Times New Roman" w:hAnsi="Calibri" w:cs="Calibri"/>
+          <w:color w:val="1F497D"/>
+          <w:sz w:val="28"/>
+          <w:szCs w:val="22"/>
+          <w:lang w:eastAsia="en-US"/>
+        </w:rPr>
+        <w:t xml:space="preserve">Exploring transistors </w:t>
       </w:r>
     </w:p>
     <w:p>
@@ -2681,7 +2988,7 @@
           <w:szCs w:val="22"/>
           <w:lang w:eastAsia="en-US"/>
         </w:rPr>
-        <w:t>Detect input on button B and play a different melody</w:t>
+        <w:t>Darlington Pair for high current gain</w:t>
       </w:r>
     </w:p>
     <w:p>
@@ -2707,225 +3014,6 @@
           <w:szCs w:val="22"/>
           <w:lang w:eastAsia="en-US"/>
         </w:rPr>
-        <w:t>Detect input on button A + B and play a different melody</w:t>
-      </w:r>
-    </w:p>
-    <w:p>
-      <w:pPr>
-        <w:numPr>
-          <w:ilvl w:val="1"/>
-          <w:numId w:val="1"/>
-        </w:numPr>
-        <w:spacing w:before="100" w:beforeAutospacing="1" w:after="100" w:afterAutospacing="1"/>
-        <w:rPr>
-          <w:rFonts w:ascii="Calibri" w:eastAsia="Times New Roman" w:hAnsi="Calibri" w:cs="Calibri"/>
-          <w:color w:val="1F497D"/>
-          <w:sz w:val="28"/>
-          <w:szCs w:val="22"/>
-          <w:lang w:eastAsia="en-US"/>
-        </w:rPr>
-      </w:pPr>
-      <w:r>
-        <w:rPr>
-          <w:rFonts w:ascii="Calibri" w:eastAsia="Times New Roman" w:hAnsi="Calibri" w:cs="Calibri"/>
-          <w:color w:val="1F497D"/>
-          <w:sz w:val="28"/>
-          <w:szCs w:val="22"/>
-          <w:lang w:eastAsia="en-US"/>
-        </w:rPr>
-        <w:t>Wind power in action</w:t>
-      </w:r>
-    </w:p>
-    <w:p>
-      <w:pPr>
-        <w:numPr>
-          <w:ilvl w:val="1"/>
-          <w:numId w:val="1"/>
-        </w:numPr>
-        <w:spacing w:before="100" w:beforeAutospacing="1" w:after="100" w:afterAutospacing="1"/>
-        <w:rPr>
-          <w:rFonts w:ascii="Calibri" w:eastAsia="Times New Roman" w:hAnsi="Calibri" w:cs="Calibri"/>
-          <w:color w:val="1F497D"/>
-          <w:sz w:val="28"/>
-          <w:szCs w:val="22"/>
-          <w:lang w:eastAsia="en-US"/>
-        </w:rPr>
-      </w:pPr>
-      <w:r>
-        <w:rPr>
-          <w:rFonts w:ascii="Calibri" w:eastAsia="Times New Roman" w:hAnsi="Calibri" w:cs="Calibri"/>
-          <w:color w:val="1F497D"/>
-          <w:sz w:val="28"/>
-          <w:szCs w:val="22"/>
-          <w:lang w:eastAsia="en-US"/>
-        </w:rPr>
-        <w:t>Making a game using the compass</w:t>
-      </w:r>
-    </w:p>
-    <w:p>
-      <w:pPr>
-        <w:numPr>
-          <w:ilvl w:val="1"/>
-          <w:numId w:val="1"/>
-        </w:numPr>
-        <w:spacing w:before="100" w:beforeAutospacing="1" w:after="100" w:afterAutospacing="1"/>
-        <w:rPr>
-          <w:rFonts w:ascii="Calibri" w:eastAsia="Times New Roman" w:hAnsi="Calibri" w:cs="Calibri"/>
-          <w:color w:val="1F497D"/>
-          <w:sz w:val="28"/>
-          <w:szCs w:val="22"/>
-          <w:lang w:eastAsia="en-US"/>
-        </w:rPr>
-      </w:pPr>
-      <w:r>
-        <w:rPr>
-          <w:rFonts w:ascii="Calibri" w:eastAsia="Times New Roman" w:hAnsi="Calibri" w:cs="Calibri"/>
-          <w:color w:val="1F497D"/>
-          <w:sz w:val="28"/>
-          <w:szCs w:val="22"/>
-          <w:lang w:eastAsia="en-US"/>
-        </w:rPr>
-        <w:t>Creating a capacitor charge circuit</w:t>
-      </w:r>
-    </w:p>
-    <w:p>
-      <w:pPr>
-        <w:numPr>
-          <w:ilvl w:val="1"/>
-          <w:numId w:val="1"/>
-        </w:numPr>
-        <w:spacing w:before="100" w:beforeAutospacing="1" w:after="100" w:afterAutospacing="1"/>
-        <w:rPr>
-          <w:rFonts w:ascii="Calibri" w:eastAsia="Times New Roman" w:hAnsi="Calibri" w:cs="Calibri"/>
-          <w:color w:val="1F497D"/>
-          <w:sz w:val="28"/>
-          <w:szCs w:val="22"/>
-          <w:lang w:eastAsia="en-US"/>
-        </w:rPr>
-      </w:pPr>
-      <w:r>
-        <w:rPr>
-          <w:rFonts w:ascii="Calibri" w:eastAsia="Times New Roman" w:hAnsi="Calibri" w:cs="Calibri"/>
-          <w:color w:val="1F497D"/>
-          <w:sz w:val="28"/>
-          <w:szCs w:val="22"/>
-          <w:lang w:eastAsia="en-US"/>
-        </w:rPr>
-        <w:t>Making a pedestrian crossing</w:t>
-      </w:r>
-      <w:r>
-        <w:rPr>
-          <w:rFonts w:ascii="Calibri" w:eastAsia="Times New Roman" w:hAnsi="Calibri" w:cs="Calibri"/>
-          <w:color w:val="1F497D"/>
-          <w:sz w:val="28"/>
-          <w:szCs w:val="22"/>
-          <w:lang w:eastAsia="en-US"/>
-        </w:rPr>
-        <w:t xml:space="preserve"> using LED’</w:t>
-      </w:r>
-    </w:p>
-    <w:p>
-      <w:pPr>
-        <w:numPr>
-          <w:ilvl w:val="1"/>
-          <w:numId w:val="1"/>
-        </w:numPr>
-        <w:spacing w:before="100" w:beforeAutospacing="1" w:after="100" w:afterAutospacing="1"/>
-        <w:rPr>
-          <w:rFonts w:ascii="Calibri" w:eastAsia="Times New Roman" w:hAnsi="Calibri" w:cs="Calibri"/>
-          <w:color w:val="1F497D"/>
-          <w:sz w:val="28"/>
-          <w:szCs w:val="22"/>
-          <w:lang w:eastAsia="en-US"/>
-        </w:rPr>
-      </w:pPr>
-      <w:r>
-        <w:rPr>
-          <w:rFonts w:ascii="Calibri" w:eastAsia="Times New Roman" w:hAnsi="Calibri" w:cs="Calibri"/>
-          <w:color w:val="1F497D"/>
-          <w:sz w:val="28"/>
-          <w:szCs w:val="22"/>
-          <w:lang w:eastAsia="en-US"/>
-        </w:rPr>
-        <w:t>Making a random dice</w:t>
-      </w:r>
-    </w:p>
-    <w:p>
-      <w:pPr>
-        <w:numPr>
-          <w:ilvl w:val="1"/>
-          <w:numId w:val="1"/>
-        </w:numPr>
-        <w:spacing w:before="100" w:beforeAutospacing="1" w:after="100" w:afterAutospacing="1"/>
-        <w:rPr>
-          <w:rFonts w:ascii="Calibri" w:eastAsia="Times New Roman" w:hAnsi="Calibri" w:cs="Calibri"/>
-          <w:color w:val="1F497D"/>
-          <w:sz w:val="28"/>
-          <w:szCs w:val="22"/>
-          <w:lang w:eastAsia="en-US"/>
-        </w:rPr>
-      </w:pPr>
-      <w:r>
-        <w:rPr>
-          <w:rFonts w:ascii="Calibri" w:eastAsia="Times New Roman" w:hAnsi="Calibri" w:cs="Calibri"/>
-          <w:color w:val="1F497D"/>
-          <w:sz w:val="28"/>
-          <w:szCs w:val="22"/>
-          <w:lang w:eastAsia="en-US"/>
-        </w:rPr>
-        <w:t xml:space="preserve">Exploring transistors </w:t>
-      </w:r>
-    </w:p>
-    <w:p>
-      <w:pPr>
-        <w:numPr>
-          <w:ilvl w:val="2"/>
-          <w:numId w:val="1"/>
-        </w:numPr>
-        <w:spacing w:before="100" w:beforeAutospacing="1" w:after="100" w:afterAutospacing="1"/>
-        <w:rPr>
-          <w:rFonts w:ascii="Calibri" w:eastAsia="Times New Roman" w:hAnsi="Calibri" w:cs="Calibri"/>
-          <w:color w:val="1F497D"/>
-          <w:sz w:val="28"/>
-          <w:szCs w:val="22"/>
-          <w:lang w:eastAsia="en-US"/>
-        </w:rPr>
-      </w:pPr>
-      <w:r>
-        <w:rPr>
-          <w:rFonts w:ascii="Calibri" w:eastAsia="Times New Roman" w:hAnsi="Calibri" w:cs="Calibri"/>
-          <w:color w:val="1F497D"/>
-          <w:sz w:val="28"/>
-          <w:szCs w:val="22"/>
-          <w:lang w:eastAsia="en-US"/>
-        </w:rPr>
-        <w:lastRenderedPageBreak/>
-        <w:t>Darlington Pair for high current gain</w:t>
-      </w:r>
-    </w:p>
-    <w:p>
-      <w:pPr>
-        <w:numPr>
-          <w:ilvl w:val="2"/>
-          <w:numId w:val="1"/>
-        </w:numPr>
-        <w:spacing w:before="100" w:beforeAutospacing="1" w:after="100" w:afterAutospacing="1"/>
-        <w:rPr>
-          <w:rFonts w:ascii="Calibri" w:eastAsia="Times New Roman" w:hAnsi="Calibri" w:cs="Calibri"/>
-          <w:color w:val="1F497D"/>
-          <w:sz w:val="28"/>
-          <w:szCs w:val="22"/>
-          <w:lang w:eastAsia="en-US"/>
-        </w:rPr>
-      </w:pPr>
-      <w:r>
-        <w:rPr>
-          <w:rFonts w:ascii="Calibri" w:eastAsia="Times New Roman" w:hAnsi="Calibri" w:cs="Calibri"/>
-          <w:color w:val="1F497D"/>
-          <w:sz w:val="28"/>
-          <w:szCs w:val="22"/>
-          <w:lang w:eastAsia="en-US"/>
-        </w:rPr>
         <w:t>H-Bridge using 4 transistors to drive a motor</w:t>
       </w:r>
     </w:p>
@@ -3114,6 +3202,45 @@
         </w:rPr>
         <w:t>Traffic Light Using 3 LEDs and a HC SR04 (Distance Sensor)</w:t>
       </w:r>
+    </w:p>
+    <w:p>
+      <w:pPr>
+        <w:numPr>
+          <w:ilvl w:val="1"/>
+          <w:numId w:val="1"/>
+        </w:numPr>
+        <w:spacing w:before="100" w:beforeAutospacing="1" w:after="100" w:afterAutospacing="1"/>
+        <w:rPr>
+          <w:rFonts w:ascii="Calibri" w:eastAsia="Times New Roman" w:hAnsi="Calibri" w:cs="Calibri"/>
+          <w:color w:val="1F497D"/>
+          <w:sz w:val="28"/>
+          <w:szCs w:val="22"/>
+          <w:lang w:eastAsia="en-US"/>
+        </w:rPr>
+      </w:pPr>
+      <w:r>
+        <w:rPr>
+          <w:rFonts w:ascii="Calibri" w:eastAsia="Times New Roman" w:hAnsi="Calibri" w:cs="Calibri"/>
+          <w:color w:val="1F497D"/>
+          <w:sz w:val="28"/>
+          <w:szCs w:val="22"/>
+          <w:lang w:eastAsia="en-US"/>
+        </w:rPr>
+        <w:t>Measuring algae in water using an LDR and an LED to determine if the water needs to be refreshed</w:t>
+      </w:r>
+    </w:p>
+    <w:p>
+      <w:pPr>
+        <w:spacing w:before="100" w:beforeAutospacing="1" w:after="100" w:afterAutospacing="1"/>
+        <w:ind w:left="1440"/>
+        <w:rPr>
+          <w:rFonts w:ascii="Calibri" w:eastAsia="Times New Roman" w:hAnsi="Calibri" w:cs="Calibri"/>
+          <w:color w:val="1F497D"/>
+          <w:sz w:val="28"/>
+          <w:szCs w:val="22"/>
+          <w:lang w:eastAsia="en-US"/>
+        </w:rPr>
+      </w:pPr>
     </w:p>
     <w:p/>
     <w:sectPr>
@@ -3127,7 +3254,7 @@
 </file>
 
 <file path=word/numbering.xml><?xml version="1.0" encoding="utf-8"?>
-<w:numbering xmlns:wpc="http://schemas.microsoft.com/office/word/2010/wordprocessingCanvas" xmlns:mc="http://schemas.openxmlformats.org/markup-compatibility/2006" xmlns:o="urn:schemas-microsoft-com:office:office" xmlns:r="http://schemas.openxmlformats.org/officeDocument/2006/relationships" xmlns:m="http://schemas.openxmlformats.org/officeDocument/2006/math" xmlns:v="urn:schemas-microsoft-com:vml" xmlns:wp14="http://schemas.microsoft.com/office/word/2010/wordprocessingDrawing" xmlns:wp="http://schemas.openxmlformats.org/drawingml/2006/wordprocessingDrawing" xmlns:w10="urn:schemas-microsoft-com:office:word" xmlns:w="http://schemas.openxmlformats.org/wordprocessingml/2006/main" xmlns:w14="http://schemas.microsoft.com/office/word/2010/wordml" xmlns:w15="http://schemas.microsoft.com/office/word/2012/wordml" xmlns:wpg="http://schemas.microsoft.com/office/word/2010/wordprocessingGroup" xmlns:wpi="http://schemas.microsoft.com/office/word/2010/wordprocessingInk" xmlns:wne="http://schemas.microsoft.com/office/word/2006/wordml" xmlns:wps="http://schemas.microsoft.com/office/word/2010/wordprocessingShape" mc:Ignorable="w14 w15 wp14">
+<w:numbering xmlns:wpc="http://schemas.microsoft.com/office/word/2010/wordprocessingCanvas" xmlns:cx="http://schemas.microsoft.com/office/drawing/2014/chartex" xmlns:cx1="http://schemas.microsoft.com/office/drawing/2015/9/8/chartex" xmlns:cx2="http://schemas.microsoft.com/office/drawing/2015/10/21/chartex" xmlns:cx3="http://schemas.microsoft.com/office/drawing/2016/5/9/chartex" xmlns:cx4="http://schemas.microsoft.com/office/drawing/2016/5/10/chartex" xmlns:cx5="http://schemas.microsoft.com/office/drawing/2016/5/11/chartex" xmlns:cx6="http://schemas.microsoft.com/office/drawing/2016/5/12/chartex" xmlns:cx7="http://schemas.microsoft.com/office/drawing/2016/5/13/chartex" xmlns:cx8="http://schemas.microsoft.com/office/drawing/2016/5/14/chartex" xmlns:mc="http://schemas.openxmlformats.org/markup-compatibility/2006" xmlns:aink="http://schemas.microsoft.com/office/drawing/2016/ink" xmlns:am3d="http://schemas.microsoft.com/office/drawing/2017/model3d" xmlns:o="urn:schemas-microsoft-com:office:office" xmlns:r="http://schemas.openxmlformats.org/officeDocument/2006/relationships" xmlns:m="http://schemas.openxmlformats.org/officeDocument/2006/math" xmlns:v="urn:schemas-microsoft-com:vml" xmlns:wp14="http://schemas.microsoft.com/office/word/2010/wordprocessingDrawing" xmlns:wp="http://schemas.openxmlformats.org/drawingml/2006/wordprocessingDrawing" xmlns:w10="urn:schemas-microsoft-com:office:word" xmlns:w="http://schemas.openxmlformats.org/wordprocessingml/2006/main" xmlns:w14="http://schemas.microsoft.com/office/word/2010/wordml" xmlns:w15="http://schemas.microsoft.com/office/word/2012/wordml" xmlns:w16cid="http://schemas.microsoft.com/office/word/2016/wordml/cid" xmlns:w16se="http://schemas.microsoft.com/office/word/2015/wordml/symex" xmlns:wpg="http://schemas.microsoft.com/office/word/2010/wordprocessingGroup" xmlns:wpi="http://schemas.microsoft.com/office/word/2010/wordprocessingInk" xmlns:wne="http://schemas.microsoft.com/office/word/2006/wordml" xmlns:wps="http://schemas.microsoft.com/office/word/2010/wordprocessingShape" mc:Ignorable="w14 w15 w16se w16cid wp14">
   <w:abstractNum w:abstractNumId="0" w15:restartNumberingAfterBreak="0">
     <w:nsid w:val="441E0564"/>
     <w:multiLevelType w:val="hybridMultilevel"/>
@@ -3253,11 +3380,41 @@
   <w:num w:numId="1">
     <w:abstractNumId w:val="0"/>
   </w:num>
+  <w:num w:numId="2">
+    <w:abstractNumId w:val="0"/>
+    <w:lvlOverride w:ilvl="0">
+      <w:startOverride w:val="1"/>
+    </w:lvlOverride>
+    <w:lvlOverride w:ilvl="1">
+      <w:startOverride w:val="1"/>
+    </w:lvlOverride>
+    <w:lvlOverride w:ilvl="2">
+      <w:startOverride w:val="1"/>
+    </w:lvlOverride>
+    <w:lvlOverride w:ilvl="3">
+      <w:startOverride w:val="1"/>
+    </w:lvlOverride>
+    <w:lvlOverride w:ilvl="4">
+      <w:startOverride w:val="1"/>
+    </w:lvlOverride>
+    <w:lvlOverride w:ilvl="5">
+      <w:startOverride w:val="1"/>
+    </w:lvlOverride>
+    <w:lvlOverride w:ilvl="6">
+      <w:startOverride w:val="1"/>
+    </w:lvlOverride>
+    <w:lvlOverride w:ilvl="7">
+      <w:startOverride w:val="1"/>
+    </w:lvlOverride>
+    <w:lvlOverride w:ilvl="8">
+      <w:startOverride w:val="1"/>
+    </w:lvlOverride>
+  </w:num>
 </w:numbering>
 </file>
 
 <file path=word/styles.xml><?xml version="1.0" encoding="utf-8"?>
-<w:styles xmlns:mc="http://schemas.openxmlformats.org/markup-compatibility/2006" xmlns:r="http://schemas.openxmlformats.org/officeDocument/2006/relationships" xmlns:w="http://schemas.openxmlformats.org/wordprocessingml/2006/main" xmlns:w14="http://schemas.microsoft.com/office/word/2010/wordml" xmlns:w15="http://schemas.microsoft.com/office/word/2012/wordml" mc:Ignorable="w14 w15">
+<w:styles xmlns:mc="http://schemas.openxmlformats.org/markup-compatibility/2006" xmlns:r="http://schemas.openxmlformats.org/officeDocument/2006/relationships" xmlns:w="http://schemas.openxmlformats.org/wordprocessingml/2006/main" xmlns:w14="http://schemas.microsoft.com/office/word/2010/wordml" xmlns:w15="http://schemas.microsoft.com/office/word/2012/wordml" xmlns:w16cid="http://schemas.microsoft.com/office/word/2016/wordml/cid" xmlns:w16se="http://schemas.microsoft.com/office/word/2015/wordml/symex" mc:Ignorable="w14 w15 w16se w16cid">
   <w:docDefaults>
     <w:rPrDefault>
       <w:rPr>
@@ -3273,7 +3430,7 @@
       </w:pPr>
     </w:pPrDefault>
   </w:docDefaults>
-  <w:latentStyles w:defLockedState="0" w:defUIPriority="99" w:defSemiHidden="0" w:defUnhideWhenUsed="0" w:defQFormat="0" w:count="371">
+  <w:latentStyles w:defLockedState="0" w:defUIPriority="99" w:defSemiHidden="0" w:defUnhideWhenUsed="0" w:defQFormat="0" w:count="375">
     <w:lsdException w:name="Normal" w:uiPriority="0" w:qFormat="1"/>
     <w:lsdException w:name="heading 1" w:uiPriority="9" w:qFormat="1"/>
     <w:lsdException w:name="heading 2" w:semiHidden="1" w:uiPriority="9" w:unhideWhenUsed="1" w:qFormat="1"/>
@@ -3379,7 +3536,6 @@
     <w:lsdException w:name="HTML Sample" w:semiHidden="1" w:unhideWhenUsed="1"/>
     <w:lsdException w:name="HTML Typewriter" w:semiHidden="1" w:unhideWhenUsed="1"/>
     <w:lsdException w:name="HTML Variable" w:semiHidden="1" w:unhideWhenUsed="1"/>
-    <w:lsdException w:name="Normal Table" w:semiHidden="1" w:unhideWhenUsed="1"/>
     <w:lsdException w:name="annotation subject" w:semiHidden="1" w:unhideWhenUsed="1"/>
     <w:lsdException w:name="No List" w:semiHidden="1" w:unhideWhenUsed="1"/>
     <w:lsdException w:name="Outline List 1" w:semiHidden="1" w:unhideWhenUsed="1"/>
@@ -3423,10 +3579,8 @@
     <w:lsdException w:name="Table Elegant" w:semiHidden="1" w:unhideWhenUsed="1"/>
     <w:lsdException w:name="Table Professional" w:semiHidden="1" w:unhideWhenUsed="1"/>
     <w:lsdException w:name="Table Subtle 1" w:semiHidden="1" w:unhideWhenUsed="1"/>
-    <w:lsdException w:name="Table Subtle 2" w:semiHidden="1" w:unhideWhenUsed="1"/>
     <w:lsdException w:name="Table Web 1" w:semiHidden="1" w:unhideWhenUsed="1"/>
     <w:lsdException w:name="Table Web 2" w:semiHidden="1" w:unhideWhenUsed="1"/>
-    <w:lsdException w:name="Table Web 3" w:semiHidden="1" w:unhideWhenUsed="1"/>
     <w:lsdException w:name="Balloon Text" w:semiHidden="1" w:unhideWhenUsed="1"/>
     <w:lsdException w:name="Table Grid" w:uiPriority="39"/>
     <w:lsdException w:name="Table Theme" w:semiHidden="1" w:unhideWhenUsed="1"/>
@@ -3645,6 +3799,10 @@
     <w:lsdException w:name="List Table 5 Dark Accent 6" w:uiPriority="50"/>
     <w:lsdException w:name="List Table 6 Colorful Accent 6" w:uiPriority="51"/>
     <w:lsdException w:name="List Table 7 Colorful Accent 6" w:uiPriority="52"/>
+    <w:lsdException w:name="Mention" w:semiHidden="1" w:unhideWhenUsed="1"/>
+    <w:lsdException w:name="Smart Hyperlink" w:semiHidden="1" w:unhideWhenUsed="1"/>
+    <w:lsdException w:name="Hashtag" w:semiHidden="1" w:unhideWhenUsed="1"/>
+    <w:lsdException w:name="Unresolved Mention" w:semiHidden="1" w:unhideWhenUsed="1"/>
   </w:latentStyles>
   <w:style w:type="paragraph" w:default="1" w:styleId="Normal">
     <w:name w:val="Normal"/>
@@ -3710,8 +3868,8 @@
       <w:contextualSpacing/>
     </w:pPr>
   </w:style>
-  <w:style w:type="character" w:customStyle="1" w:styleId="UnresolvedMention">
-    <w:name w:val="Unresolved Mention"/>
+  <w:style w:type="character" w:customStyle="1" w:styleId="UnresolvedMention1">
+    <w:name w:val="Unresolved Mention1"/>
     <w:basedOn w:val="DefaultParagraphFont"/>
     <w:uiPriority w:val="99"/>
     <w:semiHidden/>

</xml_diff>

<commit_message>
checking in new course code doc along with updates to list of electronics tutes v0.16
</commit_message>
<xml_diff>
--- a/Course_Material/Electronics/101/Detailed_List_v0.16.docx
+++ b/Course_Material/Electronics/101/Detailed_List_v0.16.docx
@@ -12,16 +12,14 @@
         <w:rPr>
           <w:rFonts w:ascii="Calibri" w:eastAsia="Times New Roman" w:hAnsi="Calibri" w:cs="Calibri"/>
           <w:color w:val="1F497D"/>
-          <w:sz w:val="28"/>
-          <w:szCs w:val="22"/>
-          <w:lang w:eastAsia="en-US"/>
-        </w:rPr>
-      </w:pPr>
-      <w:r>
-        <w:rPr>
-          <w:rFonts w:ascii="Calibri" w:eastAsia="Times New Roman" w:hAnsi="Calibri" w:cs="Calibri"/>
-          <w:color w:val="1F497D"/>
-          <w:sz w:val="28"/>
+          <w:szCs w:val="22"/>
+          <w:lang w:eastAsia="en-US"/>
+        </w:rPr>
+      </w:pPr>
+      <w:r>
+        <w:rPr>
+          <w:rFonts w:ascii="Calibri" w:eastAsia="Times New Roman" w:hAnsi="Calibri" w:cs="Calibri"/>
+          <w:color w:val="1F497D"/>
           <w:szCs w:val="22"/>
           <w:lang w:eastAsia="en-US"/>
         </w:rPr>
@@ -32,7 +30,6 @@
         <w:rPr>
           <w:rFonts w:ascii="Calibri" w:eastAsia="Times New Roman" w:hAnsi="Calibri" w:cs="Calibri"/>
           <w:color w:val="1F497D"/>
-          <w:sz w:val="28"/>
           <w:szCs w:val="22"/>
           <w:lang w:eastAsia="en-US"/>
         </w:rPr>
@@ -43,7 +40,6 @@
         <w:rPr>
           <w:rFonts w:ascii="Calibri" w:eastAsia="Times New Roman" w:hAnsi="Calibri" w:cs="Calibri"/>
           <w:color w:val="1F497D"/>
-          <w:sz w:val="28"/>
           <w:szCs w:val="22"/>
           <w:lang w:eastAsia="en-US"/>
         </w:rPr>
@@ -60,16 +56,14 @@
         <w:rPr>
           <w:rFonts w:ascii="Calibri" w:eastAsia="Times New Roman" w:hAnsi="Calibri" w:cs="Calibri"/>
           <w:color w:val="1F497D"/>
-          <w:sz w:val="28"/>
-          <w:szCs w:val="22"/>
-          <w:lang w:eastAsia="en-US"/>
-        </w:rPr>
-      </w:pPr>
-      <w:r>
-        <w:rPr>
-          <w:rFonts w:ascii="Calibri" w:eastAsia="Times New Roman" w:hAnsi="Calibri" w:cs="Calibri"/>
-          <w:color w:val="1F497D"/>
-          <w:sz w:val="28"/>
+          <w:szCs w:val="22"/>
+          <w:lang w:eastAsia="en-US"/>
+        </w:rPr>
+      </w:pPr>
+      <w:r>
+        <w:rPr>
+          <w:rFonts w:ascii="Calibri" w:eastAsia="Times New Roman" w:hAnsi="Calibri" w:cs="Calibri"/>
+          <w:color w:val="1F497D"/>
           <w:szCs w:val="22"/>
           <w:lang w:eastAsia="en-US"/>
         </w:rPr>
@@ -81,7 +75,6 @@
             <w:rStyle w:val="Hyperlink"/>
             <w:rFonts w:ascii="Calibri" w:eastAsia="Times New Roman" w:hAnsi="Calibri" w:cs="Calibri"/>
             <w:color w:val="1F497D"/>
-            <w:sz w:val="28"/>
             <w:szCs w:val="22"/>
             <w:u w:val="none"/>
             <w:lang w:eastAsia="en-US"/>
@@ -100,16 +93,14 @@
         <w:rPr>
           <w:rFonts w:ascii="Calibri" w:eastAsia="Times New Roman" w:hAnsi="Calibri" w:cs="Calibri"/>
           <w:color w:val="1F497D"/>
-          <w:sz w:val="28"/>
-          <w:szCs w:val="22"/>
-          <w:lang w:eastAsia="en-US"/>
-        </w:rPr>
-      </w:pPr>
-      <w:r>
-        <w:rPr>
-          <w:rFonts w:ascii="Calibri" w:eastAsia="Times New Roman" w:hAnsi="Calibri" w:cs="Calibri"/>
-          <w:color w:val="1F497D"/>
-          <w:sz w:val="28"/>
+          <w:szCs w:val="22"/>
+          <w:lang w:eastAsia="en-US"/>
+        </w:rPr>
+      </w:pPr>
+      <w:r>
+        <w:rPr>
+          <w:rFonts w:ascii="Calibri" w:eastAsia="Times New Roman" w:hAnsi="Calibri" w:cs="Calibri"/>
+          <w:color w:val="1F497D"/>
           <w:szCs w:val="22"/>
           <w:lang w:eastAsia="en-US"/>
         </w:rPr>
@@ -121,7 +112,6 @@
             <w:rStyle w:val="Hyperlink"/>
             <w:rFonts w:ascii="Calibri" w:eastAsia="Times New Roman" w:hAnsi="Calibri" w:cs="Calibri"/>
             <w:color w:val="1F497D"/>
-            <w:sz w:val="28"/>
             <w:szCs w:val="22"/>
             <w:u w:val="none"/>
             <w:lang w:eastAsia="en-US"/>
@@ -140,16 +130,14 @@
         <w:rPr>
           <w:rFonts w:ascii="Calibri" w:eastAsia="Times New Roman" w:hAnsi="Calibri" w:cs="Calibri"/>
           <w:color w:val="1F497D"/>
-          <w:sz w:val="28"/>
-          <w:szCs w:val="22"/>
-          <w:lang w:eastAsia="en-US"/>
-        </w:rPr>
-      </w:pPr>
-      <w:r>
-        <w:rPr>
-          <w:rFonts w:ascii="Calibri" w:eastAsia="Times New Roman" w:hAnsi="Calibri" w:cs="Calibri"/>
-          <w:color w:val="1F497D"/>
-          <w:sz w:val="28"/>
+          <w:szCs w:val="22"/>
+          <w:lang w:eastAsia="en-US"/>
+        </w:rPr>
+      </w:pPr>
+      <w:r>
+        <w:rPr>
+          <w:rFonts w:ascii="Calibri" w:eastAsia="Times New Roman" w:hAnsi="Calibri" w:cs="Calibri"/>
+          <w:color w:val="1F497D"/>
           <w:szCs w:val="22"/>
           <w:lang w:eastAsia="en-US"/>
         </w:rPr>
@@ -161,7 +149,6 @@
             <w:rStyle w:val="Hyperlink"/>
             <w:rFonts w:ascii="Calibri" w:eastAsia="Times New Roman" w:hAnsi="Calibri" w:cs="Calibri"/>
             <w:color w:val="1F497D"/>
-            <w:sz w:val="28"/>
             <w:szCs w:val="22"/>
             <w:u w:val="none"/>
             <w:lang w:eastAsia="en-US"/>
@@ -180,16 +167,14 @@
         <w:rPr>
           <w:rFonts w:ascii="Calibri" w:eastAsia="Times New Roman" w:hAnsi="Calibri" w:cs="Calibri"/>
           <w:color w:val="1F497D"/>
-          <w:sz w:val="28"/>
-          <w:szCs w:val="22"/>
-          <w:lang w:eastAsia="en-US"/>
-        </w:rPr>
-      </w:pPr>
-      <w:r>
-        <w:rPr>
-          <w:rFonts w:ascii="Calibri" w:eastAsia="Times New Roman" w:hAnsi="Calibri" w:cs="Calibri"/>
-          <w:color w:val="1F497D"/>
-          <w:sz w:val="28"/>
+          <w:szCs w:val="22"/>
+          <w:lang w:eastAsia="en-US"/>
+        </w:rPr>
+      </w:pPr>
+      <w:r>
+        <w:rPr>
+          <w:rFonts w:ascii="Calibri" w:eastAsia="Times New Roman" w:hAnsi="Calibri" w:cs="Calibri"/>
+          <w:color w:val="1F497D"/>
           <w:szCs w:val="22"/>
           <w:lang w:eastAsia="en-US"/>
         </w:rPr>
@@ -201,7 +186,6 @@
             <w:rStyle w:val="Hyperlink"/>
             <w:rFonts w:ascii="Calibri" w:eastAsia="Times New Roman" w:hAnsi="Calibri" w:cs="Calibri"/>
             <w:color w:val="1F497D"/>
-            <w:sz w:val="28"/>
             <w:szCs w:val="22"/>
             <w:u w:val="none"/>
             <w:lang w:eastAsia="en-US"/>
@@ -213,7 +197,6 @@
         <w:rPr>
           <w:rFonts w:ascii="Calibri" w:eastAsia="Times New Roman" w:hAnsi="Calibri" w:cs="Calibri"/>
           <w:color w:val="1F497D"/>
-          <w:sz w:val="28"/>
           <w:szCs w:val="22"/>
           <w:lang w:eastAsia="en-US"/>
         </w:rPr>
@@ -230,16 +213,14 @@
         <w:rPr>
           <w:rFonts w:ascii="Calibri" w:eastAsia="Times New Roman" w:hAnsi="Calibri" w:cs="Calibri"/>
           <w:color w:val="1F497D"/>
-          <w:sz w:val="28"/>
-          <w:szCs w:val="22"/>
-          <w:lang w:eastAsia="en-US"/>
-        </w:rPr>
-      </w:pPr>
-      <w:r>
-        <w:rPr>
-          <w:rFonts w:ascii="Calibri" w:eastAsia="Times New Roman" w:hAnsi="Calibri" w:cs="Calibri"/>
-          <w:color w:val="1F497D"/>
-          <w:sz w:val="28"/>
+          <w:szCs w:val="22"/>
+          <w:lang w:eastAsia="en-US"/>
+        </w:rPr>
+      </w:pPr>
+      <w:r>
+        <w:rPr>
+          <w:rFonts w:ascii="Calibri" w:eastAsia="Times New Roman" w:hAnsi="Calibri" w:cs="Calibri"/>
+          <w:color w:val="1F497D"/>
           <w:szCs w:val="22"/>
           <w:lang w:eastAsia="en-US"/>
         </w:rPr>
@@ -251,7 +232,6 @@
             <w:rStyle w:val="Hyperlink"/>
             <w:rFonts w:ascii="Calibri" w:eastAsia="Times New Roman" w:hAnsi="Calibri" w:cs="Calibri"/>
             <w:color w:val="1F497D"/>
-            <w:sz w:val="28"/>
             <w:szCs w:val="22"/>
             <w:u w:val="none"/>
             <w:lang w:eastAsia="en-US"/>
@@ -263,7 +243,6 @@
         <w:rPr>
           <w:rFonts w:ascii="Calibri" w:eastAsia="Times New Roman" w:hAnsi="Calibri" w:cs="Calibri"/>
           <w:color w:val="1F497D"/>
-          <w:sz w:val="28"/>
           <w:szCs w:val="22"/>
           <w:lang w:eastAsia="en-US"/>
         </w:rPr>
@@ -280,16 +259,14 @@
         <w:rPr>
           <w:rFonts w:ascii="Calibri" w:eastAsia="Times New Roman" w:hAnsi="Calibri" w:cs="Calibri"/>
           <w:color w:val="1F497D"/>
-          <w:sz w:val="28"/>
-          <w:szCs w:val="22"/>
-          <w:lang w:eastAsia="en-US"/>
-        </w:rPr>
-      </w:pPr>
-      <w:r>
-        <w:rPr>
-          <w:rFonts w:ascii="Calibri" w:eastAsia="Times New Roman" w:hAnsi="Calibri" w:cs="Calibri"/>
-          <w:color w:val="1F497D"/>
-          <w:sz w:val="28"/>
+          <w:szCs w:val="22"/>
+          <w:lang w:eastAsia="en-US"/>
+        </w:rPr>
+      </w:pPr>
+      <w:r>
+        <w:rPr>
+          <w:rFonts w:ascii="Calibri" w:eastAsia="Times New Roman" w:hAnsi="Calibri" w:cs="Calibri"/>
+          <w:color w:val="1F497D"/>
           <w:szCs w:val="22"/>
           <w:lang w:eastAsia="en-US"/>
         </w:rPr>
@@ -301,7 +278,6 @@
             <w:rStyle w:val="Hyperlink"/>
             <w:rFonts w:ascii="Calibri" w:eastAsia="Times New Roman" w:hAnsi="Calibri" w:cs="Calibri"/>
             <w:color w:val="1F497D"/>
-            <w:sz w:val="28"/>
             <w:szCs w:val="22"/>
             <w:u w:val="none"/>
             <w:lang w:eastAsia="en-US"/>
@@ -320,16 +296,14 @@
         <w:rPr>
           <w:rFonts w:ascii="Calibri" w:eastAsia="Times New Roman" w:hAnsi="Calibri" w:cs="Calibri"/>
           <w:color w:val="1F497D"/>
-          <w:sz w:val="28"/>
-          <w:szCs w:val="22"/>
-          <w:lang w:eastAsia="en-US"/>
-        </w:rPr>
-      </w:pPr>
-      <w:r>
-        <w:rPr>
-          <w:rFonts w:ascii="Calibri" w:eastAsia="Times New Roman" w:hAnsi="Calibri" w:cs="Calibri"/>
-          <w:color w:val="1F497D"/>
-          <w:sz w:val="28"/>
+          <w:szCs w:val="22"/>
+          <w:lang w:eastAsia="en-US"/>
+        </w:rPr>
+      </w:pPr>
+      <w:r>
+        <w:rPr>
+          <w:rFonts w:ascii="Calibri" w:eastAsia="Times New Roman" w:hAnsi="Calibri" w:cs="Calibri"/>
+          <w:color w:val="1F497D"/>
           <w:szCs w:val="22"/>
           <w:lang w:eastAsia="en-US"/>
         </w:rPr>
@@ -341,7 +315,6 @@
             <w:rStyle w:val="Hyperlink"/>
             <w:rFonts w:ascii="Calibri" w:eastAsia="Times New Roman" w:hAnsi="Calibri" w:cs="Calibri"/>
             <w:color w:val="1F497D"/>
-            <w:sz w:val="28"/>
             <w:szCs w:val="22"/>
             <w:u w:val="none"/>
             <w:lang w:eastAsia="en-US"/>
@@ -353,7 +326,6 @@
         <w:rPr>
           <w:rFonts w:ascii="Calibri" w:eastAsia="Times New Roman" w:hAnsi="Calibri" w:cs="Calibri"/>
           <w:color w:val="1F497D"/>
-          <w:sz w:val="28"/>
           <w:szCs w:val="22"/>
           <w:lang w:eastAsia="en-US"/>
         </w:rPr>
@@ -370,16 +342,14 @@
         <w:rPr>
           <w:rFonts w:ascii="Calibri" w:eastAsia="Times New Roman" w:hAnsi="Calibri" w:cs="Calibri"/>
           <w:color w:val="1F497D"/>
-          <w:sz w:val="28"/>
-          <w:szCs w:val="22"/>
-          <w:lang w:eastAsia="en-US"/>
-        </w:rPr>
-      </w:pPr>
-      <w:r>
-        <w:rPr>
-          <w:rFonts w:ascii="Calibri" w:eastAsia="Times New Roman" w:hAnsi="Calibri" w:cs="Calibri"/>
-          <w:color w:val="1F497D"/>
-          <w:sz w:val="28"/>
+          <w:szCs w:val="22"/>
+          <w:lang w:eastAsia="en-US"/>
+        </w:rPr>
+      </w:pPr>
+      <w:r>
+        <w:rPr>
+          <w:rFonts w:ascii="Calibri" w:eastAsia="Times New Roman" w:hAnsi="Calibri" w:cs="Calibri"/>
+          <w:color w:val="1F497D"/>
           <w:szCs w:val="22"/>
           <w:lang w:eastAsia="en-US"/>
         </w:rPr>
@@ -391,7 +361,6 @@
             <w:rStyle w:val="Hyperlink"/>
             <w:rFonts w:ascii="Calibri" w:eastAsia="Times New Roman" w:hAnsi="Calibri" w:cs="Calibri"/>
             <w:color w:val="1F497D"/>
-            <w:sz w:val="28"/>
             <w:szCs w:val="22"/>
             <w:u w:val="none"/>
             <w:lang w:eastAsia="en-US"/>
@@ -410,16 +379,14 @@
         <w:rPr>
           <w:rFonts w:ascii="Calibri" w:eastAsia="Times New Roman" w:hAnsi="Calibri" w:cs="Calibri"/>
           <w:color w:val="1F497D"/>
-          <w:sz w:val="28"/>
-          <w:szCs w:val="22"/>
-          <w:lang w:eastAsia="en-US"/>
-        </w:rPr>
-      </w:pPr>
-      <w:r>
-        <w:rPr>
-          <w:rFonts w:ascii="Calibri" w:eastAsia="Times New Roman" w:hAnsi="Calibri" w:cs="Calibri"/>
-          <w:color w:val="1F497D"/>
-          <w:sz w:val="28"/>
+          <w:szCs w:val="22"/>
+          <w:lang w:eastAsia="en-US"/>
+        </w:rPr>
+      </w:pPr>
+      <w:r>
+        <w:rPr>
+          <w:rFonts w:ascii="Calibri" w:eastAsia="Times New Roman" w:hAnsi="Calibri" w:cs="Calibri"/>
+          <w:color w:val="1F497D"/>
           <w:szCs w:val="22"/>
           <w:lang w:eastAsia="en-US"/>
         </w:rPr>
@@ -431,7 +398,6 @@
             <w:rStyle w:val="Hyperlink"/>
             <w:rFonts w:ascii="Calibri" w:eastAsia="Times New Roman" w:hAnsi="Calibri" w:cs="Calibri"/>
             <w:color w:val="1F497D"/>
-            <w:sz w:val="28"/>
             <w:szCs w:val="22"/>
             <w:u w:val="none"/>
             <w:lang w:eastAsia="en-US"/>
@@ -450,16 +416,14 @@
         <w:rPr>
           <w:rFonts w:ascii="Calibri" w:eastAsia="Times New Roman" w:hAnsi="Calibri" w:cs="Calibri"/>
           <w:color w:val="1F497D"/>
-          <w:sz w:val="28"/>
-          <w:szCs w:val="22"/>
-          <w:lang w:eastAsia="en-US"/>
-        </w:rPr>
-      </w:pPr>
-      <w:r>
-        <w:rPr>
-          <w:rFonts w:ascii="Calibri" w:eastAsia="Times New Roman" w:hAnsi="Calibri" w:cs="Calibri"/>
-          <w:color w:val="1F497D"/>
-          <w:sz w:val="28"/>
+          <w:szCs w:val="22"/>
+          <w:lang w:eastAsia="en-US"/>
+        </w:rPr>
+      </w:pPr>
+      <w:r>
+        <w:rPr>
+          <w:rFonts w:ascii="Calibri" w:eastAsia="Times New Roman" w:hAnsi="Calibri" w:cs="Calibri"/>
+          <w:color w:val="1F497D"/>
           <w:szCs w:val="22"/>
           <w:lang w:eastAsia="en-US"/>
         </w:rPr>
@@ -471,7 +435,6 @@
             <w:rStyle w:val="Hyperlink"/>
             <w:rFonts w:ascii="Calibri" w:eastAsia="Times New Roman" w:hAnsi="Calibri" w:cs="Calibri"/>
             <w:color w:val="1F497D"/>
-            <w:sz w:val="28"/>
             <w:szCs w:val="22"/>
             <w:u w:val="none"/>
             <w:lang w:eastAsia="en-US"/>
@@ -483,7 +446,6 @@
         <w:rPr>
           <w:rFonts w:ascii="Calibri" w:eastAsia="Times New Roman" w:hAnsi="Calibri" w:cs="Calibri"/>
           <w:color w:val="1F497D"/>
-          <w:sz w:val="28"/>
           <w:szCs w:val="22"/>
           <w:lang w:eastAsia="en-US"/>
         </w:rPr>
@@ -500,16 +462,14 @@
         <w:rPr>
           <w:rFonts w:ascii="Calibri" w:eastAsia="Times New Roman" w:hAnsi="Calibri" w:cs="Calibri"/>
           <w:color w:val="1F497D"/>
-          <w:sz w:val="28"/>
-          <w:szCs w:val="22"/>
-          <w:lang w:eastAsia="en-US"/>
-        </w:rPr>
-      </w:pPr>
-      <w:r>
-        <w:rPr>
-          <w:rFonts w:ascii="Calibri" w:eastAsia="Times New Roman" w:hAnsi="Calibri" w:cs="Calibri"/>
-          <w:color w:val="1F497D"/>
-          <w:sz w:val="28"/>
+          <w:szCs w:val="22"/>
+          <w:lang w:eastAsia="en-US"/>
+        </w:rPr>
+      </w:pPr>
+      <w:r>
+        <w:rPr>
+          <w:rFonts w:ascii="Calibri" w:eastAsia="Times New Roman" w:hAnsi="Calibri" w:cs="Calibri"/>
+          <w:color w:val="1F497D"/>
           <w:szCs w:val="22"/>
           <w:lang w:eastAsia="en-US"/>
         </w:rPr>
@@ -521,7 +481,6 @@
             <w:rStyle w:val="Hyperlink"/>
             <w:rFonts w:ascii="Calibri" w:eastAsia="Times New Roman" w:hAnsi="Calibri" w:cs="Calibri"/>
             <w:color w:val="1F497D"/>
-            <w:sz w:val="28"/>
             <w:szCs w:val="22"/>
             <w:u w:val="none"/>
             <w:lang w:eastAsia="en-US"/>
@@ -540,16 +499,14 @@
         <w:rPr>
           <w:rFonts w:ascii="Calibri" w:eastAsia="Times New Roman" w:hAnsi="Calibri" w:cs="Calibri"/>
           <w:color w:val="1F497D"/>
-          <w:sz w:val="28"/>
-          <w:szCs w:val="22"/>
-          <w:lang w:eastAsia="en-US"/>
-        </w:rPr>
-      </w:pPr>
-      <w:r>
-        <w:rPr>
-          <w:rFonts w:ascii="Calibri" w:eastAsia="Times New Roman" w:hAnsi="Calibri" w:cs="Calibri"/>
-          <w:color w:val="1F497D"/>
-          <w:sz w:val="28"/>
+          <w:szCs w:val="22"/>
+          <w:lang w:eastAsia="en-US"/>
+        </w:rPr>
+      </w:pPr>
+      <w:r>
+        <w:rPr>
+          <w:rFonts w:ascii="Calibri" w:eastAsia="Times New Roman" w:hAnsi="Calibri" w:cs="Calibri"/>
+          <w:color w:val="1F497D"/>
           <w:szCs w:val="22"/>
           <w:lang w:eastAsia="en-US"/>
         </w:rPr>
@@ -561,7 +518,6 @@
             <w:rStyle w:val="Hyperlink"/>
             <w:rFonts w:ascii="Calibri" w:eastAsia="Times New Roman" w:hAnsi="Calibri" w:cs="Calibri"/>
             <w:color w:val="1F497D"/>
-            <w:sz w:val="28"/>
             <w:szCs w:val="22"/>
             <w:u w:val="none"/>
             <w:lang w:eastAsia="en-US"/>
@@ -580,16 +536,14 @@
         <w:rPr>
           <w:rFonts w:ascii="Calibri" w:eastAsia="Times New Roman" w:hAnsi="Calibri" w:cs="Calibri"/>
           <w:color w:val="1F497D"/>
-          <w:sz w:val="28"/>
-          <w:szCs w:val="22"/>
-          <w:lang w:eastAsia="en-US"/>
-        </w:rPr>
-      </w:pPr>
-      <w:r>
-        <w:rPr>
-          <w:rFonts w:ascii="Calibri" w:eastAsia="Times New Roman" w:hAnsi="Calibri" w:cs="Calibri"/>
-          <w:color w:val="1F497D"/>
-          <w:sz w:val="28"/>
+          <w:szCs w:val="22"/>
+          <w:lang w:eastAsia="en-US"/>
+        </w:rPr>
+      </w:pPr>
+      <w:r>
+        <w:rPr>
+          <w:rFonts w:ascii="Calibri" w:eastAsia="Times New Roman" w:hAnsi="Calibri" w:cs="Calibri"/>
+          <w:color w:val="1F497D"/>
           <w:szCs w:val="22"/>
           <w:lang w:eastAsia="en-US"/>
         </w:rPr>
@@ -600,7 +554,6 @@
           <w:rPr>
             <w:rStyle w:val="Hyperlink"/>
             <w:rFonts w:ascii="Calibri" w:eastAsia="Times New Roman" w:hAnsi="Calibri" w:cs="Calibri"/>
-            <w:sz w:val="28"/>
             <w:szCs w:val="22"/>
             <w:lang w:eastAsia="en-US"/>
           </w:rPr>
@@ -615,7 +568,6 @@
         <w:rPr>
           <w:rFonts w:ascii="Calibri" w:eastAsia="Times New Roman" w:hAnsi="Calibri" w:cs="Calibri"/>
           <w:color w:val="1F497D"/>
-          <w:sz w:val="28"/>
           <w:szCs w:val="22"/>
           <w:lang w:eastAsia="en-US"/>
         </w:rPr>
@@ -631,16 +583,14 @@
         <w:rPr>
           <w:rFonts w:ascii="Calibri" w:eastAsia="Times New Roman" w:hAnsi="Calibri" w:cs="Calibri"/>
           <w:color w:val="1F497D"/>
-          <w:sz w:val="28"/>
-          <w:szCs w:val="22"/>
-          <w:lang w:eastAsia="en-US"/>
-        </w:rPr>
-      </w:pPr>
-      <w:r>
-        <w:rPr>
-          <w:rFonts w:ascii="Calibri" w:eastAsia="Times New Roman" w:hAnsi="Calibri" w:cs="Calibri"/>
-          <w:color w:val="1F497D"/>
-          <w:sz w:val="28"/>
+          <w:szCs w:val="22"/>
+          <w:lang w:eastAsia="en-US"/>
+        </w:rPr>
+      </w:pPr>
+      <w:r>
+        <w:rPr>
+          <w:rFonts w:ascii="Calibri" w:eastAsia="Times New Roman" w:hAnsi="Calibri" w:cs="Calibri"/>
+          <w:color w:val="1F497D"/>
           <w:szCs w:val="22"/>
           <w:lang w:eastAsia="en-US"/>
         </w:rPr>
@@ -651,7 +601,6 @@
         <w:rPr>
           <w:rFonts w:ascii="Calibri" w:eastAsia="Times New Roman" w:hAnsi="Calibri" w:cs="Calibri"/>
           <w:color w:val="1F497D"/>
-          <w:sz w:val="28"/>
           <w:szCs w:val="22"/>
           <w:lang w:eastAsia="en-US"/>
         </w:rPr>
@@ -662,7 +611,6 @@
         <w:rPr>
           <w:rFonts w:ascii="Calibri" w:eastAsia="Times New Roman" w:hAnsi="Calibri" w:cs="Calibri"/>
           <w:color w:val="1F497D"/>
-          <w:sz w:val="28"/>
           <w:szCs w:val="22"/>
           <w:lang w:eastAsia="en-US"/>
         </w:rPr>
@@ -679,16 +627,14 @@
         <w:rPr>
           <w:rFonts w:ascii="Calibri" w:eastAsia="Times New Roman" w:hAnsi="Calibri" w:cs="Calibri"/>
           <w:color w:val="1F497D"/>
-          <w:sz w:val="28"/>
-          <w:szCs w:val="22"/>
-          <w:lang w:eastAsia="en-US"/>
-        </w:rPr>
-      </w:pPr>
-      <w:r>
-        <w:rPr>
-          <w:rFonts w:ascii="Calibri" w:eastAsia="Times New Roman" w:hAnsi="Calibri" w:cs="Calibri"/>
-          <w:color w:val="1F497D"/>
-          <w:sz w:val="28"/>
+          <w:szCs w:val="22"/>
+          <w:lang w:eastAsia="en-US"/>
+        </w:rPr>
+      </w:pPr>
+      <w:r>
+        <w:rPr>
+          <w:rFonts w:ascii="Calibri" w:eastAsia="Times New Roman" w:hAnsi="Calibri" w:cs="Calibri"/>
+          <w:color w:val="1F497D"/>
           <w:szCs w:val="22"/>
           <w:lang w:eastAsia="en-US"/>
         </w:rPr>
@@ -700,7 +646,6 @@
             <w:rStyle w:val="Hyperlink"/>
             <w:rFonts w:ascii="Calibri" w:eastAsia="Times New Roman" w:hAnsi="Calibri" w:cs="Calibri"/>
             <w:color w:val="1F497D"/>
-            <w:sz w:val="28"/>
             <w:szCs w:val="22"/>
             <w:u w:val="none"/>
             <w:lang w:eastAsia="en-US"/>
@@ -719,16 +664,14 @@
         <w:rPr>
           <w:rFonts w:ascii="Calibri" w:eastAsia="Times New Roman" w:hAnsi="Calibri" w:cs="Calibri"/>
           <w:color w:val="1F497D"/>
-          <w:sz w:val="28"/>
-          <w:szCs w:val="22"/>
-          <w:lang w:eastAsia="en-US"/>
-        </w:rPr>
-      </w:pPr>
-      <w:r>
-        <w:rPr>
-          <w:rFonts w:ascii="Calibri" w:eastAsia="Times New Roman" w:hAnsi="Calibri" w:cs="Calibri"/>
-          <w:color w:val="1F497D"/>
-          <w:sz w:val="28"/>
+          <w:szCs w:val="22"/>
+          <w:lang w:eastAsia="en-US"/>
+        </w:rPr>
+      </w:pPr>
+      <w:r>
+        <w:rPr>
+          <w:rFonts w:ascii="Calibri" w:eastAsia="Times New Roman" w:hAnsi="Calibri" w:cs="Calibri"/>
+          <w:color w:val="1F497D"/>
           <w:szCs w:val="22"/>
           <w:lang w:eastAsia="en-US"/>
         </w:rPr>
@@ -740,7 +683,6 @@
             <w:rStyle w:val="Hyperlink"/>
             <w:rFonts w:ascii="Calibri" w:eastAsia="Times New Roman" w:hAnsi="Calibri" w:cs="Calibri"/>
             <w:color w:val="1F497D"/>
-            <w:sz w:val="28"/>
             <w:szCs w:val="22"/>
             <w:u w:val="none"/>
             <w:lang w:eastAsia="en-US"/>
@@ -759,16 +701,14 @@
         <w:rPr>
           <w:rFonts w:ascii="Calibri" w:eastAsia="Times New Roman" w:hAnsi="Calibri" w:cs="Calibri"/>
           <w:color w:val="1F497D"/>
-          <w:sz w:val="28"/>
-          <w:szCs w:val="22"/>
-          <w:lang w:eastAsia="en-US"/>
-        </w:rPr>
-      </w:pPr>
-      <w:r>
-        <w:rPr>
-          <w:rFonts w:ascii="Calibri" w:eastAsia="Times New Roman" w:hAnsi="Calibri" w:cs="Calibri"/>
-          <w:color w:val="1F497D"/>
-          <w:sz w:val="28"/>
+          <w:szCs w:val="22"/>
+          <w:lang w:eastAsia="en-US"/>
+        </w:rPr>
+      </w:pPr>
+      <w:r>
+        <w:rPr>
+          <w:rFonts w:ascii="Calibri" w:eastAsia="Times New Roman" w:hAnsi="Calibri" w:cs="Calibri"/>
+          <w:color w:val="1F497D"/>
           <w:szCs w:val="22"/>
           <w:lang w:eastAsia="en-US"/>
         </w:rPr>
@@ -780,7 +720,6 @@
             <w:rStyle w:val="Hyperlink"/>
             <w:rFonts w:ascii="Calibri" w:eastAsia="Times New Roman" w:hAnsi="Calibri" w:cs="Calibri"/>
             <w:color w:val="1F497D"/>
-            <w:sz w:val="28"/>
             <w:szCs w:val="22"/>
             <w:u w:val="none"/>
             <w:lang w:eastAsia="en-US"/>
@@ -792,7 +731,6 @@
         <w:rPr>
           <w:rFonts w:ascii="Calibri" w:eastAsia="Times New Roman" w:hAnsi="Calibri" w:cs="Calibri"/>
           <w:color w:val="1F497D"/>
-          <w:sz w:val="28"/>
           <w:szCs w:val="22"/>
           <w:lang w:eastAsia="en-US"/>
         </w:rPr>
@@ -809,16 +747,14 @@
         <w:rPr>
           <w:rFonts w:ascii="Calibri" w:eastAsia="Times New Roman" w:hAnsi="Calibri" w:cs="Calibri"/>
           <w:color w:val="1F497D"/>
-          <w:sz w:val="28"/>
-          <w:szCs w:val="22"/>
-          <w:lang w:eastAsia="en-US"/>
-        </w:rPr>
-      </w:pPr>
-      <w:r>
-        <w:rPr>
-          <w:rFonts w:ascii="Calibri" w:eastAsia="Times New Roman" w:hAnsi="Calibri" w:cs="Calibri"/>
-          <w:color w:val="1F497D"/>
-          <w:sz w:val="28"/>
+          <w:szCs w:val="22"/>
+          <w:lang w:eastAsia="en-US"/>
+        </w:rPr>
+      </w:pPr>
+      <w:r>
+        <w:rPr>
+          <w:rFonts w:ascii="Calibri" w:eastAsia="Times New Roman" w:hAnsi="Calibri" w:cs="Calibri"/>
+          <w:color w:val="1F497D"/>
           <w:szCs w:val="22"/>
           <w:lang w:eastAsia="en-US"/>
         </w:rPr>
@@ -830,7 +766,6 @@
             <w:rStyle w:val="Hyperlink"/>
             <w:rFonts w:ascii="Calibri" w:eastAsia="Times New Roman" w:hAnsi="Calibri" w:cs="Calibri"/>
             <w:color w:val="1F497D"/>
-            <w:sz w:val="28"/>
             <w:szCs w:val="22"/>
             <w:u w:val="none"/>
             <w:lang w:eastAsia="en-US"/>
@@ -849,16 +784,14 @@
         <w:rPr>
           <w:rFonts w:ascii="Calibri" w:eastAsia="Times New Roman" w:hAnsi="Calibri" w:cs="Calibri"/>
           <w:color w:val="1F497D"/>
-          <w:sz w:val="28"/>
-          <w:szCs w:val="22"/>
-          <w:lang w:eastAsia="en-US"/>
-        </w:rPr>
-      </w:pPr>
-      <w:r>
-        <w:rPr>
-          <w:rFonts w:ascii="Calibri" w:eastAsia="Times New Roman" w:hAnsi="Calibri" w:cs="Calibri"/>
-          <w:color w:val="1F497D"/>
-          <w:sz w:val="28"/>
+          <w:szCs w:val="22"/>
+          <w:lang w:eastAsia="en-US"/>
+        </w:rPr>
+      </w:pPr>
+      <w:r>
+        <w:rPr>
+          <w:rFonts w:ascii="Calibri" w:eastAsia="Times New Roman" w:hAnsi="Calibri" w:cs="Calibri"/>
+          <w:color w:val="1F497D"/>
           <w:szCs w:val="22"/>
           <w:lang w:eastAsia="en-US"/>
         </w:rPr>
@@ -870,7 +803,6 @@
             <w:rStyle w:val="Hyperlink"/>
             <w:rFonts w:ascii="Calibri" w:eastAsia="Times New Roman" w:hAnsi="Calibri" w:cs="Calibri"/>
             <w:color w:val="1F497D"/>
-            <w:sz w:val="28"/>
             <w:szCs w:val="22"/>
             <w:u w:val="none"/>
             <w:lang w:eastAsia="en-US"/>
@@ -889,16 +821,14 @@
         <w:rPr>
           <w:rFonts w:ascii="Calibri" w:eastAsia="Times New Roman" w:hAnsi="Calibri" w:cs="Calibri"/>
           <w:color w:val="1F497D"/>
-          <w:sz w:val="28"/>
-          <w:szCs w:val="22"/>
-          <w:lang w:eastAsia="en-US"/>
-        </w:rPr>
-      </w:pPr>
-      <w:r>
-        <w:rPr>
-          <w:rFonts w:ascii="Calibri" w:eastAsia="Times New Roman" w:hAnsi="Calibri" w:cs="Calibri"/>
-          <w:color w:val="1F497D"/>
-          <w:sz w:val="28"/>
+          <w:szCs w:val="22"/>
+          <w:lang w:eastAsia="en-US"/>
+        </w:rPr>
+      </w:pPr>
+      <w:r>
+        <w:rPr>
+          <w:rFonts w:ascii="Calibri" w:eastAsia="Times New Roman" w:hAnsi="Calibri" w:cs="Calibri"/>
+          <w:color w:val="1F497D"/>
           <w:szCs w:val="22"/>
           <w:lang w:eastAsia="en-US"/>
         </w:rPr>
@@ -910,7 +840,6 @@
             <w:rStyle w:val="Hyperlink"/>
             <w:rFonts w:ascii="Calibri" w:eastAsia="Times New Roman" w:hAnsi="Calibri" w:cs="Calibri"/>
             <w:color w:val="1F497D"/>
-            <w:sz w:val="28"/>
             <w:szCs w:val="22"/>
             <w:u w:val="none"/>
             <w:lang w:eastAsia="en-US"/>
@@ -929,16 +858,14 @@
         <w:rPr>
           <w:rFonts w:ascii="Calibri" w:eastAsia="Times New Roman" w:hAnsi="Calibri" w:cs="Calibri"/>
           <w:color w:val="1F497D"/>
-          <w:sz w:val="28"/>
-          <w:szCs w:val="22"/>
-          <w:lang w:eastAsia="en-US"/>
-        </w:rPr>
-      </w:pPr>
-      <w:r>
-        <w:rPr>
-          <w:rFonts w:ascii="Calibri" w:eastAsia="Times New Roman" w:hAnsi="Calibri" w:cs="Calibri"/>
-          <w:color w:val="1F497D"/>
-          <w:sz w:val="28"/>
+          <w:szCs w:val="22"/>
+          <w:lang w:eastAsia="en-US"/>
+        </w:rPr>
+      </w:pPr>
+      <w:r>
+        <w:rPr>
+          <w:rFonts w:ascii="Calibri" w:eastAsia="Times New Roman" w:hAnsi="Calibri" w:cs="Calibri"/>
+          <w:color w:val="1F497D"/>
           <w:szCs w:val="22"/>
           <w:lang w:eastAsia="en-US"/>
         </w:rPr>
@@ -950,7 +877,6 @@
             <w:rStyle w:val="Hyperlink"/>
             <w:rFonts w:ascii="Calibri" w:eastAsia="Times New Roman" w:hAnsi="Calibri" w:cs="Calibri"/>
             <w:color w:val="1F497D"/>
-            <w:sz w:val="28"/>
             <w:szCs w:val="22"/>
             <w:u w:val="none"/>
             <w:lang w:eastAsia="en-US"/>
@@ -969,16 +895,14 @@
         <w:rPr>
           <w:rFonts w:ascii="Calibri" w:eastAsia="Times New Roman" w:hAnsi="Calibri" w:cs="Calibri"/>
           <w:color w:val="1F497D"/>
-          <w:sz w:val="28"/>
-          <w:szCs w:val="22"/>
-          <w:lang w:eastAsia="en-US"/>
-        </w:rPr>
-      </w:pPr>
-      <w:r>
-        <w:rPr>
-          <w:rFonts w:ascii="Calibri" w:eastAsia="Times New Roman" w:hAnsi="Calibri" w:cs="Calibri"/>
-          <w:color w:val="1F497D"/>
-          <w:sz w:val="28"/>
+          <w:szCs w:val="22"/>
+          <w:lang w:eastAsia="en-US"/>
+        </w:rPr>
+      </w:pPr>
+      <w:r>
+        <w:rPr>
+          <w:rFonts w:ascii="Calibri" w:eastAsia="Times New Roman" w:hAnsi="Calibri" w:cs="Calibri"/>
+          <w:color w:val="1F497D"/>
           <w:szCs w:val="22"/>
           <w:lang w:eastAsia="en-US"/>
         </w:rPr>
@@ -990,7 +914,6 @@
             <w:rStyle w:val="Hyperlink"/>
             <w:rFonts w:ascii="Calibri" w:eastAsia="Times New Roman" w:hAnsi="Calibri" w:cs="Calibri"/>
             <w:color w:val="1F497D"/>
-            <w:sz w:val="28"/>
             <w:szCs w:val="22"/>
             <w:u w:val="none"/>
             <w:lang w:eastAsia="en-US"/>
@@ -1009,16 +932,14 @@
         <w:rPr>
           <w:rFonts w:ascii="Calibri" w:eastAsia="Times New Roman" w:hAnsi="Calibri" w:cs="Calibri"/>
           <w:color w:val="1F497D"/>
-          <w:sz w:val="28"/>
-          <w:szCs w:val="22"/>
-          <w:lang w:eastAsia="en-US"/>
-        </w:rPr>
-      </w:pPr>
-      <w:r>
-        <w:rPr>
-          <w:rFonts w:ascii="Calibri" w:eastAsia="Times New Roman" w:hAnsi="Calibri" w:cs="Calibri"/>
-          <w:color w:val="1F497D"/>
-          <w:sz w:val="28"/>
+          <w:szCs w:val="22"/>
+          <w:lang w:eastAsia="en-US"/>
+        </w:rPr>
+      </w:pPr>
+      <w:r>
+        <w:rPr>
+          <w:rFonts w:ascii="Calibri" w:eastAsia="Times New Roman" w:hAnsi="Calibri" w:cs="Calibri"/>
+          <w:color w:val="1F497D"/>
           <w:szCs w:val="22"/>
           <w:lang w:eastAsia="en-US"/>
         </w:rPr>
@@ -1030,7 +951,6 @@
             <w:rStyle w:val="Hyperlink"/>
             <w:rFonts w:ascii="Calibri" w:eastAsia="Times New Roman" w:hAnsi="Calibri" w:cs="Calibri"/>
             <w:color w:val="1F497D"/>
-            <w:sz w:val="28"/>
             <w:szCs w:val="22"/>
             <w:u w:val="none"/>
             <w:lang w:eastAsia="en-US"/>
@@ -1049,20 +969,17 @@
         <w:rPr>
           <w:rFonts w:ascii="Calibri" w:eastAsia="Times New Roman" w:hAnsi="Calibri" w:cs="Calibri"/>
           <w:color w:val="1F497D"/>
-          <w:sz w:val="28"/>
-          <w:szCs w:val="22"/>
-          <w:lang w:eastAsia="en-US"/>
-        </w:rPr>
-      </w:pPr>
-      <w:r>
-        <w:rPr>
-          <w:rFonts w:ascii="Calibri" w:eastAsia="Times New Roman" w:hAnsi="Calibri" w:cs="Calibri"/>
-          <w:color w:val="1F497D"/>
-          <w:sz w:val="28"/>
-          <w:szCs w:val="22"/>
-          <w:lang w:eastAsia="en-US"/>
-        </w:rPr>
-        <w:lastRenderedPageBreak/>
+          <w:szCs w:val="22"/>
+          <w:lang w:eastAsia="en-US"/>
+        </w:rPr>
+      </w:pPr>
+      <w:r>
+        <w:rPr>
+          <w:rFonts w:ascii="Calibri" w:eastAsia="Times New Roman" w:hAnsi="Calibri" w:cs="Calibri"/>
+          <w:color w:val="1F497D"/>
+          <w:szCs w:val="22"/>
+          <w:lang w:eastAsia="en-US"/>
+        </w:rPr>
         <w:t>Strobe Light - </w:t>
       </w:r>
       <w:hyperlink r:id="rId27" w:history="1">
@@ -1071,7 +988,6 @@
             <w:rStyle w:val="Hyperlink"/>
             <w:rFonts w:ascii="Calibri" w:eastAsia="Times New Roman" w:hAnsi="Calibri" w:cs="Calibri"/>
             <w:color w:val="1F497D"/>
-            <w:sz w:val="28"/>
             <w:szCs w:val="22"/>
             <w:u w:val="none"/>
             <w:lang w:eastAsia="en-US"/>
@@ -1090,16 +1006,14 @@
         <w:rPr>
           <w:rFonts w:ascii="Calibri" w:eastAsia="Times New Roman" w:hAnsi="Calibri" w:cs="Calibri"/>
           <w:color w:val="1F497D"/>
-          <w:sz w:val="28"/>
-          <w:szCs w:val="22"/>
-          <w:lang w:eastAsia="en-US"/>
-        </w:rPr>
-      </w:pPr>
-      <w:r>
-        <w:rPr>
-          <w:rFonts w:ascii="Calibri" w:eastAsia="Times New Roman" w:hAnsi="Calibri" w:cs="Calibri"/>
-          <w:color w:val="1F497D"/>
-          <w:sz w:val="28"/>
+          <w:szCs w:val="22"/>
+          <w:lang w:eastAsia="en-US"/>
+        </w:rPr>
+      </w:pPr>
+      <w:r>
+        <w:rPr>
+          <w:rFonts w:ascii="Calibri" w:eastAsia="Times New Roman" w:hAnsi="Calibri" w:cs="Calibri"/>
+          <w:color w:val="1F497D"/>
           <w:szCs w:val="22"/>
           <w:lang w:eastAsia="en-US"/>
         </w:rPr>
@@ -1111,7 +1025,6 @@
             <w:rStyle w:val="Hyperlink"/>
             <w:rFonts w:ascii="Calibri" w:eastAsia="Times New Roman" w:hAnsi="Calibri" w:cs="Calibri"/>
             <w:color w:val="1F497D"/>
-            <w:sz w:val="28"/>
             <w:szCs w:val="22"/>
             <w:u w:val="none"/>
             <w:lang w:eastAsia="en-US"/>
@@ -1130,16 +1043,14 @@
         <w:rPr>
           <w:rFonts w:ascii="Calibri" w:eastAsia="Times New Roman" w:hAnsi="Calibri" w:cs="Calibri"/>
           <w:color w:val="1F497D"/>
-          <w:sz w:val="28"/>
-          <w:szCs w:val="22"/>
-          <w:lang w:eastAsia="en-US"/>
-        </w:rPr>
-      </w:pPr>
-      <w:r>
-        <w:rPr>
-          <w:rFonts w:ascii="Calibri" w:eastAsia="Times New Roman" w:hAnsi="Calibri" w:cs="Calibri"/>
-          <w:color w:val="1F497D"/>
-          <w:sz w:val="28"/>
+          <w:szCs w:val="22"/>
+          <w:lang w:eastAsia="en-US"/>
+        </w:rPr>
+      </w:pPr>
+      <w:r>
+        <w:rPr>
+          <w:rFonts w:ascii="Calibri" w:eastAsia="Times New Roman" w:hAnsi="Calibri" w:cs="Calibri"/>
+          <w:color w:val="1F497D"/>
           <w:szCs w:val="22"/>
           <w:lang w:eastAsia="en-US"/>
         </w:rPr>
@@ -1151,7 +1062,6 @@
             <w:rStyle w:val="Hyperlink"/>
             <w:rFonts w:ascii="Calibri" w:eastAsia="Times New Roman" w:hAnsi="Calibri" w:cs="Calibri"/>
             <w:color w:val="1F497D"/>
-            <w:sz w:val="28"/>
             <w:szCs w:val="22"/>
             <w:u w:val="none"/>
             <w:lang w:eastAsia="en-US"/>
@@ -1170,16 +1080,14 @@
         <w:rPr>
           <w:rFonts w:ascii="Calibri" w:eastAsia="Times New Roman" w:hAnsi="Calibri" w:cs="Calibri"/>
           <w:color w:val="1F497D"/>
-          <w:sz w:val="28"/>
-          <w:szCs w:val="22"/>
-          <w:lang w:eastAsia="en-US"/>
-        </w:rPr>
-      </w:pPr>
-      <w:r>
-        <w:rPr>
-          <w:rFonts w:ascii="Calibri" w:eastAsia="Times New Roman" w:hAnsi="Calibri" w:cs="Calibri"/>
-          <w:color w:val="1F497D"/>
-          <w:sz w:val="28"/>
+          <w:szCs w:val="22"/>
+          <w:lang w:eastAsia="en-US"/>
+        </w:rPr>
+      </w:pPr>
+      <w:r>
+        <w:rPr>
+          <w:rFonts w:ascii="Calibri" w:eastAsia="Times New Roman" w:hAnsi="Calibri" w:cs="Calibri"/>
+          <w:color w:val="1F497D"/>
           <w:szCs w:val="22"/>
           <w:lang w:eastAsia="en-US"/>
         </w:rPr>
@@ -1191,7 +1099,6 @@
             <w:rStyle w:val="Hyperlink"/>
             <w:rFonts w:ascii="Calibri" w:eastAsia="Times New Roman" w:hAnsi="Calibri" w:cs="Calibri"/>
             <w:color w:val="1F497D"/>
-            <w:sz w:val="28"/>
             <w:szCs w:val="22"/>
             <w:u w:val="none"/>
             <w:lang w:eastAsia="en-US"/>
@@ -1210,16 +1117,14 @@
         <w:rPr>
           <w:rFonts w:ascii="Calibri" w:eastAsia="Times New Roman" w:hAnsi="Calibri" w:cs="Calibri"/>
           <w:color w:val="1F497D"/>
-          <w:sz w:val="28"/>
-          <w:szCs w:val="22"/>
-          <w:lang w:eastAsia="en-US"/>
-        </w:rPr>
-      </w:pPr>
-      <w:r>
-        <w:rPr>
-          <w:rFonts w:ascii="Calibri" w:eastAsia="Times New Roman" w:hAnsi="Calibri" w:cs="Calibri"/>
-          <w:color w:val="1F497D"/>
-          <w:sz w:val="28"/>
+          <w:szCs w:val="22"/>
+          <w:lang w:eastAsia="en-US"/>
+        </w:rPr>
+      </w:pPr>
+      <w:r>
+        <w:rPr>
+          <w:rFonts w:ascii="Calibri" w:eastAsia="Times New Roman" w:hAnsi="Calibri" w:cs="Calibri"/>
+          <w:color w:val="1F497D"/>
           <w:szCs w:val="22"/>
           <w:lang w:eastAsia="en-US"/>
         </w:rPr>
@@ -1231,7 +1136,6 @@
             <w:rStyle w:val="Hyperlink"/>
             <w:rFonts w:ascii="Calibri" w:eastAsia="Times New Roman" w:hAnsi="Calibri" w:cs="Calibri"/>
             <w:color w:val="1F497D"/>
-            <w:sz w:val="28"/>
             <w:szCs w:val="22"/>
             <w:u w:val="none"/>
             <w:lang w:eastAsia="en-US"/>
@@ -1250,7 +1154,6 @@
         <w:rPr>
           <w:rFonts w:ascii="Calibri" w:eastAsia="Times New Roman" w:hAnsi="Calibri" w:cs="Calibri"/>
           <w:color w:val="1F497D"/>
-          <w:sz w:val="28"/>
           <w:szCs w:val="22"/>
           <w:lang w:eastAsia="en-US"/>
         </w:rPr>
@@ -1260,7 +1163,6 @@
         <w:rPr>
           <w:rFonts w:ascii="Calibri" w:eastAsia="Times New Roman" w:hAnsi="Calibri" w:cs="Calibri"/>
           <w:color w:val="1F497D"/>
-          <w:sz w:val="28"/>
           <w:szCs w:val="22"/>
           <w:lang w:eastAsia="en-US"/>
         </w:rPr>
@@ -1271,7 +1173,6 @@
         <w:rPr>
           <w:rFonts w:ascii="Calibri" w:eastAsia="Times New Roman" w:hAnsi="Calibri" w:cs="Calibri"/>
           <w:color w:val="1F497D"/>
-          <w:sz w:val="28"/>
           <w:szCs w:val="22"/>
           <w:lang w:eastAsia="en-US"/>
         </w:rPr>
@@ -1283,7 +1184,6 @@
             <w:rStyle w:val="Hyperlink"/>
             <w:rFonts w:ascii="Calibri" w:eastAsia="Times New Roman" w:hAnsi="Calibri" w:cs="Calibri"/>
             <w:color w:val="1F497D"/>
-            <w:sz w:val="28"/>
             <w:szCs w:val="22"/>
             <w:u w:val="none"/>
             <w:lang w:eastAsia="en-US"/>
@@ -1302,16 +1202,14 @@
         <w:rPr>
           <w:rFonts w:ascii="Calibri" w:eastAsia="Times New Roman" w:hAnsi="Calibri" w:cs="Calibri"/>
           <w:color w:val="1F497D"/>
-          <w:sz w:val="28"/>
-          <w:szCs w:val="22"/>
-          <w:lang w:eastAsia="en-US"/>
-        </w:rPr>
-      </w:pPr>
-      <w:r>
-        <w:rPr>
-          <w:rFonts w:ascii="Calibri" w:eastAsia="Times New Roman" w:hAnsi="Calibri" w:cs="Calibri"/>
-          <w:color w:val="1F497D"/>
-          <w:sz w:val="28"/>
+          <w:szCs w:val="22"/>
+          <w:lang w:eastAsia="en-US"/>
+        </w:rPr>
+      </w:pPr>
+      <w:r>
+        <w:rPr>
+          <w:rFonts w:ascii="Calibri" w:eastAsia="Times New Roman" w:hAnsi="Calibri" w:cs="Calibri"/>
+          <w:color w:val="1F497D"/>
           <w:szCs w:val="22"/>
           <w:lang w:eastAsia="en-US"/>
         </w:rPr>
@@ -1323,7 +1221,6 @@
             <w:rStyle w:val="Hyperlink"/>
             <w:rFonts w:ascii="Calibri" w:eastAsia="Times New Roman" w:hAnsi="Calibri" w:cs="Calibri"/>
             <w:color w:val="1F497D"/>
-            <w:sz w:val="28"/>
             <w:szCs w:val="22"/>
             <w:u w:val="none"/>
             <w:lang w:eastAsia="en-US"/>
@@ -1342,16 +1239,14 @@
         <w:rPr>
           <w:rFonts w:ascii="Calibri" w:eastAsia="Times New Roman" w:hAnsi="Calibri" w:cs="Calibri"/>
           <w:color w:val="1F497D"/>
-          <w:sz w:val="28"/>
-          <w:szCs w:val="22"/>
-          <w:lang w:eastAsia="en-US"/>
-        </w:rPr>
-      </w:pPr>
-      <w:r>
-        <w:rPr>
-          <w:rFonts w:ascii="Calibri" w:eastAsia="Times New Roman" w:hAnsi="Calibri" w:cs="Calibri"/>
-          <w:color w:val="1F497D"/>
-          <w:sz w:val="28"/>
+          <w:szCs w:val="22"/>
+          <w:lang w:eastAsia="en-US"/>
+        </w:rPr>
+      </w:pPr>
+      <w:r>
+        <w:rPr>
+          <w:rFonts w:ascii="Calibri" w:eastAsia="Times New Roman" w:hAnsi="Calibri" w:cs="Calibri"/>
+          <w:color w:val="1F497D"/>
           <w:szCs w:val="22"/>
           <w:lang w:eastAsia="en-US"/>
         </w:rPr>
@@ -1363,7 +1258,6 @@
             <w:rStyle w:val="Hyperlink"/>
             <w:rFonts w:ascii="Calibri" w:eastAsia="Times New Roman" w:hAnsi="Calibri" w:cs="Calibri"/>
             <w:color w:val="1F497D"/>
-            <w:sz w:val="28"/>
             <w:szCs w:val="22"/>
             <w:u w:val="none"/>
             <w:lang w:eastAsia="en-US"/>
@@ -1382,16 +1276,14 @@
         <w:rPr>
           <w:rFonts w:ascii="Calibri" w:eastAsia="Times New Roman" w:hAnsi="Calibri" w:cs="Calibri"/>
           <w:color w:val="1F497D"/>
-          <w:sz w:val="28"/>
-          <w:szCs w:val="22"/>
-          <w:lang w:eastAsia="en-US"/>
-        </w:rPr>
-      </w:pPr>
-      <w:r>
-        <w:rPr>
-          <w:rFonts w:ascii="Calibri" w:eastAsia="Times New Roman" w:hAnsi="Calibri" w:cs="Calibri"/>
-          <w:color w:val="1F497D"/>
-          <w:sz w:val="28"/>
+          <w:szCs w:val="22"/>
+          <w:lang w:eastAsia="en-US"/>
+        </w:rPr>
+      </w:pPr>
+      <w:r>
+        <w:rPr>
+          <w:rFonts w:ascii="Calibri" w:eastAsia="Times New Roman" w:hAnsi="Calibri" w:cs="Calibri"/>
+          <w:color w:val="1F497D"/>
           <w:szCs w:val="22"/>
           <w:lang w:eastAsia="en-US"/>
         </w:rPr>
@@ -1403,7 +1295,6 @@
             <w:rStyle w:val="Hyperlink"/>
             <w:rFonts w:ascii="Calibri" w:eastAsia="Times New Roman" w:hAnsi="Calibri" w:cs="Calibri"/>
             <w:color w:val="1F497D"/>
-            <w:sz w:val="28"/>
             <w:szCs w:val="22"/>
             <w:u w:val="none"/>
             <w:lang w:eastAsia="en-US"/>
@@ -1419,7 +1310,6 @@
         <w:rPr>
           <w:rFonts w:ascii="Calibri" w:eastAsia="Times New Roman" w:hAnsi="Calibri" w:cs="Calibri"/>
           <w:color w:val="1F497D"/>
-          <w:sz w:val="28"/>
           <w:szCs w:val="22"/>
           <w:lang w:eastAsia="en-US"/>
         </w:rPr>
@@ -1435,16 +1325,14 @@
         <w:rPr>
           <w:rFonts w:ascii="Calibri" w:eastAsia="Times New Roman" w:hAnsi="Calibri" w:cs="Calibri"/>
           <w:color w:val="1F497D"/>
-          <w:sz w:val="28"/>
-          <w:szCs w:val="22"/>
-          <w:lang w:eastAsia="en-US"/>
-        </w:rPr>
-      </w:pPr>
-      <w:r>
-        <w:rPr>
-          <w:rFonts w:ascii="Calibri" w:eastAsia="Times New Roman" w:hAnsi="Calibri" w:cs="Calibri"/>
-          <w:color w:val="1F497D"/>
-          <w:sz w:val="28"/>
+          <w:szCs w:val="22"/>
+          <w:lang w:eastAsia="en-US"/>
+        </w:rPr>
+      </w:pPr>
+      <w:r>
+        <w:rPr>
+          <w:rFonts w:ascii="Calibri" w:eastAsia="Times New Roman" w:hAnsi="Calibri" w:cs="Calibri"/>
+          <w:color w:val="1F497D"/>
           <w:szCs w:val="22"/>
           <w:lang w:eastAsia="en-US"/>
         </w:rPr>
@@ -1455,7 +1343,6 @@
         <w:rPr>
           <w:rFonts w:ascii="Calibri" w:eastAsia="Times New Roman" w:hAnsi="Calibri" w:cs="Calibri"/>
           <w:color w:val="1F497D"/>
-          <w:sz w:val="28"/>
           <w:szCs w:val="22"/>
           <w:lang w:eastAsia="en-US"/>
         </w:rPr>
@@ -1466,7 +1353,6 @@
         <w:rPr>
           <w:rFonts w:ascii="Calibri" w:eastAsia="Times New Roman" w:hAnsi="Calibri" w:cs="Calibri"/>
           <w:color w:val="1F497D"/>
-          <w:sz w:val="28"/>
           <w:szCs w:val="22"/>
           <w:lang w:eastAsia="en-US"/>
         </w:rPr>
@@ -1483,19 +1369,18 @@
         <w:rPr>
           <w:rFonts w:ascii="Calibri" w:eastAsia="Times New Roman" w:hAnsi="Calibri" w:cs="Calibri"/>
           <w:color w:val="1F497D"/>
-          <w:sz w:val="28"/>
-          <w:szCs w:val="22"/>
-          <w:lang w:eastAsia="en-US"/>
-        </w:rPr>
-      </w:pPr>
-      <w:r>
-        <w:rPr>
-          <w:rFonts w:ascii="Calibri" w:eastAsia="Times New Roman" w:hAnsi="Calibri" w:cs="Calibri"/>
-          <w:color w:val="1F497D"/>
-          <w:sz w:val="28"/>
-          <w:szCs w:val="22"/>
-          <w:lang w:eastAsia="en-US"/>
-        </w:rPr>
+          <w:szCs w:val="22"/>
+          <w:lang w:eastAsia="en-US"/>
+        </w:rPr>
+      </w:pPr>
+      <w:r>
+        <w:rPr>
+          <w:rFonts w:ascii="Calibri" w:eastAsia="Times New Roman" w:hAnsi="Calibri" w:cs="Calibri"/>
+          <w:color w:val="1F497D"/>
+          <w:szCs w:val="22"/>
+          <w:lang w:eastAsia="en-US"/>
+        </w:rPr>
+        <w:lastRenderedPageBreak/>
         <w:t>The Watch (Maker) - </w:t>
       </w:r>
       <w:hyperlink r:id="rId36" w:history="1">
@@ -1504,7 +1389,6 @@
             <w:rStyle w:val="Hyperlink"/>
             <w:rFonts w:ascii="Calibri" w:eastAsia="Times New Roman" w:hAnsi="Calibri" w:cs="Calibri"/>
             <w:color w:val="1F497D"/>
-            <w:sz w:val="28"/>
             <w:szCs w:val="22"/>
             <w:u w:val="none"/>
             <w:lang w:eastAsia="en-US"/>
@@ -1523,16 +1407,14 @@
         <w:rPr>
           <w:rFonts w:ascii="Calibri" w:eastAsia="Times New Roman" w:hAnsi="Calibri" w:cs="Calibri"/>
           <w:color w:val="1F497D"/>
-          <w:sz w:val="28"/>
-          <w:szCs w:val="22"/>
-          <w:lang w:eastAsia="en-US"/>
-        </w:rPr>
-      </w:pPr>
-      <w:r>
-        <w:rPr>
-          <w:rFonts w:ascii="Calibri" w:eastAsia="Times New Roman" w:hAnsi="Calibri" w:cs="Calibri"/>
-          <w:color w:val="1F497D"/>
-          <w:sz w:val="28"/>
+          <w:szCs w:val="22"/>
+          <w:lang w:eastAsia="en-US"/>
+        </w:rPr>
+      </w:pPr>
+      <w:r>
+        <w:rPr>
+          <w:rFonts w:ascii="Calibri" w:eastAsia="Times New Roman" w:hAnsi="Calibri" w:cs="Calibri"/>
+          <w:color w:val="1F497D"/>
           <w:szCs w:val="22"/>
           <w:lang w:eastAsia="en-US"/>
         </w:rPr>
@@ -1544,7 +1426,6 @@
             <w:rStyle w:val="Hyperlink"/>
             <w:rFonts w:ascii="Calibri" w:eastAsia="Times New Roman" w:hAnsi="Calibri" w:cs="Calibri"/>
             <w:color w:val="1F497D"/>
-            <w:sz w:val="28"/>
             <w:szCs w:val="22"/>
             <w:u w:val="none"/>
             <w:lang w:eastAsia="en-US"/>
@@ -1563,16 +1444,14 @@
         <w:rPr>
           <w:rFonts w:ascii="Calibri" w:eastAsia="Times New Roman" w:hAnsi="Calibri" w:cs="Calibri"/>
           <w:color w:val="1F497D"/>
-          <w:sz w:val="28"/>
-          <w:szCs w:val="22"/>
-          <w:lang w:eastAsia="en-US"/>
-        </w:rPr>
-      </w:pPr>
-      <w:r>
-        <w:rPr>
-          <w:rFonts w:ascii="Calibri" w:eastAsia="Times New Roman" w:hAnsi="Calibri" w:cs="Calibri"/>
-          <w:color w:val="1F497D"/>
-          <w:sz w:val="28"/>
+          <w:szCs w:val="22"/>
+          <w:lang w:eastAsia="en-US"/>
+        </w:rPr>
+      </w:pPr>
+      <w:r>
+        <w:rPr>
+          <w:rFonts w:ascii="Calibri" w:eastAsia="Times New Roman" w:hAnsi="Calibri" w:cs="Calibri"/>
+          <w:color w:val="1F497D"/>
           <w:szCs w:val="22"/>
           <w:lang w:eastAsia="en-US"/>
         </w:rPr>
@@ -1584,7 +1463,6 @@
             <w:rStyle w:val="Hyperlink"/>
             <w:rFonts w:ascii="Calibri" w:eastAsia="Times New Roman" w:hAnsi="Calibri" w:cs="Calibri"/>
             <w:color w:val="1F497D"/>
-            <w:sz w:val="28"/>
             <w:szCs w:val="22"/>
             <w:u w:val="none"/>
             <w:lang w:eastAsia="en-US"/>
@@ -1603,16 +1481,14 @@
         <w:rPr>
           <w:rFonts w:ascii="Calibri" w:eastAsia="Times New Roman" w:hAnsi="Calibri" w:cs="Calibri"/>
           <w:color w:val="1F497D"/>
-          <w:sz w:val="28"/>
-          <w:szCs w:val="22"/>
-          <w:lang w:eastAsia="en-US"/>
-        </w:rPr>
-      </w:pPr>
-      <w:r>
-        <w:rPr>
-          <w:rFonts w:ascii="Calibri" w:eastAsia="Times New Roman" w:hAnsi="Calibri" w:cs="Calibri"/>
-          <w:color w:val="1F497D"/>
-          <w:sz w:val="28"/>
+          <w:szCs w:val="22"/>
+          <w:lang w:eastAsia="en-US"/>
+        </w:rPr>
+      </w:pPr>
+      <w:r>
+        <w:rPr>
+          <w:rFonts w:ascii="Calibri" w:eastAsia="Times New Roman" w:hAnsi="Calibri" w:cs="Calibri"/>
+          <w:color w:val="1F497D"/>
           <w:szCs w:val="22"/>
           <w:lang w:eastAsia="en-US"/>
         </w:rPr>
@@ -1624,7 +1500,6 @@
             <w:rStyle w:val="Hyperlink"/>
             <w:rFonts w:ascii="Calibri" w:eastAsia="Times New Roman" w:hAnsi="Calibri" w:cs="Calibri"/>
             <w:color w:val="1F497D"/>
-            <w:sz w:val="28"/>
             <w:szCs w:val="22"/>
             <w:u w:val="none"/>
             <w:lang w:eastAsia="en-US"/>
@@ -1643,16 +1518,14 @@
         <w:rPr>
           <w:rFonts w:ascii="Calibri" w:eastAsia="Times New Roman" w:hAnsi="Calibri" w:cs="Calibri"/>
           <w:color w:val="1F497D"/>
-          <w:sz w:val="28"/>
-          <w:szCs w:val="22"/>
-          <w:lang w:eastAsia="en-US"/>
-        </w:rPr>
-      </w:pPr>
-      <w:r>
-        <w:rPr>
-          <w:rFonts w:ascii="Calibri" w:eastAsia="Times New Roman" w:hAnsi="Calibri" w:cs="Calibri"/>
-          <w:color w:val="1F497D"/>
-          <w:sz w:val="28"/>
+          <w:szCs w:val="22"/>
+          <w:lang w:eastAsia="en-US"/>
+        </w:rPr>
+      </w:pPr>
+      <w:r>
+        <w:rPr>
+          <w:rFonts w:ascii="Calibri" w:eastAsia="Times New Roman" w:hAnsi="Calibri" w:cs="Calibri"/>
+          <w:color w:val="1F497D"/>
           <w:szCs w:val="22"/>
           <w:lang w:eastAsia="en-US"/>
         </w:rPr>
@@ -1664,7 +1537,6 @@
             <w:rStyle w:val="Hyperlink"/>
             <w:rFonts w:ascii="Calibri" w:eastAsia="Times New Roman" w:hAnsi="Calibri" w:cs="Calibri"/>
             <w:color w:val="1F497D"/>
-            <w:sz w:val="28"/>
             <w:szCs w:val="22"/>
             <w:u w:val="none"/>
             <w:lang w:eastAsia="en-US"/>
@@ -1683,16 +1555,14 @@
         <w:rPr>
           <w:rFonts w:ascii="Calibri" w:eastAsia="Times New Roman" w:hAnsi="Calibri" w:cs="Calibri"/>
           <w:color w:val="1F497D"/>
-          <w:sz w:val="28"/>
-          <w:szCs w:val="22"/>
-          <w:lang w:eastAsia="en-US"/>
-        </w:rPr>
-      </w:pPr>
-      <w:r>
-        <w:rPr>
-          <w:rFonts w:ascii="Calibri" w:eastAsia="Times New Roman" w:hAnsi="Calibri" w:cs="Calibri"/>
-          <w:color w:val="1F497D"/>
-          <w:sz w:val="28"/>
+          <w:szCs w:val="22"/>
+          <w:lang w:eastAsia="en-US"/>
+        </w:rPr>
+      </w:pPr>
+      <w:r>
+        <w:rPr>
+          <w:rFonts w:ascii="Calibri" w:eastAsia="Times New Roman" w:hAnsi="Calibri" w:cs="Calibri"/>
+          <w:color w:val="1F497D"/>
           <w:szCs w:val="22"/>
           <w:lang w:eastAsia="en-US"/>
         </w:rPr>
@@ -1704,7 +1574,6 @@
             <w:rStyle w:val="Hyperlink"/>
             <w:rFonts w:ascii="Calibri" w:eastAsia="Times New Roman" w:hAnsi="Calibri" w:cs="Calibri"/>
             <w:color w:val="1F497D"/>
-            <w:sz w:val="28"/>
             <w:szCs w:val="22"/>
             <w:u w:val="none"/>
             <w:lang w:eastAsia="en-US"/>
@@ -1720,850 +1589,739 @@
         <w:rPr>
           <w:rFonts w:ascii="Calibri" w:eastAsia="Times New Roman" w:hAnsi="Calibri" w:cs="Calibri"/>
           <w:color w:val="1F497D"/>
-          <w:sz w:val="28"/>
-          <w:szCs w:val="22"/>
-          <w:lang w:eastAsia="en-US"/>
-        </w:rPr>
-      </w:pPr>
-    </w:p>
-    <w:p>
-      <w:pPr>
-        <w:pStyle w:val="ListParagraph"/>
-        <w:numPr>
-          <w:ilvl w:val="0"/>
-          <w:numId w:val="1"/>
-        </w:numPr>
-        <w:spacing w:after="160" w:line="259" w:lineRule="auto"/>
-        <w:rPr>
-          <w:rFonts w:ascii="Calibri" w:eastAsia="Times New Roman" w:hAnsi="Calibri" w:cs="Calibri"/>
-          <w:color w:val="1F497D"/>
-          <w:sz w:val="28"/>
-          <w:szCs w:val="22"/>
-          <w:lang w:eastAsia="en-US"/>
-        </w:rPr>
-      </w:pPr>
-      <w:r>
-        <w:rPr>
-          <w:rFonts w:ascii="Calibri" w:eastAsia="Times New Roman" w:hAnsi="Calibri" w:cs="Calibri"/>
-          <w:color w:val="1F497D"/>
-          <w:sz w:val="28"/>
-          <w:szCs w:val="22"/>
-          <w:lang w:eastAsia="en-US"/>
-        </w:rPr>
-        <w:br w:type="page"/>
-      </w:r>
-    </w:p>
-    <w:p>
-      <w:pPr>
-        <w:numPr>
-          <w:ilvl w:val="0"/>
-          <w:numId w:val="1"/>
-        </w:numPr>
-        <w:spacing w:before="100" w:beforeAutospacing="1" w:after="100" w:afterAutospacing="1"/>
-        <w:rPr>
-          <w:rFonts w:ascii="Calibri" w:eastAsia="Times New Roman" w:hAnsi="Calibri" w:cs="Calibri"/>
-          <w:color w:val="1F497D"/>
-          <w:sz w:val="28"/>
-          <w:szCs w:val="22"/>
-          <w:lang w:eastAsia="en-US"/>
-        </w:rPr>
-      </w:pPr>
-      <w:r>
-        <w:rPr>
-          <w:rFonts w:ascii="Calibri" w:eastAsia="Times New Roman" w:hAnsi="Calibri" w:cs="Calibri"/>
-          <w:color w:val="1F497D"/>
-          <w:sz w:val="28"/>
-          <w:szCs w:val="22"/>
-          <w:lang w:eastAsia="en-US"/>
-        </w:rPr>
-        <w:lastRenderedPageBreak/>
-        <w:t>Course 4 - Basics of Electronics</w:t>
-      </w:r>
-    </w:p>
-    <w:p>
-      <w:pPr>
-        <w:numPr>
-          <w:ilvl w:val="1"/>
-          <w:numId w:val="1"/>
-        </w:numPr>
-        <w:spacing w:before="100" w:beforeAutospacing="1" w:after="100" w:afterAutospacing="1"/>
-        <w:rPr>
-          <w:rFonts w:ascii="Calibri" w:eastAsia="Times New Roman" w:hAnsi="Calibri" w:cs="Calibri"/>
-          <w:color w:val="1F497D"/>
-          <w:sz w:val="28"/>
-          <w:szCs w:val="22"/>
-          <w:lang w:eastAsia="en-US"/>
-        </w:rPr>
-      </w:pPr>
-      <w:r>
-        <w:rPr>
-          <w:rFonts w:ascii="Calibri" w:eastAsia="Times New Roman" w:hAnsi="Calibri" w:cs="Calibri"/>
-          <w:color w:val="1F497D"/>
-          <w:sz w:val="28"/>
-          <w:szCs w:val="22"/>
-          <w:lang w:eastAsia="en-US"/>
-        </w:rPr>
-        <w:t>Series circuit</w:t>
-      </w:r>
-    </w:p>
-    <w:p>
-      <w:pPr>
-        <w:numPr>
-          <w:ilvl w:val="2"/>
-          <w:numId w:val="1"/>
-        </w:numPr>
-        <w:spacing w:before="100" w:beforeAutospacing="1" w:after="100" w:afterAutospacing="1"/>
-        <w:rPr>
-          <w:rFonts w:ascii="Calibri" w:eastAsia="Times New Roman" w:hAnsi="Calibri" w:cs="Calibri"/>
-          <w:color w:val="1F497D"/>
-          <w:sz w:val="28"/>
-          <w:szCs w:val="22"/>
-          <w:lang w:eastAsia="en-US"/>
-        </w:rPr>
-      </w:pPr>
-      <w:r>
-        <w:rPr>
-          <w:rFonts w:ascii="Calibri" w:eastAsia="Times New Roman" w:hAnsi="Calibri" w:cs="Calibri"/>
-          <w:color w:val="1F497D"/>
-          <w:sz w:val="28"/>
-          <w:szCs w:val="22"/>
-          <w:lang w:eastAsia="en-US"/>
-        </w:rPr>
-        <w:t>LED, Resistor</w:t>
-      </w:r>
-    </w:p>
-    <w:p>
-      <w:pPr>
-        <w:numPr>
-          <w:ilvl w:val="2"/>
-          <w:numId w:val="1"/>
-        </w:numPr>
-        <w:spacing w:before="100" w:beforeAutospacing="1" w:after="100" w:afterAutospacing="1"/>
-        <w:rPr>
-          <w:rFonts w:ascii="Calibri" w:eastAsia="Times New Roman" w:hAnsi="Calibri" w:cs="Calibri"/>
-          <w:color w:val="1F497D"/>
-          <w:sz w:val="28"/>
-          <w:szCs w:val="22"/>
-          <w:lang w:eastAsia="en-US"/>
-        </w:rPr>
-      </w:pPr>
-      <w:r>
-        <w:rPr>
-          <w:rFonts w:ascii="Calibri" w:eastAsia="Times New Roman" w:hAnsi="Calibri" w:cs="Calibri"/>
-          <w:color w:val="1F497D"/>
-          <w:sz w:val="28"/>
-          <w:szCs w:val="22"/>
-          <w:lang w:eastAsia="en-US"/>
-        </w:rPr>
-        <w:t>LED, Resistor + Resistor (Series)</w:t>
-      </w:r>
-    </w:p>
-    <w:p>
-      <w:pPr>
-        <w:numPr>
-          <w:ilvl w:val="1"/>
-          <w:numId w:val="1"/>
-        </w:numPr>
-        <w:spacing w:before="100" w:beforeAutospacing="1" w:after="100" w:afterAutospacing="1"/>
-        <w:rPr>
-          <w:rFonts w:ascii="Calibri" w:eastAsia="Times New Roman" w:hAnsi="Calibri" w:cs="Calibri"/>
-          <w:color w:val="1F497D"/>
-          <w:sz w:val="28"/>
-          <w:szCs w:val="22"/>
-          <w:lang w:eastAsia="en-US"/>
-        </w:rPr>
-      </w:pPr>
-      <w:r>
-        <w:rPr>
-          <w:rFonts w:ascii="Calibri" w:eastAsia="Times New Roman" w:hAnsi="Calibri" w:cs="Calibri"/>
-          <w:color w:val="1F497D"/>
-          <w:sz w:val="28"/>
-          <w:szCs w:val="22"/>
-          <w:lang w:eastAsia="en-US"/>
-        </w:rPr>
-        <w:t>Parallel circuit</w:t>
-      </w:r>
-    </w:p>
-    <w:p>
-      <w:pPr>
-        <w:numPr>
-          <w:ilvl w:val="2"/>
-          <w:numId w:val="1"/>
-        </w:numPr>
-        <w:spacing w:before="100" w:beforeAutospacing="1" w:after="100" w:afterAutospacing="1"/>
-        <w:rPr>
-          <w:rFonts w:ascii="Calibri" w:eastAsia="Times New Roman" w:hAnsi="Calibri" w:cs="Calibri"/>
-          <w:color w:val="1F497D"/>
-          <w:sz w:val="28"/>
-          <w:szCs w:val="22"/>
-          <w:lang w:eastAsia="en-US"/>
-        </w:rPr>
-      </w:pPr>
-      <w:r>
-        <w:rPr>
-          <w:rFonts w:ascii="Calibri" w:eastAsia="Times New Roman" w:hAnsi="Calibri" w:cs="Calibri"/>
-          <w:color w:val="1F497D"/>
-          <w:sz w:val="28"/>
-          <w:szCs w:val="22"/>
-          <w:lang w:eastAsia="en-US"/>
-        </w:rPr>
-        <w:t>LED, Resistor</w:t>
-      </w:r>
-    </w:p>
-    <w:p>
-      <w:pPr>
-        <w:numPr>
-          <w:ilvl w:val="2"/>
-          <w:numId w:val="1"/>
-        </w:numPr>
-        <w:spacing w:before="100" w:beforeAutospacing="1" w:after="100" w:afterAutospacing="1"/>
-        <w:rPr>
-          <w:rFonts w:ascii="Calibri" w:eastAsia="Times New Roman" w:hAnsi="Calibri" w:cs="Calibri"/>
-          <w:color w:val="1F497D"/>
-          <w:sz w:val="28"/>
-          <w:szCs w:val="22"/>
-          <w:lang w:eastAsia="en-US"/>
-        </w:rPr>
-      </w:pPr>
-      <w:r>
-        <w:rPr>
-          <w:rFonts w:ascii="Calibri" w:eastAsia="Times New Roman" w:hAnsi="Calibri" w:cs="Calibri"/>
-          <w:color w:val="1F497D"/>
-          <w:sz w:val="28"/>
-          <w:szCs w:val="22"/>
-          <w:lang w:eastAsia="en-US"/>
-        </w:rPr>
-        <w:t>LED, Resistor + Resistor (Parallel)</w:t>
-      </w:r>
-    </w:p>
-    <w:p>
-      <w:pPr>
-        <w:numPr>
-          <w:ilvl w:val="1"/>
-          <w:numId w:val="1"/>
-        </w:numPr>
-        <w:spacing w:before="100" w:beforeAutospacing="1" w:after="100" w:afterAutospacing="1"/>
-        <w:rPr>
-          <w:rFonts w:ascii="Calibri" w:eastAsia="Times New Roman" w:hAnsi="Calibri" w:cs="Calibri"/>
-          <w:color w:val="1F497D"/>
-          <w:sz w:val="28"/>
-          <w:szCs w:val="22"/>
-          <w:lang w:eastAsia="en-US"/>
-        </w:rPr>
-      </w:pPr>
-      <w:r>
-        <w:rPr>
-          <w:rFonts w:ascii="Calibri" w:eastAsia="Times New Roman" w:hAnsi="Calibri" w:cs="Calibri"/>
-          <w:color w:val="1F497D"/>
-          <w:sz w:val="28"/>
-          <w:szCs w:val="22"/>
-          <w:lang w:eastAsia="en-US"/>
-        </w:rPr>
-        <w:t>Transistors – NPN (&amp; PNP)</w:t>
-      </w:r>
-    </w:p>
-    <w:p>
-      <w:pPr>
-        <w:numPr>
-          <w:ilvl w:val="2"/>
-          <w:numId w:val="1"/>
-        </w:numPr>
-        <w:spacing w:before="100" w:beforeAutospacing="1" w:after="100" w:afterAutospacing="1"/>
-        <w:rPr>
-          <w:rFonts w:ascii="Calibri" w:eastAsia="Times New Roman" w:hAnsi="Calibri" w:cs="Calibri"/>
-          <w:color w:val="1F497D"/>
-          <w:sz w:val="28"/>
-          <w:szCs w:val="22"/>
-          <w:lang w:eastAsia="en-US"/>
-        </w:rPr>
-      </w:pPr>
-      <w:r>
-        <w:rPr>
-          <w:rFonts w:ascii="Calibri" w:eastAsia="Times New Roman" w:hAnsi="Calibri" w:cs="Calibri"/>
-          <w:color w:val="1F497D"/>
-          <w:sz w:val="28"/>
-          <w:szCs w:val="22"/>
-          <w:lang w:eastAsia="en-US"/>
-        </w:rPr>
-        <w:t>Simple NPN circuit – Turn LED on/off</w:t>
-      </w:r>
-    </w:p>
-    <w:p>
-      <w:pPr>
-        <w:numPr>
-          <w:ilvl w:val="1"/>
-          <w:numId w:val="1"/>
-        </w:numPr>
-        <w:spacing w:before="100" w:beforeAutospacing="1" w:after="100" w:afterAutospacing="1"/>
-        <w:rPr>
-          <w:rFonts w:ascii="Calibri" w:eastAsia="Times New Roman" w:hAnsi="Calibri" w:cs="Calibri"/>
-          <w:color w:val="1F497D"/>
-          <w:sz w:val="28"/>
-          <w:szCs w:val="22"/>
-          <w:lang w:eastAsia="en-US"/>
-        </w:rPr>
-      </w:pPr>
-      <w:r>
-        <w:rPr>
-          <w:rFonts w:ascii="Calibri" w:eastAsia="Times New Roman" w:hAnsi="Calibri" w:cs="Calibri"/>
-          <w:color w:val="1F497D"/>
-          <w:sz w:val="28"/>
-          <w:szCs w:val="22"/>
-          <w:lang w:eastAsia="en-US"/>
-        </w:rPr>
-        <w:t>Blinking an LED</w:t>
-      </w:r>
-    </w:p>
-    <w:p>
-      <w:pPr>
-        <w:numPr>
-          <w:ilvl w:val="2"/>
-          <w:numId w:val="1"/>
-        </w:numPr>
-        <w:spacing w:before="100" w:beforeAutospacing="1" w:after="100" w:afterAutospacing="1"/>
-        <w:rPr>
-          <w:rFonts w:ascii="Calibri" w:eastAsia="Times New Roman" w:hAnsi="Calibri" w:cs="Calibri"/>
-          <w:color w:val="1F497D"/>
-          <w:sz w:val="28"/>
-          <w:szCs w:val="22"/>
-          <w:lang w:eastAsia="en-US"/>
-        </w:rPr>
-      </w:pPr>
-      <w:r>
-        <w:rPr>
-          <w:rFonts w:ascii="Calibri" w:eastAsia="Times New Roman" w:hAnsi="Calibri" w:cs="Calibri"/>
-          <w:color w:val="1F497D"/>
-          <w:sz w:val="28"/>
-          <w:szCs w:val="22"/>
-          <w:lang w:eastAsia="en-US"/>
-        </w:rPr>
-        <w:t>Single LED</w:t>
-      </w:r>
-    </w:p>
-    <w:p>
-      <w:pPr>
-        <w:numPr>
-          <w:ilvl w:val="2"/>
-          <w:numId w:val="1"/>
-        </w:numPr>
-        <w:spacing w:before="100" w:beforeAutospacing="1" w:after="100" w:afterAutospacing="1"/>
-        <w:rPr>
-          <w:rFonts w:ascii="Calibri" w:eastAsia="Times New Roman" w:hAnsi="Calibri" w:cs="Calibri"/>
-          <w:color w:val="1F497D"/>
-          <w:sz w:val="28"/>
-          <w:szCs w:val="22"/>
-          <w:lang w:eastAsia="en-US"/>
-        </w:rPr>
-      </w:pPr>
-      <w:r>
-        <w:rPr>
-          <w:rFonts w:ascii="Calibri" w:eastAsia="Times New Roman" w:hAnsi="Calibri" w:cs="Calibri"/>
-          <w:color w:val="1F497D"/>
-          <w:sz w:val="28"/>
-          <w:szCs w:val="22"/>
-          <w:lang w:eastAsia="en-US"/>
-        </w:rPr>
-        <w:t>Multiple LED’s</w:t>
-      </w:r>
-    </w:p>
-    <w:p>
-      <w:pPr>
-        <w:numPr>
-          <w:ilvl w:val="2"/>
-          <w:numId w:val="1"/>
-        </w:numPr>
-        <w:spacing w:before="100" w:beforeAutospacing="1" w:after="100" w:afterAutospacing="1"/>
-        <w:rPr>
-          <w:rFonts w:ascii="Calibri" w:eastAsia="Times New Roman" w:hAnsi="Calibri" w:cs="Calibri"/>
-          <w:color w:val="1F497D"/>
-          <w:sz w:val="28"/>
-          <w:szCs w:val="22"/>
-          <w:lang w:eastAsia="en-US"/>
-        </w:rPr>
-      </w:pPr>
-      <w:r>
-        <w:rPr>
-          <w:rFonts w:ascii="Calibri" w:eastAsia="Times New Roman" w:hAnsi="Calibri" w:cs="Calibri"/>
-          <w:color w:val="1F497D"/>
-          <w:sz w:val="28"/>
-          <w:szCs w:val="22"/>
-          <w:lang w:eastAsia="en-US"/>
-        </w:rPr>
-        <w:t>Increasing value of resistors</w:t>
-      </w:r>
-    </w:p>
-    <w:p>
-      <w:pPr>
-        <w:numPr>
-          <w:ilvl w:val="2"/>
-          <w:numId w:val="1"/>
-        </w:numPr>
-        <w:spacing w:before="100" w:beforeAutospacing="1" w:after="100" w:afterAutospacing="1"/>
-        <w:rPr>
-          <w:rFonts w:ascii="Calibri" w:eastAsia="Times New Roman" w:hAnsi="Calibri" w:cs="Calibri"/>
-          <w:color w:val="1F497D"/>
-          <w:sz w:val="28"/>
-          <w:szCs w:val="22"/>
-          <w:lang w:eastAsia="en-US"/>
-        </w:rPr>
-      </w:pPr>
-      <w:r>
-        <w:rPr>
-          <w:rFonts w:ascii="Calibri" w:eastAsia="Times New Roman" w:hAnsi="Calibri" w:cs="Calibri"/>
-          <w:color w:val="1F497D"/>
-          <w:sz w:val="28"/>
-          <w:szCs w:val="22"/>
-          <w:lang w:eastAsia="en-US"/>
-        </w:rPr>
-        <w:t>Introduce a transistor</w:t>
-      </w:r>
-    </w:p>
-    <w:p>
-      <w:pPr>
-        <w:numPr>
-          <w:ilvl w:val="1"/>
-          <w:numId w:val="1"/>
-        </w:numPr>
-        <w:spacing w:before="100" w:beforeAutospacing="1" w:after="100" w:afterAutospacing="1"/>
-        <w:rPr>
-          <w:rFonts w:ascii="Calibri" w:eastAsia="Times New Roman" w:hAnsi="Calibri" w:cs="Calibri"/>
-          <w:color w:val="1F497D"/>
-          <w:sz w:val="28"/>
-          <w:szCs w:val="22"/>
-          <w:lang w:eastAsia="en-US"/>
-        </w:rPr>
-      </w:pPr>
-      <w:proofErr w:type="spellStart"/>
-      <w:r>
-        <w:rPr>
-          <w:rFonts w:ascii="Calibri" w:eastAsia="Times New Roman" w:hAnsi="Calibri" w:cs="Calibri"/>
-          <w:color w:val="1F497D"/>
-          <w:sz w:val="28"/>
-          <w:szCs w:val="22"/>
-          <w:lang w:eastAsia="en-US"/>
-        </w:rPr>
-        <w:t>Color</w:t>
-      </w:r>
-      <w:proofErr w:type="spellEnd"/>
-      <w:r>
-        <w:rPr>
-          <w:rFonts w:ascii="Calibri" w:eastAsia="Times New Roman" w:hAnsi="Calibri" w:cs="Calibri"/>
-          <w:color w:val="1F497D"/>
-          <w:sz w:val="28"/>
-          <w:szCs w:val="22"/>
-          <w:lang w:eastAsia="en-US"/>
-        </w:rPr>
-        <w:t xml:space="preserve"> control with a </w:t>
-      </w:r>
-      <w:proofErr w:type="spellStart"/>
-      <w:r>
-        <w:rPr>
-          <w:rFonts w:ascii="Calibri" w:eastAsia="Times New Roman" w:hAnsi="Calibri" w:cs="Calibri"/>
-          <w:color w:val="1F497D"/>
-          <w:sz w:val="28"/>
-          <w:szCs w:val="22"/>
-          <w:lang w:eastAsia="en-US"/>
-        </w:rPr>
-        <w:t>Tricolor</w:t>
-      </w:r>
-      <w:proofErr w:type="spellEnd"/>
-      <w:r>
-        <w:rPr>
-          <w:rFonts w:ascii="Calibri" w:eastAsia="Times New Roman" w:hAnsi="Calibri" w:cs="Calibri"/>
-          <w:color w:val="1F497D"/>
-          <w:sz w:val="28"/>
-          <w:szCs w:val="22"/>
-          <w:lang w:eastAsia="en-US"/>
-        </w:rPr>
-        <w:t xml:space="preserve"> (RGB) LED</w:t>
-      </w:r>
-    </w:p>
-    <w:p>
-      <w:pPr>
-        <w:numPr>
-          <w:ilvl w:val="2"/>
-          <w:numId w:val="1"/>
-        </w:numPr>
-        <w:spacing w:before="100" w:beforeAutospacing="1" w:after="100" w:afterAutospacing="1"/>
-        <w:rPr>
-          <w:rFonts w:ascii="Calibri" w:eastAsia="Times New Roman" w:hAnsi="Calibri" w:cs="Calibri"/>
-          <w:color w:val="1F497D"/>
-          <w:sz w:val="28"/>
-          <w:szCs w:val="22"/>
-          <w:lang w:eastAsia="en-US"/>
-        </w:rPr>
-      </w:pPr>
-      <w:r>
-        <w:rPr>
-          <w:rFonts w:ascii="Calibri" w:eastAsia="Times New Roman" w:hAnsi="Calibri" w:cs="Calibri"/>
-          <w:color w:val="1F497D"/>
-          <w:sz w:val="28"/>
-          <w:szCs w:val="22"/>
-          <w:lang w:eastAsia="en-US"/>
-        </w:rPr>
-        <w:t>Single RGB LED</w:t>
-      </w:r>
-    </w:p>
-    <w:p>
-      <w:pPr>
-        <w:numPr>
-          <w:ilvl w:val="2"/>
-          <w:numId w:val="1"/>
-        </w:numPr>
-        <w:spacing w:before="100" w:beforeAutospacing="1" w:after="100" w:afterAutospacing="1"/>
-        <w:rPr>
-          <w:rFonts w:ascii="Calibri" w:eastAsia="Times New Roman" w:hAnsi="Calibri" w:cs="Calibri"/>
-          <w:color w:val="1F497D"/>
-          <w:sz w:val="28"/>
-          <w:szCs w:val="22"/>
-          <w:lang w:eastAsia="en-US"/>
-        </w:rPr>
-      </w:pPr>
-      <w:r>
-        <w:rPr>
-          <w:rFonts w:ascii="Calibri" w:eastAsia="Times New Roman" w:hAnsi="Calibri" w:cs="Calibri"/>
-          <w:color w:val="1F497D"/>
-          <w:sz w:val="28"/>
-          <w:szCs w:val="22"/>
-          <w:lang w:eastAsia="en-US"/>
-        </w:rPr>
-        <w:t xml:space="preserve">RGB LED, Potentiometer </w:t>
-      </w:r>
-    </w:p>
-    <w:p>
-      <w:pPr>
-        <w:numPr>
-          <w:ilvl w:val="2"/>
-          <w:numId w:val="1"/>
-        </w:numPr>
-        <w:spacing w:before="100" w:beforeAutospacing="1" w:after="100" w:afterAutospacing="1"/>
-        <w:rPr>
-          <w:rFonts w:ascii="Calibri" w:eastAsia="Times New Roman" w:hAnsi="Calibri" w:cs="Calibri"/>
-          <w:color w:val="1F497D"/>
-          <w:sz w:val="28"/>
-          <w:szCs w:val="22"/>
-          <w:lang w:eastAsia="en-US"/>
-        </w:rPr>
-      </w:pPr>
-      <w:r>
-        <w:rPr>
-          <w:rFonts w:ascii="Calibri" w:eastAsia="Times New Roman" w:hAnsi="Calibri" w:cs="Calibri"/>
-          <w:color w:val="1F497D"/>
-          <w:sz w:val="28"/>
-          <w:szCs w:val="22"/>
-          <w:lang w:eastAsia="en-US"/>
-        </w:rPr>
-        <w:t>RGB LED, Potentiometer, Switch</w:t>
-      </w:r>
-    </w:p>
-    <w:p>
-      <w:pPr>
-        <w:numPr>
-          <w:ilvl w:val="1"/>
-          <w:numId w:val="1"/>
-        </w:numPr>
-        <w:spacing w:before="100" w:beforeAutospacing="1" w:after="100" w:afterAutospacing="1"/>
-        <w:rPr>
-          <w:rFonts w:ascii="Calibri" w:eastAsia="Times New Roman" w:hAnsi="Calibri" w:cs="Calibri"/>
-          <w:color w:val="1F497D"/>
-          <w:sz w:val="28"/>
-          <w:szCs w:val="22"/>
-          <w:lang w:eastAsia="en-US"/>
-        </w:rPr>
-      </w:pPr>
-      <w:r>
-        <w:rPr>
-          <w:rFonts w:ascii="Calibri" w:eastAsia="Times New Roman" w:hAnsi="Calibri" w:cs="Calibri"/>
-          <w:color w:val="1F497D"/>
-          <w:sz w:val="28"/>
-          <w:szCs w:val="22"/>
-          <w:lang w:eastAsia="en-US"/>
-        </w:rPr>
-        <w:t>Using an LDR and measuring</w:t>
-      </w:r>
-      <w:r>
-        <w:rPr>
-          <w:rFonts w:ascii="Calibri" w:eastAsia="Times New Roman" w:hAnsi="Calibri" w:cs="Calibri"/>
-          <w:color w:val="1F497D"/>
-          <w:sz w:val="28"/>
-          <w:szCs w:val="22"/>
-          <w:lang w:eastAsia="en-US"/>
-        </w:rPr>
-        <w:t xml:space="preserve"> </w:t>
-      </w:r>
-      <w:proofErr w:type="spellStart"/>
-      <w:r>
-        <w:rPr>
-          <w:rFonts w:ascii="Calibri" w:eastAsia="Times New Roman" w:hAnsi="Calibri" w:cs="Calibri"/>
-          <w:color w:val="1F497D"/>
-          <w:sz w:val="28"/>
-          <w:szCs w:val="22"/>
-          <w:lang w:eastAsia="en-US"/>
-        </w:rPr>
-        <w:t>analog</w:t>
-      </w:r>
-      <w:proofErr w:type="spellEnd"/>
-      <w:r>
-        <w:rPr>
-          <w:rFonts w:ascii="Calibri" w:eastAsia="Times New Roman" w:hAnsi="Calibri" w:cs="Calibri"/>
-          <w:color w:val="1F497D"/>
-          <w:sz w:val="28"/>
-          <w:szCs w:val="22"/>
-          <w:lang w:eastAsia="en-US"/>
-        </w:rPr>
-        <w:t xml:space="preserve"> inputs</w:t>
-      </w:r>
-    </w:p>
-    <w:p>
-      <w:pPr>
-        <w:numPr>
-          <w:ilvl w:val="2"/>
-          <w:numId w:val="1"/>
-        </w:numPr>
-        <w:spacing w:before="100" w:beforeAutospacing="1" w:after="100" w:afterAutospacing="1"/>
-        <w:rPr>
-          <w:rFonts w:ascii="Calibri" w:eastAsia="Times New Roman" w:hAnsi="Calibri" w:cs="Calibri"/>
-          <w:color w:val="1F497D"/>
-          <w:sz w:val="28"/>
-          <w:szCs w:val="22"/>
-          <w:lang w:eastAsia="en-US"/>
-        </w:rPr>
-      </w:pPr>
-      <w:r>
-        <w:rPr>
-          <w:rFonts w:ascii="Calibri" w:eastAsia="Times New Roman" w:hAnsi="Calibri" w:cs="Calibri"/>
-          <w:color w:val="1F497D"/>
-          <w:sz w:val="28"/>
-          <w:szCs w:val="22"/>
-          <w:lang w:eastAsia="en-US"/>
-        </w:rPr>
-        <w:t>LDR, Potentiometer</w:t>
-      </w:r>
-    </w:p>
-    <w:p>
-      <w:pPr>
-        <w:numPr>
-          <w:ilvl w:val="1"/>
-          <w:numId w:val="1"/>
-        </w:numPr>
-        <w:spacing w:before="100" w:beforeAutospacing="1" w:after="100" w:afterAutospacing="1"/>
-        <w:rPr>
-          <w:rFonts w:ascii="Calibri" w:eastAsia="Times New Roman" w:hAnsi="Calibri" w:cs="Calibri"/>
-          <w:color w:val="1F497D"/>
-          <w:sz w:val="28"/>
-          <w:szCs w:val="22"/>
-          <w:lang w:eastAsia="en-US"/>
-        </w:rPr>
-      </w:pPr>
-      <w:r>
-        <w:rPr>
-          <w:rFonts w:ascii="Calibri" w:eastAsia="Times New Roman" w:hAnsi="Calibri" w:cs="Calibri"/>
-          <w:color w:val="1F497D"/>
-          <w:sz w:val="28"/>
-          <w:szCs w:val="22"/>
-          <w:lang w:eastAsia="en-US"/>
-        </w:rPr>
-        <w:t>Breadboard switches in parallel with the main switches</w:t>
-      </w:r>
-    </w:p>
-    <w:p>
-      <w:pPr>
-        <w:numPr>
-          <w:ilvl w:val="2"/>
-          <w:numId w:val="1"/>
-        </w:numPr>
-        <w:spacing w:before="100" w:beforeAutospacing="1" w:after="100" w:afterAutospacing="1"/>
-        <w:rPr>
-          <w:rFonts w:ascii="Calibri" w:eastAsia="Times New Roman" w:hAnsi="Calibri" w:cs="Calibri"/>
-          <w:color w:val="1F497D"/>
-          <w:sz w:val="28"/>
-          <w:szCs w:val="22"/>
-          <w:lang w:eastAsia="en-US"/>
-        </w:rPr>
-      </w:pPr>
-      <w:r>
-        <w:rPr>
-          <w:rFonts w:ascii="Calibri" w:eastAsia="Times New Roman" w:hAnsi="Calibri" w:cs="Calibri"/>
-          <w:color w:val="1F497D"/>
-          <w:sz w:val="28"/>
-          <w:szCs w:val="22"/>
-          <w:lang w:eastAsia="en-US"/>
-        </w:rPr>
-        <w:t>Switch 1, Switch 2</w:t>
-      </w:r>
-    </w:p>
-    <w:p>
-      <w:pPr>
-        <w:numPr>
-          <w:ilvl w:val="2"/>
-          <w:numId w:val="1"/>
-        </w:numPr>
-        <w:spacing w:before="100" w:beforeAutospacing="1" w:after="100" w:afterAutospacing="1"/>
-        <w:rPr>
-          <w:rFonts w:ascii="Calibri" w:eastAsia="Times New Roman" w:hAnsi="Calibri" w:cs="Calibri"/>
-          <w:color w:val="1F497D"/>
-          <w:sz w:val="28"/>
-          <w:szCs w:val="22"/>
-          <w:lang w:eastAsia="en-US"/>
-        </w:rPr>
-      </w:pPr>
-      <w:r>
-        <w:rPr>
-          <w:rFonts w:ascii="Calibri" w:eastAsia="Times New Roman" w:hAnsi="Calibri" w:cs="Calibri"/>
-          <w:color w:val="1F497D"/>
-          <w:sz w:val="28"/>
-          <w:szCs w:val="22"/>
-          <w:lang w:eastAsia="en-US"/>
-        </w:rPr>
-        <w:t>Switch 1, Switch 2</w:t>
-      </w:r>
-      <w:r>
-        <w:rPr>
-          <w:rFonts w:ascii="Calibri" w:eastAsia="Times New Roman" w:hAnsi="Calibri" w:cs="Calibri"/>
-          <w:color w:val="1F497D"/>
-          <w:sz w:val="28"/>
-          <w:szCs w:val="22"/>
-          <w:lang w:eastAsia="en-US"/>
-        </w:rPr>
-        <w:t>, LED 1, LED 2</w:t>
-      </w:r>
-    </w:p>
-    <w:p>
-      <w:pPr>
-        <w:numPr>
-          <w:ilvl w:val="1"/>
-          <w:numId w:val="1"/>
-        </w:numPr>
-        <w:spacing w:before="100" w:beforeAutospacing="1" w:after="100" w:afterAutospacing="1"/>
-        <w:rPr>
-          <w:rFonts w:ascii="Calibri" w:eastAsia="Times New Roman" w:hAnsi="Calibri" w:cs="Calibri"/>
-          <w:color w:val="1F497D"/>
-          <w:sz w:val="28"/>
-          <w:szCs w:val="22"/>
-          <w:lang w:eastAsia="en-US"/>
-        </w:rPr>
-      </w:pPr>
-      <w:r>
-        <w:rPr>
-          <w:rFonts w:ascii="Calibri" w:eastAsia="Times New Roman" w:hAnsi="Calibri" w:cs="Calibri"/>
-          <w:color w:val="1F497D"/>
-          <w:sz w:val="28"/>
-          <w:szCs w:val="22"/>
-          <w:lang w:eastAsia="en-US"/>
-        </w:rPr>
-        <w:t>Dimming an LED using a potentiometer</w:t>
-      </w:r>
-    </w:p>
-    <w:p>
-      <w:pPr>
-        <w:numPr>
-          <w:ilvl w:val="2"/>
-          <w:numId w:val="1"/>
-        </w:numPr>
-        <w:spacing w:before="100" w:beforeAutospacing="1" w:after="100" w:afterAutospacing="1"/>
-        <w:rPr>
-          <w:rFonts w:ascii="Calibri" w:eastAsia="Times New Roman" w:hAnsi="Calibri" w:cs="Calibri"/>
-          <w:color w:val="1F497D"/>
-          <w:sz w:val="28"/>
-          <w:szCs w:val="22"/>
-          <w:lang w:eastAsia="en-US"/>
-        </w:rPr>
-      </w:pPr>
-      <w:r>
-        <w:rPr>
-          <w:rFonts w:ascii="Calibri" w:eastAsia="Times New Roman" w:hAnsi="Calibri" w:cs="Calibri"/>
-          <w:color w:val="1F497D"/>
-          <w:sz w:val="28"/>
-          <w:szCs w:val="22"/>
-          <w:lang w:eastAsia="en-US"/>
-        </w:rPr>
-        <w:t>LED, Potentiometer, Switch</w:t>
-      </w:r>
-    </w:p>
-    <w:p>
-      <w:pPr>
-        <w:numPr>
-          <w:ilvl w:val="1"/>
-          <w:numId w:val="1"/>
-        </w:numPr>
-        <w:spacing w:before="100" w:beforeAutospacing="1" w:after="100" w:afterAutospacing="1"/>
-        <w:rPr>
-          <w:rFonts w:ascii="Calibri" w:eastAsia="Times New Roman" w:hAnsi="Calibri" w:cs="Calibri"/>
-          <w:color w:val="1F497D"/>
-          <w:sz w:val="28"/>
-          <w:szCs w:val="22"/>
-          <w:lang w:eastAsia="en-US"/>
-        </w:rPr>
-      </w:pPr>
-      <w:r>
-        <w:rPr>
-          <w:rFonts w:ascii="Calibri" w:eastAsia="Times New Roman" w:hAnsi="Calibri" w:cs="Calibri"/>
-          <w:color w:val="1F497D"/>
-          <w:sz w:val="28"/>
-          <w:szCs w:val="22"/>
-          <w:lang w:eastAsia="en-US"/>
-        </w:rPr>
-        <w:t>Using a transistor to drive a motor</w:t>
-      </w:r>
-    </w:p>
-    <w:p>
-      <w:pPr>
-        <w:numPr>
-          <w:ilvl w:val="2"/>
-          <w:numId w:val="1"/>
-        </w:numPr>
-        <w:spacing w:before="100" w:beforeAutospacing="1" w:after="100" w:afterAutospacing="1"/>
-        <w:rPr>
-          <w:rFonts w:ascii="Calibri" w:eastAsia="Times New Roman" w:hAnsi="Calibri" w:cs="Calibri"/>
-          <w:color w:val="1F497D"/>
-          <w:sz w:val="28"/>
-          <w:szCs w:val="22"/>
-          <w:lang w:eastAsia="en-US"/>
-        </w:rPr>
-      </w:pPr>
-      <w:r>
-        <w:rPr>
-          <w:rFonts w:ascii="Calibri" w:eastAsia="Times New Roman" w:hAnsi="Calibri" w:cs="Calibri"/>
-          <w:color w:val="1F497D"/>
-          <w:sz w:val="28"/>
-          <w:szCs w:val="22"/>
-          <w:lang w:eastAsia="en-US"/>
-        </w:rPr>
-        <w:t>NPN Transistor, Res</w:t>
-      </w:r>
+          <w:szCs w:val="22"/>
+          <w:lang w:eastAsia="en-US"/>
+        </w:rPr>
+      </w:pPr>
       <w:bookmarkStart w:id="0" w:name="_GoBack"/>
       <w:bookmarkEnd w:id="0"/>
-      <w:r>
-        <w:rPr>
-          <w:rFonts w:ascii="Calibri" w:eastAsia="Times New Roman" w:hAnsi="Calibri" w:cs="Calibri"/>
-          <w:color w:val="1F497D"/>
-          <w:sz w:val="28"/>
-          <w:szCs w:val="22"/>
-          <w:lang w:eastAsia="en-US"/>
-        </w:rPr>
-        <w:t>istor, Motor</w:t>
-      </w:r>
-    </w:p>
-    <w:p>
-      <w:pPr>
-        <w:numPr>
-          <w:ilvl w:val="1"/>
-          <w:numId w:val="1"/>
-        </w:numPr>
-        <w:spacing w:before="100" w:beforeAutospacing="1" w:after="100" w:afterAutospacing="1"/>
-        <w:rPr>
-          <w:rFonts w:ascii="Calibri" w:eastAsia="Times New Roman" w:hAnsi="Calibri" w:cs="Calibri"/>
-          <w:color w:val="1F497D"/>
-          <w:sz w:val="28"/>
-          <w:szCs w:val="22"/>
-          <w:lang w:eastAsia="en-US"/>
-        </w:rPr>
-      </w:pPr>
-      <w:r>
-        <w:rPr>
-          <w:rFonts w:ascii="Calibri" w:eastAsia="Times New Roman" w:hAnsi="Calibri" w:cs="Calibri"/>
-          <w:color w:val="1F497D"/>
-          <w:sz w:val="28"/>
+    </w:p>
+    <w:p>
+      <w:pPr>
+        <w:numPr>
+          <w:ilvl w:val="0"/>
+          <w:numId w:val="1"/>
+        </w:numPr>
+        <w:spacing w:before="100" w:beforeAutospacing="1" w:after="100" w:afterAutospacing="1"/>
+        <w:rPr>
+          <w:rFonts w:ascii="Calibri" w:eastAsia="Times New Roman" w:hAnsi="Calibri" w:cs="Calibri"/>
+          <w:color w:val="1F497D"/>
+          <w:szCs w:val="22"/>
+          <w:lang w:eastAsia="en-US"/>
+        </w:rPr>
+      </w:pPr>
+      <w:r>
+        <w:rPr>
+          <w:rFonts w:ascii="Calibri" w:eastAsia="Times New Roman" w:hAnsi="Calibri" w:cs="Calibri"/>
+          <w:color w:val="1F497D"/>
+          <w:szCs w:val="22"/>
+          <w:lang w:eastAsia="en-US"/>
+        </w:rPr>
+        <w:t>Course 4 - Basics of Electronics</w:t>
+      </w:r>
+    </w:p>
+    <w:p>
+      <w:pPr>
+        <w:numPr>
+          <w:ilvl w:val="1"/>
+          <w:numId w:val="1"/>
+        </w:numPr>
+        <w:spacing w:before="100" w:beforeAutospacing="1" w:after="100" w:afterAutospacing="1"/>
+        <w:rPr>
+          <w:rFonts w:ascii="Calibri" w:eastAsia="Times New Roman" w:hAnsi="Calibri" w:cs="Calibri"/>
+          <w:color w:val="1F497D"/>
+          <w:szCs w:val="22"/>
+          <w:lang w:eastAsia="en-US"/>
+        </w:rPr>
+      </w:pPr>
+      <w:r>
+        <w:rPr>
+          <w:rFonts w:ascii="Calibri" w:eastAsia="Times New Roman" w:hAnsi="Calibri" w:cs="Calibri"/>
+          <w:color w:val="1F497D"/>
+          <w:szCs w:val="22"/>
+          <w:lang w:eastAsia="en-US"/>
+        </w:rPr>
+        <w:t>Series circuit</w:t>
+      </w:r>
+    </w:p>
+    <w:p>
+      <w:pPr>
+        <w:numPr>
+          <w:ilvl w:val="2"/>
+          <w:numId w:val="1"/>
+        </w:numPr>
+        <w:spacing w:before="100" w:beforeAutospacing="1" w:after="100" w:afterAutospacing="1"/>
+        <w:rPr>
+          <w:rFonts w:ascii="Calibri" w:eastAsia="Times New Roman" w:hAnsi="Calibri" w:cs="Calibri"/>
+          <w:color w:val="1F497D"/>
+          <w:szCs w:val="22"/>
+          <w:lang w:eastAsia="en-US"/>
+        </w:rPr>
+      </w:pPr>
+      <w:r>
+        <w:rPr>
+          <w:rFonts w:ascii="Calibri" w:eastAsia="Times New Roman" w:hAnsi="Calibri" w:cs="Calibri"/>
+          <w:color w:val="1F497D"/>
+          <w:szCs w:val="22"/>
+          <w:lang w:eastAsia="en-US"/>
+        </w:rPr>
+        <w:t>LED, Resistor</w:t>
+      </w:r>
+    </w:p>
+    <w:p>
+      <w:pPr>
+        <w:numPr>
+          <w:ilvl w:val="2"/>
+          <w:numId w:val="1"/>
+        </w:numPr>
+        <w:spacing w:before="100" w:beforeAutospacing="1" w:after="100" w:afterAutospacing="1"/>
+        <w:rPr>
+          <w:rFonts w:ascii="Calibri" w:eastAsia="Times New Roman" w:hAnsi="Calibri" w:cs="Calibri"/>
+          <w:color w:val="1F497D"/>
+          <w:szCs w:val="22"/>
+          <w:lang w:eastAsia="en-US"/>
+        </w:rPr>
+      </w:pPr>
+      <w:r>
+        <w:rPr>
+          <w:rFonts w:ascii="Calibri" w:eastAsia="Times New Roman" w:hAnsi="Calibri" w:cs="Calibri"/>
+          <w:color w:val="1F497D"/>
+          <w:szCs w:val="22"/>
+          <w:lang w:eastAsia="en-US"/>
+        </w:rPr>
+        <w:t>LED, Resistor + Resistor (Series)</w:t>
+      </w:r>
+    </w:p>
+    <w:p>
+      <w:pPr>
+        <w:numPr>
+          <w:ilvl w:val="1"/>
+          <w:numId w:val="1"/>
+        </w:numPr>
+        <w:spacing w:before="100" w:beforeAutospacing="1" w:after="100" w:afterAutospacing="1"/>
+        <w:rPr>
+          <w:rFonts w:ascii="Calibri" w:eastAsia="Times New Roman" w:hAnsi="Calibri" w:cs="Calibri"/>
+          <w:color w:val="1F497D"/>
+          <w:szCs w:val="22"/>
+          <w:lang w:eastAsia="en-US"/>
+        </w:rPr>
+      </w:pPr>
+      <w:r>
+        <w:rPr>
+          <w:rFonts w:ascii="Calibri" w:eastAsia="Times New Roman" w:hAnsi="Calibri" w:cs="Calibri"/>
+          <w:color w:val="1F497D"/>
+          <w:szCs w:val="22"/>
+          <w:lang w:eastAsia="en-US"/>
+        </w:rPr>
+        <w:t>Parallel circuit</w:t>
+      </w:r>
+    </w:p>
+    <w:p>
+      <w:pPr>
+        <w:numPr>
+          <w:ilvl w:val="2"/>
+          <w:numId w:val="1"/>
+        </w:numPr>
+        <w:spacing w:before="100" w:beforeAutospacing="1" w:after="100" w:afterAutospacing="1"/>
+        <w:rPr>
+          <w:rFonts w:ascii="Calibri" w:eastAsia="Times New Roman" w:hAnsi="Calibri" w:cs="Calibri"/>
+          <w:color w:val="1F497D"/>
+          <w:szCs w:val="22"/>
+          <w:lang w:eastAsia="en-US"/>
+        </w:rPr>
+      </w:pPr>
+      <w:r>
+        <w:rPr>
+          <w:rFonts w:ascii="Calibri" w:eastAsia="Times New Roman" w:hAnsi="Calibri" w:cs="Calibri"/>
+          <w:color w:val="1F497D"/>
+          <w:szCs w:val="22"/>
+          <w:lang w:eastAsia="en-US"/>
+        </w:rPr>
+        <w:t>LED, Resistor</w:t>
+      </w:r>
+    </w:p>
+    <w:p>
+      <w:pPr>
+        <w:numPr>
+          <w:ilvl w:val="2"/>
+          <w:numId w:val="1"/>
+        </w:numPr>
+        <w:spacing w:before="100" w:beforeAutospacing="1" w:after="100" w:afterAutospacing="1"/>
+        <w:rPr>
+          <w:rFonts w:ascii="Calibri" w:eastAsia="Times New Roman" w:hAnsi="Calibri" w:cs="Calibri"/>
+          <w:color w:val="1F497D"/>
+          <w:szCs w:val="22"/>
+          <w:lang w:eastAsia="en-US"/>
+        </w:rPr>
+      </w:pPr>
+      <w:r>
+        <w:rPr>
+          <w:rFonts w:ascii="Calibri" w:eastAsia="Times New Roman" w:hAnsi="Calibri" w:cs="Calibri"/>
+          <w:color w:val="1F497D"/>
+          <w:szCs w:val="22"/>
+          <w:lang w:eastAsia="en-US"/>
+        </w:rPr>
+        <w:t>LED, Resistor + Resistor (Parallel)</w:t>
+      </w:r>
+    </w:p>
+    <w:p>
+      <w:pPr>
+        <w:numPr>
+          <w:ilvl w:val="1"/>
+          <w:numId w:val="1"/>
+        </w:numPr>
+        <w:spacing w:before="100" w:beforeAutospacing="1" w:after="100" w:afterAutospacing="1"/>
+        <w:rPr>
+          <w:rFonts w:ascii="Calibri" w:eastAsia="Times New Roman" w:hAnsi="Calibri" w:cs="Calibri"/>
+          <w:color w:val="1F497D"/>
+          <w:szCs w:val="22"/>
+          <w:lang w:eastAsia="en-US"/>
+        </w:rPr>
+      </w:pPr>
+      <w:r>
+        <w:rPr>
+          <w:rFonts w:ascii="Calibri" w:eastAsia="Times New Roman" w:hAnsi="Calibri" w:cs="Calibri"/>
+          <w:color w:val="1F497D"/>
+          <w:szCs w:val="22"/>
+          <w:lang w:eastAsia="en-US"/>
+        </w:rPr>
+        <w:t>Transistors – NPN (&amp; PNP)</w:t>
+      </w:r>
+    </w:p>
+    <w:p>
+      <w:pPr>
+        <w:numPr>
+          <w:ilvl w:val="2"/>
+          <w:numId w:val="1"/>
+        </w:numPr>
+        <w:spacing w:before="100" w:beforeAutospacing="1" w:after="100" w:afterAutospacing="1"/>
+        <w:rPr>
+          <w:rFonts w:ascii="Calibri" w:eastAsia="Times New Roman" w:hAnsi="Calibri" w:cs="Calibri"/>
+          <w:color w:val="1F497D"/>
+          <w:szCs w:val="22"/>
+          <w:lang w:eastAsia="en-US"/>
+        </w:rPr>
+      </w:pPr>
+      <w:r>
+        <w:rPr>
+          <w:rFonts w:ascii="Calibri" w:eastAsia="Times New Roman" w:hAnsi="Calibri" w:cs="Calibri"/>
+          <w:color w:val="1F497D"/>
+          <w:szCs w:val="22"/>
+          <w:lang w:eastAsia="en-US"/>
+        </w:rPr>
+        <w:t>Simple NPN circuit – Turn LED on/off</w:t>
+      </w:r>
+    </w:p>
+    <w:p>
+      <w:pPr>
+        <w:numPr>
+          <w:ilvl w:val="1"/>
+          <w:numId w:val="1"/>
+        </w:numPr>
+        <w:spacing w:before="100" w:beforeAutospacing="1" w:after="100" w:afterAutospacing="1"/>
+        <w:rPr>
+          <w:rFonts w:ascii="Calibri" w:eastAsia="Times New Roman" w:hAnsi="Calibri" w:cs="Calibri"/>
+          <w:color w:val="1F497D"/>
+          <w:szCs w:val="22"/>
+          <w:lang w:eastAsia="en-US"/>
+        </w:rPr>
+      </w:pPr>
+      <w:r>
+        <w:rPr>
+          <w:rFonts w:ascii="Calibri" w:eastAsia="Times New Roman" w:hAnsi="Calibri" w:cs="Calibri"/>
+          <w:color w:val="1F497D"/>
+          <w:szCs w:val="22"/>
+          <w:lang w:eastAsia="en-US"/>
+        </w:rPr>
+        <w:t>Blinking an LED</w:t>
+      </w:r>
+    </w:p>
+    <w:p>
+      <w:pPr>
+        <w:numPr>
+          <w:ilvl w:val="2"/>
+          <w:numId w:val="1"/>
+        </w:numPr>
+        <w:spacing w:before="100" w:beforeAutospacing="1" w:after="100" w:afterAutospacing="1"/>
+        <w:rPr>
+          <w:rFonts w:ascii="Calibri" w:eastAsia="Times New Roman" w:hAnsi="Calibri" w:cs="Calibri"/>
+          <w:color w:val="1F497D"/>
+          <w:szCs w:val="22"/>
+          <w:lang w:eastAsia="en-US"/>
+        </w:rPr>
+      </w:pPr>
+      <w:r>
+        <w:rPr>
+          <w:rFonts w:ascii="Calibri" w:eastAsia="Times New Roman" w:hAnsi="Calibri" w:cs="Calibri"/>
+          <w:color w:val="1F497D"/>
+          <w:szCs w:val="22"/>
+          <w:lang w:eastAsia="en-US"/>
+        </w:rPr>
+        <w:t>Single LED</w:t>
+      </w:r>
+    </w:p>
+    <w:p>
+      <w:pPr>
+        <w:numPr>
+          <w:ilvl w:val="2"/>
+          <w:numId w:val="1"/>
+        </w:numPr>
+        <w:spacing w:before="100" w:beforeAutospacing="1" w:after="100" w:afterAutospacing="1"/>
+        <w:rPr>
+          <w:rFonts w:ascii="Calibri" w:eastAsia="Times New Roman" w:hAnsi="Calibri" w:cs="Calibri"/>
+          <w:color w:val="1F497D"/>
+          <w:szCs w:val="22"/>
+          <w:lang w:eastAsia="en-US"/>
+        </w:rPr>
+      </w:pPr>
+      <w:r>
+        <w:rPr>
+          <w:rFonts w:ascii="Calibri" w:eastAsia="Times New Roman" w:hAnsi="Calibri" w:cs="Calibri"/>
+          <w:color w:val="1F497D"/>
+          <w:szCs w:val="22"/>
+          <w:lang w:eastAsia="en-US"/>
+        </w:rPr>
+        <w:t>Multiple LED’s</w:t>
+      </w:r>
+    </w:p>
+    <w:p>
+      <w:pPr>
+        <w:numPr>
+          <w:ilvl w:val="2"/>
+          <w:numId w:val="1"/>
+        </w:numPr>
+        <w:spacing w:before="100" w:beforeAutospacing="1" w:after="100" w:afterAutospacing="1"/>
+        <w:rPr>
+          <w:rFonts w:ascii="Calibri" w:eastAsia="Times New Roman" w:hAnsi="Calibri" w:cs="Calibri"/>
+          <w:color w:val="1F497D"/>
+          <w:szCs w:val="22"/>
+          <w:lang w:eastAsia="en-US"/>
+        </w:rPr>
+      </w:pPr>
+      <w:r>
+        <w:rPr>
+          <w:rFonts w:ascii="Calibri" w:eastAsia="Times New Roman" w:hAnsi="Calibri" w:cs="Calibri"/>
+          <w:color w:val="1F497D"/>
+          <w:szCs w:val="22"/>
+          <w:lang w:eastAsia="en-US"/>
+        </w:rPr>
+        <w:t>Increasing value of resistors</w:t>
+      </w:r>
+    </w:p>
+    <w:p>
+      <w:pPr>
+        <w:numPr>
+          <w:ilvl w:val="2"/>
+          <w:numId w:val="1"/>
+        </w:numPr>
+        <w:spacing w:before="100" w:beforeAutospacing="1" w:after="100" w:afterAutospacing="1"/>
+        <w:rPr>
+          <w:rFonts w:ascii="Calibri" w:eastAsia="Times New Roman" w:hAnsi="Calibri" w:cs="Calibri"/>
+          <w:color w:val="1F497D"/>
+          <w:szCs w:val="22"/>
+          <w:lang w:eastAsia="en-US"/>
+        </w:rPr>
+      </w:pPr>
+      <w:r>
+        <w:rPr>
+          <w:rFonts w:ascii="Calibri" w:eastAsia="Times New Roman" w:hAnsi="Calibri" w:cs="Calibri"/>
+          <w:color w:val="1F497D"/>
+          <w:szCs w:val="22"/>
+          <w:lang w:eastAsia="en-US"/>
+        </w:rPr>
+        <w:t>Introduce a transistor</w:t>
+      </w:r>
+    </w:p>
+    <w:p>
+      <w:pPr>
+        <w:numPr>
+          <w:ilvl w:val="1"/>
+          <w:numId w:val="1"/>
+        </w:numPr>
+        <w:spacing w:before="100" w:beforeAutospacing="1" w:after="100" w:afterAutospacing="1"/>
+        <w:rPr>
+          <w:rFonts w:ascii="Calibri" w:eastAsia="Times New Roman" w:hAnsi="Calibri" w:cs="Calibri"/>
+          <w:color w:val="1F497D"/>
+          <w:szCs w:val="22"/>
+          <w:lang w:eastAsia="en-US"/>
+        </w:rPr>
+      </w:pPr>
+      <w:proofErr w:type="spellStart"/>
+      <w:r>
+        <w:rPr>
+          <w:rFonts w:ascii="Calibri" w:eastAsia="Times New Roman" w:hAnsi="Calibri" w:cs="Calibri"/>
+          <w:color w:val="1F497D"/>
+          <w:szCs w:val="22"/>
+          <w:lang w:eastAsia="en-US"/>
+        </w:rPr>
+        <w:t>Color</w:t>
+      </w:r>
+      <w:proofErr w:type="spellEnd"/>
+      <w:r>
+        <w:rPr>
+          <w:rFonts w:ascii="Calibri" w:eastAsia="Times New Roman" w:hAnsi="Calibri" w:cs="Calibri"/>
+          <w:color w:val="1F497D"/>
+          <w:szCs w:val="22"/>
+          <w:lang w:eastAsia="en-US"/>
+        </w:rPr>
+        <w:t xml:space="preserve"> control with a </w:t>
+      </w:r>
+      <w:proofErr w:type="spellStart"/>
+      <w:r>
+        <w:rPr>
+          <w:rFonts w:ascii="Calibri" w:eastAsia="Times New Roman" w:hAnsi="Calibri" w:cs="Calibri"/>
+          <w:color w:val="1F497D"/>
+          <w:szCs w:val="22"/>
+          <w:lang w:eastAsia="en-US"/>
+        </w:rPr>
+        <w:t>Tricolor</w:t>
+      </w:r>
+      <w:proofErr w:type="spellEnd"/>
+      <w:r>
+        <w:rPr>
+          <w:rFonts w:ascii="Calibri" w:eastAsia="Times New Roman" w:hAnsi="Calibri" w:cs="Calibri"/>
+          <w:color w:val="1F497D"/>
+          <w:szCs w:val="22"/>
+          <w:lang w:eastAsia="en-US"/>
+        </w:rPr>
+        <w:t xml:space="preserve"> (RGB) LED</w:t>
+      </w:r>
+    </w:p>
+    <w:p>
+      <w:pPr>
+        <w:numPr>
+          <w:ilvl w:val="2"/>
+          <w:numId w:val="1"/>
+        </w:numPr>
+        <w:spacing w:before="100" w:beforeAutospacing="1" w:after="100" w:afterAutospacing="1"/>
+        <w:rPr>
+          <w:rFonts w:ascii="Calibri" w:eastAsia="Times New Roman" w:hAnsi="Calibri" w:cs="Calibri"/>
+          <w:color w:val="1F497D"/>
+          <w:szCs w:val="22"/>
+          <w:lang w:eastAsia="en-US"/>
+        </w:rPr>
+      </w:pPr>
+      <w:r>
+        <w:rPr>
+          <w:rFonts w:ascii="Calibri" w:eastAsia="Times New Roman" w:hAnsi="Calibri" w:cs="Calibri"/>
+          <w:color w:val="1F497D"/>
+          <w:szCs w:val="22"/>
+          <w:lang w:eastAsia="en-US"/>
+        </w:rPr>
+        <w:t>Single RGB LED</w:t>
+      </w:r>
+    </w:p>
+    <w:p>
+      <w:pPr>
+        <w:numPr>
+          <w:ilvl w:val="2"/>
+          <w:numId w:val="1"/>
+        </w:numPr>
+        <w:spacing w:before="100" w:beforeAutospacing="1" w:after="100" w:afterAutospacing="1"/>
+        <w:rPr>
+          <w:rFonts w:ascii="Calibri" w:eastAsia="Times New Roman" w:hAnsi="Calibri" w:cs="Calibri"/>
+          <w:color w:val="1F497D"/>
+          <w:szCs w:val="22"/>
+          <w:lang w:eastAsia="en-US"/>
+        </w:rPr>
+      </w:pPr>
+      <w:r>
+        <w:rPr>
+          <w:rFonts w:ascii="Calibri" w:eastAsia="Times New Roman" w:hAnsi="Calibri" w:cs="Calibri"/>
+          <w:color w:val="1F497D"/>
+          <w:szCs w:val="22"/>
+          <w:lang w:eastAsia="en-US"/>
+        </w:rPr>
+        <w:t xml:space="preserve">RGB LED, Potentiometer </w:t>
+      </w:r>
+    </w:p>
+    <w:p>
+      <w:pPr>
+        <w:numPr>
+          <w:ilvl w:val="2"/>
+          <w:numId w:val="1"/>
+        </w:numPr>
+        <w:spacing w:before="100" w:beforeAutospacing="1" w:after="100" w:afterAutospacing="1"/>
+        <w:rPr>
+          <w:rFonts w:ascii="Calibri" w:eastAsia="Times New Roman" w:hAnsi="Calibri" w:cs="Calibri"/>
+          <w:color w:val="1F497D"/>
+          <w:szCs w:val="22"/>
+          <w:lang w:eastAsia="en-US"/>
+        </w:rPr>
+      </w:pPr>
+      <w:r>
+        <w:rPr>
+          <w:rFonts w:ascii="Calibri" w:eastAsia="Times New Roman" w:hAnsi="Calibri" w:cs="Calibri"/>
+          <w:color w:val="1F497D"/>
+          <w:szCs w:val="22"/>
+          <w:lang w:eastAsia="en-US"/>
+        </w:rPr>
+        <w:t>RGB LED, Potentiometer, Switch</w:t>
+      </w:r>
+    </w:p>
+    <w:p>
+      <w:pPr>
+        <w:numPr>
+          <w:ilvl w:val="1"/>
+          <w:numId w:val="1"/>
+        </w:numPr>
+        <w:spacing w:before="100" w:beforeAutospacing="1" w:after="100" w:afterAutospacing="1"/>
+        <w:rPr>
+          <w:rFonts w:ascii="Calibri" w:eastAsia="Times New Roman" w:hAnsi="Calibri" w:cs="Calibri"/>
+          <w:color w:val="1F497D"/>
+          <w:szCs w:val="22"/>
+          <w:lang w:eastAsia="en-US"/>
+        </w:rPr>
+      </w:pPr>
+      <w:r>
+        <w:rPr>
+          <w:rFonts w:ascii="Calibri" w:eastAsia="Times New Roman" w:hAnsi="Calibri" w:cs="Calibri"/>
+          <w:color w:val="1F497D"/>
+          <w:szCs w:val="22"/>
+          <w:lang w:eastAsia="en-US"/>
+        </w:rPr>
+        <w:t>Using an LDR and measuring</w:t>
+      </w:r>
+      <w:r>
+        <w:rPr>
+          <w:rFonts w:ascii="Calibri" w:eastAsia="Times New Roman" w:hAnsi="Calibri" w:cs="Calibri"/>
+          <w:color w:val="1F497D"/>
+          <w:szCs w:val="22"/>
+          <w:lang w:eastAsia="en-US"/>
+        </w:rPr>
+        <w:t xml:space="preserve"> </w:t>
+      </w:r>
+      <w:proofErr w:type="spellStart"/>
+      <w:r>
+        <w:rPr>
+          <w:rFonts w:ascii="Calibri" w:eastAsia="Times New Roman" w:hAnsi="Calibri" w:cs="Calibri"/>
+          <w:color w:val="1F497D"/>
+          <w:szCs w:val="22"/>
+          <w:lang w:eastAsia="en-US"/>
+        </w:rPr>
+        <w:t>analog</w:t>
+      </w:r>
+      <w:proofErr w:type="spellEnd"/>
+      <w:r>
+        <w:rPr>
+          <w:rFonts w:ascii="Calibri" w:eastAsia="Times New Roman" w:hAnsi="Calibri" w:cs="Calibri"/>
+          <w:color w:val="1F497D"/>
+          <w:szCs w:val="22"/>
+          <w:lang w:eastAsia="en-US"/>
+        </w:rPr>
+        <w:t xml:space="preserve"> inputs</w:t>
+      </w:r>
+    </w:p>
+    <w:p>
+      <w:pPr>
+        <w:numPr>
+          <w:ilvl w:val="2"/>
+          <w:numId w:val="1"/>
+        </w:numPr>
+        <w:spacing w:before="100" w:beforeAutospacing="1" w:after="100" w:afterAutospacing="1"/>
+        <w:rPr>
+          <w:rFonts w:ascii="Calibri" w:eastAsia="Times New Roman" w:hAnsi="Calibri" w:cs="Calibri"/>
+          <w:color w:val="1F497D"/>
+          <w:szCs w:val="22"/>
+          <w:lang w:eastAsia="en-US"/>
+        </w:rPr>
+      </w:pPr>
+      <w:r>
+        <w:rPr>
+          <w:rFonts w:ascii="Calibri" w:eastAsia="Times New Roman" w:hAnsi="Calibri" w:cs="Calibri"/>
+          <w:color w:val="1F497D"/>
+          <w:szCs w:val="22"/>
+          <w:lang w:eastAsia="en-US"/>
+        </w:rPr>
+        <w:t>LDR, Potentiometer</w:t>
+      </w:r>
+    </w:p>
+    <w:p>
+      <w:pPr>
+        <w:numPr>
+          <w:ilvl w:val="1"/>
+          <w:numId w:val="1"/>
+        </w:numPr>
+        <w:spacing w:before="100" w:beforeAutospacing="1" w:after="100" w:afterAutospacing="1"/>
+        <w:rPr>
+          <w:rFonts w:ascii="Calibri" w:eastAsia="Times New Roman" w:hAnsi="Calibri" w:cs="Calibri"/>
+          <w:color w:val="1F497D"/>
+          <w:szCs w:val="22"/>
+          <w:lang w:eastAsia="en-US"/>
+        </w:rPr>
+      </w:pPr>
+      <w:r>
+        <w:rPr>
+          <w:rFonts w:ascii="Calibri" w:eastAsia="Times New Roman" w:hAnsi="Calibri" w:cs="Calibri"/>
+          <w:color w:val="1F497D"/>
+          <w:szCs w:val="22"/>
+          <w:lang w:eastAsia="en-US"/>
+        </w:rPr>
+        <w:t>Breadboard switches in parallel with the main switches</w:t>
+      </w:r>
+    </w:p>
+    <w:p>
+      <w:pPr>
+        <w:numPr>
+          <w:ilvl w:val="2"/>
+          <w:numId w:val="1"/>
+        </w:numPr>
+        <w:spacing w:before="100" w:beforeAutospacing="1" w:after="100" w:afterAutospacing="1"/>
+        <w:rPr>
+          <w:rFonts w:ascii="Calibri" w:eastAsia="Times New Roman" w:hAnsi="Calibri" w:cs="Calibri"/>
+          <w:color w:val="1F497D"/>
+          <w:szCs w:val="22"/>
+          <w:lang w:eastAsia="en-US"/>
+        </w:rPr>
+      </w:pPr>
+      <w:r>
+        <w:rPr>
+          <w:rFonts w:ascii="Calibri" w:eastAsia="Times New Roman" w:hAnsi="Calibri" w:cs="Calibri"/>
+          <w:color w:val="1F497D"/>
+          <w:szCs w:val="22"/>
+          <w:lang w:eastAsia="en-US"/>
+        </w:rPr>
+        <w:t>Switch 1, Switch 2</w:t>
+      </w:r>
+    </w:p>
+    <w:p>
+      <w:pPr>
+        <w:numPr>
+          <w:ilvl w:val="2"/>
+          <w:numId w:val="1"/>
+        </w:numPr>
+        <w:spacing w:before="100" w:beforeAutospacing="1" w:after="100" w:afterAutospacing="1"/>
+        <w:rPr>
+          <w:rFonts w:ascii="Calibri" w:eastAsia="Times New Roman" w:hAnsi="Calibri" w:cs="Calibri"/>
+          <w:color w:val="1F497D"/>
+          <w:szCs w:val="22"/>
+          <w:lang w:eastAsia="en-US"/>
+        </w:rPr>
+      </w:pPr>
+      <w:r>
+        <w:rPr>
+          <w:rFonts w:ascii="Calibri" w:eastAsia="Times New Roman" w:hAnsi="Calibri" w:cs="Calibri"/>
+          <w:color w:val="1F497D"/>
+          <w:szCs w:val="22"/>
+          <w:lang w:eastAsia="en-US"/>
+        </w:rPr>
+        <w:t>Switch 1, Switch 2, LED 1, LED 2</w:t>
+      </w:r>
+    </w:p>
+    <w:p>
+      <w:pPr>
+        <w:numPr>
+          <w:ilvl w:val="1"/>
+          <w:numId w:val="1"/>
+        </w:numPr>
+        <w:spacing w:before="100" w:beforeAutospacing="1" w:after="100" w:afterAutospacing="1"/>
+        <w:rPr>
+          <w:rFonts w:ascii="Calibri" w:eastAsia="Times New Roman" w:hAnsi="Calibri" w:cs="Calibri"/>
+          <w:color w:val="1F497D"/>
+          <w:szCs w:val="22"/>
+          <w:lang w:eastAsia="en-US"/>
+        </w:rPr>
+      </w:pPr>
+      <w:r>
+        <w:rPr>
+          <w:rFonts w:ascii="Calibri" w:eastAsia="Times New Roman" w:hAnsi="Calibri" w:cs="Calibri"/>
+          <w:color w:val="1F497D"/>
+          <w:szCs w:val="22"/>
+          <w:lang w:eastAsia="en-US"/>
+        </w:rPr>
+        <w:t>Dimming an LED using a potentiometer</w:t>
+      </w:r>
+    </w:p>
+    <w:p>
+      <w:pPr>
+        <w:numPr>
+          <w:ilvl w:val="2"/>
+          <w:numId w:val="1"/>
+        </w:numPr>
+        <w:spacing w:before="100" w:beforeAutospacing="1" w:after="100" w:afterAutospacing="1"/>
+        <w:rPr>
+          <w:rFonts w:ascii="Calibri" w:eastAsia="Times New Roman" w:hAnsi="Calibri" w:cs="Calibri"/>
+          <w:color w:val="1F497D"/>
+          <w:szCs w:val="22"/>
+          <w:lang w:eastAsia="en-US"/>
+        </w:rPr>
+      </w:pPr>
+      <w:r>
+        <w:rPr>
+          <w:rFonts w:ascii="Calibri" w:eastAsia="Times New Roman" w:hAnsi="Calibri" w:cs="Calibri"/>
+          <w:color w:val="1F497D"/>
+          <w:szCs w:val="22"/>
+          <w:lang w:eastAsia="en-US"/>
+        </w:rPr>
+        <w:t>LED, Potentiometer, Switch</w:t>
+      </w:r>
+    </w:p>
+    <w:p>
+      <w:pPr>
+        <w:numPr>
+          <w:ilvl w:val="1"/>
+          <w:numId w:val="1"/>
+        </w:numPr>
+        <w:spacing w:before="100" w:beforeAutospacing="1" w:after="100" w:afterAutospacing="1"/>
+        <w:rPr>
+          <w:rFonts w:ascii="Calibri" w:eastAsia="Times New Roman" w:hAnsi="Calibri" w:cs="Calibri"/>
+          <w:color w:val="1F497D"/>
+          <w:szCs w:val="22"/>
+          <w:lang w:eastAsia="en-US"/>
+        </w:rPr>
+      </w:pPr>
+      <w:r>
+        <w:rPr>
+          <w:rFonts w:ascii="Calibri" w:eastAsia="Times New Roman" w:hAnsi="Calibri" w:cs="Calibri"/>
+          <w:color w:val="1F497D"/>
+          <w:szCs w:val="22"/>
+          <w:lang w:eastAsia="en-US"/>
+        </w:rPr>
+        <w:t>Using a transistor to drive a motor</w:t>
+      </w:r>
+    </w:p>
+    <w:p>
+      <w:pPr>
+        <w:numPr>
+          <w:ilvl w:val="2"/>
+          <w:numId w:val="1"/>
+        </w:numPr>
+        <w:spacing w:before="100" w:beforeAutospacing="1" w:after="100" w:afterAutospacing="1"/>
+        <w:rPr>
+          <w:rFonts w:ascii="Calibri" w:eastAsia="Times New Roman" w:hAnsi="Calibri" w:cs="Calibri"/>
+          <w:color w:val="1F497D"/>
+          <w:szCs w:val="22"/>
+          <w:lang w:eastAsia="en-US"/>
+        </w:rPr>
+      </w:pPr>
+      <w:r>
+        <w:rPr>
+          <w:rFonts w:ascii="Calibri" w:eastAsia="Times New Roman" w:hAnsi="Calibri" w:cs="Calibri"/>
+          <w:color w:val="1F497D"/>
+          <w:szCs w:val="22"/>
+          <w:lang w:eastAsia="en-US"/>
+        </w:rPr>
+        <w:t>NPN Transistor, Resistor, Motor</w:t>
+      </w:r>
+    </w:p>
+    <w:p>
+      <w:pPr>
+        <w:numPr>
+          <w:ilvl w:val="1"/>
+          <w:numId w:val="1"/>
+        </w:numPr>
+        <w:spacing w:before="100" w:beforeAutospacing="1" w:after="100" w:afterAutospacing="1"/>
+        <w:rPr>
+          <w:rFonts w:ascii="Calibri" w:eastAsia="Times New Roman" w:hAnsi="Calibri" w:cs="Calibri"/>
+          <w:color w:val="1F497D"/>
+          <w:szCs w:val="22"/>
+          <w:lang w:eastAsia="en-US"/>
+        </w:rPr>
+      </w:pPr>
+      <w:r>
+        <w:rPr>
+          <w:rFonts w:ascii="Calibri" w:eastAsia="Times New Roman" w:hAnsi="Calibri" w:cs="Calibri"/>
+          <w:color w:val="1F497D"/>
           <w:szCs w:val="22"/>
           <w:lang w:eastAsia="en-US"/>
         </w:rPr>
@@ -2580,16 +2338,14 @@
         <w:rPr>
           <w:rFonts w:ascii="Calibri" w:eastAsia="Times New Roman" w:hAnsi="Calibri" w:cs="Calibri"/>
           <w:color w:val="1F497D"/>
-          <w:sz w:val="28"/>
-          <w:szCs w:val="22"/>
-          <w:lang w:eastAsia="en-US"/>
-        </w:rPr>
-      </w:pPr>
-      <w:r>
-        <w:rPr>
-          <w:rFonts w:ascii="Calibri" w:eastAsia="Times New Roman" w:hAnsi="Calibri" w:cs="Calibri"/>
-          <w:color w:val="1F497D"/>
-          <w:sz w:val="28"/>
+          <w:szCs w:val="22"/>
+          <w:lang w:eastAsia="en-US"/>
+        </w:rPr>
+      </w:pPr>
+      <w:r>
+        <w:rPr>
+          <w:rFonts w:ascii="Calibri" w:eastAsia="Times New Roman" w:hAnsi="Calibri" w:cs="Calibri"/>
+          <w:color w:val="1F497D"/>
           <w:szCs w:val="22"/>
           <w:lang w:eastAsia="en-US"/>
         </w:rPr>
@@ -2606,16 +2362,14 @@
         <w:rPr>
           <w:rFonts w:ascii="Calibri" w:eastAsia="Times New Roman" w:hAnsi="Calibri" w:cs="Calibri"/>
           <w:color w:val="1F497D"/>
-          <w:sz w:val="28"/>
-          <w:szCs w:val="22"/>
-          <w:lang w:eastAsia="en-US"/>
-        </w:rPr>
-      </w:pPr>
-      <w:r>
-        <w:rPr>
-          <w:rFonts w:ascii="Calibri" w:eastAsia="Times New Roman" w:hAnsi="Calibri" w:cs="Calibri"/>
-          <w:color w:val="1F497D"/>
-          <w:sz w:val="28"/>
+          <w:szCs w:val="22"/>
+          <w:lang w:eastAsia="en-US"/>
+        </w:rPr>
+      </w:pPr>
+      <w:r>
+        <w:rPr>
+          <w:rFonts w:ascii="Calibri" w:eastAsia="Times New Roman" w:hAnsi="Calibri" w:cs="Calibri"/>
+          <w:color w:val="1F497D"/>
           <w:szCs w:val="22"/>
           <w:lang w:eastAsia="en-US"/>
         </w:rPr>
@@ -2632,62 +2386,38 @@
         <w:rPr>
           <w:rFonts w:ascii="Calibri" w:eastAsia="Times New Roman" w:hAnsi="Calibri" w:cs="Calibri"/>
           <w:color w:val="1F497D"/>
-          <w:sz w:val="28"/>
-          <w:szCs w:val="22"/>
-          <w:lang w:eastAsia="en-US"/>
-        </w:rPr>
-      </w:pPr>
-      <w:r>
-        <w:rPr>
-          <w:rFonts w:ascii="Calibri" w:eastAsia="Times New Roman" w:hAnsi="Calibri" w:cs="Calibri"/>
-          <w:color w:val="1F497D"/>
-          <w:sz w:val="28"/>
-          <w:szCs w:val="22"/>
-          <w:lang w:eastAsia="en-US"/>
-        </w:rPr>
-        <w:t>Set button A to increase speed and</w:t>
-      </w:r>
-      <w:r>
-        <w:rPr>
-          <w:rFonts w:ascii="Calibri" w:eastAsia="Times New Roman" w:hAnsi="Calibri" w:cs="Calibri"/>
-          <w:color w:val="1F497D"/>
-          <w:sz w:val="28"/>
-          <w:szCs w:val="22"/>
-          <w:lang w:eastAsia="en-US"/>
-        </w:rPr>
-        <w:t xml:space="preserve"> butt</w:t>
-      </w:r>
-      <w:r>
-        <w:rPr>
-          <w:rFonts w:ascii="Calibri" w:eastAsia="Times New Roman" w:hAnsi="Calibri" w:cs="Calibri"/>
-          <w:color w:val="1F497D"/>
-          <w:sz w:val="28"/>
-          <w:szCs w:val="22"/>
-          <w:lang w:eastAsia="en-US"/>
-        </w:rPr>
-        <w:t>on B to decrease speed</w:t>
-      </w:r>
-    </w:p>
-    <w:p>
-      <w:pPr>
-        <w:numPr>
-          <w:ilvl w:val="1"/>
-          <w:numId w:val="1"/>
-        </w:numPr>
-        <w:spacing w:before="100" w:beforeAutospacing="1" w:after="100" w:afterAutospacing="1"/>
-        <w:rPr>
-          <w:rFonts w:ascii="Calibri" w:eastAsia="Times New Roman" w:hAnsi="Calibri" w:cs="Calibri"/>
-          <w:color w:val="1F497D"/>
-          <w:sz w:val="28"/>
-          <w:szCs w:val="22"/>
-          <w:lang w:eastAsia="en-US"/>
-        </w:rPr>
-      </w:pPr>
-      <w:r>
-        <w:rPr>
-          <w:rFonts w:ascii="Calibri" w:eastAsia="Times New Roman" w:hAnsi="Calibri" w:cs="Calibri"/>
-          <w:color w:val="1F497D"/>
-          <w:sz w:val="28"/>
+          <w:szCs w:val="22"/>
+          <w:lang w:eastAsia="en-US"/>
+        </w:rPr>
+      </w:pPr>
+      <w:r>
+        <w:rPr>
+          <w:rFonts w:ascii="Calibri" w:eastAsia="Times New Roman" w:hAnsi="Calibri" w:cs="Calibri"/>
+          <w:color w:val="1F497D"/>
+          <w:szCs w:val="22"/>
+          <w:lang w:eastAsia="en-US"/>
+        </w:rPr>
+        <w:t>Set button A to increase speed and button B to decrease speed</w:t>
+      </w:r>
+    </w:p>
+    <w:p>
+      <w:pPr>
+        <w:numPr>
+          <w:ilvl w:val="1"/>
+          <w:numId w:val="1"/>
+        </w:numPr>
+        <w:spacing w:before="100" w:beforeAutospacing="1" w:after="100" w:afterAutospacing="1"/>
+        <w:rPr>
+          <w:rFonts w:ascii="Calibri" w:eastAsia="Times New Roman" w:hAnsi="Calibri" w:cs="Calibri"/>
+          <w:color w:val="1F497D"/>
+          <w:szCs w:val="22"/>
+          <w:lang w:eastAsia="en-US"/>
+        </w:rPr>
+      </w:pPr>
+      <w:r>
+        <w:rPr>
+          <w:rFonts w:ascii="Calibri" w:eastAsia="Times New Roman" w:hAnsi="Calibri" w:cs="Calibri"/>
+          <w:color w:val="1F497D"/>
           <w:szCs w:val="22"/>
           <w:lang w:eastAsia="en-US"/>
         </w:rPr>
@@ -2704,16 +2434,14 @@
         <w:rPr>
           <w:rFonts w:ascii="Calibri" w:eastAsia="Times New Roman" w:hAnsi="Calibri" w:cs="Calibri"/>
           <w:color w:val="1F497D"/>
-          <w:sz w:val="28"/>
-          <w:szCs w:val="22"/>
-          <w:lang w:eastAsia="en-US"/>
-        </w:rPr>
-      </w:pPr>
-      <w:r>
-        <w:rPr>
-          <w:rFonts w:ascii="Calibri" w:eastAsia="Times New Roman" w:hAnsi="Calibri" w:cs="Calibri"/>
-          <w:color w:val="1F497D"/>
-          <w:sz w:val="28"/>
+          <w:szCs w:val="22"/>
+          <w:lang w:eastAsia="en-US"/>
+        </w:rPr>
+      </w:pPr>
+      <w:r>
+        <w:rPr>
+          <w:rFonts w:ascii="Calibri" w:eastAsia="Times New Roman" w:hAnsi="Calibri" w:cs="Calibri"/>
+          <w:color w:val="1F497D"/>
           <w:szCs w:val="22"/>
           <w:lang w:eastAsia="en-US"/>
         </w:rPr>
@@ -2730,16 +2458,14 @@
         <w:rPr>
           <w:rFonts w:ascii="Calibri" w:eastAsia="Times New Roman" w:hAnsi="Calibri" w:cs="Calibri"/>
           <w:color w:val="1F497D"/>
-          <w:sz w:val="28"/>
-          <w:szCs w:val="22"/>
-          <w:lang w:eastAsia="en-US"/>
-        </w:rPr>
-      </w:pPr>
-      <w:r>
-        <w:rPr>
-          <w:rFonts w:ascii="Calibri" w:eastAsia="Times New Roman" w:hAnsi="Calibri" w:cs="Calibri"/>
-          <w:color w:val="1F497D"/>
-          <w:sz w:val="28"/>
+          <w:szCs w:val="22"/>
+          <w:lang w:eastAsia="en-US"/>
+        </w:rPr>
+      </w:pPr>
+      <w:r>
+        <w:rPr>
+          <w:rFonts w:ascii="Calibri" w:eastAsia="Times New Roman" w:hAnsi="Calibri" w:cs="Calibri"/>
+          <w:color w:val="1F497D"/>
           <w:szCs w:val="22"/>
           <w:lang w:eastAsia="en-US"/>
         </w:rPr>
@@ -2756,16 +2482,14 @@
         <w:rPr>
           <w:rFonts w:ascii="Calibri" w:eastAsia="Times New Roman" w:hAnsi="Calibri" w:cs="Calibri"/>
           <w:color w:val="1F497D"/>
-          <w:sz w:val="28"/>
-          <w:szCs w:val="22"/>
-          <w:lang w:eastAsia="en-US"/>
-        </w:rPr>
-      </w:pPr>
-      <w:r>
-        <w:rPr>
-          <w:rFonts w:ascii="Calibri" w:eastAsia="Times New Roman" w:hAnsi="Calibri" w:cs="Calibri"/>
-          <w:color w:val="1F497D"/>
-          <w:sz w:val="28"/>
+          <w:szCs w:val="22"/>
+          <w:lang w:eastAsia="en-US"/>
+        </w:rPr>
+      </w:pPr>
+      <w:r>
+        <w:rPr>
+          <w:rFonts w:ascii="Calibri" w:eastAsia="Times New Roman" w:hAnsi="Calibri" w:cs="Calibri"/>
+          <w:color w:val="1F497D"/>
           <w:szCs w:val="22"/>
           <w:lang w:eastAsia="en-US"/>
         </w:rPr>
@@ -2782,19 +2506,18 @@
         <w:rPr>
           <w:rFonts w:ascii="Calibri" w:eastAsia="Times New Roman" w:hAnsi="Calibri" w:cs="Calibri"/>
           <w:color w:val="1F497D"/>
-          <w:sz w:val="28"/>
-          <w:szCs w:val="22"/>
-          <w:lang w:eastAsia="en-US"/>
-        </w:rPr>
-      </w:pPr>
-      <w:r>
-        <w:rPr>
-          <w:rFonts w:ascii="Calibri" w:eastAsia="Times New Roman" w:hAnsi="Calibri" w:cs="Calibri"/>
-          <w:color w:val="1F497D"/>
-          <w:sz w:val="28"/>
-          <w:szCs w:val="22"/>
-          <w:lang w:eastAsia="en-US"/>
-        </w:rPr>
+          <w:szCs w:val="22"/>
+          <w:lang w:eastAsia="en-US"/>
+        </w:rPr>
+      </w:pPr>
+      <w:r>
+        <w:rPr>
+          <w:rFonts w:ascii="Calibri" w:eastAsia="Times New Roman" w:hAnsi="Calibri" w:cs="Calibri"/>
+          <w:color w:val="1F497D"/>
+          <w:szCs w:val="22"/>
+          <w:lang w:eastAsia="en-US"/>
+        </w:rPr>
+        <w:lastRenderedPageBreak/>
         <w:t>Detect input on button A + B and play a different melody</w:t>
       </w:r>
     </w:p>
@@ -2808,16 +2531,14 @@
         <w:rPr>
           <w:rFonts w:ascii="Calibri" w:eastAsia="Times New Roman" w:hAnsi="Calibri" w:cs="Calibri"/>
           <w:color w:val="1F497D"/>
-          <w:sz w:val="28"/>
-          <w:szCs w:val="22"/>
-          <w:lang w:eastAsia="en-US"/>
-        </w:rPr>
-      </w:pPr>
-      <w:r>
-        <w:rPr>
-          <w:rFonts w:ascii="Calibri" w:eastAsia="Times New Roman" w:hAnsi="Calibri" w:cs="Calibri"/>
-          <w:color w:val="1F497D"/>
-          <w:sz w:val="28"/>
+          <w:szCs w:val="22"/>
+          <w:lang w:eastAsia="en-US"/>
+        </w:rPr>
+      </w:pPr>
+      <w:r>
+        <w:rPr>
+          <w:rFonts w:ascii="Calibri" w:eastAsia="Times New Roman" w:hAnsi="Calibri" w:cs="Calibri"/>
+          <w:color w:val="1F497D"/>
           <w:szCs w:val="22"/>
           <w:lang w:eastAsia="en-US"/>
         </w:rPr>
@@ -2834,16 +2555,14 @@
         <w:rPr>
           <w:rFonts w:ascii="Calibri" w:eastAsia="Times New Roman" w:hAnsi="Calibri" w:cs="Calibri"/>
           <w:color w:val="1F497D"/>
-          <w:sz w:val="28"/>
-          <w:szCs w:val="22"/>
-          <w:lang w:eastAsia="en-US"/>
-        </w:rPr>
-      </w:pPr>
-      <w:r>
-        <w:rPr>
-          <w:rFonts w:ascii="Calibri" w:eastAsia="Times New Roman" w:hAnsi="Calibri" w:cs="Calibri"/>
-          <w:color w:val="1F497D"/>
-          <w:sz w:val="28"/>
+          <w:szCs w:val="22"/>
+          <w:lang w:eastAsia="en-US"/>
+        </w:rPr>
+      </w:pPr>
+      <w:r>
+        <w:rPr>
+          <w:rFonts w:ascii="Calibri" w:eastAsia="Times New Roman" w:hAnsi="Calibri" w:cs="Calibri"/>
+          <w:color w:val="1F497D"/>
           <w:szCs w:val="22"/>
           <w:lang w:eastAsia="en-US"/>
         </w:rPr>
@@ -2860,16 +2579,14 @@
         <w:rPr>
           <w:rFonts w:ascii="Calibri" w:eastAsia="Times New Roman" w:hAnsi="Calibri" w:cs="Calibri"/>
           <w:color w:val="1F497D"/>
-          <w:sz w:val="28"/>
-          <w:szCs w:val="22"/>
-          <w:lang w:eastAsia="en-US"/>
-        </w:rPr>
-      </w:pPr>
-      <w:r>
-        <w:rPr>
-          <w:rFonts w:ascii="Calibri" w:eastAsia="Times New Roman" w:hAnsi="Calibri" w:cs="Calibri"/>
-          <w:color w:val="1F497D"/>
-          <w:sz w:val="28"/>
+          <w:szCs w:val="22"/>
+          <w:lang w:eastAsia="en-US"/>
+        </w:rPr>
+      </w:pPr>
+      <w:r>
+        <w:rPr>
+          <w:rFonts w:ascii="Calibri" w:eastAsia="Times New Roman" w:hAnsi="Calibri" w:cs="Calibri"/>
+          <w:color w:val="1F497D"/>
           <w:szCs w:val="22"/>
           <w:lang w:eastAsia="en-US"/>
         </w:rPr>
@@ -2886,53 +2603,38 @@
         <w:rPr>
           <w:rFonts w:ascii="Calibri" w:eastAsia="Times New Roman" w:hAnsi="Calibri" w:cs="Calibri"/>
           <w:color w:val="1F497D"/>
-          <w:sz w:val="28"/>
-          <w:szCs w:val="22"/>
-          <w:lang w:eastAsia="en-US"/>
-        </w:rPr>
-      </w:pPr>
-      <w:r>
-        <w:rPr>
-          <w:rFonts w:ascii="Calibri" w:eastAsia="Times New Roman" w:hAnsi="Calibri" w:cs="Calibri"/>
-          <w:color w:val="1F497D"/>
-          <w:sz w:val="28"/>
-          <w:szCs w:val="22"/>
-          <w:lang w:eastAsia="en-US"/>
-        </w:rPr>
-        <w:lastRenderedPageBreak/>
-        <w:t>Making a pedestrian crossing</w:t>
-      </w:r>
-      <w:r>
-        <w:rPr>
-          <w:rFonts w:ascii="Calibri" w:eastAsia="Times New Roman" w:hAnsi="Calibri" w:cs="Calibri"/>
-          <w:color w:val="1F497D"/>
-          <w:sz w:val="28"/>
-          <w:szCs w:val="22"/>
-          <w:lang w:eastAsia="en-US"/>
-        </w:rPr>
-        <w:t xml:space="preserve"> using LED’</w:t>
-      </w:r>
-    </w:p>
-    <w:p>
-      <w:pPr>
-        <w:numPr>
-          <w:ilvl w:val="1"/>
-          <w:numId w:val="1"/>
-        </w:numPr>
-        <w:spacing w:before="100" w:beforeAutospacing="1" w:after="100" w:afterAutospacing="1"/>
-        <w:rPr>
-          <w:rFonts w:ascii="Calibri" w:eastAsia="Times New Roman" w:hAnsi="Calibri" w:cs="Calibri"/>
-          <w:color w:val="1F497D"/>
-          <w:sz w:val="28"/>
-          <w:szCs w:val="22"/>
-          <w:lang w:eastAsia="en-US"/>
-        </w:rPr>
-      </w:pPr>
-      <w:r>
-        <w:rPr>
-          <w:rFonts w:ascii="Calibri" w:eastAsia="Times New Roman" w:hAnsi="Calibri" w:cs="Calibri"/>
-          <w:color w:val="1F497D"/>
-          <w:sz w:val="28"/>
+          <w:szCs w:val="22"/>
+          <w:lang w:eastAsia="en-US"/>
+        </w:rPr>
+      </w:pPr>
+      <w:r>
+        <w:rPr>
+          <w:rFonts w:ascii="Calibri" w:eastAsia="Times New Roman" w:hAnsi="Calibri" w:cs="Calibri"/>
+          <w:color w:val="1F497D"/>
+          <w:szCs w:val="22"/>
+          <w:lang w:eastAsia="en-US"/>
+        </w:rPr>
+        <w:t>Making a pedestrian crossing using LED’</w:t>
+      </w:r>
+    </w:p>
+    <w:p>
+      <w:pPr>
+        <w:numPr>
+          <w:ilvl w:val="1"/>
+          <w:numId w:val="1"/>
+        </w:numPr>
+        <w:spacing w:before="100" w:beforeAutospacing="1" w:after="100" w:afterAutospacing="1"/>
+        <w:rPr>
+          <w:rFonts w:ascii="Calibri" w:eastAsia="Times New Roman" w:hAnsi="Calibri" w:cs="Calibri"/>
+          <w:color w:val="1F497D"/>
+          <w:szCs w:val="22"/>
+          <w:lang w:eastAsia="en-US"/>
+        </w:rPr>
+      </w:pPr>
+      <w:r>
+        <w:rPr>
+          <w:rFonts w:ascii="Calibri" w:eastAsia="Times New Roman" w:hAnsi="Calibri" w:cs="Calibri"/>
+          <w:color w:val="1F497D"/>
           <w:szCs w:val="22"/>
           <w:lang w:eastAsia="en-US"/>
         </w:rPr>
@@ -2949,16 +2651,14 @@
         <w:rPr>
           <w:rFonts w:ascii="Calibri" w:eastAsia="Times New Roman" w:hAnsi="Calibri" w:cs="Calibri"/>
           <w:color w:val="1F497D"/>
-          <w:sz w:val="28"/>
-          <w:szCs w:val="22"/>
-          <w:lang w:eastAsia="en-US"/>
-        </w:rPr>
-      </w:pPr>
-      <w:r>
-        <w:rPr>
-          <w:rFonts w:ascii="Calibri" w:eastAsia="Times New Roman" w:hAnsi="Calibri" w:cs="Calibri"/>
-          <w:color w:val="1F497D"/>
-          <w:sz w:val="28"/>
+          <w:szCs w:val="22"/>
+          <w:lang w:eastAsia="en-US"/>
+        </w:rPr>
+      </w:pPr>
+      <w:r>
+        <w:rPr>
+          <w:rFonts w:ascii="Calibri" w:eastAsia="Times New Roman" w:hAnsi="Calibri" w:cs="Calibri"/>
+          <w:color w:val="1F497D"/>
           <w:szCs w:val="22"/>
           <w:lang w:eastAsia="en-US"/>
         </w:rPr>
@@ -2975,16 +2675,14 @@
         <w:rPr>
           <w:rFonts w:ascii="Calibri" w:eastAsia="Times New Roman" w:hAnsi="Calibri" w:cs="Calibri"/>
           <w:color w:val="1F497D"/>
-          <w:sz w:val="28"/>
-          <w:szCs w:val="22"/>
-          <w:lang w:eastAsia="en-US"/>
-        </w:rPr>
-      </w:pPr>
-      <w:r>
-        <w:rPr>
-          <w:rFonts w:ascii="Calibri" w:eastAsia="Times New Roman" w:hAnsi="Calibri" w:cs="Calibri"/>
-          <w:color w:val="1F497D"/>
-          <w:sz w:val="28"/>
+          <w:szCs w:val="22"/>
+          <w:lang w:eastAsia="en-US"/>
+        </w:rPr>
+      </w:pPr>
+      <w:r>
+        <w:rPr>
+          <w:rFonts w:ascii="Calibri" w:eastAsia="Times New Roman" w:hAnsi="Calibri" w:cs="Calibri"/>
+          <w:color w:val="1F497D"/>
           <w:szCs w:val="22"/>
           <w:lang w:eastAsia="en-US"/>
         </w:rPr>
@@ -3001,16 +2699,14 @@
         <w:rPr>
           <w:rFonts w:ascii="Calibri" w:eastAsia="Times New Roman" w:hAnsi="Calibri" w:cs="Calibri"/>
           <w:color w:val="1F497D"/>
-          <w:sz w:val="28"/>
-          <w:szCs w:val="22"/>
-          <w:lang w:eastAsia="en-US"/>
-        </w:rPr>
-      </w:pPr>
-      <w:r>
-        <w:rPr>
-          <w:rFonts w:ascii="Calibri" w:eastAsia="Times New Roman" w:hAnsi="Calibri" w:cs="Calibri"/>
-          <w:color w:val="1F497D"/>
-          <w:sz w:val="28"/>
+          <w:szCs w:val="22"/>
+          <w:lang w:eastAsia="en-US"/>
+        </w:rPr>
+      </w:pPr>
+      <w:r>
+        <w:rPr>
+          <w:rFonts w:ascii="Calibri" w:eastAsia="Times New Roman" w:hAnsi="Calibri" w:cs="Calibri"/>
+          <w:color w:val="1F497D"/>
           <w:szCs w:val="22"/>
           <w:lang w:eastAsia="en-US"/>
         </w:rPr>
@@ -3027,16 +2723,14 @@
         <w:rPr>
           <w:rFonts w:ascii="Calibri" w:eastAsia="Times New Roman" w:hAnsi="Calibri" w:cs="Calibri"/>
           <w:color w:val="1F497D"/>
-          <w:sz w:val="28"/>
-          <w:szCs w:val="22"/>
-          <w:lang w:eastAsia="en-US"/>
-        </w:rPr>
-      </w:pPr>
-      <w:r>
-        <w:rPr>
-          <w:rFonts w:ascii="Calibri" w:eastAsia="Times New Roman" w:hAnsi="Calibri" w:cs="Calibri"/>
-          <w:color w:val="1F497D"/>
-          <w:sz w:val="28"/>
+          <w:szCs w:val="22"/>
+          <w:lang w:eastAsia="en-US"/>
+        </w:rPr>
+      </w:pPr>
+      <w:r>
+        <w:rPr>
+          <w:rFonts w:ascii="Calibri" w:eastAsia="Times New Roman" w:hAnsi="Calibri" w:cs="Calibri"/>
+          <w:color w:val="1F497D"/>
           <w:szCs w:val="22"/>
           <w:lang w:eastAsia="en-US"/>
         </w:rPr>
@@ -3053,16 +2747,14 @@
         <w:rPr>
           <w:rFonts w:ascii="Calibri" w:eastAsia="Times New Roman" w:hAnsi="Calibri" w:cs="Calibri"/>
           <w:color w:val="1F497D"/>
-          <w:sz w:val="28"/>
-          <w:szCs w:val="22"/>
-          <w:lang w:eastAsia="en-US"/>
-        </w:rPr>
-      </w:pPr>
-      <w:r>
-        <w:rPr>
-          <w:rFonts w:ascii="Calibri" w:eastAsia="Times New Roman" w:hAnsi="Calibri" w:cs="Calibri"/>
-          <w:color w:val="1F497D"/>
-          <w:sz w:val="28"/>
+          <w:szCs w:val="22"/>
+          <w:lang w:eastAsia="en-US"/>
+        </w:rPr>
+      </w:pPr>
+      <w:r>
+        <w:rPr>
+          <w:rFonts w:ascii="Calibri" w:eastAsia="Times New Roman" w:hAnsi="Calibri" w:cs="Calibri"/>
+          <w:color w:val="1F497D"/>
           <w:szCs w:val="22"/>
           <w:lang w:eastAsia="en-US"/>
         </w:rPr>
@@ -3079,16 +2771,14 @@
         <w:rPr>
           <w:rFonts w:ascii="Calibri" w:eastAsia="Times New Roman" w:hAnsi="Calibri" w:cs="Calibri"/>
           <w:color w:val="1F497D"/>
-          <w:sz w:val="28"/>
-          <w:szCs w:val="22"/>
-          <w:lang w:eastAsia="en-US"/>
-        </w:rPr>
-      </w:pPr>
-      <w:r>
-        <w:rPr>
-          <w:rFonts w:ascii="Calibri" w:eastAsia="Times New Roman" w:hAnsi="Calibri" w:cs="Calibri"/>
-          <w:color w:val="1F497D"/>
-          <w:sz w:val="28"/>
+          <w:szCs w:val="22"/>
+          <w:lang w:eastAsia="en-US"/>
+        </w:rPr>
+      </w:pPr>
+      <w:r>
+        <w:rPr>
+          <w:rFonts w:ascii="Calibri" w:eastAsia="Times New Roman" w:hAnsi="Calibri" w:cs="Calibri"/>
+          <w:color w:val="1F497D"/>
           <w:szCs w:val="22"/>
           <w:lang w:eastAsia="en-US"/>
         </w:rPr>
@@ -3105,16 +2795,14 @@
         <w:rPr>
           <w:rFonts w:ascii="Calibri" w:eastAsia="Times New Roman" w:hAnsi="Calibri" w:cs="Calibri"/>
           <w:color w:val="1F497D"/>
-          <w:sz w:val="28"/>
-          <w:szCs w:val="22"/>
-          <w:lang w:eastAsia="en-US"/>
-        </w:rPr>
-      </w:pPr>
-      <w:r>
-        <w:rPr>
-          <w:rFonts w:ascii="Calibri" w:eastAsia="Times New Roman" w:hAnsi="Calibri" w:cs="Calibri"/>
-          <w:color w:val="1F497D"/>
-          <w:sz w:val="28"/>
+          <w:szCs w:val="22"/>
+          <w:lang w:eastAsia="en-US"/>
+        </w:rPr>
+      </w:pPr>
+      <w:r>
+        <w:rPr>
+          <w:rFonts w:ascii="Calibri" w:eastAsia="Times New Roman" w:hAnsi="Calibri" w:cs="Calibri"/>
+          <w:color w:val="1F497D"/>
           <w:szCs w:val="22"/>
           <w:lang w:eastAsia="en-US"/>
         </w:rPr>
@@ -3131,16 +2819,14 @@
         <w:rPr>
           <w:rFonts w:ascii="Calibri" w:eastAsia="Times New Roman" w:hAnsi="Calibri" w:cs="Calibri"/>
           <w:color w:val="1F497D"/>
-          <w:sz w:val="28"/>
-          <w:szCs w:val="22"/>
-          <w:lang w:eastAsia="en-US"/>
-        </w:rPr>
-      </w:pPr>
-      <w:r>
-        <w:rPr>
-          <w:rFonts w:ascii="Calibri" w:eastAsia="Times New Roman" w:hAnsi="Calibri" w:cs="Calibri"/>
-          <w:color w:val="1F497D"/>
-          <w:sz w:val="28"/>
+          <w:szCs w:val="22"/>
+          <w:lang w:eastAsia="en-US"/>
+        </w:rPr>
+      </w:pPr>
+      <w:r>
+        <w:rPr>
+          <w:rFonts w:ascii="Calibri" w:eastAsia="Times New Roman" w:hAnsi="Calibri" w:cs="Calibri"/>
+          <w:color w:val="1F497D"/>
           <w:szCs w:val="22"/>
           <w:lang w:eastAsia="en-US"/>
         </w:rPr>
@@ -3150,7 +2836,6 @@
         <w:rPr>
           <w:rFonts w:ascii="Calibri" w:eastAsia="Times New Roman" w:hAnsi="Calibri" w:cs="Calibri"/>
           <w:color w:val="1F497D"/>
-          <w:sz w:val="28"/>
           <w:szCs w:val="22"/>
           <w:lang w:eastAsia="en-US"/>
         </w:rPr>
@@ -3160,7 +2845,6 @@
         <w:rPr>
           <w:rFonts w:ascii="Calibri" w:eastAsia="Times New Roman" w:hAnsi="Calibri" w:cs="Calibri"/>
           <w:color w:val="1F497D"/>
-          <w:sz w:val="28"/>
           <w:szCs w:val="22"/>
           <w:lang w:eastAsia="en-US"/>
         </w:rPr>
@@ -3177,16 +2861,14 @@
         <w:rPr>
           <w:rFonts w:ascii="Calibri" w:eastAsia="Times New Roman" w:hAnsi="Calibri" w:cs="Calibri"/>
           <w:color w:val="1F497D"/>
-          <w:sz w:val="28"/>
-          <w:szCs w:val="22"/>
-          <w:lang w:eastAsia="en-US"/>
-        </w:rPr>
-      </w:pPr>
-      <w:r>
-        <w:rPr>
-          <w:rFonts w:ascii="Calibri" w:eastAsia="Times New Roman" w:hAnsi="Calibri" w:cs="Calibri"/>
-          <w:color w:val="1F497D"/>
-          <w:sz w:val="28"/>
+          <w:szCs w:val="22"/>
+          <w:lang w:eastAsia="en-US"/>
+        </w:rPr>
+      </w:pPr>
+      <w:r>
+        <w:rPr>
+          <w:rFonts w:ascii="Calibri" w:eastAsia="Times New Roman" w:hAnsi="Calibri" w:cs="Calibri"/>
+          <w:color w:val="1F497D"/>
           <w:szCs w:val="22"/>
           <w:lang w:eastAsia="en-US"/>
         </w:rPr>
@@ -3196,7 +2878,6 @@
         <w:rPr>
           <w:rFonts w:ascii="Calibri" w:eastAsia="Times New Roman" w:hAnsi="Calibri" w:cs="Calibri"/>
           <w:color w:val="1F497D"/>
-          <w:sz w:val="28"/>
           <w:szCs w:val="22"/>
           <w:lang w:eastAsia="en-US"/>
         </w:rPr>
@@ -3213,16 +2894,14 @@
         <w:rPr>
           <w:rFonts w:ascii="Calibri" w:eastAsia="Times New Roman" w:hAnsi="Calibri" w:cs="Calibri"/>
           <w:color w:val="1F497D"/>
-          <w:sz w:val="28"/>
-          <w:szCs w:val="22"/>
-          <w:lang w:eastAsia="en-US"/>
-        </w:rPr>
-      </w:pPr>
-      <w:r>
-        <w:rPr>
-          <w:rFonts w:ascii="Calibri" w:eastAsia="Times New Roman" w:hAnsi="Calibri" w:cs="Calibri"/>
-          <w:color w:val="1F497D"/>
-          <w:sz w:val="28"/>
+          <w:szCs w:val="22"/>
+          <w:lang w:eastAsia="en-US"/>
+        </w:rPr>
+      </w:pPr>
+      <w:r>
+        <w:rPr>
+          <w:rFonts w:ascii="Calibri" w:eastAsia="Times New Roman" w:hAnsi="Calibri" w:cs="Calibri"/>
+          <w:color w:val="1F497D"/>
           <w:szCs w:val="22"/>
           <w:lang w:eastAsia="en-US"/>
         </w:rPr>
@@ -3236,13 +2915,18 @@
         <w:rPr>
           <w:rFonts w:ascii="Calibri" w:eastAsia="Times New Roman" w:hAnsi="Calibri" w:cs="Calibri"/>
           <w:color w:val="1F497D"/>
-          <w:sz w:val="28"/>
-          <w:szCs w:val="22"/>
-          <w:lang w:eastAsia="en-US"/>
-        </w:rPr>
-      </w:pPr>
-    </w:p>
-    <w:p/>
+          <w:szCs w:val="22"/>
+          <w:lang w:eastAsia="en-US"/>
+        </w:rPr>
+      </w:pPr>
+    </w:p>
+    <w:p>
+      <w:pPr>
+        <w:rPr>
+          <w:sz w:val="22"/>
+        </w:rPr>
+      </w:pPr>
+    </w:p>
     <w:sectPr>
       <w:pgSz w:w="11906" w:h="16838"/>
       <w:pgMar w:top="1440" w:right="1440" w:bottom="1440" w:left="1440" w:header="708" w:footer="708" w:gutter="0"/>
@@ -3536,6 +3220,7 @@
     <w:lsdException w:name="HTML Sample" w:semiHidden="1" w:unhideWhenUsed="1"/>
     <w:lsdException w:name="HTML Typewriter" w:semiHidden="1" w:unhideWhenUsed="1"/>
     <w:lsdException w:name="HTML Variable" w:semiHidden="1" w:unhideWhenUsed="1"/>
+    <w:lsdException w:name="Normal Table" w:semiHidden="1" w:unhideWhenUsed="1"/>
     <w:lsdException w:name="annotation subject" w:semiHidden="1" w:unhideWhenUsed="1"/>
     <w:lsdException w:name="No List" w:semiHidden="1" w:unhideWhenUsed="1"/>
     <w:lsdException w:name="Outline List 1" w:semiHidden="1" w:unhideWhenUsed="1"/>
@@ -3579,8 +3264,10 @@
     <w:lsdException w:name="Table Elegant" w:semiHidden="1" w:unhideWhenUsed="1"/>
     <w:lsdException w:name="Table Professional" w:semiHidden="1" w:unhideWhenUsed="1"/>
     <w:lsdException w:name="Table Subtle 1" w:semiHidden="1" w:unhideWhenUsed="1"/>
+    <w:lsdException w:name="Table Subtle 2" w:semiHidden="1" w:unhideWhenUsed="1"/>
     <w:lsdException w:name="Table Web 1" w:semiHidden="1" w:unhideWhenUsed="1"/>
     <w:lsdException w:name="Table Web 2" w:semiHidden="1" w:unhideWhenUsed="1"/>
+    <w:lsdException w:name="Table Web 3" w:semiHidden="1" w:unhideWhenUsed="1"/>
     <w:lsdException w:name="Balloon Text" w:semiHidden="1" w:unhideWhenUsed="1"/>
     <w:lsdException w:name="Table Grid" w:uiPriority="39"/>
     <w:lsdException w:name="Table Theme" w:semiHidden="1" w:unhideWhenUsed="1"/>

</xml_diff>

<commit_message>
checking in updated tutes
</commit_message>
<xml_diff>
--- a/Course_Material/Electronics/101/Detailed_List_v0.16.docx
+++ b/Course_Material/Electronics/101/Detailed_List_v0.16.docx
@@ -1,6 +1,6 @@
 
 <file path=word/document.xml><?xml version="1.0" encoding="utf-8"?>
-<w:document xmlns:wpc="http://schemas.microsoft.com/office/word/2010/wordprocessingCanvas" xmlns:cx="http://schemas.microsoft.com/office/drawing/2014/chartex" xmlns:cx1="http://schemas.microsoft.com/office/drawing/2015/9/8/chartex" xmlns:cx2="http://schemas.microsoft.com/office/drawing/2015/10/21/chartex" xmlns:cx3="http://schemas.microsoft.com/office/drawing/2016/5/9/chartex" xmlns:cx4="http://schemas.microsoft.com/office/drawing/2016/5/10/chartex" xmlns:cx5="http://schemas.microsoft.com/office/drawing/2016/5/11/chartex" xmlns:cx6="http://schemas.microsoft.com/office/drawing/2016/5/12/chartex" xmlns:cx7="http://schemas.microsoft.com/office/drawing/2016/5/13/chartex" xmlns:cx8="http://schemas.microsoft.com/office/drawing/2016/5/14/chartex" xmlns:mc="http://schemas.openxmlformats.org/markup-compatibility/2006" xmlns:aink="http://schemas.microsoft.com/office/drawing/2016/ink" xmlns:am3d="http://schemas.microsoft.com/office/drawing/2017/model3d" xmlns:o="urn:schemas-microsoft-com:office:office" xmlns:r="http://schemas.openxmlformats.org/officeDocument/2006/relationships" xmlns:m="http://schemas.openxmlformats.org/officeDocument/2006/math" xmlns:v="urn:schemas-microsoft-com:vml" xmlns:wp14="http://schemas.microsoft.com/office/word/2010/wordprocessingDrawing" xmlns:wp="http://schemas.openxmlformats.org/drawingml/2006/wordprocessingDrawing" xmlns:w10="urn:schemas-microsoft-com:office:word" xmlns:w="http://schemas.openxmlformats.org/wordprocessingml/2006/main" xmlns:w14="http://schemas.microsoft.com/office/word/2010/wordml" xmlns:w15="http://schemas.microsoft.com/office/word/2012/wordml" xmlns:w16cid="http://schemas.microsoft.com/office/word/2016/wordml/cid" xmlns:w16se="http://schemas.microsoft.com/office/word/2015/wordml/symex" xmlns:wpg="http://schemas.microsoft.com/office/word/2010/wordprocessingGroup" xmlns:wpi="http://schemas.microsoft.com/office/word/2010/wordprocessingInk" xmlns:wne="http://schemas.microsoft.com/office/word/2006/wordml" xmlns:wps="http://schemas.microsoft.com/office/word/2010/wordprocessingShape" mc:Ignorable="w14 w15 w16se w16cid wp14">
+<w:document xmlns:wpc="http://schemas.microsoft.com/office/word/2010/wordprocessingCanvas" xmlns:mc="http://schemas.openxmlformats.org/markup-compatibility/2006" xmlns:o="urn:schemas-microsoft-com:office:office" xmlns:r="http://schemas.openxmlformats.org/officeDocument/2006/relationships" xmlns:m="http://schemas.openxmlformats.org/officeDocument/2006/math" xmlns:v="urn:schemas-microsoft-com:vml" xmlns:wp14="http://schemas.microsoft.com/office/word/2010/wordprocessingDrawing" xmlns:wp="http://schemas.openxmlformats.org/drawingml/2006/wordprocessingDrawing" xmlns:w10="urn:schemas-microsoft-com:office:word" xmlns:w="http://schemas.openxmlformats.org/wordprocessingml/2006/main" xmlns:w14="http://schemas.microsoft.com/office/word/2010/wordml" xmlns:w15="http://schemas.microsoft.com/office/word/2012/wordml" xmlns:wpg="http://schemas.microsoft.com/office/word/2010/wordprocessingGroup" xmlns:wpi="http://schemas.microsoft.com/office/word/2010/wordprocessingInk" xmlns:wne="http://schemas.microsoft.com/office/word/2006/wordml" xmlns:wps="http://schemas.microsoft.com/office/word/2010/wordprocessingShape" mc:Ignorable="w14 w15 wp14">
   <w:body>
     <w:p>
       <w:pPr>
@@ -12,14 +12,16 @@
         <w:rPr>
           <w:rFonts w:ascii="Calibri" w:eastAsia="Times New Roman" w:hAnsi="Calibri" w:cs="Calibri"/>
           <w:color w:val="1F497D"/>
-          <w:szCs w:val="22"/>
-          <w:lang w:eastAsia="en-US"/>
-        </w:rPr>
-      </w:pPr>
-      <w:r>
-        <w:rPr>
-          <w:rFonts w:ascii="Calibri" w:eastAsia="Times New Roman" w:hAnsi="Calibri" w:cs="Calibri"/>
-          <w:color w:val="1F497D"/>
+          <w:sz w:val="22"/>
+          <w:szCs w:val="22"/>
+          <w:lang w:eastAsia="en-US"/>
+        </w:rPr>
+      </w:pPr>
+      <w:r>
+        <w:rPr>
+          <w:rFonts w:ascii="Calibri" w:eastAsia="Times New Roman" w:hAnsi="Calibri" w:cs="Calibri"/>
+          <w:color w:val="1F497D"/>
+          <w:sz w:val="22"/>
           <w:szCs w:val="22"/>
           <w:lang w:eastAsia="en-US"/>
         </w:rPr>
@@ -30,6 +32,7 @@
         <w:rPr>
           <w:rFonts w:ascii="Calibri" w:eastAsia="Times New Roman" w:hAnsi="Calibri" w:cs="Calibri"/>
           <w:color w:val="1F497D"/>
+          <w:sz w:val="22"/>
           <w:szCs w:val="22"/>
           <w:lang w:eastAsia="en-US"/>
         </w:rPr>
@@ -40,6 +43,7 @@
         <w:rPr>
           <w:rFonts w:ascii="Calibri" w:eastAsia="Times New Roman" w:hAnsi="Calibri" w:cs="Calibri"/>
           <w:color w:val="1F497D"/>
+          <w:sz w:val="22"/>
           <w:szCs w:val="22"/>
           <w:lang w:eastAsia="en-US"/>
         </w:rPr>
@@ -56,14 +60,16 @@
         <w:rPr>
           <w:rFonts w:ascii="Calibri" w:eastAsia="Times New Roman" w:hAnsi="Calibri" w:cs="Calibri"/>
           <w:color w:val="1F497D"/>
-          <w:szCs w:val="22"/>
-          <w:lang w:eastAsia="en-US"/>
-        </w:rPr>
-      </w:pPr>
-      <w:r>
-        <w:rPr>
-          <w:rFonts w:ascii="Calibri" w:eastAsia="Times New Roman" w:hAnsi="Calibri" w:cs="Calibri"/>
-          <w:color w:val="1F497D"/>
+          <w:sz w:val="22"/>
+          <w:szCs w:val="22"/>
+          <w:lang w:eastAsia="en-US"/>
+        </w:rPr>
+      </w:pPr>
+      <w:r>
+        <w:rPr>
+          <w:rFonts w:ascii="Calibri" w:eastAsia="Times New Roman" w:hAnsi="Calibri" w:cs="Calibri"/>
+          <w:color w:val="1F497D"/>
+          <w:sz w:val="22"/>
           <w:szCs w:val="22"/>
           <w:lang w:eastAsia="en-US"/>
         </w:rPr>
@@ -75,6 +81,7 @@
             <w:rStyle w:val="Hyperlink"/>
             <w:rFonts w:ascii="Calibri" w:eastAsia="Times New Roman" w:hAnsi="Calibri" w:cs="Calibri"/>
             <w:color w:val="1F497D"/>
+            <w:sz w:val="22"/>
             <w:szCs w:val="22"/>
             <w:u w:val="none"/>
             <w:lang w:eastAsia="en-US"/>
@@ -93,14 +100,16 @@
         <w:rPr>
           <w:rFonts w:ascii="Calibri" w:eastAsia="Times New Roman" w:hAnsi="Calibri" w:cs="Calibri"/>
           <w:color w:val="1F497D"/>
-          <w:szCs w:val="22"/>
-          <w:lang w:eastAsia="en-US"/>
-        </w:rPr>
-      </w:pPr>
-      <w:r>
-        <w:rPr>
-          <w:rFonts w:ascii="Calibri" w:eastAsia="Times New Roman" w:hAnsi="Calibri" w:cs="Calibri"/>
-          <w:color w:val="1F497D"/>
+          <w:sz w:val="22"/>
+          <w:szCs w:val="22"/>
+          <w:lang w:eastAsia="en-US"/>
+        </w:rPr>
+      </w:pPr>
+      <w:r>
+        <w:rPr>
+          <w:rFonts w:ascii="Calibri" w:eastAsia="Times New Roman" w:hAnsi="Calibri" w:cs="Calibri"/>
+          <w:color w:val="1F497D"/>
+          <w:sz w:val="22"/>
           <w:szCs w:val="22"/>
           <w:lang w:eastAsia="en-US"/>
         </w:rPr>
@@ -112,6 +121,7 @@
             <w:rStyle w:val="Hyperlink"/>
             <w:rFonts w:ascii="Calibri" w:eastAsia="Times New Roman" w:hAnsi="Calibri" w:cs="Calibri"/>
             <w:color w:val="1F497D"/>
+            <w:sz w:val="22"/>
             <w:szCs w:val="22"/>
             <w:u w:val="none"/>
             <w:lang w:eastAsia="en-US"/>
@@ -130,14 +140,16 @@
         <w:rPr>
           <w:rFonts w:ascii="Calibri" w:eastAsia="Times New Roman" w:hAnsi="Calibri" w:cs="Calibri"/>
           <w:color w:val="1F497D"/>
-          <w:szCs w:val="22"/>
-          <w:lang w:eastAsia="en-US"/>
-        </w:rPr>
-      </w:pPr>
-      <w:r>
-        <w:rPr>
-          <w:rFonts w:ascii="Calibri" w:eastAsia="Times New Roman" w:hAnsi="Calibri" w:cs="Calibri"/>
-          <w:color w:val="1F497D"/>
+          <w:sz w:val="22"/>
+          <w:szCs w:val="22"/>
+          <w:lang w:eastAsia="en-US"/>
+        </w:rPr>
+      </w:pPr>
+      <w:r>
+        <w:rPr>
+          <w:rFonts w:ascii="Calibri" w:eastAsia="Times New Roman" w:hAnsi="Calibri" w:cs="Calibri"/>
+          <w:color w:val="1F497D"/>
+          <w:sz w:val="22"/>
           <w:szCs w:val="22"/>
           <w:lang w:eastAsia="en-US"/>
         </w:rPr>
@@ -149,6 +161,7 @@
             <w:rStyle w:val="Hyperlink"/>
             <w:rFonts w:ascii="Calibri" w:eastAsia="Times New Roman" w:hAnsi="Calibri" w:cs="Calibri"/>
             <w:color w:val="1F497D"/>
+            <w:sz w:val="22"/>
             <w:szCs w:val="22"/>
             <w:u w:val="none"/>
             <w:lang w:eastAsia="en-US"/>
@@ -167,14 +180,16 @@
         <w:rPr>
           <w:rFonts w:ascii="Calibri" w:eastAsia="Times New Roman" w:hAnsi="Calibri" w:cs="Calibri"/>
           <w:color w:val="1F497D"/>
-          <w:szCs w:val="22"/>
-          <w:lang w:eastAsia="en-US"/>
-        </w:rPr>
-      </w:pPr>
-      <w:r>
-        <w:rPr>
-          <w:rFonts w:ascii="Calibri" w:eastAsia="Times New Roman" w:hAnsi="Calibri" w:cs="Calibri"/>
-          <w:color w:val="1F497D"/>
+          <w:sz w:val="22"/>
+          <w:szCs w:val="22"/>
+          <w:lang w:eastAsia="en-US"/>
+        </w:rPr>
+      </w:pPr>
+      <w:r>
+        <w:rPr>
+          <w:rFonts w:ascii="Calibri" w:eastAsia="Times New Roman" w:hAnsi="Calibri" w:cs="Calibri"/>
+          <w:color w:val="1F497D"/>
+          <w:sz w:val="22"/>
           <w:szCs w:val="22"/>
           <w:lang w:eastAsia="en-US"/>
         </w:rPr>
@@ -186,6 +201,7 @@
             <w:rStyle w:val="Hyperlink"/>
             <w:rFonts w:ascii="Calibri" w:eastAsia="Times New Roman" w:hAnsi="Calibri" w:cs="Calibri"/>
             <w:color w:val="1F497D"/>
+            <w:sz w:val="22"/>
             <w:szCs w:val="22"/>
             <w:u w:val="none"/>
             <w:lang w:eastAsia="en-US"/>
@@ -197,6 +213,7 @@
         <w:rPr>
           <w:rFonts w:ascii="Calibri" w:eastAsia="Times New Roman" w:hAnsi="Calibri" w:cs="Calibri"/>
           <w:color w:val="1F497D"/>
+          <w:sz w:val="22"/>
           <w:szCs w:val="22"/>
           <w:lang w:eastAsia="en-US"/>
         </w:rPr>
@@ -213,14 +230,16 @@
         <w:rPr>
           <w:rFonts w:ascii="Calibri" w:eastAsia="Times New Roman" w:hAnsi="Calibri" w:cs="Calibri"/>
           <w:color w:val="1F497D"/>
-          <w:szCs w:val="22"/>
-          <w:lang w:eastAsia="en-US"/>
-        </w:rPr>
-      </w:pPr>
-      <w:r>
-        <w:rPr>
-          <w:rFonts w:ascii="Calibri" w:eastAsia="Times New Roman" w:hAnsi="Calibri" w:cs="Calibri"/>
-          <w:color w:val="1F497D"/>
+          <w:sz w:val="22"/>
+          <w:szCs w:val="22"/>
+          <w:lang w:eastAsia="en-US"/>
+        </w:rPr>
+      </w:pPr>
+      <w:r>
+        <w:rPr>
+          <w:rFonts w:ascii="Calibri" w:eastAsia="Times New Roman" w:hAnsi="Calibri" w:cs="Calibri"/>
+          <w:color w:val="1F497D"/>
+          <w:sz w:val="22"/>
           <w:szCs w:val="22"/>
           <w:lang w:eastAsia="en-US"/>
         </w:rPr>
@@ -232,6 +251,7 @@
             <w:rStyle w:val="Hyperlink"/>
             <w:rFonts w:ascii="Calibri" w:eastAsia="Times New Roman" w:hAnsi="Calibri" w:cs="Calibri"/>
             <w:color w:val="1F497D"/>
+            <w:sz w:val="22"/>
             <w:szCs w:val="22"/>
             <w:u w:val="none"/>
             <w:lang w:eastAsia="en-US"/>
@@ -243,6 +263,7 @@
         <w:rPr>
           <w:rFonts w:ascii="Calibri" w:eastAsia="Times New Roman" w:hAnsi="Calibri" w:cs="Calibri"/>
           <w:color w:val="1F497D"/>
+          <w:sz w:val="22"/>
           <w:szCs w:val="22"/>
           <w:lang w:eastAsia="en-US"/>
         </w:rPr>
@@ -259,14 +280,16 @@
         <w:rPr>
           <w:rFonts w:ascii="Calibri" w:eastAsia="Times New Roman" w:hAnsi="Calibri" w:cs="Calibri"/>
           <w:color w:val="1F497D"/>
-          <w:szCs w:val="22"/>
-          <w:lang w:eastAsia="en-US"/>
-        </w:rPr>
-      </w:pPr>
-      <w:r>
-        <w:rPr>
-          <w:rFonts w:ascii="Calibri" w:eastAsia="Times New Roman" w:hAnsi="Calibri" w:cs="Calibri"/>
-          <w:color w:val="1F497D"/>
+          <w:sz w:val="22"/>
+          <w:szCs w:val="22"/>
+          <w:lang w:eastAsia="en-US"/>
+        </w:rPr>
+      </w:pPr>
+      <w:r>
+        <w:rPr>
+          <w:rFonts w:ascii="Calibri" w:eastAsia="Times New Roman" w:hAnsi="Calibri" w:cs="Calibri"/>
+          <w:color w:val="1F497D"/>
+          <w:sz w:val="22"/>
           <w:szCs w:val="22"/>
           <w:lang w:eastAsia="en-US"/>
         </w:rPr>
@@ -278,6 +301,7 @@
             <w:rStyle w:val="Hyperlink"/>
             <w:rFonts w:ascii="Calibri" w:eastAsia="Times New Roman" w:hAnsi="Calibri" w:cs="Calibri"/>
             <w:color w:val="1F497D"/>
+            <w:sz w:val="22"/>
             <w:szCs w:val="22"/>
             <w:u w:val="none"/>
             <w:lang w:eastAsia="en-US"/>
@@ -296,14 +320,16 @@
         <w:rPr>
           <w:rFonts w:ascii="Calibri" w:eastAsia="Times New Roman" w:hAnsi="Calibri" w:cs="Calibri"/>
           <w:color w:val="1F497D"/>
-          <w:szCs w:val="22"/>
-          <w:lang w:eastAsia="en-US"/>
-        </w:rPr>
-      </w:pPr>
-      <w:r>
-        <w:rPr>
-          <w:rFonts w:ascii="Calibri" w:eastAsia="Times New Roman" w:hAnsi="Calibri" w:cs="Calibri"/>
-          <w:color w:val="1F497D"/>
+          <w:sz w:val="22"/>
+          <w:szCs w:val="22"/>
+          <w:lang w:eastAsia="en-US"/>
+        </w:rPr>
+      </w:pPr>
+      <w:r>
+        <w:rPr>
+          <w:rFonts w:ascii="Calibri" w:eastAsia="Times New Roman" w:hAnsi="Calibri" w:cs="Calibri"/>
+          <w:color w:val="1F497D"/>
+          <w:sz w:val="22"/>
           <w:szCs w:val="22"/>
           <w:lang w:eastAsia="en-US"/>
         </w:rPr>
@@ -315,6 +341,7 @@
             <w:rStyle w:val="Hyperlink"/>
             <w:rFonts w:ascii="Calibri" w:eastAsia="Times New Roman" w:hAnsi="Calibri" w:cs="Calibri"/>
             <w:color w:val="1F497D"/>
+            <w:sz w:val="22"/>
             <w:szCs w:val="22"/>
             <w:u w:val="none"/>
             <w:lang w:eastAsia="en-US"/>
@@ -326,6 +353,7 @@
         <w:rPr>
           <w:rFonts w:ascii="Calibri" w:eastAsia="Times New Roman" w:hAnsi="Calibri" w:cs="Calibri"/>
           <w:color w:val="1F497D"/>
+          <w:sz w:val="22"/>
           <w:szCs w:val="22"/>
           <w:lang w:eastAsia="en-US"/>
         </w:rPr>
@@ -342,14 +370,16 @@
         <w:rPr>
           <w:rFonts w:ascii="Calibri" w:eastAsia="Times New Roman" w:hAnsi="Calibri" w:cs="Calibri"/>
           <w:color w:val="1F497D"/>
-          <w:szCs w:val="22"/>
-          <w:lang w:eastAsia="en-US"/>
-        </w:rPr>
-      </w:pPr>
-      <w:r>
-        <w:rPr>
-          <w:rFonts w:ascii="Calibri" w:eastAsia="Times New Roman" w:hAnsi="Calibri" w:cs="Calibri"/>
-          <w:color w:val="1F497D"/>
+          <w:sz w:val="22"/>
+          <w:szCs w:val="22"/>
+          <w:lang w:eastAsia="en-US"/>
+        </w:rPr>
+      </w:pPr>
+      <w:r>
+        <w:rPr>
+          <w:rFonts w:ascii="Calibri" w:eastAsia="Times New Roman" w:hAnsi="Calibri" w:cs="Calibri"/>
+          <w:color w:val="1F497D"/>
+          <w:sz w:val="22"/>
           <w:szCs w:val="22"/>
           <w:lang w:eastAsia="en-US"/>
         </w:rPr>
@@ -361,6 +391,7 @@
             <w:rStyle w:val="Hyperlink"/>
             <w:rFonts w:ascii="Calibri" w:eastAsia="Times New Roman" w:hAnsi="Calibri" w:cs="Calibri"/>
             <w:color w:val="1F497D"/>
+            <w:sz w:val="22"/>
             <w:szCs w:val="22"/>
             <w:u w:val="none"/>
             <w:lang w:eastAsia="en-US"/>
@@ -379,14 +410,16 @@
         <w:rPr>
           <w:rFonts w:ascii="Calibri" w:eastAsia="Times New Roman" w:hAnsi="Calibri" w:cs="Calibri"/>
           <w:color w:val="1F497D"/>
-          <w:szCs w:val="22"/>
-          <w:lang w:eastAsia="en-US"/>
-        </w:rPr>
-      </w:pPr>
-      <w:r>
-        <w:rPr>
-          <w:rFonts w:ascii="Calibri" w:eastAsia="Times New Roman" w:hAnsi="Calibri" w:cs="Calibri"/>
-          <w:color w:val="1F497D"/>
+          <w:sz w:val="22"/>
+          <w:szCs w:val="22"/>
+          <w:lang w:eastAsia="en-US"/>
+        </w:rPr>
+      </w:pPr>
+      <w:r>
+        <w:rPr>
+          <w:rFonts w:ascii="Calibri" w:eastAsia="Times New Roman" w:hAnsi="Calibri" w:cs="Calibri"/>
+          <w:color w:val="1F497D"/>
+          <w:sz w:val="22"/>
           <w:szCs w:val="22"/>
           <w:lang w:eastAsia="en-US"/>
         </w:rPr>
@@ -398,6 +431,7 @@
             <w:rStyle w:val="Hyperlink"/>
             <w:rFonts w:ascii="Calibri" w:eastAsia="Times New Roman" w:hAnsi="Calibri" w:cs="Calibri"/>
             <w:color w:val="1F497D"/>
+            <w:sz w:val="22"/>
             <w:szCs w:val="22"/>
             <w:u w:val="none"/>
             <w:lang w:eastAsia="en-US"/>
@@ -416,14 +450,16 @@
         <w:rPr>
           <w:rFonts w:ascii="Calibri" w:eastAsia="Times New Roman" w:hAnsi="Calibri" w:cs="Calibri"/>
           <w:color w:val="1F497D"/>
-          <w:szCs w:val="22"/>
-          <w:lang w:eastAsia="en-US"/>
-        </w:rPr>
-      </w:pPr>
-      <w:r>
-        <w:rPr>
-          <w:rFonts w:ascii="Calibri" w:eastAsia="Times New Roman" w:hAnsi="Calibri" w:cs="Calibri"/>
-          <w:color w:val="1F497D"/>
+          <w:sz w:val="22"/>
+          <w:szCs w:val="22"/>
+          <w:lang w:eastAsia="en-US"/>
+        </w:rPr>
+      </w:pPr>
+      <w:r>
+        <w:rPr>
+          <w:rFonts w:ascii="Calibri" w:eastAsia="Times New Roman" w:hAnsi="Calibri" w:cs="Calibri"/>
+          <w:color w:val="1F497D"/>
+          <w:sz w:val="22"/>
           <w:szCs w:val="22"/>
           <w:lang w:eastAsia="en-US"/>
         </w:rPr>
@@ -435,6 +471,7 @@
             <w:rStyle w:val="Hyperlink"/>
             <w:rFonts w:ascii="Calibri" w:eastAsia="Times New Roman" w:hAnsi="Calibri" w:cs="Calibri"/>
             <w:color w:val="1F497D"/>
+            <w:sz w:val="22"/>
             <w:szCs w:val="22"/>
             <w:u w:val="none"/>
             <w:lang w:eastAsia="en-US"/>
@@ -446,6 +483,7 @@
         <w:rPr>
           <w:rFonts w:ascii="Calibri" w:eastAsia="Times New Roman" w:hAnsi="Calibri" w:cs="Calibri"/>
           <w:color w:val="1F497D"/>
+          <w:sz w:val="22"/>
           <w:szCs w:val="22"/>
           <w:lang w:eastAsia="en-US"/>
         </w:rPr>
@@ -462,14 +500,16 @@
         <w:rPr>
           <w:rFonts w:ascii="Calibri" w:eastAsia="Times New Roman" w:hAnsi="Calibri" w:cs="Calibri"/>
           <w:color w:val="1F497D"/>
-          <w:szCs w:val="22"/>
-          <w:lang w:eastAsia="en-US"/>
-        </w:rPr>
-      </w:pPr>
-      <w:r>
-        <w:rPr>
-          <w:rFonts w:ascii="Calibri" w:eastAsia="Times New Roman" w:hAnsi="Calibri" w:cs="Calibri"/>
-          <w:color w:val="1F497D"/>
+          <w:sz w:val="22"/>
+          <w:szCs w:val="22"/>
+          <w:lang w:eastAsia="en-US"/>
+        </w:rPr>
+      </w:pPr>
+      <w:r>
+        <w:rPr>
+          <w:rFonts w:ascii="Calibri" w:eastAsia="Times New Roman" w:hAnsi="Calibri" w:cs="Calibri"/>
+          <w:color w:val="1F497D"/>
+          <w:sz w:val="22"/>
           <w:szCs w:val="22"/>
           <w:lang w:eastAsia="en-US"/>
         </w:rPr>
@@ -481,6 +521,7 @@
             <w:rStyle w:val="Hyperlink"/>
             <w:rFonts w:ascii="Calibri" w:eastAsia="Times New Roman" w:hAnsi="Calibri" w:cs="Calibri"/>
             <w:color w:val="1F497D"/>
+            <w:sz w:val="22"/>
             <w:szCs w:val="22"/>
             <w:u w:val="none"/>
             <w:lang w:eastAsia="en-US"/>
@@ -499,14 +540,16 @@
         <w:rPr>
           <w:rFonts w:ascii="Calibri" w:eastAsia="Times New Roman" w:hAnsi="Calibri" w:cs="Calibri"/>
           <w:color w:val="1F497D"/>
-          <w:szCs w:val="22"/>
-          <w:lang w:eastAsia="en-US"/>
-        </w:rPr>
-      </w:pPr>
-      <w:r>
-        <w:rPr>
-          <w:rFonts w:ascii="Calibri" w:eastAsia="Times New Roman" w:hAnsi="Calibri" w:cs="Calibri"/>
-          <w:color w:val="1F497D"/>
+          <w:sz w:val="22"/>
+          <w:szCs w:val="22"/>
+          <w:lang w:eastAsia="en-US"/>
+        </w:rPr>
+      </w:pPr>
+      <w:r>
+        <w:rPr>
+          <w:rFonts w:ascii="Calibri" w:eastAsia="Times New Roman" w:hAnsi="Calibri" w:cs="Calibri"/>
+          <w:color w:val="1F497D"/>
+          <w:sz w:val="22"/>
           <w:szCs w:val="22"/>
           <w:lang w:eastAsia="en-US"/>
         </w:rPr>
@@ -518,6 +561,7 @@
             <w:rStyle w:val="Hyperlink"/>
             <w:rFonts w:ascii="Calibri" w:eastAsia="Times New Roman" w:hAnsi="Calibri" w:cs="Calibri"/>
             <w:color w:val="1F497D"/>
+            <w:sz w:val="22"/>
             <w:szCs w:val="22"/>
             <w:u w:val="none"/>
             <w:lang w:eastAsia="en-US"/>
@@ -536,14 +580,16 @@
         <w:rPr>
           <w:rFonts w:ascii="Calibri" w:eastAsia="Times New Roman" w:hAnsi="Calibri" w:cs="Calibri"/>
           <w:color w:val="1F497D"/>
-          <w:szCs w:val="22"/>
-          <w:lang w:eastAsia="en-US"/>
-        </w:rPr>
-      </w:pPr>
-      <w:r>
-        <w:rPr>
-          <w:rFonts w:ascii="Calibri" w:eastAsia="Times New Roman" w:hAnsi="Calibri" w:cs="Calibri"/>
-          <w:color w:val="1F497D"/>
+          <w:sz w:val="22"/>
+          <w:szCs w:val="22"/>
+          <w:lang w:eastAsia="en-US"/>
+        </w:rPr>
+      </w:pPr>
+      <w:r>
+        <w:rPr>
+          <w:rFonts w:ascii="Calibri" w:eastAsia="Times New Roman" w:hAnsi="Calibri" w:cs="Calibri"/>
+          <w:color w:val="1F497D"/>
+          <w:sz w:val="22"/>
           <w:szCs w:val="22"/>
           <w:lang w:eastAsia="en-US"/>
         </w:rPr>
@@ -554,6 +600,7 @@
           <w:rPr>
             <w:rStyle w:val="Hyperlink"/>
             <w:rFonts w:ascii="Calibri" w:eastAsia="Times New Roman" w:hAnsi="Calibri" w:cs="Calibri"/>
+            <w:sz w:val="22"/>
             <w:szCs w:val="22"/>
             <w:lang w:eastAsia="en-US"/>
           </w:rPr>
@@ -568,6 +615,7 @@
         <w:rPr>
           <w:rFonts w:ascii="Calibri" w:eastAsia="Times New Roman" w:hAnsi="Calibri" w:cs="Calibri"/>
           <w:color w:val="1F497D"/>
+          <w:sz w:val="22"/>
           <w:szCs w:val="22"/>
           <w:lang w:eastAsia="en-US"/>
         </w:rPr>
@@ -583,14 +631,16 @@
         <w:rPr>
           <w:rFonts w:ascii="Calibri" w:eastAsia="Times New Roman" w:hAnsi="Calibri" w:cs="Calibri"/>
           <w:color w:val="1F497D"/>
-          <w:szCs w:val="22"/>
-          <w:lang w:eastAsia="en-US"/>
-        </w:rPr>
-      </w:pPr>
-      <w:r>
-        <w:rPr>
-          <w:rFonts w:ascii="Calibri" w:eastAsia="Times New Roman" w:hAnsi="Calibri" w:cs="Calibri"/>
-          <w:color w:val="1F497D"/>
+          <w:sz w:val="22"/>
+          <w:szCs w:val="22"/>
+          <w:lang w:eastAsia="en-US"/>
+        </w:rPr>
+      </w:pPr>
+      <w:r>
+        <w:rPr>
+          <w:rFonts w:ascii="Calibri" w:eastAsia="Times New Roman" w:hAnsi="Calibri" w:cs="Calibri"/>
+          <w:color w:val="1F497D"/>
+          <w:sz w:val="22"/>
           <w:szCs w:val="22"/>
           <w:lang w:eastAsia="en-US"/>
         </w:rPr>
@@ -601,6 +651,7 @@
         <w:rPr>
           <w:rFonts w:ascii="Calibri" w:eastAsia="Times New Roman" w:hAnsi="Calibri" w:cs="Calibri"/>
           <w:color w:val="1F497D"/>
+          <w:sz w:val="22"/>
           <w:szCs w:val="22"/>
           <w:lang w:eastAsia="en-US"/>
         </w:rPr>
@@ -611,6 +662,7 @@
         <w:rPr>
           <w:rFonts w:ascii="Calibri" w:eastAsia="Times New Roman" w:hAnsi="Calibri" w:cs="Calibri"/>
           <w:color w:val="1F497D"/>
+          <w:sz w:val="22"/>
           <w:szCs w:val="22"/>
           <w:lang w:eastAsia="en-US"/>
         </w:rPr>
@@ -627,14 +679,16 @@
         <w:rPr>
           <w:rFonts w:ascii="Calibri" w:eastAsia="Times New Roman" w:hAnsi="Calibri" w:cs="Calibri"/>
           <w:color w:val="1F497D"/>
-          <w:szCs w:val="22"/>
-          <w:lang w:eastAsia="en-US"/>
-        </w:rPr>
-      </w:pPr>
-      <w:r>
-        <w:rPr>
-          <w:rFonts w:ascii="Calibri" w:eastAsia="Times New Roman" w:hAnsi="Calibri" w:cs="Calibri"/>
-          <w:color w:val="1F497D"/>
+          <w:sz w:val="22"/>
+          <w:szCs w:val="22"/>
+          <w:lang w:eastAsia="en-US"/>
+        </w:rPr>
+      </w:pPr>
+      <w:r>
+        <w:rPr>
+          <w:rFonts w:ascii="Calibri" w:eastAsia="Times New Roman" w:hAnsi="Calibri" w:cs="Calibri"/>
+          <w:color w:val="1F497D"/>
+          <w:sz w:val="22"/>
           <w:szCs w:val="22"/>
           <w:lang w:eastAsia="en-US"/>
         </w:rPr>
@@ -646,6 +700,7 @@
             <w:rStyle w:val="Hyperlink"/>
             <w:rFonts w:ascii="Calibri" w:eastAsia="Times New Roman" w:hAnsi="Calibri" w:cs="Calibri"/>
             <w:color w:val="1F497D"/>
+            <w:sz w:val="22"/>
             <w:szCs w:val="22"/>
             <w:u w:val="none"/>
             <w:lang w:eastAsia="en-US"/>
@@ -664,14 +719,16 @@
         <w:rPr>
           <w:rFonts w:ascii="Calibri" w:eastAsia="Times New Roman" w:hAnsi="Calibri" w:cs="Calibri"/>
           <w:color w:val="1F497D"/>
-          <w:szCs w:val="22"/>
-          <w:lang w:eastAsia="en-US"/>
-        </w:rPr>
-      </w:pPr>
-      <w:r>
-        <w:rPr>
-          <w:rFonts w:ascii="Calibri" w:eastAsia="Times New Roman" w:hAnsi="Calibri" w:cs="Calibri"/>
-          <w:color w:val="1F497D"/>
+          <w:sz w:val="22"/>
+          <w:szCs w:val="22"/>
+          <w:lang w:eastAsia="en-US"/>
+        </w:rPr>
+      </w:pPr>
+      <w:r>
+        <w:rPr>
+          <w:rFonts w:ascii="Calibri" w:eastAsia="Times New Roman" w:hAnsi="Calibri" w:cs="Calibri"/>
+          <w:color w:val="1F497D"/>
+          <w:sz w:val="22"/>
           <w:szCs w:val="22"/>
           <w:lang w:eastAsia="en-US"/>
         </w:rPr>
@@ -683,6 +740,7 @@
             <w:rStyle w:val="Hyperlink"/>
             <w:rFonts w:ascii="Calibri" w:eastAsia="Times New Roman" w:hAnsi="Calibri" w:cs="Calibri"/>
             <w:color w:val="1F497D"/>
+            <w:sz w:val="22"/>
             <w:szCs w:val="22"/>
             <w:u w:val="none"/>
             <w:lang w:eastAsia="en-US"/>
@@ -701,14 +759,16 @@
         <w:rPr>
           <w:rFonts w:ascii="Calibri" w:eastAsia="Times New Roman" w:hAnsi="Calibri" w:cs="Calibri"/>
           <w:color w:val="1F497D"/>
-          <w:szCs w:val="22"/>
-          <w:lang w:eastAsia="en-US"/>
-        </w:rPr>
-      </w:pPr>
-      <w:r>
-        <w:rPr>
-          <w:rFonts w:ascii="Calibri" w:eastAsia="Times New Roman" w:hAnsi="Calibri" w:cs="Calibri"/>
-          <w:color w:val="1F497D"/>
+          <w:sz w:val="22"/>
+          <w:szCs w:val="22"/>
+          <w:lang w:eastAsia="en-US"/>
+        </w:rPr>
+      </w:pPr>
+      <w:r>
+        <w:rPr>
+          <w:rFonts w:ascii="Calibri" w:eastAsia="Times New Roman" w:hAnsi="Calibri" w:cs="Calibri"/>
+          <w:color w:val="1F497D"/>
+          <w:sz w:val="22"/>
           <w:szCs w:val="22"/>
           <w:lang w:eastAsia="en-US"/>
         </w:rPr>
@@ -720,6 +780,7 @@
             <w:rStyle w:val="Hyperlink"/>
             <w:rFonts w:ascii="Calibri" w:eastAsia="Times New Roman" w:hAnsi="Calibri" w:cs="Calibri"/>
             <w:color w:val="1F497D"/>
+            <w:sz w:val="22"/>
             <w:szCs w:val="22"/>
             <w:u w:val="none"/>
             <w:lang w:eastAsia="en-US"/>
@@ -731,6 +792,7 @@
         <w:rPr>
           <w:rFonts w:ascii="Calibri" w:eastAsia="Times New Roman" w:hAnsi="Calibri" w:cs="Calibri"/>
           <w:color w:val="1F497D"/>
+          <w:sz w:val="22"/>
           <w:szCs w:val="22"/>
           <w:lang w:eastAsia="en-US"/>
         </w:rPr>
@@ -747,14 +809,16 @@
         <w:rPr>
           <w:rFonts w:ascii="Calibri" w:eastAsia="Times New Roman" w:hAnsi="Calibri" w:cs="Calibri"/>
           <w:color w:val="1F497D"/>
-          <w:szCs w:val="22"/>
-          <w:lang w:eastAsia="en-US"/>
-        </w:rPr>
-      </w:pPr>
-      <w:r>
-        <w:rPr>
-          <w:rFonts w:ascii="Calibri" w:eastAsia="Times New Roman" w:hAnsi="Calibri" w:cs="Calibri"/>
-          <w:color w:val="1F497D"/>
+          <w:sz w:val="22"/>
+          <w:szCs w:val="22"/>
+          <w:lang w:eastAsia="en-US"/>
+        </w:rPr>
+      </w:pPr>
+      <w:r>
+        <w:rPr>
+          <w:rFonts w:ascii="Calibri" w:eastAsia="Times New Roman" w:hAnsi="Calibri" w:cs="Calibri"/>
+          <w:color w:val="1F497D"/>
+          <w:sz w:val="22"/>
           <w:szCs w:val="22"/>
           <w:lang w:eastAsia="en-US"/>
         </w:rPr>
@@ -766,6 +830,7 @@
             <w:rStyle w:val="Hyperlink"/>
             <w:rFonts w:ascii="Calibri" w:eastAsia="Times New Roman" w:hAnsi="Calibri" w:cs="Calibri"/>
             <w:color w:val="1F497D"/>
+            <w:sz w:val="22"/>
             <w:szCs w:val="22"/>
             <w:u w:val="none"/>
             <w:lang w:eastAsia="en-US"/>
@@ -784,14 +849,16 @@
         <w:rPr>
           <w:rFonts w:ascii="Calibri" w:eastAsia="Times New Roman" w:hAnsi="Calibri" w:cs="Calibri"/>
           <w:color w:val="1F497D"/>
-          <w:szCs w:val="22"/>
-          <w:lang w:eastAsia="en-US"/>
-        </w:rPr>
-      </w:pPr>
-      <w:r>
-        <w:rPr>
-          <w:rFonts w:ascii="Calibri" w:eastAsia="Times New Roman" w:hAnsi="Calibri" w:cs="Calibri"/>
-          <w:color w:val="1F497D"/>
+          <w:sz w:val="22"/>
+          <w:szCs w:val="22"/>
+          <w:lang w:eastAsia="en-US"/>
+        </w:rPr>
+      </w:pPr>
+      <w:r>
+        <w:rPr>
+          <w:rFonts w:ascii="Calibri" w:eastAsia="Times New Roman" w:hAnsi="Calibri" w:cs="Calibri"/>
+          <w:color w:val="1F497D"/>
+          <w:sz w:val="22"/>
           <w:szCs w:val="22"/>
           <w:lang w:eastAsia="en-US"/>
         </w:rPr>
@@ -803,6 +870,7 @@
             <w:rStyle w:val="Hyperlink"/>
             <w:rFonts w:ascii="Calibri" w:eastAsia="Times New Roman" w:hAnsi="Calibri" w:cs="Calibri"/>
             <w:color w:val="1F497D"/>
+            <w:sz w:val="22"/>
             <w:szCs w:val="22"/>
             <w:u w:val="none"/>
             <w:lang w:eastAsia="en-US"/>
@@ -821,14 +889,16 @@
         <w:rPr>
           <w:rFonts w:ascii="Calibri" w:eastAsia="Times New Roman" w:hAnsi="Calibri" w:cs="Calibri"/>
           <w:color w:val="1F497D"/>
-          <w:szCs w:val="22"/>
-          <w:lang w:eastAsia="en-US"/>
-        </w:rPr>
-      </w:pPr>
-      <w:r>
-        <w:rPr>
-          <w:rFonts w:ascii="Calibri" w:eastAsia="Times New Roman" w:hAnsi="Calibri" w:cs="Calibri"/>
-          <w:color w:val="1F497D"/>
+          <w:sz w:val="22"/>
+          <w:szCs w:val="22"/>
+          <w:lang w:eastAsia="en-US"/>
+        </w:rPr>
+      </w:pPr>
+      <w:r>
+        <w:rPr>
+          <w:rFonts w:ascii="Calibri" w:eastAsia="Times New Roman" w:hAnsi="Calibri" w:cs="Calibri"/>
+          <w:color w:val="1F497D"/>
+          <w:sz w:val="22"/>
           <w:szCs w:val="22"/>
           <w:lang w:eastAsia="en-US"/>
         </w:rPr>
@@ -840,6 +910,7 @@
             <w:rStyle w:val="Hyperlink"/>
             <w:rFonts w:ascii="Calibri" w:eastAsia="Times New Roman" w:hAnsi="Calibri" w:cs="Calibri"/>
             <w:color w:val="1F497D"/>
+            <w:sz w:val="22"/>
             <w:szCs w:val="22"/>
             <w:u w:val="none"/>
             <w:lang w:eastAsia="en-US"/>
@@ -858,14 +929,16 @@
         <w:rPr>
           <w:rFonts w:ascii="Calibri" w:eastAsia="Times New Roman" w:hAnsi="Calibri" w:cs="Calibri"/>
           <w:color w:val="1F497D"/>
-          <w:szCs w:val="22"/>
-          <w:lang w:eastAsia="en-US"/>
-        </w:rPr>
-      </w:pPr>
-      <w:r>
-        <w:rPr>
-          <w:rFonts w:ascii="Calibri" w:eastAsia="Times New Roman" w:hAnsi="Calibri" w:cs="Calibri"/>
-          <w:color w:val="1F497D"/>
+          <w:sz w:val="22"/>
+          <w:szCs w:val="22"/>
+          <w:lang w:eastAsia="en-US"/>
+        </w:rPr>
+      </w:pPr>
+      <w:r>
+        <w:rPr>
+          <w:rFonts w:ascii="Calibri" w:eastAsia="Times New Roman" w:hAnsi="Calibri" w:cs="Calibri"/>
+          <w:color w:val="1F497D"/>
+          <w:sz w:val="22"/>
           <w:szCs w:val="22"/>
           <w:lang w:eastAsia="en-US"/>
         </w:rPr>
@@ -877,6 +950,7 @@
             <w:rStyle w:val="Hyperlink"/>
             <w:rFonts w:ascii="Calibri" w:eastAsia="Times New Roman" w:hAnsi="Calibri" w:cs="Calibri"/>
             <w:color w:val="1F497D"/>
+            <w:sz w:val="22"/>
             <w:szCs w:val="22"/>
             <w:u w:val="none"/>
             <w:lang w:eastAsia="en-US"/>
@@ -895,14 +969,16 @@
         <w:rPr>
           <w:rFonts w:ascii="Calibri" w:eastAsia="Times New Roman" w:hAnsi="Calibri" w:cs="Calibri"/>
           <w:color w:val="1F497D"/>
-          <w:szCs w:val="22"/>
-          <w:lang w:eastAsia="en-US"/>
-        </w:rPr>
-      </w:pPr>
-      <w:r>
-        <w:rPr>
-          <w:rFonts w:ascii="Calibri" w:eastAsia="Times New Roman" w:hAnsi="Calibri" w:cs="Calibri"/>
-          <w:color w:val="1F497D"/>
+          <w:sz w:val="22"/>
+          <w:szCs w:val="22"/>
+          <w:lang w:eastAsia="en-US"/>
+        </w:rPr>
+      </w:pPr>
+      <w:r>
+        <w:rPr>
+          <w:rFonts w:ascii="Calibri" w:eastAsia="Times New Roman" w:hAnsi="Calibri" w:cs="Calibri"/>
+          <w:color w:val="1F497D"/>
+          <w:sz w:val="22"/>
           <w:szCs w:val="22"/>
           <w:lang w:eastAsia="en-US"/>
         </w:rPr>
@@ -914,6 +990,7 @@
             <w:rStyle w:val="Hyperlink"/>
             <w:rFonts w:ascii="Calibri" w:eastAsia="Times New Roman" w:hAnsi="Calibri" w:cs="Calibri"/>
             <w:color w:val="1F497D"/>
+            <w:sz w:val="22"/>
             <w:szCs w:val="22"/>
             <w:u w:val="none"/>
             <w:lang w:eastAsia="en-US"/>
@@ -932,14 +1009,16 @@
         <w:rPr>
           <w:rFonts w:ascii="Calibri" w:eastAsia="Times New Roman" w:hAnsi="Calibri" w:cs="Calibri"/>
           <w:color w:val="1F497D"/>
-          <w:szCs w:val="22"/>
-          <w:lang w:eastAsia="en-US"/>
-        </w:rPr>
-      </w:pPr>
-      <w:r>
-        <w:rPr>
-          <w:rFonts w:ascii="Calibri" w:eastAsia="Times New Roman" w:hAnsi="Calibri" w:cs="Calibri"/>
-          <w:color w:val="1F497D"/>
+          <w:sz w:val="22"/>
+          <w:szCs w:val="22"/>
+          <w:lang w:eastAsia="en-US"/>
+        </w:rPr>
+      </w:pPr>
+      <w:r>
+        <w:rPr>
+          <w:rFonts w:ascii="Calibri" w:eastAsia="Times New Roman" w:hAnsi="Calibri" w:cs="Calibri"/>
+          <w:color w:val="1F497D"/>
+          <w:sz w:val="22"/>
           <w:szCs w:val="22"/>
           <w:lang w:eastAsia="en-US"/>
         </w:rPr>
@@ -951,6 +1030,7 @@
             <w:rStyle w:val="Hyperlink"/>
             <w:rFonts w:ascii="Calibri" w:eastAsia="Times New Roman" w:hAnsi="Calibri" w:cs="Calibri"/>
             <w:color w:val="1F497D"/>
+            <w:sz w:val="22"/>
             <w:szCs w:val="22"/>
             <w:u w:val="none"/>
             <w:lang w:eastAsia="en-US"/>
@@ -969,14 +1049,16 @@
         <w:rPr>
           <w:rFonts w:ascii="Calibri" w:eastAsia="Times New Roman" w:hAnsi="Calibri" w:cs="Calibri"/>
           <w:color w:val="1F497D"/>
-          <w:szCs w:val="22"/>
-          <w:lang w:eastAsia="en-US"/>
-        </w:rPr>
-      </w:pPr>
-      <w:r>
-        <w:rPr>
-          <w:rFonts w:ascii="Calibri" w:eastAsia="Times New Roman" w:hAnsi="Calibri" w:cs="Calibri"/>
-          <w:color w:val="1F497D"/>
+          <w:sz w:val="22"/>
+          <w:szCs w:val="22"/>
+          <w:lang w:eastAsia="en-US"/>
+        </w:rPr>
+      </w:pPr>
+      <w:r>
+        <w:rPr>
+          <w:rFonts w:ascii="Calibri" w:eastAsia="Times New Roman" w:hAnsi="Calibri" w:cs="Calibri"/>
+          <w:color w:val="1F497D"/>
+          <w:sz w:val="22"/>
           <w:szCs w:val="22"/>
           <w:lang w:eastAsia="en-US"/>
         </w:rPr>
@@ -988,6 +1070,7 @@
             <w:rStyle w:val="Hyperlink"/>
             <w:rFonts w:ascii="Calibri" w:eastAsia="Times New Roman" w:hAnsi="Calibri" w:cs="Calibri"/>
             <w:color w:val="1F497D"/>
+            <w:sz w:val="22"/>
             <w:szCs w:val="22"/>
             <w:u w:val="none"/>
             <w:lang w:eastAsia="en-US"/>
@@ -1006,14 +1089,16 @@
         <w:rPr>
           <w:rFonts w:ascii="Calibri" w:eastAsia="Times New Roman" w:hAnsi="Calibri" w:cs="Calibri"/>
           <w:color w:val="1F497D"/>
-          <w:szCs w:val="22"/>
-          <w:lang w:eastAsia="en-US"/>
-        </w:rPr>
-      </w:pPr>
-      <w:r>
-        <w:rPr>
-          <w:rFonts w:ascii="Calibri" w:eastAsia="Times New Roman" w:hAnsi="Calibri" w:cs="Calibri"/>
-          <w:color w:val="1F497D"/>
+          <w:sz w:val="22"/>
+          <w:szCs w:val="22"/>
+          <w:lang w:eastAsia="en-US"/>
+        </w:rPr>
+      </w:pPr>
+      <w:r>
+        <w:rPr>
+          <w:rFonts w:ascii="Calibri" w:eastAsia="Times New Roman" w:hAnsi="Calibri" w:cs="Calibri"/>
+          <w:color w:val="1F497D"/>
+          <w:sz w:val="22"/>
           <w:szCs w:val="22"/>
           <w:lang w:eastAsia="en-US"/>
         </w:rPr>
@@ -1025,6 +1110,7 @@
             <w:rStyle w:val="Hyperlink"/>
             <w:rFonts w:ascii="Calibri" w:eastAsia="Times New Roman" w:hAnsi="Calibri" w:cs="Calibri"/>
             <w:color w:val="1F497D"/>
+            <w:sz w:val="22"/>
             <w:szCs w:val="22"/>
             <w:u w:val="none"/>
             <w:lang w:eastAsia="en-US"/>
@@ -1043,14 +1129,16 @@
         <w:rPr>
           <w:rFonts w:ascii="Calibri" w:eastAsia="Times New Roman" w:hAnsi="Calibri" w:cs="Calibri"/>
           <w:color w:val="1F497D"/>
-          <w:szCs w:val="22"/>
-          <w:lang w:eastAsia="en-US"/>
-        </w:rPr>
-      </w:pPr>
-      <w:r>
-        <w:rPr>
-          <w:rFonts w:ascii="Calibri" w:eastAsia="Times New Roman" w:hAnsi="Calibri" w:cs="Calibri"/>
-          <w:color w:val="1F497D"/>
+          <w:sz w:val="22"/>
+          <w:szCs w:val="22"/>
+          <w:lang w:eastAsia="en-US"/>
+        </w:rPr>
+      </w:pPr>
+      <w:r>
+        <w:rPr>
+          <w:rFonts w:ascii="Calibri" w:eastAsia="Times New Roman" w:hAnsi="Calibri" w:cs="Calibri"/>
+          <w:color w:val="1F497D"/>
+          <w:sz w:val="22"/>
           <w:szCs w:val="22"/>
           <w:lang w:eastAsia="en-US"/>
         </w:rPr>
@@ -1062,6 +1150,7 @@
             <w:rStyle w:val="Hyperlink"/>
             <w:rFonts w:ascii="Calibri" w:eastAsia="Times New Roman" w:hAnsi="Calibri" w:cs="Calibri"/>
             <w:color w:val="1F497D"/>
+            <w:sz w:val="22"/>
             <w:szCs w:val="22"/>
             <w:u w:val="none"/>
             <w:lang w:eastAsia="en-US"/>
@@ -1080,14 +1169,16 @@
         <w:rPr>
           <w:rFonts w:ascii="Calibri" w:eastAsia="Times New Roman" w:hAnsi="Calibri" w:cs="Calibri"/>
           <w:color w:val="1F497D"/>
-          <w:szCs w:val="22"/>
-          <w:lang w:eastAsia="en-US"/>
-        </w:rPr>
-      </w:pPr>
-      <w:r>
-        <w:rPr>
-          <w:rFonts w:ascii="Calibri" w:eastAsia="Times New Roman" w:hAnsi="Calibri" w:cs="Calibri"/>
-          <w:color w:val="1F497D"/>
+          <w:sz w:val="22"/>
+          <w:szCs w:val="22"/>
+          <w:lang w:eastAsia="en-US"/>
+        </w:rPr>
+      </w:pPr>
+      <w:r>
+        <w:rPr>
+          <w:rFonts w:ascii="Calibri" w:eastAsia="Times New Roman" w:hAnsi="Calibri" w:cs="Calibri"/>
+          <w:color w:val="1F497D"/>
+          <w:sz w:val="22"/>
           <w:szCs w:val="22"/>
           <w:lang w:eastAsia="en-US"/>
         </w:rPr>
@@ -1099,6 +1190,7 @@
             <w:rStyle w:val="Hyperlink"/>
             <w:rFonts w:ascii="Calibri" w:eastAsia="Times New Roman" w:hAnsi="Calibri" w:cs="Calibri"/>
             <w:color w:val="1F497D"/>
+            <w:sz w:val="22"/>
             <w:szCs w:val="22"/>
             <w:u w:val="none"/>
             <w:lang w:eastAsia="en-US"/>
@@ -1117,14 +1209,16 @@
         <w:rPr>
           <w:rFonts w:ascii="Calibri" w:eastAsia="Times New Roman" w:hAnsi="Calibri" w:cs="Calibri"/>
           <w:color w:val="1F497D"/>
-          <w:szCs w:val="22"/>
-          <w:lang w:eastAsia="en-US"/>
-        </w:rPr>
-      </w:pPr>
-      <w:r>
-        <w:rPr>
-          <w:rFonts w:ascii="Calibri" w:eastAsia="Times New Roman" w:hAnsi="Calibri" w:cs="Calibri"/>
-          <w:color w:val="1F497D"/>
+          <w:sz w:val="22"/>
+          <w:szCs w:val="22"/>
+          <w:lang w:eastAsia="en-US"/>
+        </w:rPr>
+      </w:pPr>
+      <w:r>
+        <w:rPr>
+          <w:rFonts w:ascii="Calibri" w:eastAsia="Times New Roman" w:hAnsi="Calibri" w:cs="Calibri"/>
+          <w:color w:val="1F497D"/>
+          <w:sz w:val="22"/>
           <w:szCs w:val="22"/>
           <w:lang w:eastAsia="en-US"/>
         </w:rPr>
@@ -1136,6 +1230,7 @@
             <w:rStyle w:val="Hyperlink"/>
             <w:rFonts w:ascii="Calibri" w:eastAsia="Times New Roman" w:hAnsi="Calibri" w:cs="Calibri"/>
             <w:color w:val="1F497D"/>
+            <w:sz w:val="22"/>
             <w:szCs w:val="22"/>
             <w:u w:val="none"/>
             <w:lang w:eastAsia="en-US"/>
@@ -1154,6 +1249,7 @@
         <w:rPr>
           <w:rFonts w:ascii="Calibri" w:eastAsia="Times New Roman" w:hAnsi="Calibri" w:cs="Calibri"/>
           <w:color w:val="1F497D"/>
+          <w:sz w:val="22"/>
           <w:szCs w:val="22"/>
           <w:lang w:eastAsia="en-US"/>
         </w:rPr>
@@ -1163,6 +1259,7 @@
         <w:rPr>
           <w:rFonts w:ascii="Calibri" w:eastAsia="Times New Roman" w:hAnsi="Calibri" w:cs="Calibri"/>
           <w:color w:val="1F497D"/>
+          <w:sz w:val="22"/>
           <w:szCs w:val="22"/>
           <w:lang w:eastAsia="en-US"/>
         </w:rPr>
@@ -1173,6 +1270,7 @@
         <w:rPr>
           <w:rFonts w:ascii="Calibri" w:eastAsia="Times New Roman" w:hAnsi="Calibri" w:cs="Calibri"/>
           <w:color w:val="1F497D"/>
+          <w:sz w:val="22"/>
           <w:szCs w:val="22"/>
           <w:lang w:eastAsia="en-US"/>
         </w:rPr>
@@ -1184,6 +1282,7 @@
             <w:rStyle w:val="Hyperlink"/>
             <w:rFonts w:ascii="Calibri" w:eastAsia="Times New Roman" w:hAnsi="Calibri" w:cs="Calibri"/>
             <w:color w:val="1F497D"/>
+            <w:sz w:val="22"/>
             <w:szCs w:val="22"/>
             <w:u w:val="none"/>
             <w:lang w:eastAsia="en-US"/>
@@ -1202,14 +1301,16 @@
         <w:rPr>
           <w:rFonts w:ascii="Calibri" w:eastAsia="Times New Roman" w:hAnsi="Calibri" w:cs="Calibri"/>
           <w:color w:val="1F497D"/>
-          <w:szCs w:val="22"/>
-          <w:lang w:eastAsia="en-US"/>
-        </w:rPr>
-      </w:pPr>
-      <w:r>
-        <w:rPr>
-          <w:rFonts w:ascii="Calibri" w:eastAsia="Times New Roman" w:hAnsi="Calibri" w:cs="Calibri"/>
-          <w:color w:val="1F497D"/>
+          <w:sz w:val="22"/>
+          <w:szCs w:val="22"/>
+          <w:lang w:eastAsia="en-US"/>
+        </w:rPr>
+      </w:pPr>
+      <w:r>
+        <w:rPr>
+          <w:rFonts w:ascii="Calibri" w:eastAsia="Times New Roman" w:hAnsi="Calibri" w:cs="Calibri"/>
+          <w:color w:val="1F497D"/>
+          <w:sz w:val="22"/>
           <w:szCs w:val="22"/>
           <w:lang w:eastAsia="en-US"/>
         </w:rPr>
@@ -1221,6 +1322,7 @@
             <w:rStyle w:val="Hyperlink"/>
             <w:rFonts w:ascii="Calibri" w:eastAsia="Times New Roman" w:hAnsi="Calibri" w:cs="Calibri"/>
             <w:color w:val="1F497D"/>
+            <w:sz w:val="22"/>
             <w:szCs w:val="22"/>
             <w:u w:val="none"/>
             <w:lang w:eastAsia="en-US"/>
@@ -1239,14 +1341,16 @@
         <w:rPr>
           <w:rFonts w:ascii="Calibri" w:eastAsia="Times New Roman" w:hAnsi="Calibri" w:cs="Calibri"/>
           <w:color w:val="1F497D"/>
-          <w:szCs w:val="22"/>
-          <w:lang w:eastAsia="en-US"/>
-        </w:rPr>
-      </w:pPr>
-      <w:r>
-        <w:rPr>
-          <w:rFonts w:ascii="Calibri" w:eastAsia="Times New Roman" w:hAnsi="Calibri" w:cs="Calibri"/>
-          <w:color w:val="1F497D"/>
+          <w:sz w:val="22"/>
+          <w:szCs w:val="22"/>
+          <w:lang w:eastAsia="en-US"/>
+        </w:rPr>
+      </w:pPr>
+      <w:r>
+        <w:rPr>
+          <w:rFonts w:ascii="Calibri" w:eastAsia="Times New Roman" w:hAnsi="Calibri" w:cs="Calibri"/>
+          <w:color w:val="1F497D"/>
+          <w:sz w:val="22"/>
           <w:szCs w:val="22"/>
           <w:lang w:eastAsia="en-US"/>
         </w:rPr>
@@ -1258,6 +1362,7 @@
             <w:rStyle w:val="Hyperlink"/>
             <w:rFonts w:ascii="Calibri" w:eastAsia="Times New Roman" w:hAnsi="Calibri" w:cs="Calibri"/>
             <w:color w:val="1F497D"/>
+            <w:sz w:val="22"/>
             <w:szCs w:val="22"/>
             <w:u w:val="none"/>
             <w:lang w:eastAsia="en-US"/>
@@ -1276,14 +1381,16 @@
         <w:rPr>
           <w:rFonts w:ascii="Calibri" w:eastAsia="Times New Roman" w:hAnsi="Calibri" w:cs="Calibri"/>
           <w:color w:val="1F497D"/>
-          <w:szCs w:val="22"/>
-          <w:lang w:eastAsia="en-US"/>
-        </w:rPr>
-      </w:pPr>
-      <w:r>
-        <w:rPr>
-          <w:rFonts w:ascii="Calibri" w:eastAsia="Times New Roman" w:hAnsi="Calibri" w:cs="Calibri"/>
-          <w:color w:val="1F497D"/>
+          <w:sz w:val="22"/>
+          <w:szCs w:val="22"/>
+          <w:lang w:eastAsia="en-US"/>
+        </w:rPr>
+      </w:pPr>
+      <w:r>
+        <w:rPr>
+          <w:rFonts w:ascii="Calibri" w:eastAsia="Times New Roman" w:hAnsi="Calibri" w:cs="Calibri"/>
+          <w:color w:val="1F497D"/>
+          <w:sz w:val="22"/>
           <w:szCs w:val="22"/>
           <w:lang w:eastAsia="en-US"/>
         </w:rPr>
@@ -1295,6 +1402,7 @@
             <w:rStyle w:val="Hyperlink"/>
             <w:rFonts w:ascii="Calibri" w:eastAsia="Times New Roman" w:hAnsi="Calibri" w:cs="Calibri"/>
             <w:color w:val="1F497D"/>
+            <w:sz w:val="22"/>
             <w:szCs w:val="22"/>
             <w:u w:val="none"/>
             <w:lang w:eastAsia="en-US"/>
@@ -1310,6 +1418,7 @@
         <w:rPr>
           <w:rFonts w:ascii="Calibri" w:eastAsia="Times New Roman" w:hAnsi="Calibri" w:cs="Calibri"/>
           <w:color w:val="1F497D"/>
+          <w:sz w:val="22"/>
           <w:szCs w:val="22"/>
           <w:lang w:eastAsia="en-US"/>
         </w:rPr>
@@ -1325,14 +1434,16 @@
         <w:rPr>
           <w:rFonts w:ascii="Calibri" w:eastAsia="Times New Roman" w:hAnsi="Calibri" w:cs="Calibri"/>
           <w:color w:val="1F497D"/>
-          <w:szCs w:val="22"/>
-          <w:lang w:eastAsia="en-US"/>
-        </w:rPr>
-      </w:pPr>
-      <w:r>
-        <w:rPr>
-          <w:rFonts w:ascii="Calibri" w:eastAsia="Times New Roman" w:hAnsi="Calibri" w:cs="Calibri"/>
-          <w:color w:val="1F497D"/>
+          <w:sz w:val="22"/>
+          <w:szCs w:val="22"/>
+          <w:lang w:eastAsia="en-US"/>
+        </w:rPr>
+      </w:pPr>
+      <w:r>
+        <w:rPr>
+          <w:rFonts w:ascii="Calibri" w:eastAsia="Times New Roman" w:hAnsi="Calibri" w:cs="Calibri"/>
+          <w:color w:val="1F497D"/>
+          <w:sz w:val="22"/>
           <w:szCs w:val="22"/>
           <w:lang w:eastAsia="en-US"/>
         </w:rPr>
@@ -1343,6 +1454,7 @@
         <w:rPr>
           <w:rFonts w:ascii="Calibri" w:eastAsia="Times New Roman" w:hAnsi="Calibri" w:cs="Calibri"/>
           <w:color w:val="1F497D"/>
+          <w:sz w:val="22"/>
           <w:szCs w:val="22"/>
           <w:lang w:eastAsia="en-US"/>
         </w:rPr>
@@ -1353,6 +1465,7 @@
         <w:rPr>
           <w:rFonts w:ascii="Calibri" w:eastAsia="Times New Roman" w:hAnsi="Calibri" w:cs="Calibri"/>
           <w:color w:val="1F497D"/>
+          <w:sz w:val="22"/>
           <w:szCs w:val="22"/>
           <w:lang w:eastAsia="en-US"/>
         </w:rPr>
@@ -1369,18 +1482,19 @@
         <w:rPr>
           <w:rFonts w:ascii="Calibri" w:eastAsia="Times New Roman" w:hAnsi="Calibri" w:cs="Calibri"/>
           <w:color w:val="1F497D"/>
-          <w:szCs w:val="22"/>
-          <w:lang w:eastAsia="en-US"/>
-        </w:rPr>
-      </w:pPr>
-      <w:r>
-        <w:rPr>
-          <w:rFonts w:ascii="Calibri" w:eastAsia="Times New Roman" w:hAnsi="Calibri" w:cs="Calibri"/>
-          <w:color w:val="1F497D"/>
-          <w:szCs w:val="22"/>
-          <w:lang w:eastAsia="en-US"/>
-        </w:rPr>
-        <w:lastRenderedPageBreak/>
+          <w:sz w:val="22"/>
+          <w:szCs w:val="22"/>
+          <w:lang w:eastAsia="en-US"/>
+        </w:rPr>
+      </w:pPr>
+      <w:r>
+        <w:rPr>
+          <w:rFonts w:ascii="Calibri" w:eastAsia="Times New Roman" w:hAnsi="Calibri" w:cs="Calibri"/>
+          <w:color w:val="1F497D"/>
+          <w:sz w:val="22"/>
+          <w:szCs w:val="22"/>
+          <w:lang w:eastAsia="en-US"/>
+        </w:rPr>
         <w:t>The Watch (Maker) - </w:t>
       </w:r>
       <w:hyperlink r:id="rId36" w:history="1">
@@ -1389,6 +1503,7 @@
             <w:rStyle w:val="Hyperlink"/>
             <w:rFonts w:ascii="Calibri" w:eastAsia="Times New Roman" w:hAnsi="Calibri" w:cs="Calibri"/>
             <w:color w:val="1F497D"/>
+            <w:sz w:val="22"/>
             <w:szCs w:val="22"/>
             <w:u w:val="none"/>
             <w:lang w:eastAsia="en-US"/>
@@ -1407,14 +1522,16 @@
         <w:rPr>
           <w:rFonts w:ascii="Calibri" w:eastAsia="Times New Roman" w:hAnsi="Calibri" w:cs="Calibri"/>
           <w:color w:val="1F497D"/>
-          <w:szCs w:val="22"/>
-          <w:lang w:eastAsia="en-US"/>
-        </w:rPr>
-      </w:pPr>
-      <w:r>
-        <w:rPr>
-          <w:rFonts w:ascii="Calibri" w:eastAsia="Times New Roman" w:hAnsi="Calibri" w:cs="Calibri"/>
-          <w:color w:val="1F497D"/>
+          <w:sz w:val="22"/>
+          <w:szCs w:val="22"/>
+          <w:lang w:eastAsia="en-US"/>
+        </w:rPr>
+      </w:pPr>
+      <w:r>
+        <w:rPr>
+          <w:rFonts w:ascii="Calibri" w:eastAsia="Times New Roman" w:hAnsi="Calibri" w:cs="Calibri"/>
+          <w:color w:val="1F497D"/>
+          <w:sz w:val="22"/>
           <w:szCs w:val="22"/>
           <w:lang w:eastAsia="en-US"/>
         </w:rPr>
@@ -1426,6 +1543,7 @@
             <w:rStyle w:val="Hyperlink"/>
             <w:rFonts w:ascii="Calibri" w:eastAsia="Times New Roman" w:hAnsi="Calibri" w:cs="Calibri"/>
             <w:color w:val="1F497D"/>
+            <w:sz w:val="22"/>
             <w:szCs w:val="22"/>
             <w:u w:val="none"/>
             <w:lang w:eastAsia="en-US"/>
@@ -1444,14 +1562,16 @@
         <w:rPr>
           <w:rFonts w:ascii="Calibri" w:eastAsia="Times New Roman" w:hAnsi="Calibri" w:cs="Calibri"/>
           <w:color w:val="1F497D"/>
-          <w:szCs w:val="22"/>
-          <w:lang w:eastAsia="en-US"/>
-        </w:rPr>
-      </w:pPr>
-      <w:r>
-        <w:rPr>
-          <w:rFonts w:ascii="Calibri" w:eastAsia="Times New Roman" w:hAnsi="Calibri" w:cs="Calibri"/>
-          <w:color w:val="1F497D"/>
+          <w:sz w:val="22"/>
+          <w:szCs w:val="22"/>
+          <w:lang w:eastAsia="en-US"/>
+        </w:rPr>
+      </w:pPr>
+      <w:r>
+        <w:rPr>
+          <w:rFonts w:ascii="Calibri" w:eastAsia="Times New Roman" w:hAnsi="Calibri" w:cs="Calibri"/>
+          <w:color w:val="1F497D"/>
+          <w:sz w:val="22"/>
           <w:szCs w:val="22"/>
           <w:lang w:eastAsia="en-US"/>
         </w:rPr>
@@ -1463,6 +1583,7 @@
             <w:rStyle w:val="Hyperlink"/>
             <w:rFonts w:ascii="Calibri" w:eastAsia="Times New Roman" w:hAnsi="Calibri" w:cs="Calibri"/>
             <w:color w:val="1F497D"/>
+            <w:sz w:val="22"/>
             <w:szCs w:val="22"/>
             <w:u w:val="none"/>
             <w:lang w:eastAsia="en-US"/>
@@ -1481,14 +1602,16 @@
         <w:rPr>
           <w:rFonts w:ascii="Calibri" w:eastAsia="Times New Roman" w:hAnsi="Calibri" w:cs="Calibri"/>
           <w:color w:val="1F497D"/>
-          <w:szCs w:val="22"/>
-          <w:lang w:eastAsia="en-US"/>
-        </w:rPr>
-      </w:pPr>
-      <w:r>
-        <w:rPr>
-          <w:rFonts w:ascii="Calibri" w:eastAsia="Times New Roman" w:hAnsi="Calibri" w:cs="Calibri"/>
-          <w:color w:val="1F497D"/>
+          <w:sz w:val="22"/>
+          <w:szCs w:val="22"/>
+          <w:lang w:eastAsia="en-US"/>
+        </w:rPr>
+      </w:pPr>
+      <w:r>
+        <w:rPr>
+          <w:rFonts w:ascii="Calibri" w:eastAsia="Times New Roman" w:hAnsi="Calibri" w:cs="Calibri"/>
+          <w:color w:val="1F497D"/>
+          <w:sz w:val="22"/>
           <w:szCs w:val="22"/>
           <w:lang w:eastAsia="en-US"/>
         </w:rPr>
@@ -1500,6 +1623,7 @@
             <w:rStyle w:val="Hyperlink"/>
             <w:rFonts w:ascii="Calibri" w:eastAsia="Times New Roman" w:hAnsi="Calibri" w:cs="Calibri"/>
             <w:color w:val="1F497D"/>
+            <w:sz w:val="22"/>
             <w:szCs w:val="22"/>
             <w:u w:val="none"/>
             <w:lang w:eastAsia="en-US"/>
@@ -1518,14 +1642,16 @@
         <w:rPr>
           <w:rFonts w:ascii="Calibri" w:eastAsia="Times New Roman" w:hAnsi="Calibri" w:cs="Calibri"/>
           <w:color w:val="1F497D"/>
-          <w:szCs w:val="22"/>
-          <w:lang w:eastAsia="en-US"/>
-        </w:rPr>
-      </w:pPr>
-      <w:r>
-        <w:rPr>
-          <w:rFonts w:ascii="Calibri" w:eastAsia="Times New Roman" w:hAnsi="Calibri" w:cs="Calibri"/>
-          <w:color w:val="1F497D"/>
+          <w:sz w:val="22"/>
+          <w:szCs w:val="22"/>
+          <w:lang w:eastAsia="en-US"/>
+        </w:rPr>
+      </w:pPr>
+      <w:r>
+        <w:rPr>
+          <w:rFonts w:ascii="Calibri" w:eastAsia="Times New Roman" w:hAnsi="Calibri" w:cs="Calibri"/>
+          <w:color w:val="1F497D"/>
+          <w:sz w:val="22"/>
           <w:szCs w:val="22"/>
           <w:lang w:eastAsia="en-US"/>
         </w:rPr>
@@ -1537,6 +1663,7 @@
             <w:rStyle w:val="Hyperlink"/>
             <w:rFonts w:ascii="Calibri" w:eastAsia="Times New Roman" w:hAnsi="Calibri" w:cs="Calibri"/>
             <w:color w:val="1F497D"/>
+            <w:sz w:val="22"/>
             <w:szCs w:val="22"/>
             <w:u w:val="none"/>
             <w:lang w:eastAsia="en-US"/>
@@ -1555,14 +1682,16 @@
         <w:rPr>
           <w:rFonts w:ascii="Calibri" w:eastAsia="Times New Roman" w:hAnsi="Calibri" w:cs="Calibri"/>
           <w:color w:val="1F497D"/>
-          <w:szCs w:val="22"/>
-          <w:lang w:eastAsia="en-US"/>
-        </w:rPr>
-      </w:pPr>
-      <w:r>
-        <w:rPr>
-          <w:rFonts w:ascii="Calibri" w:eastAsia="Times New Roman" w:hAnsi="Calibri" w:cs="Calibri"/>
-          <w:color w:val="1F497D"/>
+          <w:sz w:val="22"/>
+          <w:szCs w:val="22"/>
+          <w:lang w:eastAsia="en-US"/>
+        </w:rPr>
+      </w:pPr>
+      <w:r>
+        <w:rPr>
+          <w:rFonts w:ascii="Calibri" w:eastAsia="Times New Roman" w:hAnsi="Calibri" w:cs="Calibri"/>
+          <w:color w:val="1F497D"/>
+          <w:sz w:val="22"/>
           <w:szCs w:val="22"/>
           <w:lang w:eastAsia="en-US"/>
         </w:rPr>
@@ -1574,6 +1703,7 @@
             <w:rStyle w:val="Hyperlink"/>
             <w:rFonts w:ascii="Calibri" w:eastAsia="Times New Roman" w:hAnsi="Calibri" w:cs="Calibri"/>
             <w:color w:val="1F497D"/>
+            <w:sz w:val="22"/>
             <w:szCs w:val="22"/>
             <w:u w:val="none"/>
             <w:lang w:eastAsia="en-US"/>
@@ -1589,59 +1719,582 @@
         <w:rPr>
           <w:rFonts w:ascii="Calibri" w:eastAsia="Times New Roman" w:hAnsi="Calibri" w:cs="Calibri"/>
           <w:color w:val="1F497D"/>
-          <w:szCs w:val="22"/>
-          <w:lang w:eastAsia="en-US"/>
-        </w:rPr>
-      </w:pPr>
+          <w:sz w:val="22"/>
+          <w:szCs w:val="22"/>
+          <w:lang w:eastAsia="en-US"/>
+        </w:rPr>
+      </w:pPr>
+    </w:p>
+    <w:p>
+      <w:pPr>
+        <w:numPr>
+          <w:ilvl w:val="0"/>
+          <w:numId w:val="1"/>
+        </w:numPr>
+        <w:spacing w:before="100" w:beforeAutospacing="1" w:after="100" w:afterAutospacing="1"/>
+        <w:rPr>
+          <w:rFonts w:ascii="Calibri" w:eastAsia="Times New Roman" w:hAnsi="Calibri" w:cs="Calibri"/>
+          <w:color w:val="1F497D"/>
+          <w:sz w:val="22"/>
+          <w:szCs w:val="22"/>
+          <w:lang w:eastAsia="en-US"/>
+        </w:rPr>
+      </w:pPr>
+      <w:r>
+        <w:rPr>
+          <w:rFonts w:ascii="Calibri" w:eastAsia="Times New Roman" w:hAnsi="Calibri" w:cs="Calibri"/>
+          <w:color w:val="1F497D"/>
+          <w:sz w:val="22"/>
+          <w:szCs w:val="22"/>
+          <w:lang w:eastAsia="en-US"/>
+        </w:rPr>
+        <w:t>Course 4 - Basics of Electronics</w:t>
+      </w:r>
+    </w:p>
+    <w:p>
+      <w:pPr>
+        <w:numPr>
+          <w:ilvl w:val="1"/>
+          <w:numId w:val="1"/>
+        </w:numPr>
+        <w:spacing w:before="100" w:beforeAutospacing="1" w:after="100" w:afterAutospacing="1"/>
+        <w:rPr>
+          <w:rFonts w:ascii="Calibri" w:eastAsia="Times New Roman" w:hAnsi="Calibri" w:cs="Calibri"/>
+          <w:color w:val="1F497D"/>
+          <w:sz w:val="22"/>
+          <w:szCs w:val="22"/>
+          <w:lang w:eastAsia="en-US"/>
+        </w:rPr>
+      </w:pPr>
+      <w:r>
+        <w:rPr>
+          <w:rFonts w:ascii="Calibri" w:eastAsia="Times New Roman" w:hAnsi="Calibri" w:cs="Calibri"/>
+          <w:color w:val="1F497D"/>
+          <w:sz w:val="22"/>
+          <w:szCs w:val="22"/>
+          <w:lang w:eastAsia="en-US"/>
+        </w:rPr>
+        <w:t>Series circuit</w:t>
+      </w:r>
+    </w:p>
+    <w:p>
+      <w:pPr>
+        <w:numPr>
+          <w:ilvl w:val="2"/>
+          <w:numId w:val="1"/>
+        </w:numPr>
+        <w:spacing w:before="100" w:beforeAutospacing="1" w:after="100" w:afterAutospacing="1"/>
+        <w:rPr>
+          <w:rFonts w:ascii="Calibri" w:eastAsia="Times New Roman" w:hAnsi="Calibri" w:cs="Calibri"/>
+          <w:color w:val="1F497D"/>
+          <w:sz w:val="22"/>
+          <w:szCs w:val="22"/>
+          <w:lang w:eastAsia="en-US"/>
+        </w:rPr>
+      </w:pPr>
+      <w:r>
+        <w:rPr>
+          <w:rFonts w:ascii="Calibri" w:eastAsia="Times New Roman" w:hAnsi="Calibri" w:cs="Calibri"/>
+          <w:color w:val="1F497D"/>
+          <w:sz w:val="22"/>
+          <w:szCs w:val="22"/>
+          <w:lang w:eastAsia="en-US"/>
+        </w:rPr>
+        <w:t>LED, Resistor</w:t>
+      </w:r>
+    </w:p>
+    <w:p>
+      <w:pPr>
+        <w:numPr>
+          <w:ilvl w:val="2"/>
+          <w:numId w:val="1"/>
+        </w:numPr>
+        <w:spacing w:before="100" w:beforeAutospacing="1" w:after="100" w:afterAutospacing="1"/>
+        <w:rPr>
+          <w:rFonts w:ascii="Calibri" w:eastAsia="Times New Roman" w:hAnsi="Calibri" w:cs="Calibri"/>
+          <w:color w:val="1F497D"/>
+          <w:sz w:val="22"/>
+          <w:szCs w:val="22"/>
+          <w:lang w:eastAsia="en-US"/>
+        </w:rPr>
+      </w:pPr>
+      <w:r>
+        <w:rPr>
+          <w:rFonts w:ascii="Calibri" w:eastAsia="Times New Roman" w:hAnsi="Calibri" w:cs="Calibri"/>
+          <w:color w:val="1F497D"/>
+          <w:sz w:val="22"/>
+          <w:szCs w:val="22"/>
+          <w:lang w:eastAsia="en-US"/>
+        </w:rPr>
+        <w:t>LED, Resistor + Resistor (Series)</w:t>
+      </w:r>
+    </w:p>
+    <w:p>
+      <w:pPr>
+        <w:numPr>
+          <w:ilvl w:val="1"/>
+          <w:numId w:val="1"/>
+        </w:numPr>
+        <w:spacing w:before="100" w:beforeAutospacing="1" w:after="100" w:afterAutospacing="1"/>
+        <w:rPr>
+          <w:rFonts w:ascii="Calibri" w:eastAsia="Times New Roman" w:hAnsi="Calibri" w:cs="Calibri"/>
+          <w:color w:val="1F497D"/>
+          <w:sz w:val="22"/>
+          <w:szCs w:val="22"/>
+          <w:lang w:eastAsia="en-US"/>
+        </w:rPr>
+      </w:pPr>
+      <w:r>
+        <w:rPr>
+          <w:rFonts w:ascii="Calibri" w:eastAsia="Times New Roman" w:hAnsi="Calibri" w:cs="Calibri"/>
+          <w:color w:val="1F497D"/>
+          <w:sz w:val="22"/>
+          <w:szCs w:val="22"/>
+          <w:lang w:eastAsia="en-US"/>
+        </w:rPr>
+        <w:t>Parallel circuit</w:t>
+      </w:r>
+    </w:p>
+    <w:p>
+      <w:pPr>
+        <w:numPr>
+          <w:ilvl w:val="2"/>
+          <w:numId w:val="1"/>
+        </w:numPr>
+        <w:spacing w:before="100" w:beforeAutospacing="1" w:after="100" w:afterAutospacing="1"/>
+        <w:rPr>
+          <w:rFonts w:ascii="Calibri" w:eastAsia="Times New Roman" w:hAnsi="Calibri" w:cs="Calibri"/>
+          <w:color w:val="1F497D"/>
+          <w:sz w:val="22"/>
+          <w:szCs w:val="22"/>
+          <w:lang w:eastAsia="en-US"/>
+        </w:rPr>
+      </w:pPr>
+      <w:r>
+        <w:rPr>
+          <w:rFonts w:ascii="Calibri" w:eastAsia="Times New Roman" w:hAnsi="Calibri" w:cs="Calibri"/>
+          <w:color w:val="1F497D"/>
+          <w:sz w:val="22"/>
+          <w:szCs w:val="22"/>
+          <w:lang w:eastAsia="en-US"/>
+        </w:rPr>
+        <w:t>LED, Resistor</w:t>
+      </w:r>
+    </w:p>
+    <w:p>
+      <w:pPr>
+        <w:numPr>
+          <w:ilvl w:val="2"/>
+          <w:numId w:val="1"/>
+        </w:numPr>
+        <w:spacing w:before="100" w:beforeAutospacing="1" w:after="100" w:afterAutospacing="1"/>
+        <w:rPr>
+          <w:rFonts w:ascii="Calibri" w:eastAsia="Times New Roman" w:hAnsi="Calibri" w:cs="Calibri"/>
+          <w:color w:val="1F497D"/>
+          <w:sz w:val="22"/>
+          <w:szCs w:val="22"/>
+          <w:lang w:eastAsia="en-US"/>
+        </w:rPr>
+      </w:pPr>
+      <w:r>
+        <w:rPr>
+          <w:rFonts w:ascii="Calibri" w:eastAsia="Times New Roman" w:hAnsi="Calibri" w:cs="Calibri"/>
+          <w:color w:val="1F497D"/>
+          <w:sz w:val="22"/>
+          <w:szCs w:val="22"/>
+          <w:lang w:eastAsia="en-US"/>
+        </w:rPr>
+        <w:t>LED, Resistor + Resistor (Parallel)</w:t>
+      </w:r>
+    </w:p>
+    <w:p>
+      <w:pPr>
+        <w:numPr>
+          <w:ilvl w:val="1"/>
+          <w:numId w:val="1"/>
+        </w:numPr>
+        <w:spacing w:before="100" w:beforeAutospacing="1" w:after="100" w:afterAutospacing="1"/>
+        <w:rPr>
+          <w:rFonts w:ascii="Calibri" w:eastAsia="Times New Roman" w:hAnsi="Calibri" w:cs="Calibri"/>
+          <w:color w:val="1F497D"/>
+          <w:sz w:val="22"/>
+          <w:szCs w:val="22"/>
+          <w:lang w:eastAsia="en-US"/>
+        </w:rPr>
+      </w:pPr>
+      <w:r>
+        <w:rPr>
+          <w:rFonts w:ascii="Calibri" w:eastAsia="Times New Roman" w:hAnsi="Calibri" w:cs="Calibri"/>
+          <w:color w:val="1F497D"/>
+          <w:sz w:val="22"/>
+          <w:szCs w:val="22"/>
+          <w:lang w:eastAsia="en-US"/>
+        </w:rPr>
+        <w:t>Transistors – NPN (&amp; PNP)</w:t>
+      </w:r>
+    </w:p>
+    <w:p>
+      <w:pPr>
+        <w:numPr>
+          <w:ilvl w:val="2"/>
+          <w:numId w:val="1"/>
+        </w:numPr>
+        <w:spacing w:before="100" w:beforeAutospacing="1" w:after="100" w:afterAutospacing="1"/>
+        <w:rPr>
+          <w:rFonts w:ascii="Calibri" w:eastAsia="Times New Roman" w:hAnsi="Calibri" w:cs="Calibri"/>
+          <w:color w:val="1F497D"/>
+          <w:sz w:val="22"/>
+          <w:szCs w:val="22"/>
+          <w:lang w:eastAsia="en-US"/>
+        </w:rPr>
+      </w:pPr>
+      <w:r>
+        <w:rPr>
+          <w:rFonts w:ascii="Calibri" w:eastAsia="Times New Roman" w:hAnsi="Calibri" w:cs="Calibri"/>
+          <w:color w:val="1F497D"/>
+          <w:sz w:val="22"/>
+          <w:szCs w:val="22"/>
+          <w:lang w:eastAsia="en-US"/>
+        </w:rPr>
+        <w:t>Simple NPN circuit – Turn LED on/off</w:t>
+      </w:r>
+    </w:p>
+    <w:p>
+      <w:pPr>
+        <w:numPr>
+          <w:ilvl w:val="1"/>
+          <w:numId w:val="1"/>
+        </w:numPr>
+        <w:spacing w:before="100" w:beforeAutospacing="1" w:after="100" w:afterAutospacing="1"/>
+        <w:rPr>
+          <w:rFonts w:ascii="Calibri" w:eastAsia="Times New Roman" w:hAnsi="Calibri" w:cs="Calibri"/>
+          <w:color w:val="1F497D"/>
+          <w:sz w:val="22"/>
+          <w:szCs w:val="22"/>
+          <w:lang w:eastAsia="en-US"/>
+        </w:rPr>
+      </w:pPr>
+      <w:r>
+        <w:rPr>
+          <w:rFonts w:ascii="Calibri" w:eastAsia="Times New Roman" w:hAnsi="Calibri" w:cs="Calibri"/>
+          <w:color w:val="1F497D"/>
+          <w:sz w:val="22"/>
+          <w:szCs w:val="22"/>
+          <w:lang w:eastAsia="en-US"/>
+        </w:rPr>
+        <w:t>Blinking an LED</w:t>
+      </w:r>
+    </w:p>
+    <w:p>
+      <w:pPr>
+        <w:numPr>
+          <w:ilvl w:val="2"/>
+          <w:numId w:val="1"/>
+        </w:numPr>
+        <w:spacing w:before="100" w:beforeAutospacing="1" w:after="100" w:afterAutospacing="1"/>
+        <w:rPr>
+          <w:rFonts w:ascii="Calibri" w:eastAsia="Times New Roman" w:hAnsi="Calibri" w:cs="Calibri"/>
+          <w:color w:val="1F497D"/>
+          <w:sz w:val="22"/>
+          <w:szCs w:val="22"/>
+          <w:lang w:eastAsia="en-US"/>
+        </w:rPr>
+      </w:pPr>
+      <w:r>
+        <w:rPr>
+          <w:rFonts w:ascii="Calibri" w:eastAsia="Times New Roman" w:hAnsi="Calibri" w:cs="Calibri"/>
+          <w:color w:val="1F497D"/>
+          <w:sz w:val="22"/>
+          <w:szCs w:val="22"/>
+          <w:lang w:eastAsia="en-US"/>
+        </w:rPr>
+        <w:t>Single LED</w:t>
+      </w:r>
+    </w:p>
+    <w:p>
+      <w:pPr>
+        <w:numPr>
+          <w:ilvl w:val="2"/>
+          <w:numId w:val="1"/>
+        </w:numPr>
+        <w:spacing w:before="100" w:beforeAutospacing="1" w:after="100" w:afterAutospacing="1"/>
+        <w:rPr>
+          <w:rFonts w:ascii="Calibri" w:eastAsia="Times New Roman" w:hAnsi="Calibri" w:cs="Calibri"/>
+          <w:color w:val="1F497D"/>
+          <w:sz w:val="22"/>
+          <w:szCs w:val="22"/>
+          <w:lang w:eastAsia="en-US"/>
+        </w:rPr>
+      </w:pPr>
+      <w:r>
+        <w:rPr>
+          <w:rFonts w:ascii="Calibri" w:eastAsia="Times New Roman" w:hAnsi="Calibri" w:cs="Calibri"/>
+          <w:color w:val="1F497D"/>
+          <w:sz w:val="22"/>
+          <w:szCs w:val="22"/>
+          <w:lang w:eastAsia="en-US"/>
+        </w:rPr>
+        <w:t>Multiple LED’s</w:t>
+      </w:r>
+    </w:p>
+    <w:p>
+      <w:pPr>
+        <w:numPr>
+          <w:ilvl w:val="2"/>
+          <w:numId w:val="1"/>
+        </w:numPr>
+        <w:spacing w:before="100" w:beforeAutospacing="1" w:after="100" w:afterAutospacing="1"/>
+        <w:rPr>
+          <w:rFonts w:ascii="Calibri" w:eastAsia="Times New Roman" w:hAnsi="Calibri" w:cs="Calibri"/>
+          <w:color w:val="1F497D"/>
+          <w:sz w:val="22"/>
+          <w:szCs w:val="22"/>
+          <w:lang w:eastAsia="en-US"/>
+        </w:rPr>
+      </w:pPr>
+      <w:r>
+        <w:rPr>
+          <w:rFonts w:ascii="Calibri" w:eastAsia="Times New Roman" w:hAnsi="Calibri" w:cs="Calibri"/>
+          <w:color w:val="1F497D"/>
+          <w:sz w:val="22"/>
+          <w:szCs w:val="22"/>
+          <w:lang w:eastAsia="en-US"/>
+        </w:rPr>
+        <w:t>Increasing value of resistors</w:t>
+      </w:r>
+    </w:p>
+    <w:p>
+      <w:pPr>
+        <w:numPr>
+          <w:ilvl w:val="2"/>
+          <w:numId w:val="1"/>
+        </w:numPr>
+        <w:spacing w:before="100" w:beforeAutospacing="1" w:after="100" w:afterAutospacing="1"/>
+        <w:rPr>
+          <w:rFonts w:ascii="Calibri" w:eastAsia="Times New Roman" w:hAnsi="Calibri" w:cs="Calibri"/>
+          <w:color w:val="1F497D"/>
+          <w:sz w:val="22"/>
+          <w:szCs w:val="22"/>
+          <w:lang w:eastAsia="en-US"/>
+        </w:rPr>
+      </w:pPr>
+      <w:r>
+        <w:rPr>
+          <w:rFonts w:ascii="Calibri" w:eastAsia="Times New Roman" w:hAnsi="Calibri" w:cs="Calibri"/>
+          <w:color w:val="1F497D"/>
+          <w:sz w:val="22"/>
+          <w:szCs w:val="22"/>
+          <w:lang w:eastAsia="en-US"/>
+        </w:rPr>
+        <w:t>Introduce a transistor</w:t>
+      </w:r>
+    </w:p>
+    <w:p>
+      <w:pPr>
+        <w:numPr>
+          <w:ilvl w:val="1"/>
+          <w:numId w:val="1"/>
+        </w:numPr>
+        <w:spacing w:before="100" w:beforeAutospacing="1" w:after="100" w:afterAutospacing="1"/>
+        <w:rPr>
+          <w:rFonts w:ascii="Calibri" w:eastAsia="Times New Roman" w:hAnsi="Calibri" w:cs="Calibri"/>
+          <w:color w:val="1F497D"/>
+          <w:sz w:val="22"/>
+          <w:szCs w:val="22"/>
+          <w:lang w:eastAsia="en-US"/>
+        </w:rPr>
+      </w:pPr>
+      <w:proofErr w:type="spellStart"/>
+      <w:r>
+        <w:rPr>
+          <w:rFonts w:ascii="Calibri" w:eastAsia="Times New Roman" w:hAnsi="Calibri" w:cs="Calibri"/>
+          <w:color w:val="1F497D"/>
+          <w:sz w:val="22"/>
+          <w:szCs w:val="22"/>
+          <w:lang w:eastAsia="en-US"/>
+        </w:rPr>
+        <w:t>Color</w:t>
+      </w:r>
+      <w:proofErr w:type="spellEnd"/>
+      <w:r>
+        <w:rPr>
+          <w:rFonts w:ascii="Calibri" w:eastAsia="Times New Roman" w:hAnsi="Calibri" w:cs="Calibri"/>
+          <w:color w:val="1F497D"/>
+          <w:sz w:val="22"/>
+          <w:szCs w:val="22"/>
+          <w:lang w:eastAsia="en-US"/>
+        </w:rPr>
+        <w:t xml:space="preserve"> control with a </w:t>
+      </w:r>
+      <w:proofErr w:type="spellStart"/>
+      <w:r>
+        <w:rPr>
+          <w:rFonts w:ascii="Calibri" w:eastAsia="Times New Roman" w:hAnsi="Calibri" w:cs="Calibri"/>
+          <w:color w:val="1F497D"/>
+          <w:sz w:val="22"/>
+          <w:szCs w:val="22"/>
+          <w:lang w:eastAsia="en-US"/>
+        </w:rPr>
+        <w:t>Tricolor</w:t>
+      </w:r>
+      <w:proofErr w:type="spellEnd"/>
+      <w:r>
+        <w:rPr>
+          <w:rFonts w:ascii="Calibri" w:eastAsia="Times New Roman" w:hAnsi="Calibri" w:cs="Calibri"/>
+          <w:color w:val="1F497D"/>
+          <w:sz w:val="22"/>
+          <w:szCs w:val="22"/>
+          <w:lang w:eastAsia="en-US"/>
+        </w:rPr>
+        <w:t xml:space="preserve"> (RGB) LED</w:t>
+      </w:r>
+    </w:p>
+    <w:p>
+      <w:pPr>
+        <w:numPr>
+          <w:ilvl w:val="2"/>
+          <w:numId w:val="1"/>
+        </w:numPr>
+        <w:spacing w:before="100" w:beforeAutospacing="1" w:after="100" w:afterAutospacing="1"/>
+        <w:rPr>
+          <w:rFonts w:ascii="Calibri" w:eastAsia="Times New Roman" w:hAnsi="Calibri" w:cs="Calibri"/>
+          <w:color w:val="1F497D"/>
+          <w:sz w:val="22"/>
+          <w:szCs w:val="22"/>
+          <w:lang w:eastAsia="en-US"/>
+        </w:rPr>
+      </w:pPr>
+      <w:r>
+        <w:rPr>
+          <w:rFonts w:ascii="Calibri" w:eastAsia="Times New Roman" w:hAnsi="Calibri" w:cs="Calibri"/>
+          <w:color w:val="1F497D"/>
+          <w:sz w:val="22"/>
+          <w:szCs w:val="22"/>
+          <w:lang w:eastAsia="en-US"/>
+        </w:rPr>
+        <w:t>Single RGB LED</w:t>
+      </w:r>
+    </w:p>
+    <w:p>
+      <w:pPr>
+        <w:numPr>
+          <w:ilvl w:val="2"/>
+          <w:numId w:val="1"/>
+        </w:numPr>
+        <w:spacing w:before="100" w:beforeAutospacing="1" w:after="100" w:afterAutospacing="1"/>
+        <w:rPr>
+          <w:rFonts w:ascii="Calibri" w:eastAsia="Times New Roman" w:hAnsi="Calibri" w:cs="Calibri"/>
+          <w:color w:val="1F497D"/>
+          <w:sz w:val="22"/>
+          <w:szCs w:val="22"/>
+          <w:lang w:eastAsia="en-US"/>
+        </w:rPr>
+      </w:pPr>
+      <w:r>
+        <w:rPr>
+          <w:rFonts w:ascii="Calibri" w:eastAsia="Times New Roman" w:hAnsi="Calibri" w:cs="Calibri"/>
+          <w:color w:val="1F497D"/>
+          <w:sz w:val="22"/>
+          <w:szCs w:val="22"/>
+          <w:lang w:eastAsia="en-US"/>
+        </w:rPr>
+        <w:t xml:space="preserve">RGB LED, Potentiometer </w:t>
+      </w:r>
+    </w:p>
+    <w:p>
+      <w:pPr>
+        <w:numPr>
+          <w:ilvl w:val="2"/>
+          <w:numId w:val="1"/>
+        </w:numPr>
+        <w:spacing w:before="100" w:beforeAutospacing="1" w:after="100" w:afterAutospacing="1"/>
+        <w:rPr>
+          <w:rFonts w:ascii="Calibri" w:eastAsia="Times New Roman" w:hAnsi="Calibri" w:cs="Calibri"/>
+          <w:color w:val="1F497D"/>
+          <w:sz w:val="22"/>
+          <w:szCs w:val="22"/>
+          <w:lang w:eastAsia="en-US"/>
+        </w:rPr>
+      </w:pPr>
+      <w:r>
+        <w:rPr>
+          <w:rFonts w:ascii="Calibri" w:eastAsia="Times New Roman" w:hAnsi="Calibri" w:cs="Calibri"/>
+          <w:color w:val="1F497D"/>
+          <w:sz w:val="22"/>
+          <w:szCs w:val="22"/>
+          <w:lang w:eastAsia="en-US"/>
+        </w:rPr>
+        <w:t>RGB LED, Potentiometer, Switch</w:t>
+      </w:r>
+    </w:p>
+    <w:p>
+      <w:pPr>
+        <w:numPr>
+          <w:ilvl w:val="1"/>
+          <w:numId w:val="1"/>
+        </w:numPr>
+        <w:spacing w:before="100" w:beforeAutospacing="1" w:after="100" w:afterAutospacing="1"/>
+        <w:rPr>
+          <w:rFonts w:ascii="Calibri" w:eastAsia="Times New Roman" w:hAnsi="Calibri" w:cs="Calibri"/>
+          <w:color w:val="1F497D"/>
+          <w:sz w:val="22"/>
+          <w:szCs w:val="22"/>
+          <w:lang w:eastAsia="en-US"/>
+        </w:rPr>
+      </w:pPr>
+      <w:r>
+        <w:rPr>
+          <w:rFonts w:ascii="Calibri" w:eastAsia="Times New Roman" w:hAnsi="Calibri" w:cs="Calibri"/>
+          <w:color w:val="1F497D"/>
+          <w:sz w:val="22"/>
+          <w:szCs w:val="22"/>
+          <w:lang w:eastAsia="en-US"/>
+        </w:rPr>
+        <w:t>Using an LDR and measuring</w:t>
+      </w:r>
+      <w:r>
+        <w:rPr>
+          <w:rFonts w:ascii="Calibri" w:eastAsia="Times New Roman" w:hAnsi="Calibri" w:cs="Calibri"/>
+          <w:color w:val="1F497D"/>
+          <w:sz w:val="22"/>
+          <w:szCs w:val="22"/>
+          <w:lang w:eastAsia="en-US"/>
+        </w:rPr>
+        <w:t xml:space="preserve"> </w:t>
+      </w:r>
+      <w:proofErr w:type="spellStart"/>
+      <w:r>
+        <w:rPr>
+          <w:rFonts w:ascii="Calibri" w:eastAsia="Times New Roman" w:hAnsi="Calibri" w:cs="Calibri"/>
+          <w:color w:val="1F497D"/>
+          <w:sz w:val="22"/>
+          <w:szCs w:val="22"/>
+          <w:lang w:eastAsia="en-US"/>
+        </w:rPr>
+        <w:t>analog</w:t>
+      </w:r>
+      <w:proofErr w:type="spellEnd"/>
+      <w:r>
+        <w:rPr>
+          <w:rFonts w:ascii="Calibri" w:eastAsia="Times New Roman" w:hAnsi="Calibri" w:cs="Calibri"/>
+          <w:color w:val="1F497D"/>
+          <w:sz w:val="22"/>
+          <w:szCs w:val="22"/>
+          <w:lang w:eastAsia="en-US"/>
+        </w:rPr>
+        <w:t xml:space="preserve"> in</w:t>
+      </w:r>
       <w:bookmarkStart w:id="0" w:name="_GoBack"/>
       <w:bookmarkEnd w:id="0"/>
-    </w:p>
-    <w:p>
-      <w:pPr>
-        <w:numPr>
-          <w:ilvl w:val="0"/>
-          <w:numId w:val="1"/>
-        </w:numPr>
-        <w:spacing w:before="100" w:beforeAutospacing="1" w:after="100" w:afterAutospacing="1"/>
-        <w:rPr>
-          <w:rFonts w:ascii="Calibri" w:eastAsia="Times New Roman" w:hAnsi="Calibri" w:cs="Calibri"/>
-          <w:color w:val="1F497D"/>
-          <w:szCs w:val="22"/>
-          <w:lang w:eastAsia="en-US"/>
-        </w:rPr>
-      </w:pPr>
-      <w:r>
-        <w:rPr>
-          <w:rFonts w:ascii="Calibri" w:eastAsia="Times New Roman" w:hAnsi="Calibri" w:cs="Calibri"/>
-          <w:color w:val="1F497D"/>
-          <w:szCs w:val="22"/>
-          <w:lang w:eastAsia="en-US"/>
-        </w:rPr>
-        <w:t>Course 4 - Basics of Electronics</w:t>
-      </w:r>
-    </w:p>
-    <w:p>
-      <w:pPr>
-        <w:numPr>
-          <w:ilvl w:val="1"/>
-          <w:numId w:val="1"/>
-        </w:numPr>
-        <w:spacing w:before="100" w:beforeAutospacing="1" w:after="100" w:afterAutospacing="1"/>
-        <w:rPr>
-          <w:rFonts w:ascii="Calibri" w:eastAsia="Times New Roman" w:hAnsi="Calibri" w:cs="Calibri"/>
-          <w:color w:val="1F497D"/>
-          <w:szCs w:val="22"/>
-          <w:lang w:eastAsia="en-US"/>
-        </w:rPr>
-      </w:pPr>
-      <w:r>
-        <w:rPr>
-          <w:rFonts w:ascii="Calibri" w:eastAsia="Times New Roman" w:hAnsi="Calibri" w:cs="Calibri"/>
-          <w:color w:val="1F497D"/>
-          <w:szCs w:val="22"/>
-          <w:lang w:eastAsia="en-US"/>
-        </w:rPr>
-        <w:t>Series circuit</w:t>
+      <w:r>
+        <w:rPr>
+          <w:rFonts w:ascii="Calibri" w:eastAsia="Times New Roman" w:hAnsi="Calibri" w:cs="Calibri"/>
+          <w:color w:val="1F497D"/>
+          <w:sz w:val="22"/>
+          <w:szCs w:val="22"/>
+          <w:lang w:eastAsia="en-US"/>
+        </w:rPr>
+        <w:t>puts</w:t>
       </w:r>
     </w:p>
     <w:p>
@@ -1654,18 +2307,46 @@
         <w:rPr>
           <w:rFonts w:ascii="Calibri" w:eastAsia="Times New Roman" w:hAnsi="Calibri" w:cs="Calibri"/>
           <w:color w:val="1F497D"/>
-          <w:szCs w:val="22"/>
-          <w:lang w:eastAsia="en-US"/>
-        </w:rPr>
-      </w:pPr>
-      <w:r>
-        <w:rPr>
-          <w:rFonts w:ascii="Calibri" w:eastAsia="Times New Roman" w:hAnsi="Calibri" w:cs="Calibri"/>
-          <w:color w:val="1F497D"/>
-          <w:szCs w:val="22"/>
-          <w:lang w:eastAsia="en-US"/>
-        </w:rPr>
-        <w:t>LED, Resistor</w:t>
+          <w:sz w:val="22"/>
+          <w:szCs w:val="22"/>
+          <w:lang w:eastAsia="en-US"/>
+        </w:rPr>
+      </w:pPr>
+      <w:r>
+        <w:rPr>
+          <w:rFonts w:ascii="Calibri" w:eastAsia="Times New Roman" w:hAnsi="Calibri" w:cs="Calibri"/>
+          <w:color w:val="1F497D"/>
+          <w:sz w:val="22"/>
+          <w:szCs w:val="22"/>
+          <w:lang w:eastAsia="en-US"/>
+        </w:rPr>
+        <w:t>LDR, Potentiometer</w:t>
+      </w:r>
+    </w:p>
+    <w:p>
+      <w:pPr>
+        <w:numPr>
+          <w:ilvl w:val="1"/>
+          <w:numId w:val="1"/>
+        </w:numPr>
+        <w:spacing w:before="100" w:beforeAutospacing="1" w:after="100" w:afterAutospacing="1"/>
+        <w:rPr>
+          <w:rFonts w:ascii="Calibri" w:eastAsia="Times New Roman" w:hAnsi="Calibri" w:cs="Calibri"/>
+          <w:color w:val="1F497D"/>
+          <w:sz w:val="22"/>
+          <w:szCs w:val="22"/>
+          <w:lang w:eastAsia="en-US"/>
+        </w:rPr>
+      </w:pPr>
+      <w:r>
+        <w:rPr>
+          <w:rFonts w:ascii="Calibri" w:eastAsia="Times New Roman" w:hAnsi="Calibri" w:cs="Calibri"/>
+          <w:color w:val="1F497D"/>
+          <w:sz w:val="22"/>
+          <w:szCs w:val="22"/>
+          <w:lang w:eastAsia="en-US"/>
+        </w:rPr>
+        <w:t>Breadboard switches in parallel with the main switches</w:t>
       </w:r>
     </w:p>
     <w:p>
@@ -1678,42 +2359,20 @@
         <w:rPr>
           <w:rFonts w:ascii="Calibri" w:eastAsia="Times New Roman" w:hAnsi="Calibri" w:cs="Calibri"/>
           <w:color w:val="1F497D"/>
-          <w:szCs w:val="22"/>
-          <w:lang w:eastAsia="en-US"/>
-        </w:rPr>
-      </w:pPr>
-      <w:r>
-        <w:rPr>
-          <w:rFonts w:ascii="Calibri" w:eastAsia="Times New Roman" w:hAnsi="Calibri" w:cs="Calibri"/>
-          <w:color w:val="1F497D"/>
-          <w:szCs w:val="22"/>
-          <w:lang w:eastAsia="en-US"/>
-        </w:rPr>
-        <w:t>LED, Resistor + Resistor (Series)</w:t>
-      </w:r>
-    </w:p>
-    <w:p>
-      <w:pPr>
-        <w:numPr>
-          <w:ilvl w:val="1"/>
-          <w:numId w:val="1"/>
-        </w:numPr>
-        <w:spacing w:before="100" w:beforeAutospacing="1" w:after="100" w:afterAutospacing="1"/>
-        <w:rPr>
-          <w:rFonts w:ascii="Calibri" w:eastAsia="Times New Roman" w:hAnsi="Calibri" w:cs="Calibri"/>
-          <w:color w:val="1F497D"/>
-          <w:szCs w:val="22"/>
-          <w:lang w:eastAsia="en-US"/>
-        </w:rPr>
-      </w:pPr>
-      <w:r>
-        <w:rPr>
-          <w:rFonts w:ascii="Calibri" w:eastAsia="Times New Roman" w:hAnsi="Calibri" w:cs="Calibri"/>
-          <w:color w:val="1F497D"/>
-          <w:szCs w:val="22"/>
-          <w:lang w:eastAsia="en-US"/>
-        </w:rPr>
-        <w:t>Parallel circuit</w:t>
+          <w:sz w:val="22"/>
+          <w:szCs w:val="22"/>
+          <w:lang w:eastAsia="en-US"/>
+        </w:rPr>
+      </w:pPr>
+      <w:r>
+        <w:rPr>
+          <w:rFonts w:ascii="Calibri" w:eastAsia="Times New Roman" w:hAnsi="Calibri" w:cs="Calibri"/>
+          <w:color w:val="1F497D"/>
+          <w:sz w:val="22"/>
+          <w:szCs w:val="22"/>
+          <w:lang w:eastAsia="en-US"/>
+        </w:rPr>
+        <w:t>Switch 1, Switch 2</w:t>
       </w:r>
     </w:p>
     <w:p>
@@ -1726,18 +2385,46 @@
         <w:rPr>
           <w:rFonts w:ascii="Calibri" w:eastAsia="Times New Roman" w:hAnsi="Calibri" w:cs="Calibri"/>
           <w:color w:val="1F497D"/>
-          <w:szCs w:val="22"/>
-          <w:lang w:eastAsia="en-US"/>
-        </w:rPr>
-      </w:pPr>
-      <w:r>
-        <w:rPr>
-          <w:rFonts w:ascii="Calibri" w:eastAsia="Times New Roman" w:hAnsi="Calibri" w:cs="Calibri"/>
-          <w:color w:val="1F497D"/>
-          <w:szCs w:val="22"/>
-          <w:lang w:eastAsia="en-US"/>
-        </w:rPr>
-        <w:t>LED, Resistor</w:t>
+          <w:sz w:val="22"/>
+          <w:szCs w:val="22"/>
+          <w:lang w:eastAsia="en-US"/>
+        </w:rPr>
+      </w:pPr>
+      <w:r>
+        <w:rPr>
+          <w:rFonts w:ascii="Calibri" w:eastAsia="Times New Roman" w:hAnsi="Calibri" w:cs="Calibri"/>
+          <w:color w:val="1F497D"/>
+          <w:sz w:val="22"/>
+          <w:szCs w:val="22"/>
+          <w:lang w:eastAsia="en-US"/>
+        </w:rPr>
+        <w:t>Switch 1, Switch 2, LED 1, LED 2</w:t>
+      </w:r>
+    </w:p>
+    <w:p>
+      <w:pPr>
+        <w:numPr>
+          <w:ilvl w:val="1"/>
+          <w:numId w:val="1"/>
+        </w:numPr>
+        <w:spacing w:before="100" w:beforeAutospacing="1" w:after="100" w:afterAutospacing="1"/>
+        <w:rPr>
+          <w:rFonts w:ascii="Calibri" w:eastAsia="Times New Roman" w:hAnsi="Calibri" w:cs="Calibri"/>
+          <w:color w:val="1F497D"/>
+          <w:sz w:val="22"/>
+          <w:szCs w:val="22"/>
+          <w:lang w:eastAsia="en-US"/>
+        </w:rPr>
+      </w:pPr>
+      <w:r>
+        <w:rPr>
+          <w:rFonts w:ascii="Calibri" w:eastAsia="Times New Roman" w:hAnsi="Calibri" w:cs="Calibri"/>
+          <w:color w:val="1F497D"/>
+          <w:sz w:val="22"/>
+          <w:szCs w:val="22"/>
+          <w:lang w:eastAsia="en-US"/>
+        </w:rPr>
+        <w:t>Dimming an LED using a potentiometer</w:t>
       </w:r>
     </w:p>
     <w:p>
@@ -1750,42 +2437,46 @@
         <w:rPr>
           <w:rFonts w:ascii="Calibri" w:eastAsia="Times New Roman" w:hAnsi="Calibri" w:cs="Calibri"/>
           <w:color w:val="1F497D"/>
-          <w:szCs w:val="22"/>
-          <w:lang w:eastAsia="en-US"/>
-        </w:rPr>
-      </w:pPr>
-      <w:r>
-        <w:rPr>
-          <w:rFonts w:ascii="Calibri" w:eastAsia="Times New Roman" w:hAnsi="Calibri" w:cs="Calibri"/>
-          <w:color w:val="1F497D"/>
-          <w:szCs w:val="22"/>
-          <w:lang w:eastAsia="en-US"/>
-        </w:rPr>
-        <w:t>LED, Resistor + Resistor (Parallel)</w:t>
-      </w:r>
-    </w:p>
-    <w:p>
-      <w:pPr>
-        <w:numPr>
-          <w:ilvl w:val="1"/>
-          <w:numId w:val="1"/>
-        </w:numPr>
-        <w:spacing w:before="100" w:beforeAutospacing="1" w:after="100" w:afterAutospacing="1"/>
-        <w:rPr>
-          <w:rFonts w:ascii="Calibri" w:eastAsia="Times New Roman" w:hAnsi="Calibri" w:cs="Calibri"/>
-          <w:color w:val="1F497D"/>
-          <w:szCs w:val="22"/>
-          <w:lang w:eastAsia="en-US"/>
-        </w:rPr>
-      </w:pPr>
-      <w:r>
-        <w:rPr>
-          <w:rFonts w:ascii="Calibri" w:eastAsia="Times New Roman" w:hAnsi="Calibri" w:cs="Calibri"/>
-          <w:color w:val="1F497D"/>
-          <w:szCs w:val="22"/>
-          <w:lang w:eastAsia="en-US"/>
-        </w:rPr>
-        <w:t>Transistors – NPN (&amp; PNP)</w:t>
+          <w:sz w:val="22"/>
+          <w:szCs w:val="22"/>
+          <w:lang w:eastAsia="en-US"/>
+        </w:rPr>
+      </w:pPr>
+      <w:r>
+        <w:rPr>
+          <w:rFonts w:ascii="Calibri" w:eastAsia="Times New Roman" w:hAnsi="Calibri" w:cs="Calibri"/>
+          <w:color w:val="1F497D"/>
+          <w:sz w:val="22"/>
+          <w:szCs w:val="22"/>
+          <w:lang w:eastAsia="en-US"/>
+        </w:rPr>
+        <w:t>LED, Potentiometer, Switch</w:t>
+      </w:r>
+    </w:p>
+    <w:p>
+      <w:pPr>
+        <w:numPr>
+          <w:ilvl w:val="1"/>
+          <w:numId w:val="1"/>
+        </w:numPr>
+        <w:spacing w:before="100" w:beforeAutospacing="1" w:after="100" w:afterAutospacing="1"/>
+        <w:rPr>
+          <w:rFonts w:ascii="Calibri" w:eastAsia="Times New Roman" w:hAnsi="Calibri" w:cs="Calibri"/>
+          <w:color w:val="1F497D"/>
+          <w:sz w:val="22"/>
+          <w:szCs w:val="22"/>
+          <w:lang w:eastAsia="en-US"/>
+        </w:rPr>
+      </w:pPr>
+      <w:r>
+        <w:rPr>
+          <w:rFonts w:ascii="Calibri" w:eastAsia="Times New Roman" w:hAnsi="Calibri" w:cs="Calibri"/>
+          <w:color w:val="1F497D"/>
+          <w:sz w:val="22"/>
+          <w:szCs w:val="22"/>
+          <w:lang w:eastAsia="en-US"/>
+        </w:rPr>
+        <w:t>Using a transistor to drive a motor</w:t>
       </w:r>
     </w:p>
     <w:p>
@@ -1798,42 +2489,46 @@
         <w:rPr>
           <w:rFonts w:ascii="Calibri" w:eastAsia="Times New Roman" w:hAnsi="Calibri" w:cs="Calibri"/>
           <w:color w:val="1F497D"/>
-          <w:szCs w:val="22"/>
-          <w:lang w:eastAsia="en-US"/>
-        </w:rPr>
-      </w:pPr>
-      <w:r>
-        <w:rPr>
-          <w:rFonts w:ascii="Calibri" w:eastAsia="Times New Roman" w:hAnsi="Calibri" w:cs="Calibri"/>
-          <w:color w:val="1F497D"/>
-          <w:szCs w:val="22"/>
-          <w:lang w:eastAsia="en-US"/>
-        </w:rPr>
-        <w:t>Simple NPN circuit – Turn LED on/off</w:t>
-      </w:r>
-    </w:p>
-    <w:p>
-      <w:pPr>
-        <w:numPr>
-          <w:ilvl w:val="1"/>
-          <w:numId w:val="1"/>
-        </w:numPr>
-        <w:spacing w:before="100" w:beforeAutospacing="1" w:after="100" w:afterAutospacing="1"/>
-        <w:rPr>
-          <w:rFonts w:ascii="Calibri" w:eastAsia="Times New Roman" w:hAnsi="Calibri" w:cs="Calibri"/>
-          <w:color w:val="1F497D"/>
-          <w:szCs w:val="22"/>
-          <w:lang w:eastAsia="en-US"/>
-        </w:rPr>
-      </w:pPr>
-      <w:r>
-        <w:rPr>
-          <w:rFonts w:ascii="Calibri" w:eastAsia="Times New Roman" w:hAnsi="Calibri" w:cs="Calibri"/>
-          <w:color w:val="1F497D"/>
-          <w:szCs w:val="22"/>
-          <w:lang w:eastAsia="en-US"/>
-        </w:rPr>
-        <w:t>Blinking an LED</w:t>
+          <w:sz w:val="22"/>
+          <w:szCs w:val="22"/>
+          <w:lang w:eastAsia="en-US"/>
+        </w:rPr>
+      </w:pPr>
+      <w:r>
+        <w:rPr>
+          <w:rFonts w:ascii="Calibri" w:eastAsia="Times New Roman" w:hAnsi="Calibri" w:cs="Calibri"/>
+          <w:color w:val="1F497D"/>
+          <w:sz w:val="22"/>
+          <w:szCs w:val="22"/>
+          <w:lang w:eastAsia="en-US"/>
+        </w:rPr>
+        <w:t>NPN Transistor, Resistor, Motor</w:t>
+      </w:r>
+    </w:p>
+    <w:p>
+      <w:pPr>
+        <w:numPr>
+          <w:ilvl w:val="1"/>
+          <w:numId w:val="1"/>
+        </w:numPr>
+        <w:spacing w:before="100" w:beforeAutospacing="1" w:after="100" w:afterAutospacing="1"/>
+        <w:rPr>
+          <w:rFonts w:ascii="Calibri" w:eastAsia="Times New Roman" w:hAnsi="Calibri" w:cs="Calibri"/>
+          <w:color w:val="1F497D"/>
+          <w:sz w:val="22"/>
+          <w:szCs w:val="22"/>
+          <w:lang w:eastAsia="en-US"/>
+        </w:rPr>
+      </w:pPr>
+      <w:r>
+        <w:rPr>
+          <w:rFonts w:ascii="Calibri" w:eastAsia="Times New Roman" w:hAnsi="Calibri" w:cs="Calibri"/>
+          <w:color w:val="1F497D"/>
+          <w:sz w:val="22"/>
+          <w:szCs w:val="22"/>
+          <w:lang w:eastAsia="en-US"/>
+        </w:rPr>
+        <w:t>Using the accelerometer to control motor speed</w:t>
       </w:r>
     </w:p>
     <w:p>
@@ -1846,18 +2541,20 @@
         <w:rPr>
           <w:rFonts w:ascii="Calibri" w:eastAsia="Times New Roman" w:hAnsi="Calibri" w:cs="Calibri"/>
           <w:color w:val="1F497D"/>
-          <w:szCs w:val="22"/>
-          <w:lang w:eastAsia="en-US"/>
-        </w:rPr>
-      </w:pPr>
-      <w:r>
-        <w:rPr>
-          <w:rFonts w:ascii="Calibri" w:eastAsia="Times New Roman" w:hAnsi="Calibri" w:cs="Calibri"/>
-          <w:color w:val="1F497D"/>
-          <w:szCs w:val="22"/>
-          <w:lang w:eastAsia="en-US"/>
-        </w:rPr>
-        <w:t>Single LED</w:t>
+          <w:sz w:val="22"/>
+          <w:szCs w:val="22"/>
+          <w:lang w:eastAsia="en-US"/>
+        </w:rPr>
+      </w:pPr>
+      <w:r>
+        <w:rPr>
+          <w:rFonts w:ascii="Calibri" w:eastAsia="Times New Roman" w:hAnsi="Calibri" w:cs="Calibri"/>
+          <w:color w:val="1F497D"/>
+          <w:sz w:val="22"/>
+          <w:szCs w:val="22"/>
+          <w:lang w:eastAsia="en-US"/>
+        </w:rPr>
+        <w:t>Single speed / Duty Cycle</w:t>
       </w:r>
     </w:p>
     <w:p>
@@ -1870,18 +2567,20 @@
         <w:rPr>
           <w:rFonts w:ascii="Calibri" w:eastAsia="Times New Roman" w:hAnsi="Calibri" w:cs="Calibri"/>
           <w:color w:val="1F497D"/>
-          <w:szCs w:val="22"/>
-          <w:lang w:eastAsia="en-US"/>
-        </w:rPr>
-      </w:pPr>
-      <w:r>
-        <w:rPr>
-          <w:rFonts w:ascii="Calibri" w:eastAsia="Times New Roman" w:hAnsi="Calibri" w:cs="Calibri"/>
-          <w:color w:val="1F497D"/>
-          <w:szCs w:val="22"/>
-          <w:lang w:eastAsia="en-US"/>
-        </w:rPr>
-        <w:t>Multiple LED’s</w:t>
+          <w:sz w:val="22"/>
+          <w:szCs w:val="22"/>
+          <w:lang w:eastAsia="en-US"/>
+        </w:rPr>
+      </w:pPr>
+      <w:r>
+        <w:rPr>
+          <w:rFonts w:ascii="Calibri" w:eastAsia="Times New Roman" w:hAnsi="Calibri" w:cs="Calibri"/>
+          <w:color w:val="1F497D"/>
+          <w:sz w:val="22"/>
+          <w:szCs w:val="22"/>
+          <w:lang w:eastAsia="en-US"/>
+        </w:rPr>
+        <w:t xml:space="preserve">Set button A to increase speed </w:t>
       </w:r>
     </w:p>
     <w:p>
@@ -1894,18 +2593,46 @@
         <w:rPr>
           <w:rFonts w:ascii="Calibri" w:eastAsia="Times New Roman" w:hAnsi="Calibri" w:cs="Calibri"/>
           <w:color w:val="1F497D"/>
-          <w:szCs w:val="22"/>
-          <w:lang w:eastAsia="en-US"/>
-        </w:rPr>
-      </w:pPr>
-      <w:r>
-        <w:rPr>
-          <w:rFonts w:ascii="Calibri" w:eastAsia="Times New Roman" w:hAnsi="Calibri" w:cs="Calibri"/>
-          <w:color w:val="1F497D"/>
-          <w:szCs w:val="22"/>
-          <w:lang w:eastAsia="en-US"/>
-        </w:rPr>
-        <w:t>Increasing value of resistors</w:t>
+          <w:sz w:val="22"/>
+          <w:szCs w:val="22"/>
+          <w:lang w:eastAsia="en-US"/>
+        </w:rPr>
+      </w:pPr>
+      <w:r>
+        <w:rPr>
+          <w:rFonts w:ascii="Calibri" w:eastAsia="Times New Roman" w:hAnsi="Calibri" w:cs="Calibri"/>
+          <w:color w:val="1F497D"/>
+          <w:sz w:val="22"/>
+          <w:szCs w:val="22"/>
+          <w:lang w:eastAsia="en-US"/>
+        </w:rPr>
+        <w:t>Set button A to increase speed and button B to decrease speed</w:t>
+      </w:r>
+    </w:p>
+    <w:p>
+      <w:pPr>
+        <w:numPr>
+          <w:ilvl w:val="1"/>
+          <w:numId w:val="1"/>
+        </w:numPr>
+        <w:spacing w:before="100" w:beforeAutospacing="1" w:after="100" w:afterAutospacing="1"/>
+        <w:rPr>
+          <w:rFonts w:ascii="Calibri" w:eastAsia="Times New Roman" w:hAnsi="Calibri" w:cs="Calibri"/>
+          <w:color w:val="1F497D"/>
+          <w:sz w:val="22"/>
+          <w:szCs w:val="22"/>
+          <w:lang w:eastAsia="en-US"/>
+        </w:rPr>
+      </w:pPr>
+      <w:r>
+        <w:rPr>
+          <w:rFonts w:ascii="Calibri" w:eastAsia="Times New Roman" w:hAnsi="Calibri" w:cs="Calibri"/>
+          <w:color w:val="1F497D"/>
+          <w:sz w:val="22"/>
+          <w:szCs w:val="22"/>
+          <w:lang w:eastAsia="en-US"/>
+        </w:rPr>
+        <w:t>Setting the tone with a piezo buzzer</w:t>
       </w:r>
     </w:p>
     <w:p>
@@ -1918,73 +2645,20 @@
         <w:rPr>
           <w:rFonts w:ascii="Calibri" w:eastAsia="Times New Roman" w:hAnsi="Calibri" w:cs="Calibri"/>
           <w:color w:val="1F497D"/>
-          <w:szCs w:val="22"/>
-          <w:lang w:eastAsia="en-US"/>
-        </w:rPr>
-      </w:pPr>
-      <w:r>
-        <w:rPr>
-          <w:rFonts w:ascii="Calibri" w:eastAsia="Times New Roman" w:hAnsi="Calibri" w:cs="Calibri"/>
-          <w:color w:val="1F497D"/>
-          <w:szCs w:val="22"/>
-          <w:lang w:eastAsia="en-US"/>
-        </w:rPr>
-        <w:t>Introduce a transistor</w:t>
-      </w:r>
-    </w:p>
-    <w:p>
-      <w:pPr>
-        <w:numPr>
-          <w:ilvl w:val="1"/>
-          <w:numId w:val="1"/>
-        </w:numPr>
-        <w:spacing w:before="100" w:beforeAutospacing="1" w:after="100" w:afterAutospacing="1"/>
-        <w:rPr>
-          <w:rFonts w:ascii="Calibri" w:eastAsia="Times New Roman" w:hAnsi="Calibri" w:cs="Calibri"/>
-          <w:color w:val="1F497D"/>
-          <w:szCs w:val="22"/>
-          <w:lang w:eastAsia="en-US"/>
-        </w:rPr>
-      </w:pPr>
-      <w:proofErr w:type="spellStart"/>
-      <w:r>
-        <w:rPr>
-          <w:rFonts w:ascii="Calibri" w:eastAsia="Times New Roman" w:hAnsi="Calibri" w:cs="Calibri"/>
-          <w:color w:val="1F497D"/>
-          <w:szCs w:val="22"/>
-          <w:lang w:eastAsia="en-US"/>
-        </w:rPr>
-        <w:t>Color</w:t>
-      </w:r>
-      <w:proofErr w:type="spellEnd"/>
-      <w:r>
-        <w:rPr>
-          <w:rFonts w:ascii="Calibri" w:eastAsia="Times New Roman" w:hAnsi="Calibri" w:cs="Calibri"/>
-          <w:color w:val="1F497D"/>
-          <w:szCs w:val="22"/>
-          <w:lang w:eastAsia="en-US"/>
-        </w:rPr>
-        <w:t xml:space="preserve"> control with a </w:t>
-      </w:r>
-      <w:proofErr w:type="spellStart"/>
-      <w:r>
-        <w:rPr>
-          <w:rFonts w:ascii="Calibri" w:eastAsia="Times New Roman" w:hAnsi="Calibri" w:cs="Calibri"/>
-          <w:color w:val="1F497D"/>
-          <w:szCs w:val="22"/>
-          <w:lang w:eastAsia="en-US"/>
-        </w:rPr>
-        <w:t>Tricolor</w:t>
-      </w:r>
-      <w:proofErr w:type="spellEnd"/>
-      <w:r>
-        <w:rPr>
-          <w:rFonts w:ascii="Calibri" w:eastAsia="Times New Roman" w:hAnsi="Calibri" w:cs="Calibri"/>
-          <w:color w:val="1F497D"/>
-          <w:szCs w:val="22"/>
-          <w:lang w:eastAsia="en-US"/>
-        </w:rPr>
-        <w:t xml:space="preserve"> (RGB) LED</w:t>
+          <w:sz w:val="22"/>
+          <w:szCs w:val="22"/>
+          <w:lang w:eastAsia="en-US"/>
+        </w:rPr>
+      </w:pPr>
+      <w:r>
+        <w:rPr>
+          <w:rFonts w:ascii="Calibri" w:eastAsia="Times New Roman" w:hAnsi="Calibri" w:cs="Calibri"/>
+          <w:color w:val="1F497D"/>
+          <w:sz w:val="22"/>
+          <w:szCs w:val="22"/>
+          <w:lang w:eastAsia="en-US"/>
+        </w:rPr>
+        <w:t>Play music with the buzzer</w:t>
       </w:r>
     </w:p>
     <w:p>
@@ -1997,18 +2671,20 @@
         <w:rPr>
           <w:rFonts w:ascii="Calibri" w:eastAsia="Times New Roman" w:hAnsi="Calibri" w:cs="Calibri"/>
           <w:color w:val="1F497D"/>
-          <w:szCs w:val="22"/>
-          <w:lang w:eastAsia="en-US"/>
-        </w:rPr>
-      </w:pPr>
-      <w:r>
-        <w:rPr>
-          <w:rFonts w:ascii="Calibri" w:eastAsia="Times New Roman" w:hAnsi="Calibri" w:cs="Calibri"/>
-          <w:color w:val="1F497D"/>
-          <w:szCs w:val="22"/>
-          <w:lang w:eastAsia="en-US"/>
-        </w:rPr>
-        <w:t>Single RGB LED</w:t>
+          <w:sz w:val="22"/>
+          <w:szCs w:val="22"/>
+          <w:lang w:eastAsia="en-US"/>
+        </w:rPr>
+      </w:pPr>
+      <w:r>
+        <w:rPr>
+          <w:rFonts w:ascii="Calibri" w:eastAsia="Times New Roman" w:hAnsi="Calibri" w:cs="Calibri"/>
+          <w:color w:val="1F497D"/>
+          <w:sz w:val="22"/>
+          <w:szCs w:val="22"/>
+          <w:lang w:eastAsia="en-US"/>
+        </w:rPr>
+        <w:t>Detect input on button A an play a melody</w:t>
       </w:r>
     </w:p>
     <w:p>
@@ -2021,18 +2697,20 @@
         <w:rPr>
           <w:rFonts w:ascii="Calibri" w:eastAsia="Times New Roman" w:hAnsi="Calibri" w:cs="Calibri"/>
           <w:color w:val="1F497D"/>
-          <w:szCs w:val="22"/>
-          <w:lang w:eastAsia="en-US"/>
-        </w:rPr>
-      </w:pPr>
-      <w:r>
-        <w:rPr>
-          <w:rFonts w:ascii="Calibri" w:eastAsia="Times New Roman" w:hAnsi="Calibri" w:cs="Calibri"/>
-          <w:color w:val="1F497D"/>
-          <w:szCs w:val="22"/>
-          <w:lang w:eastAsia="en-US"/>
-        </w:rPr>
-        <w:t xml:space="preserve">RGB LED, Potentiometer </w:t>
+          <w:sz w:val="22"/>
+          <w:szCs w:val="22"/>
+          <w:lang w:eastAsia="en-US"/>
+        </w:rPr>
+      </w:pPr>
+      <w:r>
+        <w:rPr>
+          <w:rFonts w:ascii="Calibri" w:eastAsia="Times New Roman" w:hAnsi="Calibri" w:cs="Calibri"/>
+          <w:color w:val="1F497D"/>
+          <w:sz w:val="22"/>
+          <w:szCs w:val="22"/>
+          <w:lang w:eastAsia="en-US"/>
+        </w:rPr>
+        <w:t>Detect input on button B and play a different melody</w:t>
       </w:r>
     </w:p>
     <w:p>
@@ -2045,71 +2723,176 @@
         <w:rPr>
           <w:rFonts w:ascii="Calibri" w:eastAsia="Times New Roman" w:hAnsi="Calibri" w:cs="Calibri"/>
           <w:color w:val="1F497D"/>
-          <w:szCs w:val="22"/>
-          <w:lang w:eastAsia="en-US"/>
-        </w:rPr>
-      </w:pPr>
-      <w:r>
-        <w:rPr>
-          <w:rFonts w:ascii="Calibri" w:eastAsia="Times New Roman" w:hAnsi="Calibri" w:cs="Calibri"/>
-          <w:color w:val="1F497D"/>
-          <w:szCs w:val="22"/>
-          <w:lang w:eastAsia="en-US"/>
-        </w:rPr>
-        <w:t>RGB LED, Potentiometer, Switch</w:t>
-      </w:r>
-    </w:p>
-    <w:p>
-      <w:pPr>
-        <w:numPr>
-          <w:ilvl w:val="1"/>
-          <w:numId w:val="1"/>
-        </w:numPr>
-        <w:spacing w:before="100" w:beforeAutospacing="1" w:after="100" w:afterAutospacing="1"/>
-        <w:rPr>
-          <w:rFonts w:ascii="Calibri" w:eastAsia="Times New Roman" w:hAnsi="Calibri" w:cs="Calibri"/>
-          <w:color w:val="1F497D"/>
-          <w:szCs w:val="22"/>
-          <w:lang w:eastAsia="en-US"/>
-        </w:rPr>
-      </w:pPr>
-      <w:r>
-        <w:rPr>
-          <w:rFonts w:ascii="Calibri" w:eastAsia="Times New Roman" w:hAnsi="Calibri" w:cs="Calibri"/>
-          <w:color w:val="1F497D"/>
-          <w:szCs w:val="22"/>
-          <w:lang w:eastAsia="en-US"/>
-        </w:rPr>
-        <w:t>Using an LDR and measuring</w:t>
-      </w:r>
-      <w:r>
-        <w:rPr>
-          <w:rFonts w:ascii="Calibri" w:eastAsia="Times New Roman" w:hAnsi="Calibri" w:cs="Calibri"/>
-          <w:color w:val="1F497D"/>
-          <w:szCs w:val="22"/>
-          <w:lang w:eastAsia="en-US"/>
-        </w:rPr>
-        <w:t xml:space="preserve"> </w:t>
-      </w:r>
-      <w:proofErr w:type="spellStart"/>
-      <w:r>
-        <w:rPr>
-          <w:rFonts w:ascii="Calibri" w:eastAsia="Times New Roman" w:hAnsi="Calibri" w:cs="Calibri"/>
-          <w:color w:val="1F497D"/>
-          <w:szCs w:val="22"/>
-          <w:lang w:eastAsia="en-US"/>
-        </w:rPr>
-        <w:t>analog</w:t>
-      </w:r>
-      <w:proofErr w:type="spellEnd"/>
-      <w:r>
-        <w:rPr>
-          <w:rFonts w:ascii="Calibri" w:eastAsia="Times New Roman" w:hAnsi="Calibri" w:cs="Calibri"/>
-          <w:color w:val="1F497D"/>
-          <w:szCs w:val="22"/>
-          <w:lang w:eastAsia="en-US"/>
-        </w:rPr>
-        <w:t xml:space="preserve"> inputs</w:t>
+          <w:sz w:val="22"/>
+          <w:szCs w:val="22"/>
+          <w:lang w:eastAsia="en-US"/>
+        </w:rPr>
+      </w:pPr>
+      <w:r>
+        <w:rPr>
+          <w:rFonts w:ascii="Calibri" w:eastAsia="Times New Roman" w:hAnsi="Calibri" w:cs="Calibri"/>
+          <w:color w:val="1F497D"/>
+          <w:sz w:val="22"/>
+          <w:szCs w:val="22"/>
+          <w:lang w:eastAsia="en-US"/>
+        </w:rPr>
+        <w:t>Detect input on button A + B and play a different melody</w:t>
+      </w:r>
+    </w:p>
+    <w:p>
+      <w:pPr>
+        <w:numPr>
+          <w:ilvl w:val="1"/>
+          <w:numId w:val="1"/>
+        </w:numPr>
+        <w:spacing w:before="100" w:beforeAutospacing="1" w:after="100" w:afterAutospacing="1"/>
+        <w:rPr>
+          <w:rFonts w:ascii="Calibri" w:eastAsia="Times New Roman" w:hAnsi="Calibri" w:cs="Calibri"/>
+          <w:color w:val="1F497D"/>
+          <w:sz w:val="22"/>
+          <w:szCs w:val="22"/>
+          <w:lang w:eastAsia="en-US"/>
+        </w:rPr>
+      </w:pPr>
+      <w:r>
+        <w:rPr>
+          <w:rFonts w:ascii="Calibri" w:eastAsia="Times New Roman" w:hAnsi="Calibri" w:cs="Calibri"/>
+          <w:color w:val="1F497D"/>
+          <w:sz w:val="22"/>
+          <w:szCs w:val="22"/>
+          <w:lang w:eastAsia="en-US"/>
+        </w:rPr>
+        <w:t>Wind power in action</w:t>
+      </w:r>
+    </w:p>
+    <w:p>
+      <w:pPr>
+        <w:numPr>
+          <w:ilvl w:val="1"/>
+          <w:numId w:val="1"/>
+        </w:numPr>
+        <w:spacing w:before="100" w:beforeAutospacing="1" w:after="100" w:afterAutospacing="1"/>
+        <w:rPr>
+          <w:rFonts w:ascii="Calibri" w:eastAsia="Times New Roman" w:hAnsi="Calibri" w:cs="Calibri"/>
+          <w:color w:val="1F497D"/>
+          <w:sz w:val="22"/>
+          <w:szCs w:val="22"/>
+          <w:lang w:eastAsia="en-US"/>
+        </w:rPr>
+      </w:pPr>
+      <w:r>
+        <w:rPr>
+          <w:rFonts w:ascii="Calibri" w:eastAsia="Times New Roman" w:hAnsi="Calibri" w:cs="Calibri"/>
+          <w:color w:val="1F497D"/>
+          <w:sz w:val="22"/>
+          <w:szCs w:val="22"/>
+          <w:lang w:eastAsia="en-US"/>
+        </w:rPr>
+        <w:t>Making a game using the compass</w:t>
+      </w:r>
+    </w:p>
+    <w:p>
+      <w:pPr>
+        <w:numPr>
+          <w:ilvl w:val="1"/>
+          <w:numId w:val="1"/>
+        </w:numPr>
+        <w:spacing w:before="100" w:beforeAutospacing="1" w:after="100" w:afterAutospacing="1"/>
+        <w:rPr>
+          <w:rFonts w:ascii="Calibri" w:eastAsia="Times New Roman" w:hAnsi="Calibri" w:cs="Calibri"/>
+          <w:color w:val="1F497D"/>
+          <w:sz w:val="22"/>
+          <w:szCs w:val="22"/>
+          <w:lang w:eastAsia="en-US"/>
+        </w:rPr>
+      </w:pPr>
+      <w:r>
+        <w:rPr>
+          <w:rFonts w:ascii="Calibri" w:eastAsia="Times New Roman" w:hAnsi="Calibri" w:cs="Calibri"/>
+          <w:color w:val="1F497D"/>
+          <w:sz w:val="22"/>
+          <w:szCs w:val="22"/>
+          <w:lang w:eastAsia="en-US"/>
+        </w:rPr>
+        <w:t>Creating a capacitor charge circuit</w:t>
+      </w:r>
+    </w:p>
+    <w:p>
+      <w:pPr>
+        <w:numPr>
+          <w:ilvl w:val="1"/>
+          <w:numId w:val="1"/>
+        </w:numPr>
+        <w:spacing w:before="100" w:beforeAutospacing="1" w:after="100" w:afterAutospacing="1"/>
+        <w:rPr>
+          <w:rFonts w:ascii="Calibri" w:eastAsia="Times New Roman" w:hAnsi="Calibri" w:cs="Calibri"/>
+          <w:color w:val="1F497D"/>
+          <w:sz w:val="22"/>
+          <w:szCs w:val="22"/>
+          <w:lang w:eastAsia="en-US"/>
+        </w:rPr>
+      </w:pPr>
+      <w:r>
+        <w:rPr>
+          <w:rFonts w:ascii="Calibri" w:eastAsia="Times New Roman" w:hAnsi="Calibri" w:cs="Calibri"/>
+          <w:color w:val="1F497D"/>
+          <w:sz w:val="22"/>
+          <w:szCs w:val="22"/>
+          <w:lang w:eastAsia="en-US"/>
+        </w:rPr>
+        <w:t>Making a pedestrian crossing using LED’</w:t>
+      </w:r>
+    </w:p>
+    <w:p>
+      <w:pPr>
+        <w:numPr>
+          <w:ilvl w:val="1"/>
+          <w:numId w:val="1"/>
+        </w:numPr>
+        <w:spacing w:before="100" w:beforeAutospacing="1" w:after="100" w:afterAutospacing="1"/>
+        <w:rPr>
+          <w:rFonts w:ascii="Calibri" w:eastAsia="Times New Roman" w:hAnsi="Calibri" w:cs="Calibri"/>
+          <w:color w:val="1F497D"/>
+          <w:sz w:val="22"/>
+          <w:szCs w:val="22"/>
+          <w:lang w:eastAsia="en-US"/>
+        </w:rPr>
+      </w:pPr>
+      <w:r>
+        <w:rPr>
+          <w:rFonts w:ascii="Calibri" w:eastAsia="Times New Roman" w:hAnsi="Calibri" w:cs="Calibri"/>
+          <w:color w:val="1F497D"/>
+          <w:sz w:val="22"/>
+          <w:szCs w:val="22"/>
+          <w:lang w:eastAsia="en-US"/>
+        </w:rPr>
+        <w:t>Making a random dice</w:t>
+      </w:r>
+    </w:p>
+    <w:p>
+      <w:pPr>
+        <w:numPr>
+          <w:ilvl w:val="1"/>
+          <w:numId w:val="1"/>
+        </w:numPr>
+        <w:spacing w:before="100" w:beforeAutospacing="1" w:after="100" w:afterAutospacing="1"/>
+        <w:rPr>
+          <w:rFonts w:ascii="Calibri" w:eastAsia="Times New Roman" w:hAnsi="Calibri" w:cs="Calibri"/>
+          <w:color w:val="1F497D"/>
+          <w:sz w:val="22"/>
+          <w:szCs w:val="22"/>
+          <w:lang w:eastAsia="en-US"/>
+        </w:rPr>
+      </w:pPr>
+      <w:r>
+        <w:rPr>
+          <w:rFonts w:ascii="Calibri" w:eastAsia="Times New Roman" w:hAnsi="Calibri" w:cs="Calibri"/>
+          <w:color w:val="1F497D"/>
+          <w:sz w:val="22"/>
+          <w:szCs w:val="22"/>
+          <w:lang w:eastAsia="en-US"/>
+        </w:rPr>
+        <w:t xml:space="preserve">Exploring transistors </w:t>
       </w:r>
     </w:p>
     <w:p>
@@ -2122,42 +2905,20 @@
         <w:rPr>
           <w:rFonts w:ascii="Calibri" w:eastAsia="Times New Roman" w:hAnsi="Calibri" w:cs="Calibri"/>
           <w:color w:val="1F497D"/>
-          <w:szCs w:val="22"/>
-          <w:lang w:eastAsia="en-US"/>
-        </w:rPr>
-      </w:pPr>
-      <w:r>
-        <w:rPr>
-          <w:rFonts w:ascii="Calibri" w:eastAsia="Times New Roman" w:hAnsi="Calibri" w:cs="Calibri"/>
-          <w:color w:val="1F497D"/>
-          <w:szCs w:val="22"/>
-          <w:lang w:eastAsia="en-US"/>
-        </w:rPr>
-        <w:t>LDR, Potentiometer</w:t>
-      </w:r>
-    </w:p>
-    <w:p>
-      <w:pPr>
-        <w:numPr>
-          <w:ilvl w:val="1"/>
-          <w:numId w:val="1"/>
-        </w:numPr>
-        <w:spacing w:before="100" w:beforeAutospacing="1" w:after="100" w:afterAutospacing="1"/>
-        <w:rPr>
-          <w:rFonts w:ascii="Calibri" w:eastAsia="Times New Roman" w:hAnsi="Calibri" w:cs="Calibri"/>
-          <w:color w:val="1F497D"/>
-          <w:szCs w:val="22"/>
-          <w:lang w:eastAsia="en-US"/>
-        </w:rPr>
-      </w:pPr>
-      <w:r>
-        <w:rPr>
-          <w:rFonts w:ascii="Calibri" w:eastAsia="Times New Roman" w:hAnsi="Calibri" w:cs="Calibri"/>
-          <w:color w:val="1F497D"/>
-          <w:szCs w:val="22"/>
-          <w:lang w:eastAsia="en-US"/>
-        </w:rPr>
-        <w:t>Breadboard switches in parallel with the main switches</w:t>
+          <w:sz w:val="22"/>
+          <w:szCs w:val="22"/>
+          <w:lang w:eastAsia="en-US"/>
+        </w:rPr>
+      </w:pPr>
+      <w:r>
+        <w:rPr>
+          <w:rFonts w:ascii="Calibri" w:eastAsia="Times New Roman" w:hAnsi="Calibri" w:cs="Calibri"/>
+          <w:color w:val="1F497D"/>
+          <w:sz w:val="22"/>
+          <w:szCs w:val="22"/>
+          <w:lang w:eastAsia="en-US"/>
+        </w:rPr>
+        <w:t>Darlington Pair for high current gain</w:t>
       </w:r>
     </w:p>
     <w:p>
@@ -2170,714 +2931,203 @@
         <w:rPr>
           <w:rFonts w:ascii="Calibri" w:eastAsia="Times New Roman" w:hAnsi="Calibri" w:cs="Calibri"/>
           <w:color w:val="1F497D"/>
-          <w:szCs w:val="22"/>
-          <w:lang w:eastAsia="en-US"/>
-        </w:rPr>
-      </w:pPr>
-      <w:r>
-        <w:rPr>
-          <w:rFonts w:ascii="Calibri" w:eastAsia="Times New Roman" w:hAnsi="Calibri" w:cs="Calibri"/>
-          <w:color w:val="1F497D"/>
-          <w:szCs w:val="22"/>
-          <w:lang w:eastAsia="en-US"/>
-        </w:rPr>
-        <w:t>Switch 1, Switch 2</w:t>
-      </w:r>
-    </w:p>
-    <w:p>
-      <w:pPr>
-        <w:numPr>
-          <w:ilvl w:val="2"/>
-          <w:numId w:val="1"/>
-        </w:numPr>
-        <w:spacing w:before="100" w:beforeAutospacing="1" w:after="100" w:afterAutospacing="1"/>
-        <w:rPr>
-          <w:rFonts w:ascii="Calibri" w:eastAsia="Times New Roman" w:hAnsi="Calibri" w:cs="Calibri"/>
-          <w:color w:val="1F497D"/>
-          <w:szCs w:val="22"/>
-          <w:lang w:eastAsia="en-US"/>
-        </w:rPr>
-      </w:pPr>
-      <w:r>
-        <w:rPr>
-          <w:rFonts w:ascii="Calibri" w:eastAsia="Times New Roman" w:hAnsi="Calibri" w:cs="Calibri"/>
-          <w:color w:val="1F497D"/>
-          <w:szCs w:val="22"/>
-          <w:lang w:eastAsia="en-US"/>
-        </w:rPr>
-        <w:t>Switch 1, Switch 2, LED 1, LED 2</w:t>
-      </w:r>
-    </w:p>
-    <w:p>
-      <w:pPr>
-        <w:numPr>
-          <w:ilvl w:val="1"/>
-          <w:numId w:val="1"/>
-        </w:numPr>
-        <w:spacing w:before="100" w:beforeAutospacing="1" w:after="100" w:afterAutospacing="1"/>
-        <w:rPr>
-          <w:rFonts w:ascii="Calibri" w:eastAsia="Times New Roman" w:hAnsi="Calibri" w:cs="Calibri"/>
-          <w:color w:val="1F497D"/>
-          <w:szCs w:val="22"/>
-          <w:lang w:eastAsia="en-US"/>
-        </w:rPr>
-      </w:pPr>
-      <w:r>
-        <w:rPr>
-          <w:rFonts w:ascii="Calibri" w:eastAsia="Times New Roman" w:hAnsi="Calibri" w:cs="Calibri"/>
-          <w:color w:val="1F497D"/>
-          <w:szCs w:val="22"/>
-          <w:lang w:eastAsia="en-US"/>
-        </w:rPr>
-        <w:t>Dimming an LED using a potentiometer</w:t>
-      </w:r>
-    </w:p>
-    <w:p>
-      <w:pPr>
-        <w:numPr>
-          <w:ilvl w:val="2"/>
-          <w:numId w:val="1"/>
-        </w:numPr>
-        <w:spacing w:before="100" w:beforeAutospacing="1" w:after="100" w:afterAutospacing="1"/>
-        <w:rPr>
-          <w:rFonts w:ascii="Calibri" w:eastAsia="Times New Roman" w:hAnsi="Calibri" w:cs="Calibri"/>
-          <w:color w:val="1F497D"/>
-          <w:szCs w:val="22"/>
-          <w:lang w:eastAsia="en-US"/>
-        </w:rPr>
-      </w:pPr>
-      <w:r>
-        <w:rPr>
-          <w:rFonts w:ascii="Calibri" w:eastAsia="Times New Roman" w:hAnsi="Calibri" w:cs="Calibri"/>
-          <w:color w:val="1F497D"/>
-          <w:szCs w:val="22"/>
-          <w:lang w:eastAsia="en-US"/>
-        </w:rPr>
-        <w:t>LED, Potentiometer, Switch</w:t>
-      </w:r>
-    </w:p>
-    <w:p>
-      <w:pPr>
-        <w:numPr>
-          <w:ilvl w:val="1"/>
-          <w:numId w:val="1"/>
-        </w:numPr>
-        <w:spacing w:before="100" w:beforeAutospacing="1" w:after="100" w:afterAutospacing="1"/>
-        <w:rPr>
-          <w:rFonts w:ascii="Calibri" w:eastAsia="Times New Roman" w:hAnsi="Calibri" w:cs="Calibri"/>
-          <w:color w:val="1F497D"/>
-          <w:szCs w:val="22"/>
-          <w:lang w:eastAsia="en-US"/>
-        </w:rPr>
-      </w:pPr>
-      <w:r>
-        <w:rPr>
-          <w:rFonts w:ascii="Calibri" w:eastAsia="Times New Roman" w:hAnsi="Calibri" w:cs="Calibri"/>
-          <w:color w:val="1F497D"/>
-          <w:szCs w:val="22"/>
-          <w:lang w:eastAsia="en-US"/>
-        </w:rPr>
-        <w:t>Using a transistor to drive a motor</w:t>
-      </w:r>
-    </w:p>
-    <w:p>
-      <w:pPr>
-        <w:numPr>
-          <w:ilvl w:val="2"/>
-          <w:numId w:val="1"/>
-        </w:numPr>
-        <w:spacing w:before="100" w:beforeAutospacing="1" w:after="100" w:afterAutospacing="1"/>
-        <w:rPr>
-          <w:rFonts w:ascii="Calibri" w:eastAsia="Times New Roman" w:hAnsi="Calibri" w:cs="Calibri"/>
-          <w:color w:val="1F497D"/>
-          <w:szCs w:val="22"/>
-          <w:lang w:eastAsia="en-US"/>
-        </w:rPr>
-      </w:pPr>
-      <w:r>
-        <w:rPr>
-          <w:rFonts w:ascii="Calibri" w:eastAsia="Times New Roman" w:hAnsi="Calibri" w:cs="Calibri"/>
-          <w:color w:val="1F497D"/>
-          <w:szCs w:val="22"/>
-          <w:lang w:eastAsia="en-US"/>
-        </w:rPr>
-        <w:t>NPN Transistor, Resistor, Motor</w:t>
-      </w:r>
-    </w:p>
-    <w:p>
-      <w:pPr>
-        <w:numPr>
-          <w:ilvl w:val="1"/>
-          <w:numId w:val="1"/>
-        </w:numPr>
-        <w:spacing w:before="100" w:beforeAutospacing="1" w:after="100" w:afterAutospacing="1"/>
-        <w:rPr>
-          <w:rFonts w:ascii="Calibri" w:eastAsia="Times New Roman" w:hAnsi="Calibri" w:cs="Calibri"/>
-          <w:color w:val="1F497D"/>
-          <w:szCs w:val="22"/>
-          <w:lang w:eastAsia="en-US"/>
-        </w:rPr>
-      </w:pPr>
-      <w:r>
-        <w:rPr>
-          <w:rFonts w:ascii="Calibri" w:eastAsia="Times New Roman" w:hAnsi="Calibri" w:cs="Calibri"/>
-          <w:color w:val="1F497D"/>
-          <w:szCs w:val="22"/>
-          <w:lang w:eastAsia="en-US"/>
-        </w:rPr>
-        <w:t>Using the accelerometer to control motor speed</w:t>
-      </w:r>
-    </w:p>
-    <w:p>
-      <w:pPr>
-        <w:numPr>
-          <w:ilvl w:val="2"/>
-          <w:numId w:val="1"/>
-        </w:numPr>
-        <w:spacing w:before="100" w:beforeAutospacing="1" w:after="100" w:afterAutospacing="1"/>
-        <w:rPr>
-          <w:rFonts w:ascii="Calibri" w:eastAsia="Times New Roman" w:hAnsi="Calibri" w:cs="Calibri"/>
-          <w:color w:val="1F497D"/>
-          <w:szCs w:val="22"/>
-          <w:lang w:eastAsia="en-US"/>
-        </w:rPr>
-      </w:pPr>
-      <w:r>
-        <w:rPr>
-          <w:rFonts w:ascii="Calibri" w:eastAsia="Times New Roman" w:hAnsi="Calibri" w:cs="Calibri"/>
-          <w:color w:val="1F497D"/>
-          <w:szCs w:val="22"/>
-          <w:lang w:eastAsia="en-US"/>
-        </w:rPr>
-        <w:t>Single speed / Duty Cycle</w:t>
-      </w:r>
-    </w:p>
-    <w:p>
-      <w:pPr>
-        <w:numPr>
-          <w:ilvl w:val="2"/>
-          <w:numId w:val="1"/>
-        </w:numPr>
-        <w:spacing w:before="100" w:beforeAutospacing="1" w:after="100" w:afterAutospacing="1"/>
-        <w:rPr>
-          <w:rFonts w:ascii="Calibri" w:eastAsia="Times New Roman" w:hAnsi="Calibri" w:cs="Calibri"/>
-          <w:color w:val="1F497D"/>
-          <w:szCs w:val="22"/>
-          <w:lang w:eastAsia="en-US"/>
-        </w:rPr>
-      </w:pPr>
-      <w:r>
-        <w:rPr>
-          <w:rFonts w:ascii="Calibri" w:eastAsia="Times New Roman" w:hAnsi="Calibri" w:cs="Calibri"/>
-          <w:color w:val="1F497D"/>
-          <w:szCs w:val="22"/>
-          <w:lang w:eastAsia="en-US"/>
-        </w:rPr>
-        <w:t xml:space="preserve">Set button A to increase speed </w:t>
-      </w:r>
-    </w:p>
-    <w:p>
-      <w:pPr>
-        <w:numPr>
-          <w:ilvl w:val="2"/>
-          <w:numId w:val="1"/>
-        </w:numPr>
-        <w:spacing w:before="100" w:beforeAutospacing="1" w:after="100" w:afterAutospacing="1"/>
-        <w:rPr>
-          <w:rFonts w:ascii="Calibri" w:eastAsia="Times New Roman" w:hAnsi="Calibri" w:cs="Calibri"/>
-          <w:color w:val="1F497D"/>
-          <w:szCs w:val="22"/>
-          <w:lang w:eastAsia="en-US"/>
-        </w:rPr>
-      </w:pPr>
-      <w:r>
-        <w:rPr>
-          <w:rFonts w:ascii="Calibri" w:eastAsia="Times New Roman" w:hAnsi="Calibri" w:cs="Calibri"/>
-          <w:color w:val="1F497D"/>
-          <w:szCs w:val="22"/>
-          <w:lang w:eastAsia="en-US"/>
-        </w:rPr>
-        <w:t>Set button A to increase speed and button B to decrease speed</w:t>
-      </w:r>
-    </w:p>
-    <w:p>
-      <w:pPr>
-        <w:numPr>
-          <w:ilvl w:val="1"/>
-          <w:numId w:val="1"/>
-        </w:numPr>
-        <w:spacing w:before="100" w:beforeAutospacing="1" w:after="100" w:afterAutospacing="1"/>
-        <w:rPr>
-          <w:rFonts w:ascii="Calibri" w:eastAsia="Times New Roman" w:hAnsi="Calibri" w:cs="Calibri"/>
-          <w:color w:val="1F497D"/>
-          <w:szCs w:val="22"/>
-          <w:lang w:eastAsia="en-US"/>
-        </w:rPr>
-      </w:pPr>
-      <w:r>
-        <w:rPr>
-          <w:rFonts w:ascii="Calibri" w:eastAsia="Times New Roman" w:hAnsi="Calibri" w:cs="Calibri"/>
-          <w:color w:val="1F497D"/>
-          <w:szCs w:val="22"/>
-          <w:lang w:eastAsia="en-US"/>
-        </w:rPr>
-        <w:t>Setting the tone with a piezo buzzer</w:t>
-      </w:r>
-    </w:p>
-    <w:p>
-      <w:pPr>
-        <w:numPr>
-          <w:ilvl w:val="2"/>
-          <w:numId w:val="1"/>
-        </w:numPr>
-        <w:spacing w:before="100" w:beforeAutospacing="1" w:after="100" w:afterAutospacing="1"/>
-        <w:rPr>
-          <w:rFonts w:ascii="Calibri" w:eastAsia="Times New Roman" w:hAnsi="Calibri" w:cs="Calibri"/>
-          <w:color w:val="1F497D"/>
-          <w:szCs w:val="22"/>
-          <w:lang w:eastAsia="en-US"/>
-        </w:rPr>
-      </w:pPr>
-      <w:r>
-        <w:rPr>
-          <w:rFonts w:ascii="Calibri" w:eastAsia="Times New Roman" w:hAnsi="Calibri" w:cs="Calibri"/>
-          <w:color w:val="1F497D"/>
-          <w:szCs w:val="22"/>
-          <w:lang w:eastAsia="en-US"/>
-        </w:rPr>
-        <w:t>Play music with the buzzer</w:t>
-      </w:r>
-    </w:p>
-    <w:p>
-      <w:pPr>
-        <w:numPr>
-          <w:ilvl w:val="2"/>
-          <w:numId w:val="1"/>
-        </w:numPr>
-        <w:spacing w:before="100" w:beforeAutospacing="1" w:after="100" w:afterAutospacing="1"/>
-        <w:rPr>
-          <w:rFonts w:ascii="Calibri" w:eastAsia="Times New Roman" w:hAnsi="Calibri" w:cs="Calibri"/>
-          <w:color w:val="1F497D"/>
-          <w:szCs w:val="22"/>
-          <w:lang w:eastAsia="en-US"/>
-        </w:rPr>
-      </w:pPr>
-      <w:r>
-        <w:rPr>
-          <w:rFonts w:ascii="Calibri" w:eastAsia="Times New Roman" w:hAnsi="Calibri" w:cs="Calibri"/>
-          <w:color w:val="1F497D"/>
-          <w:szCs w:val="22"/>
-          <w:lang w:eastAsia="en-US"/>
-        </w:rPr>
-        <w:t>Detect input on button A an play a melody</w:t>
-      </w:r>
-    </w:p>
-    <w:p>
-      <w:pPr>
-        <w:numPr>
-          <w:ilvl w:val="2"/>
-          <w:numId w:val="1"/>
-        </w:numPr>
-        <w:spacing w:before="100" w:beforeAutospacing="1" w:after="100" w:afterAutospacing="1"/>
-        <w:rPr>
-          <w:rFonts w:ascii="Calibri" w:eastAsia="Times New Roman" w:hAnsi="Calibri" w:cs="Calibri"/>
-          <w:color w:val="1F497D"/>
-          <w:szCs w:val="22"/>
-          <w:lang w:eastAsia="en-US"/>
-        </w:rPr>
-      </w:pPr>
-      <w:r>
-        <w:rPr>
-          <w:rFonts w:ascii="Calibri" w:eastAsia="Times New Roman" w:hAnsi="Calibri" w:cs="Calibri"/>
-          <w:color w:val="1F497D"/>
-          <w:szCs w:val="22"/>
-          <w:lang w:eastAsia="en-US"/>
-        </w:rPr>
-        <w:t>Detect input on button B and play a different melody</w:t>
-      </w:r>
-    </w:p>
-    <w:p>
-      <w:pPr>
-        <w:numPr>
-          <w:ilvl w:val="2"/>
-          <w:numId w:val="1"/>
-        </w:numPr>
-        <w:spacing w:before="100" w:beforeAutospacing="1" w:after="100" w:afterAutospacing="1"/>
-        <w:rPr>
-          <w:rFonts w:ascii="Calibri" w:eastAsia="Times New Roman" w:hAnsi="Calibri" w:cs="Calibri"/>
-          <w:color w:val="1F497D"/>
-          <w:szCs w:val="22"/>
-          <w:lang w:eastAsia="en-US"/>
-        </w:rPr>
-      </w:pPr>
-      <w:r>
-        <w:rPr>
-          <w:rFonts w:ascii="Calibri" w:eastAsia="Times New Roman" w:hAnsi="Calibri" w:cs="Calibri"/>
-          <w:color w:val="1F497D"/>
+          <w:sz w:val="22"/>
+          <w:szCs w:val="22"/>
+          <w:lang w:eastAsia="en-US"/>
+        </w:rPr>
+      </w:pPr>
+      <w:r>
+        <w:rPr>
+          <w:rFonts w:ascii="Calibri" w:eastAsia="Times New Roman" w:hAnsi="Calibri" w:cs="Calibri"/>
+          <w:color w:val="1F497D"/>
+          <w:sz w:val="22"/>
+          <w:szCs w:val="22"/>
+          <w:lang w:eastAsia="en-US"/>
+        </w:rPr>
+        <w:t>H-Bridge using 4 transistors to drive a motor</w:t>
+      </w:r>
+    </w:p>
+    <w:p>
+      <w:pPr>
+        <w:numPr>
+          <w:ilvl w:val="1"/>
+          <w:numId w:val="1"/>
+        </w:numPr>
+        <w:spacing w:before="100" w:beforeAutospacing="1" w:after="100" w:afterAutospacing="1"/>
+        <w:rPr>
+          <w:rFonts w:ascii="Calibri" w:eastAsia="Times New Roman" w:hAnsi="Calibri" w:cs="Calibri"/>
+          <w:color w:val="1F497D"/>
+          <w:sz w:val="22"/>
+          <w:szCs w:val="22"/>
+          <w:lang w:eastAsia="en-US"/>
+        </w:rPr>
+      </w:pPr>
+      <w:r>
+        <w:rPr>
+          <w:rFonts w:ascii="Calibri" w:eastAsia="Times New Roman" w:hAnsi="Calibri" w:cs="Calibri"/>
+          <w:color w:val="1F497D"/>
+          <w:sz w:val="22"/>
+          <w:szCs w:val="22"/>
+          <w:lang w:eastAsia="en-US"/>
+        </w:rPr>
+        <w:t>Displaying temperature using the on-board sensor</w:t>
+      </w:r>
+    </w:p>
+    <w:p>
+      <w:pPr>
+        <w:numPr>
+          <w:ilvl w:val="1"/>
+          <w:numId w:val="1"/>
+        </w:numPr>
+        <w:spacing w:before="100" w:beforeAutospacing="1" w:after="100" w:afterAutospacing="1"/>
+        <w:rPr>
+          <w:rFonts w:ascii="Calibri" w:eastAsia="Times New Roman" w:hAnsi="Calibri" w:cs="Calibri"/>
+          <w:color w:val="1F497D"/>
+          <w:sz w:val="22"/>
+          <w:szCs w:val="22"/>
+          <w:lang w:eastAsia="en-US"/>
+        </w:rPr>
+      </w:pPr>
+      <w:r>
+        <w:rPr>
+          <w:rFonts w:ascii="Calibri" w:eastAsia="Times New Roman" w:hAnsi="Calibri" w:cs="Calibri"/>
+          <w:color w:val="1F497D"/>
+          <w:sz w:val="22"/>
+          <w:szCs w:val="22"/>
+          <w:lang w:eastAsia="en-US"/>
+        </w:rPr>
+        <w:t>Building a soil moisture sensor</w:t>
+      </w:r>
+    </w:p>
+    <w:p>
+      <w:pPr>
+        <w:numPr>
+          <w:ilvl w:val="1"/>
+          <w:numId w:val="1"/>
+        </w:numPr>
+        <w:spacing w:before="100" w:beforeAutospacing="1" w:after="100" w:afterAutospacing="1"/>
+        <w:rPr>
+          <w:rFonts w:ascii="Calibri" w:eastAsia="Times New Roman" w:hAnsi="Calibri" w:cs="Calibri"/>
+          <w:color w:val="1F497D"/>
+          <w:sz w:val="22"/>
+          <w:szCs w:val="22"/>
+          <w:lang w:eastAsia="en-US"/>
+        </w:rPr>
+      </w:pPr>
+      <w:r>
+        <w:rPr>
+          <w:rFonts w:ascii="Calibri" w:eastAsia="Times New Roman" w:hAnsi="Calibri" w:cs="Calibri"/>
+          <w:color w:val="1F497D"/>
+          <w:sz w:val="22"/>
+          <w:szCs w:val="22"/>
+          <w:lang w:eastAsia="en-US"/>
+        </w:rPr>
+        <w:t>Measuring humidity using the DHT11</w:t>
+      </w:r>
+    </w:p>
+    <w:p>
+      <w:pPr>
+        <w:numPr>
+          <w:ilvl w:val="1"/>
+          <w:numId w:val="1"/>
+        </w:numPr>
+        <w:spacing w:before="100" w:beforeAutospacing="1" w:after="100" w:afterAutospacing="1"/>
+        <w:rPr>
+          <w:rFonts w:ascii="Calibri" w:eastAsia="Times New Roman" w:hAnsi="Calibri" w:cs="Calibri"/>
+          <w:color w:val="1F497D"/>
+          <w:sz w:val="22"/>
+          <w:szCs w:val="22"/>
+          <w:lang w:eastAsia="en-US"/>
+        </w:rPr>
+      </w:pPr>
+      <w:r>
+        <w:rPr>
+          <w:rFonts w:ascii="Calibri" w:eastAsia="Times New Roman" w:hAnsi="Calibri" w:cs="Calibri"/>
+          <w:color w:val="1F497D"/>
+          <w:sz w:val="22"/>
+          <w:szCs w:val="22"/>
+          <w:lang w:eastAsia="en-US"/>
+        </w:rPr>
+        <w:t>Measuring temperature using the DHT11</w:t>
+      </w:r>
+    </w:p>
+    <w:p>
+      <w:pPr>
+        <w:numPr>
+          <w:ilvl w:val="1"/>
+          <w:numId w:val="1"/>
+        </w:numPr>
+        <w:spacing w:before="100" w:beforeAutospacing="1" w:after="100" w:afterAutospacing="1"/>
+        <w:rPr>
+          <w:rFonts w:ascii="Calibri" w:eastAsia="Times New Roman" w:hAnsi="Calibri" w:cs="Calibri"/>
+          <w:color w:val="1F497D"/>
+          <w:sz w:val="22"/>
+          <w:szCs w:val="22"/>
+          <w:lang w:eastAsia="en-US"/>
+        </w:rPr>
+      </w:pPr>
+      <w:r>
+        <w:rPr>
+          <w:rFonts w:ascii="Calibri" w:eastAsia="Times New Roman" w:hAnsi="Calibri" w:cs="Calibri"/>
+          <w:color w:val="1F497D"/>
+          <w:sz w:val="22"/>
+          <w:szCs w:val="22"/>
+          <w:lang w:eastAsia="en-US"/>
+        </w:rPr>
+        <w:t xml:space="preserve">Using a </w:t>
+      </w:r>
+      <w:r>
+        <w:rPr>
+          <w:rFonts w:ascii="Calibri" w:eastAsia="Times New Roman" w:hAnsi="Calibri" w:cs="Calibri"/>
+          <w:color w:val="1F497D"/>
+          <w:sz w:val="22"/>
+          <w:szCs w:val="22"/>
+          <w:lang w:eastAsia="en-US"/>
+        </w:rPr>
+        <w:t xml:space="preserve">solid state relay to turn on LED, </w:t>
+      </w:r>
+      <w:r>
+        <w:rPr>
+          <w:rFonts w:ascii="Calibri" w:eastAsia="Times New Roman" w:hAnsi="Calibri" w:cs="Calibri"/>
+          <w:color w:val="1F497D"/>
+          <w:sz w:val="22"/>
+          <w:szCs w:val="22"/>
+          <w:lang w:eastAsia="en-US"/>
+        </w:rPr>
+        <w:t>motor</w:t>
+      </w:r>
+    </w:p>
+    <w:p>
+      <w:pPr>
+        <w:numPr>
+          <w:ilvl w:val="1"/>
+          <w:numId w:val="1"/>
+        </w:numPr>
+        <w:spacing w:before="100" w:beforeAutospacing="1" w:after="100" w:afterAutospacing="1"/>
+        <w:rPr>
+          <w:rFonts w:ascii="Calibri" w:eastAsia="Times New Roman" w:hAnsi="Calibri" w:cs="Calibri"/>
+          <w:color w:val="1F497D"/>
+          <w:sz w:val="22"/>
+          <w:szCs w:val="22"/>
+          <w:lang w:eastAsia="en-US"/>
+        </w:rPr>
+      </w:pPr>
+      <w:r>
+        <w:rPr>
+          <w:rFonts w:ascii="Calibri" w:eastAsia="Times New Roman" w:hAnsi="Calibri" w:cs="Calibri"/>
+          <w:color w:val="1F497D"/>
+          <w:sz w:val="22"/>
           <w:szCs w:val="22"/>
           <w:lang w:eastAsia="en-US"/>
         </w:rPr>
         <w:lastRenderedPageBreak/>
-        <w:t>Detect input on button A + B and play a different melody</w:t>
-      </w:r>
-    </w:p>
-    <w:p>
-      <w:pPr>
-        <w:numPr>
-          <w:ilvl w:val="1"/>
-          <w:numId w:val="1"/>
-        </w:numPr>
-        <w:spacing w:before="100" w:beforeAutospacing="1" w:after="100" w:afterAutospacing="1"/>
-        <w:rPr>
-          <w:rFonts w:ascii="Calibri" w:eastAsia="Times New Roman" w:hAnsi="Calibri" w:cs="Calibri"/>
-          <w:color w:val="1F497D"/>
-          <w:szCs w:val="22"/>
-          <w:lang w:eastAsia="en-US"/>
-        </w:rPr>
-      </w:pPr>
-      <w:r>
-        <w:rPr>
-          <w:rFonts w:ascii="Calibri" w:eastAsia="Times New Roman" w:hAnsi="Calibri" w:cs="Calibri"/>
-          <w:color w:val="1F497D"/>
-          <w:szCs w:val="22"/>
-          <w:lang w:eastAsia="en-US"/>
-        </w:rPr>
-        <w:t>Wind power in action</w:t>
-      </w:r>
-    </w:p>
-    <w:p>
-      <w:pPr>
-        <w:numPr>
-          <w:ilvl w:val="1"/>
-          <w:numId w:val="1"/>
-        </w:numPr>
-        <w:spacing w:before="100" w:beforeAutospacing="1" w:after="100" w:afterAutospacing="1"/>
-        <w:rPr>
-          <w:rFonts w:ascii="Calibri" w:eastAsia="Times New Roman" w:hAnsi="Calibri" w:cs="Calibri"/>
-          <w:color w:val="1F497D"/>
-          <w:szCs w:val="22"/>
-          <w:lang w:eastAsia="en-US"/>
-        </w:rPr>
-      </w:pPr>
-      <w:r>
-        <w:rPr>
-          <w:rFonts w:ascii="Calibri" w:eastAsia="Times New Roman" w:hAnsi="Calibri" w:cs="Calibri"/>
-          <w:color w:val="1F497D"/>
-          <w:szCs w:val="22"/>
-          <w:lang w:eastAsia="en-US"/>
-        </w:rPr>
-        <w:t>Making a game using the compass</w:t>
-      </w:r>
-    </w:p>
-    <w:p>
-      <w:pPr>
-        <w:numPr>
-          <w:ilvl w:val="1"/>
-          <w:numId w:val="1"/>
-        </w:numPr>
-        <w:spacing w:before="100" w:beforeAutospacing="1" w:after="100" w:afterAutospacing="1"/>
-        <w:rPr>
-          <w:rFonts w:ascii="Calibri" w:eastAsia="Times New Roman" w:hAnsi="Calibri" w:cs="Calibri"/>
-          <w:color w:val="1F497D"/>
-          <w:szCs w:val="22"/>
-          <w:lang w:eastAsia="en-US"/>
-        </w:rPr>
-      </w:pPr>
-      <w:r>
-        <w:rPr>
-          <w:rFonts w:ascii="Calibri" w:eastAsia="Times New Roman" w:hAnsi="Calibri" w:cs="Calibri"/>
-          <w:color w:val="1F497D"/>
-          <w:szCs w:val="22"/>
-          <w:lang w:eastAsia="en-US"/>
-        </w:rPr>
-        <w:t>Creating a capacitor charge circuit</w:t>
-      </w:r>
-    </w:p>
-    <w:p>
-      <w:pPr>
-        <w:numPr>
-          <w:ilvl w:val="1"/>
-          <w:numId w:val="1"/>
-        </w:numPr>
-        <w:spacing w:before="100" w:beforeAutospacing="1" w:after="100" w:afterAutospacing="1"/>
-        <w:rPr>
-          <w:rFonts w:ascii="Calibri" w:eastAsia="Times New Roman" w:hAnsi="Calibri" w:cs="Calibri"/>
-          <w:color w:val="1F497D"/>
-          <w:szCs w:val="22"/>
-          <w:lang w:eastAsia="en-US"/>
-        </w:rPr>
-      </w:pPr>
-      <w:r>
-        <w:rPr>
-          <w:rFonts w:ascii="Calibri" w:eastAsia="Times New Roman" w:hAnsi="Calibri" w:cs="Calibri"/>
-          <w:color w:val="1F497D"/>
-          <w:szCs w:val="22"/>
-          <w:lang w:eastAsia="en-US"/>
-        </w:rPr>
-        <w:t>Making a pedestrian crossing using LED’</w:t>
-      </w:r>
-    </w:p>
-    <w:p>
-      <w:pPr>
-        <w:numPr>
-          <w:ilvl w:val="1"/>
-          <w:numId w:val="1"/>
-        </w:numPr>
-        <w:spacing w:before="100" w:beforeAutospacing="1" w:after="100" w:afterAutospacing="1"/>
-        <w:rPr>
-          <w:rFonts w:ascii="Calibri" w:eastAsia="Times New Roman" w:hAnsi="Calibri" w:cs="Calibri"/>
-          <w:color w:val="1F497D"/>
-          <w:szCs w:val="22"/>
-          <w:lang w:eastAsia="en-US"/>
-        </w:rPr>
-      </w:pPr>
-      <w:r>
-        <w:rPr>
-          <w:rFonts w:ascii="Calibri" w:eastAsia="Times New Roman" w:hAnsi="Calibri" w:cs="Calibri"/>
-          <w:color w:val="1F497D"/>
-          <w:szCs w:val="22"/>
-          <w:lang w:eastAsia="en-US"/>
-        </w:rPr>
-        <w:t>Making a random dice</w:t>
-      </w:r>
-    </w:p>
-    <w:p>
-      <w:pPr>
-        <w:numPr>
-          <w:ilvl w:val="1"/>
-          <w:numId w:val="1"/>
-        </w:numPr>
-        <w:spacing w:before="100" w:beforeAutospacing="1" w:after="100" w:afterAutospacing="1"/>
-        <w:rPr>
-          <w:rFonts w:ascii="Calibri" w:eastAsia="Times New Roman" w:hAnsi="Calibri" w:cs="Calibri"/>
-          <w:color w:val="1F497D"/>
-          <w:szCs w:val="22"/>
-          <w:lang w:eastAsia="en-US"/>
-        </w:rPr>
-      </w:pPr>
-      <w:r>
-        <w:rPr>
-          <w:rFonts w:ascii="Calibri" w:eastAsia="Times New Roman" w:hAnsi="Calibri" w:cs="Calibri"/>
-          <w:color w:val="1F497D"/>
-          <w:szCs w:val="22"/>
-          <w:lang w:eastAsia="en-US"/>
-        </w:rPr>
-        <w:t xml:space="preserve">Exploring transistors </w:t>
-      </w:r>
-    </w:p>
-    <w:p>
-      <w:pPr>
-        <w:numPr>
-          <w:ilvl w:val="2"/>
-          <w:numId w:val="1"/>
-        </w:numPr>
-        <w:spacing w:before="100" w:beforeAutospacing="1" w:after="100" w:afterAutospacing="1"/>
-        <w:rPr>
-          <w:rFonts w:ascii="Calibri" w:eastAsia="Times New Roman" w:hAnsi="Calibri" w:cs="Calibri"/>
-          <w:color w:val="1F497D"/>
-          <w:szCs w:val="22"/>
-          <w:lang w:eastAsia="en-US"/>
-        </w:rPr>
-      </w:pPr>
-      <w:r>
-        <w:rPr>
-          <w:rFonts w:ascii="Calibri" w:eastAsia="Times New Roman" w:hAnsi="Calibri" w:cs="Calibri"/>
-          <w:color w:val="1F497D"/>
-          <w:szCs w:val="22"/>
-          <w:lang w:eastAsia="en-US"/>
-        </w:rPr>
-        <w:t>Darlington Pair for high current gain</w:t>
-      </w:r>
-    </w:p>
-    <w:p>
-      <w:pPr>
-        <w:numPr>
-          <w:ilvl w:val="2"/>
-          <w:numId w:val="1"/>
-        </w:numPr>
-        <w:spacing w:before="100" w:beforeAutospacing="1" w:after="100" w:afterAutospacing="1"/>
-        <w:rPr>
-          <w:rFonts w:ascii="Calibri" w:eastAsia="Times New Roman" w:hAnsi="Calibri" w:cs="Calibri"/>
-          <w:color w:val="1F497D"/>
-          <w:szCs w:val="22"/>
-          <w:lang w:eastAsia="en-US"/>
-        </w:rPr>
-      </w:pPr>
-      <w:r>
-        <w:rPr>
-          <w:rFonts w:ascii="Calibri" w:eastAsia="Times New Roman" w:hAnsi="Calibri" w:cs="Calibri"/>
-          <w:color w:val="1F497D"/>
-          <w:szCs w:val="22"/>
-          <w:lang w:eastAsia="en-US"/>
-        </w:rPr>
-        <w:t>H-Bridge using 4 transistors to drive a motor</w:t>
-      </w:r>
-    </w:p>
-    <w:p>
-      <w:pPr>
-        <w:numPr>
-          <w:ilvl w:val="1"/>
-          <w:numId w:val="1"/>
-        </w:numPr>
-        <w:spacing w:before="100" w:beforeAutospacing="1" w:after="100" w:afterAutospacing="1"/>
-        <w:rPr>
-          <w:rFonts w:ascii="Calibri" w:eastAsia="Times New Roman" w:hAnsi="Calibri" w:cs="Calibri"/>
-          <w:color w:val="1F497D"/>
-          <w:szCs w:val="22"/>
-          <w:lang w:eastAsia="en-US"/>
-        </w:rPr>
-      </w:pPr>
-      <w:r>
-        <w:rPr>
-          <w:rFonts w:ascii="Calibri" w:eastAsia="Times New Roman" w:hAnsi="Calibri" w:cs="Calibri"/>
-          <w:color w:val="1F497D"/>
-          <w:szCs w:val="22"/>
-          <w:lang w:eastAsia="en-US"/>
-        </w:rPr>
-        <w:t>Displaying temperature using the on-board sensor</w:t>
-      </w:r>
-    </w:p>
-    <w:p>
-      <w:pPr>
-        <w:numPr>
-          <w:ilvl w:val="1"/>
-          <w:numId w:val="1"/>
-        </w:numPr>
-        <w:spacing w:before="100" w:beforeAutospacing="1" w:after="100" w:afterAutospacing="1"/>
-        <w:rPr>
-          <w:rFonts w:ascii="Calibri" w:eastAsia="Times New Roman" w:hAnsi="Calibri" w:cs="Calibri"/>
-          <w:color w:val="1F497D"/>
-          <w:szCs w:val="22"/>
-          <w:lang w:eastAsia="en-US"/>
-        </w:rPr>
-      </w:pPr>
-      <w:r>
-        <w:rPr>
-          <w:rFonts w:ascii="Calibri" w:eastAsia="Times New Roman" w:hAnsi="Calibri" w:cs="Calibri"/>
-          <w:color w:val="1F497D"/>
-          <w:szCs w:val="22"/>
-          <w:lang w:eastAsia="en-US"/>
-        </w:rPr>
-        <w:t>Building a soil moisture sensor</w:t>
-      </w:r>
-    </w:p>
-    <w:p>
-      <w:pPr>
-        <w:numPr>
-          <w:ilvl w:val="1"/>
-          <w:numId w:val="1"/>
-        </w:numPr>
-        <w:spacing w:before="100" w:beforeAutospacing="1" w:after="100" w:afterAutospacing="1"/>
-        <w:rPr>
-          <w:rFonts w:ascii="Calibri" w:eastAsia="Times New Roman" w:hAnsi="Calibri" w:cs="Calibri"/>
-          <w:color w:val="1F497D"/>
-          <w:szCs w:val="22"/>
-          <w:lang w:eastAsia="en-US"/>
-        </w:rPr>
-      </w:pPr>
-      <w:r>
-        <w:rPr>
-          <w:rFonts w:ascii="Calibri" w:eastAsia="Times New Roman" w:hAnsi="Calibri" w:cs="Calibri"/>
-          <w:color w:val="1F497D"/>
-          <w:szCs w:val="22"/>
-          <w:lang w:eastAsia="en-US"/>
-        </w:rPr>
-        <w:t>Measuring humidity using the DHT11</w:t>
-      </w:r>
-    </w:p>
-    <w:p>
-      <w:pPr>
-        <w:numPr>
-          <w:ilvl w:val="1"/>
-          <w:numId w:val="1"/>
-        </w:numPr>
-        <w:spacing w:before="100" w:beforeAutospacing="1" w:after="100" w:afterAutospacing="1"/>
-        <w:rPr>
-          <w:rFonts w:ascii="Calibri" w:eastAsia="Times New Roman" w:hAnsi="Calibri" w:cs="Calibri"/>
-          <w:color w:val="1F497D"/>
-          <w:szCs w:val="22"/>
-          <w:lang w:eastAsia="en-US"/>
-        </w:rPr>
-      </w:pPr>
-      <w:r>
-        <w:rPr>
-          <w:rFonts w:ascii="Calibri" w:eastAsia="Times New Roman" w:hAnsi="Calibri" w:cs="Calibri"/>
-          <w:color w:val="1F497D"/>
-          <w:szCs w:val="22"/>
-          <w:lang w:eastAsia="en-US"/>
-        </w:rPr>
-        <w:t>Measuring temperature using the DHT11</w:t>
-      </w:r>
-    </w:p>
-    <w:p>
-      <w:pPr>
-        <w:numPr>
-          <w:ilvl w:val="1"/>
-          <w:numId w:val="1"/>
-        </w:numPr>
-        <w:spacing w:before="100" w:beforeAutospacing="1" w:after="100" w:afterAutospacing="1"/>
-        <w:rPr>
-          <w:rFonts w:ascii="Calibri" w:eastAsia="Times New Roman" w:hAnsi="Calibri" w:cs="Calibri"/>
-          <w:color w:val="1F497D"/>
-          <w:szCs w:val="22"/>
-          <w:lang w:eastAsia="en-US"/>
-        </w:rPr>
-      </w:pPr>
-      <w:r>
-        <w:rPr>
-          <w:rFonts w:ascii="Calibri" w:eastAsia="Times New Roman" w:hAnsi="Calibri" w:cs="Calibri"/>
-          <w:color w:val="1F497D"/>
-          <w:szCs w:val="22"/>
-          <w:lang w:eastAsia="en-US"/>
-        </w:rPr>
-        <w:t xml:space="preserve">Using a </w:t>
-      </w:r>
-      <w:r>
-        <w:rPr>
-          <w:rFonts w:ascii="Calibri" w:eastAsia="Times New Roman" w:hAnsi="Calibri" w:cs="Calibri"/>
-          <w:color w:val="1F497D"/>
-          <w:szCs w:val="22"/>
-          <w:lang w:eastAsia="en-US"/>
-        </w:rPr>
-        <w:t xml:space="preserve">solid state relay to turn on LED, </w:t>
-      </w:r>
-      <w:r>
-        <w:rPr>
-          <w:rFonts w:ascii="Calibri" w:eastAsia="Times New Roman" w:hAnsi="Calibri" w:cs="Calibri"/>
-          <w:color w:val="1F497D"/>
-          <w:szCs w:val="22"/>
-          <w:lang w:eastAsia="en-US"/>
-        </w:rPr>
-        <w:t>motor</w:t>
-      </w:r>
-    </w:p>
-    <w:p>
-      <w:pPr>
-        <w:numPr>
-          <w:ilvl w:val="1"/>
-          <w:numId w:val="1"/>
-        </w:numPr>
-        <w:spacing w:before="100" w:beforeAutospacing="1" w:after="100" w:afterAutospacing="1"/>
-        <w:rPr>
-          <w:rFonts w:ascii="Calibri" w:eastAsia="Times New Roman" w:hAnsi="Calibri" w:cs="Calibri"/>
-          <w:color w:val="1F497D"/>
-          <w:szCs w:val="22"/>
-          <w:lang w:eastAsia="en-US"/>
-        </w:rPr>
-      </w:pPr>
-      <w:r>
-        <w:rPr>
-          <w:rFonts w:ascii="Calibri" w:eastAsia="Times New Roman" w:hAnsi="Calibri" w:cs="Calibri"/>
-          <w:color w:val="1F497D"/>
-          <w:szCs w:val="22"/>
-          <w:lang w:eastAsia="en-US"/>
-        </w:rPr>
         <w:t xml:space="preserve">Create a </w:t>
       </w:r>
       <w:r>
         <w:rPr>
           <w:rFonts w:ascii="Calibri" w:eastAsia="Times New Roman" w:hAnsi="Calibri" w:cs="Calibri"/>
           <w:color w:val="1F497D"/>
+          <w:sz w:val="22"/>
           <w:szCs w:val="22"/>
           <w:lang w:eastAsia="en-US"/>
         </w:rPr>
@@ -2894,14 +3144,16 @@
         <w:rPr>
           <w:rFonts w:ascii="Calibri" w:eastAsia="Times New Roman" w:hAnsi="Calibri" w:cs="Calibri"/>
           <w:color w:val="1F497D"/>
-          <w:szCs w:val="22"/>
-          <w:lang w:eastAsia="en-US"/>
-        </w:rPr>
-      </w:pPr>
-      <w:r>
-        <w:rPr>
-          <w:rFonts w:ascii="Calibri" w:eastAsia="Times New Roman" w:hAnsi="Calibri" w:cs="Calibri"/>
-          <w:color w:val="1F497D"/>
+          <w:sz w:val="22"/>
+          <w:szCs w:val="22"/>
+          <w:lang w:eastAsia="en-US"/>
+        </w:rPr>
+      </w:pPr>
+      <w:r>
+        <w:rPr>
+          <w:rFonts w:ascii="Calibri" w:eastAsia="Times New Roman" w:hAnsi="Calibri" w:cs="Calibri"/>
+          <w:color w:val="1F497D"/>
+          <w:sz w:val="22"/>
           <w:szCs w:val="22"/>
           <w:lang w:eastAsia="en-US"/>
         </w:rPr>
@@ -2938,7 +3190,7 @@
 </file>
 
 <file path=word/numbering.xml><?xml version="1.0" encoding="utf-8"?>
-<w:numbering xmlns:wpc="http://schemas.microsoft.com/office/word/2010/wordprocessingCanvas" xmlns:cx="http://schemas.microsoft.com/office/drawing/2014/chartex" xmlns:cx1="http://schemas.microsoft.com/office/drawing/2015/9/8/chartex" xmlns:cx2="http://schemas.microsoft.com/office/drawing/2015/10/21/chartex" xmlns:cx3="http://schemas.microsoft.com/office/drawing/2016/5/9/chartex" xmlns:cx4="http://schemas.microsoft.com/office/drawing/2016/5/10/chartex" xmlns:cx5="http://schemas.microsoft.com/office/drawing/2016/5/11/chartex" xmlns:cx6="http://schemas.microsoft.com/office/drawing/2016/5/12/chartex" xmlns:cx7="http://schemas.microsoft.com/office/drawing/2016/5/13/chartex" xmlns:cx8="http://schemas.microsoft.com/office/drawing/2016/5/14/chartex" xmlns:mc="http://schemas.openxmlformats.org/markup-compatibility/2006" xmlns:aink="http://schemas.microsoft.com/office/drawing/2016/ink" xmlns:am3d="http://schemas.microsoft.com/office/drawing/2017/model3d" xmlns:o="urn:schemas-microsoft-com:office:office" xmlns:r="http://schemas.openxmlformats.org/officeDocument/2006/relationships" xmlns:m="http://schemas.openxmlformats.org/officeDocument/2006/math" xmlns:v="urn:schemas-microsoft-com:vml" xmlns:wp14="http://schemas.microsoft.com/office/word/2010/wordprocessingDrawing" xmlns:wp="http://schemas.openxmlformats.org/drawingml/2006/wordprocessingDrawing" xmlns:w10="urn:schemas-microsoft-com:office:word" xmlns:w="http://schemas.openxmlformats.org/wordprocessingml/2006/main" xmlns:w14="http://schemas.microsoft.com/office/word/2010/wordml" xmlns:w15="http://schemas.microsoft.com/office/word/2012/wordml" xmlns:w16cid="http://schemas.microsoft.com/office/word/2016/wordml/cid" xmlns:w16se="http://schemas.microsoft.com/office/word/2015/wordml/symex" xmlns:wpg="http://schemas.microsoft.com/office/word/2010/wordprocessingGroup" xmlns:wpi="http://schemas.microsoft.com/office/word/2010/wordprocessingInk" xmlns:wne="http://schemas.microsoft.com/office/word/2006/wordml" xmlns:wps="http://schemas.microsoft.com/office/word/2010/wordprocessingShape" mc:Ignorable="w14 w15 w16se w16cid wp14">
+<w:numbering xmlns:wpc="http://schemas.microsoft.com/office/word/2010/wordprocessingCanvas" xmlns:mc="http://schemas.openxmlformats.org/markup-compatibility/2006" xmlns:o="urn:schemas-microsoft-com:office:office" xmlns:r="http://schemas.openxmlformats.org/officeDocument/2006/relationships" xmlns:m="http://schemas.openxmlformats.org/officeDocument/2006/math" xmlns:v="urn:schemas-microsoft-com:vml" xmlns:wp14="http://schemas.microsoft.com/office/word/2010/wordprocessingDrawing" xmlns:wp="http://schemas.openxmlformats.org/drawingml/2006/wordprocessingDrawing" xmlns:w10="urn:schemas-microsoft-com:office:word" xmlns:w="http://schemas.openxmlformats.org/wordprocessingml/2006/main" xmlns:w14="http://schemas.microsoft.com/office/word/2010/wordml" xmlns:w15="http://schemas.microsoft.com/office/word/2012/wordml" xmlns:wpg="http://schemas.microsoft.com/office/word/2010/wordprocessingGroup" xmlns:wpi="http://schemas.microsoft.com/office/word/2010/wordprocessingInk" xmlns:wne="http://schemas.microsoft.com/office/word/2006/wordml" xmlns:wps="http://schemas.microsoft.com/office/word/2010/wordprocessingShape" mc:Ignorable="w14 w15 wp14">
   <w:abstractNum w:abstractNumId="0" w15:restartNumberingAfterBreak="0">
     <w:nsid w:val="441E0564"/>
     <w:multiLevelType w:val="hybridMultilevel"/>
@@ -3098,7 +3350,7 @@
 </file>
 
 <file path=word/styles.xml><?xml version="1.0" encoding="utf-8"?>
-<w:styles xmlns:mc="http://schemas.openxmlformats.org/markup-compatibility/2006" xmlns:r="http://schemas.openxmlformats.org/officeDocument/2006/relationships" xmlns:w="http://schemas.openxmlformats.org/wordprocessingml/2006/main" xmlns:w14="http://schemas.microsoft.com/office/word/2010/wordml" xmlns:w15="http://schemas.microsoft.com/office/word/2012/wordml" xmlns:w16cid="http://schemas.microsoft.com/office/word/2016/wordml/cid" xmlns:w16se="http://schemas.microsoft.com/office/word/2015/wordml/symex" mc:Ignorable="w14 w15 w16se w16cid">
+<w:styles xmlns:mc="http://schemas.openxmlformats.org/markup-compatibility/2006" xmlns:r="http://schemas.openxmlformats.org/officeDocument/2006/relationships" xmlns:w="http://schemas.openxmlformats.org/wordprocessingml/2006/main" xmlns:w14="http://schemas.microsoft.com/office/word/2010/wordml" xmlns:w15="http://schemas.microsoft.com/office/word/2012/wordml" mc:Ignorable="w14 w15">
   <w:docDefaults>
     <w:rPrDefault>
       <w:rPr>
@@ -3114,7 +3366,7 @@
       </w:pPr>
     </w:pPrDefault>
   </w:docDefaults>
-  <w:latentStyles w:defLockedState="0" w:defUIPriority="99" w:defSemiHidden="0" w:defUnhideWhenUsed="0" w:defQFormat="0" w:count="375">
+  <w:latentStyles w:defLockedState="0" w:defUIPriority="99" w:defSemiHidden="0" w:defUnhideWhenUsed="0" w:defQFormat="0" w:count="371">
     <w:lsdException w:name="Normal" w:uiPriority="0" w:qFormat="1"/>
     <w:lsdException w:name="heading 1" w:uiPriority="9" w:qFormat="1"/>
     <w:lsdException w:name="heading 2" w:semiHidden="1" w:uiPriority="9" w:unhideWhenUsed="1" w:qFormat="1"/>
@@ -3486,10 +3738,6 @@
     <w:lsdException w:name="List Table 5 Dark Accent 6" w:uiPriority="50"/>
     <w:lsdException w:name="List Table 6 Colorful Accent 6" w:uiPriority="51"/>
     <w:lsdException w:name="List Table 7 Colorful Accent 6" w:uiPriority="52"/>
-    <w:lsdException w:name="Mention" w:semiHidden="1" w:unhideWhenUsed="1"/>
-    <w:lsdException w:name="Smart Hyperlink" w:semiHidden="1" w:unhideWhenUsed="1"/>
-    <w:lsdException w:name="Hashtag" w:semiHidden="1" w:unhideWhenUsed="1"/>
-    <w:lsdException w:name="Unresolved Mention" w:semiHidden="1" w:unhideWhenUsed="1"/>
   </w:latentStyles>
   <w:style w:type="paragraph" w:default="1" w:styleId="Normal">
     <w:name w:val="Normal"/>

</xml_diff>

<commit_message>
checking in new tutes
</commit_message>
<xml_diff>
--- a/Course_Material/Electronics/101/Detailed_List_v0.16.docx
+++ b/Course_Material/Electronics/101/Detailed_List_v0.16.docx
@@ -1,6 +1,6 @@
 
 <file path=word/document.xml><?xml version="1.0" encoding="utf-8"?>
-<w:document xmlns:wpc="http://schemas.microsoft.com/office/word/2010/wordprocessingCanvas" xmlns:mc="http://schemas.openxmlformats.org/markup-compatibility/2006" xmlns:o="urn:schemas-microsoft-com:office:office" xmlns:r="http://schemas.openxmlformats.org/officeDocument/2006/relationships" xmlns:m="http://schemas.openxmlformats.org/officeDocument/2006/math" xmlns:v="urn:schemas-microsoft-com:vml" xmlns:wp14="http://schemas.microsoft.com/office/word/2010/wordprocessingDrawing" xmlns:wp="http://schemas.openxmlformats.org/drawingml/2006/wordprocessingDrawing" xmlns:w10="urn:schemas-microsoft-com:office:word" xmlns:w="http://schemas.openxmlformats.org/wordprocessingml/2006/main" xmlns:w14="http://schemas.microsoft.com/office/word/2010/wordml" xmlns:w15="http://schemas.microsoft.com/office/word/2012/wordml" xmlns:wpg="http://schemas.microsoft.com/office/word/2010/wordprocessingGroup" xmlns:wpi="http://schemas.microsoft.com/office/word/2010/wordprocessingInk" xmlns:wne="http://schemas.microsoft.com/office/word/2006/wordml" xmlns:wps="http://schemas.microsoft.com/office/word/2010/wordprocessingShape" mc:Ignorable="w14 w15 wp14">
+<w:document xmlns:wpc="http://schemas.microsoft.com/office/word/2010/wordprocessingCanvas" xmlns:cx="http://schemas.microsoft.com/office/drawing/2014/chartex" xmlns:cx1="http://schemas.microsoft.com/office/drawing/2015/9/8/chartex" xmlns:cx2="http://schemas.microsoft.com/office/drawing/2015/10/21/chartex" xmlns:cx3="http://schemas.microsoft.com/office/drawing/2016/5/9/chartex" xmlns:cx4="http://schemas.microsoft.com/office/drawing/2016/5/10/chartex" xmlns:cx5="http://schemas.microsoft.com/office/drawing/2016/5/11/chartex" xmlns:cx6="http://schemas.microsoft.com/office/drawing/2016/5/12/chartex" xmlns:cx7="http://schemas.microsoft.com/office/drawing/2016/5/13/chartex" xmlns:cx8="http://schemas.microsoft.com/office/drawing/2016/5/14/chartex" xmlns:mc="http://schemas.openxmlformats.org/markup-compatibility/2006" xmlns:aink="http://schemas.microsoft.com/office/drawing/2016/ink" xmlns:am3d="http://schemas.microsoft.com/office/drawing/2017/model3d" xmlns:o="urn:schemas-microsoft-com:office:office" xmlns:r="http://schemas.openxmlformats.org/officeDocument/2006/relationships" xmlns:m="http://schemas.openxmlformats.org/officeDocument/2006/math" xmlns:v="urn:schemas-microsoft-com:vml" xmlns:wp14="http://schemas.microsoft.com/office/word/2010/wordprocessingDrawing" xmlns:wp="http://schemas.openxmlformats.org/drawingml/2006/wordprocessingDrawing" xmlns:w10="urn:schemas-microsoft-com:office:word" xmlns:w="http://schemas.openxmlformats.org/wordprocessingml/2006/main" xmlns:w14="http://schemas.microsoft.com/office/word/2010/wordml" xmlns:w15="http://schemas.microsoft.com/office/word/2012/wordml" xmlns:w16cid="http://schemas.microsoft.com/office/word/2016/wordml/cid" xmlns:w16se="http://schemas.microsoft.com/office/word/2015/wordml/symex" xmlns:wpg="http://schemas.microsoft.com/office/word/2010/wordprocessingGroup" xmlns:wpi="http://schemas.microsoft.com/office/word/2010/wordprocessingInk" xmlns:wne="http://schemas.microsoft.com/office/word/2006/wordml" xmlns:wps="http://schemas.microsoft.com/office/word/2010/wordprocessingShape" mc:Ignorable="w14 w15 w16se w16cid wp14">
   <w:body>
     <w:p>
       <w:pPr>
@@ -1766,6 +1766,7 @@
           <w:lang w:eastAsia="en-US"/>
         </w:rPr>
       </w:pPr>
+      <w:bookmarkStart w:id="0" w:name="OLE_LINK1"/>
       <w:r>
         <w:rPr>
           <w:rFonts w:ascii="Calibri" w:eastAsia="Times New Roman" w:hAnsi="Calibri" w:cs="Calibri"/>
@@ -2088,6 +2089,8 @@
         </w:rPr>
         <w:t>Introduce a transistor</w:t>
       </w:r>
+      <w:bookmarkStart w:id="1" w:name="_GoBack"/>
+      <w:bookmarkEnd w:id="1"/>
     </w:p>
     <w:p>
       <w:pPr>
@@ -2282,19 +2285,7 @@
           <w:szCs w:val="22"/>
           <w:lang w:eastAsia="en-US"/>
         </w:rPr>
-        <w:t xml:space="preserve"> in</w:t>
-      </w:r>
-      <w:bookmarkStart w:id="0" w:name="_GoBack"/>
-      <w:bookmarkEnd w:id="0"/>
-      <w:r>
-        <w:rPr>
-          <w:rFonts w:ascii="Calibri" w:eastAsia="Times New Roman" w:hAnsi="Calibri" w:cs="Calibri"/>
-          <w:color w:val="1F497D"/>
-          <w:sz w:val="22"/>
-          <w:szCs w:val="22"/>
-          <w:lang w:eastAsia="en-US"/>
-        </w:rPr>
-        <w:t>puts</w:t>
+        <w:t xml:space="preserve"> inputs</w:t>
       </w:r>
     </w:p>
     <w:p>
@@ -3160,6 +3151,7 @@
         <w:t>Measuring algae in water using an LDR and an LED to determine if the water needs to be refreshed</w:t>
       </w:r>
     </w:p>
+    <w:bookmarkEnd w:id="0"/>
     <w:p>
       <w:pPr>
         <w:spacing w:before="100" w:beforeAutospacing="1" w:after="100" w:afterAutospacing="1"/>
@@ -3190,7 +3182,7 @@
 </file>
 
 <file path=word/numbering.xml><?xml version="1.0" encoding="utf-8"?>
-<w:numbering xmlns:wpc="http://schemas.microsoft.com/office/word/2010/wordprocessingCanvas" xmlns:mc="http://schemas.openxmlformats.org/markup-compatibility/2006" xmlns:o="urn:schemas-microsoft-com:office:office" xmlns:r="http://schemas.openxmlformats.org/officeDocument/2006/relationships" xmlns:m="http://schemas.openxmlformats.org/officeDocument/2006/math" xmlns:v="urn:schemas-microsoft-com:vml" xmlns:wp14="http://schemas.microsoft.com/office/word/2010/wordprocessingDrawing" xmlns:wp="http://schemas.openxmlformats.org/drawingml/2006/wordprocessingDrawing" xmlns:w10="urn:schemas-microsoft-com:office:word" xmlns:w="http://schemas.openxmlformats.org/wordprocessingml/2006/main" xmlns:w14="http://schemas.microsoft.com/office/word/2010/wordml" xmlns:w15="http://schemas.microsoft.com/office/word/2012/wordml" xmlns:wpg="http://schemas.microsoft.com/office/word/2010/wordprocessingGroup" xmlns:wpi="http://schemas.microsoft.com/office/word/2010/wordprocessingInk" xmlns:wne="http://schemas.microsoft.com/office/word/2006/wordml" xmlns:wps="http://schemas.microsoft.com/office/word/2010/wordprocessingShape" mc:Ignorable="w14 w15 wp14">
+<w:numbering xmlns:wpc="http://schemas.microsoft.com/office/word/2010/wordprocessingCanvas" xmlns:cx="http://schemas.microsoft.com/office/drawing/2014/chartex" xmlns:cx1="http://schemas.microsoft.com/office/drawing/2015/9/8/chartex" xmlns:cx2="http://schemas.microsoft.com/office/drawing/2015/10/21/chartex" xmlns:cx3="http://schemas.microsoft.com/office/drawing/2016/5/9/chartex" xmlns:cx4="http://schemas.microsoft.com/office/drawing/2016/5/10/chartex" xmlns:cx5="http://schemas.microsoft.com/office/drawing/2016/5/11/chartex" xmlns:cx6="http://schemas.microsoft.com/office/drawing/2016/5/12/chartex" xmlns:cx7="http://schemas.microsoft.com/office/drawing/2016/5/13/chartex" xmlns:cx8="http://schemas.microsoft.com/office/drawing/2016/5/14/chartex" xmlns:mc="http://schemas.openxmlformats.org/markup-compatibility/2006" xmlns:aink="http://schemas.microsoft.com/office/drawing/2016/ink" xmlns:am3d="http://schemas.microsoft.com/office/drawing/2017/model3d" xmlns:o="urn:schemas-microsoft-com:office:office" xmlns:r="http://schemas.openxmlformats.org/officeDocument/2006/relationships" xmlns:m="http://schemas.openxmlformats.org/officeDocument/2006/math" xmlns:v="urn:schemas-microsoft-com:vml" xmlns:wp14="http://schemas.microsoft.com/office/word/2010/wordprocessingDrawing" xmlns:wp="http://schemas.openxmlformats.org/drawingml/2006/wordprocessingDrawing" xmlns:w10="urn:schemas-microsoft-com:office:word" xmlns:w="http://schemas.openxmlformats.org/wordprocessingml/2006/main" xmlns:w14="http://schemas.microsoft.com/office/word/2010/wordml" xmlns:w15="http://schemas.microsoft.com/office/word/2012/wordml" xmlns:w16cid="http://schemas.microsoft.com/office/word/2016/wordml/cid" xmlns:w16se="http://schemas.microsoft.com/office/word/2015/wordml/symex" xmlns:wpg="http://schemas.microsoft.com/office/word/2010/wordprocessingGroup" xmlns:wpi="http://schemas.microsoft.com/office/word/2010/wordprocessingInk" xmlns:wne="http://schemas.microsoft.com/office/word/2006/wordml" xmlns:wps="http://schemas.microsoft.com/office/word/2010/wordprocessingShape" mc:Ignorable="w14 w15 w16se w16cid wp14">
   <w:abstractNum w:abstractNumId="0" w15:restartNumberingAfterBreak="0">
     <w:nsid w:val="441E0564"/>
     <w:multiLevelType w:val="hybridMultilevel"/>
@@ -3350,7 +3342,7 @@
 </file>
 
 <file path=word/styles.xml><?xml version="1.0" encoding="utf-8"?>
-<w:styles xmlns:mc="http://schemas.openxmlformats.org/markup-compatibility/2006" xmlns:r="http://schemas.openxmlformats.org/officeDocument/2006/relationships" xmlns:w="http://schemas.openxmlformats.org/wordprocessingml/2006/main" xmlns:w14="http://schemas.microsoft.com/office/word/2010/wordml" xmlns:w15="http://schemas.microsoft.com/office/word/2012/wordml" mc:Ignorable="w14 w15">
+<w:styles xmlns:mc="http://schemas.openxmlformats.org/markup-compatibility/2006" xmlns:r="http://schemas.openxmlformats.org/officeDocument/2006/relationships" xmlns:w="http://schemas.openxmlformats.org/wordprocessingml/2006/main" xmlns:w14="http://schemas.microsoft.com/office/word/2010/wordml" xmlns:w15="http://schemas.microsoft.com/office/word/2012/wordml" xmlns:w16cid="http://schemas.microsoft.com/office/word/2016/wordml/cid" xmlns:w16se="http://schemas.microsoft.com/office/word/2015/wordml/symex" mc:Ignorable="w14 w15 w16se w16cid">
   <w:docDefaults>
     <w:rPrDefault>
       <w:rPr>
@@ -3366,7 +3358,7 @@
       </w:pPr>
     </w:pPrDefault>
   </w:docDefaults>
-  <w:latentStyles w:defLockedState="0" w:defUIPriority="99" w:defSemiHidden="0" w:defUnhideWhenUsed="0" w:defQFormat="0" w:count="371">
+  <w:latentStyles w:defLockedState="0" w:defUIPriority="99" w:defSemiHidden="0" w:defUnhideWhenUsed="0" w:defQFormat="0" w:count="375">
     <w:lsdException w:name="Normal" w:uiPriority="0" w:qFormat="1"/>
     <w:lsdException w:name="heading 1" w:uiPriority="9" w:qFormat="1"/>
     <w:lsdException w:name="heading 2" w:semiHidden="1" w:uiPriority="9" w:unhideWhenUsed="1" w:qFormat="1"/>
@@ -3472,7 +3464,6 @@
     <w:lsdException w:name="HTML Sample" w:semiHidden="1" w:unhideWhenUsed="1"/>
     <w:lsdException w:name="HTML Typewriter" w:semiHidden="1" w:unhideWhenUsed="1"/>
     <w:lsdException w:name="HTML Variable" w:semiHidden="1" w:unhideWhenUsed="1"/>
-    <w:lsdException w:name="Normal Table" w:semiHidden="1" w:unhideWhenUsed="1"/>
     <w:lsdException w:name="annotation subject" w:semiHidden="1" w:unhideWhenUsed="1"/>
     <w:lsdException w:name="No List" w:semiHidden="1" w:unhideWhenUsed="1"/>
     <w:lsdException w:name="Outline List 1" w:semiHidden="1" w:unhideWhenUsed="1"/>
@@ -3516,10 +3507,8 @@
     <w:lsdException w:name="Table Elegant" w:semiHidden="1" w:unhideWhenUsed="1"/>
     <w:lsdException w:name="Table Professional" w:semiHidden="1" w:unhideWhenUsed="1"/>
     <w:lsdException w:name="Table Subtle 1" w:semiHidden="1" w:unhideWhenUsed="1"/>
-    <w:lsdException w:name="Table Subtle 2" w:semiHidden="1" w:unhideWhenUsed="1"/>
     <w:lsdException w:name="Table Web 1" w:semiHidden="1" w:unhideWhenUsed="1"/>
     <w:lsdException w:name="Table Web 2" w:semiHidden="1" w:unhideWhenUsed="1"/>
-    <w:lsdException w:name="Table Web 3" w:semiHidden="1" w:unhideWhenUsed="1"/>
     <w:lsdException w:name="Balloon Text" w:semiHidden="1" w:unhideWhenUsed="1"/>
     <w:lsdException w:name="Table Grid" w:uiPriority="39"/>
     <w:lsdException w:name="Table Theme" w:semiHidden="1" w:unhideWhenUsed="1"/>
@@ -3738,6 +3727,10 @@
     <w:lsdException w:name="List Table 5 Dark Accent 6" w:uiPriority="50"/>
     <w:lsdException w:name="List Table 6 Colorful Accent 6" w:uiPriority="51"/>
     <w:lsdException w:name="List Table 7 Colorful Accent 6" w:uiPriority="52"/>
+    <w:lsdException w:name="Mention" w:semiHidden="1" w:unhideWhenUsed="1"/>
+    <w:lsdException w:name="Smart Hyperlink" w:semiHidden="1" w:unhideWhenUsed="1"/>
+    <w:lsdException w:name="Hashtag" w:semiHidden="1" w:unhideWhenUsed="1"/>
+    <w:lsdException w:name="Unresolved Mention" w:semiHidden="1" w:unhideWhenUsed="1"/>
   </w:latentStyles>
   <w:style w:type="paragraph" w:default="1" w:styleId="Normal">
     <w:name w:val="Normal"/>

</xml_diff>